<commit_message>
Changed title of MS
</commit_message>
<xml_diff>
--- a/manuscript/Aiello-Lammens-Reconstructing-F-alnus-spread.docx
+++ b/manuscript/Aiello-Lammens-Reconstructing-F-alnus-spread.docx
@@ -46,22 +46,52 @@
         <w:rPr>
           <w:rFonts w:ascii="Times New Roman" w:hAnsi="Times New Roman" w:cs="Times New Roman"/>
         </w:rPr>
-        <w:t xml:space="preserve">Reconstructing the historical spread of </w:t>
-      </w:r>
-      <w:r>
-        <w:rPr>
-          <w:rFonts w:ascii="Times New Roman" w:hAnsi="Times New Roman" w:cs="Times New Roman"/>
-          <w:i/>
-          <w:iCs/>
-        </w:rPr>
-        <w:t xml:space="preserve">Frangula alnus </w:t>
-      </w:r>
-      <w:r>
-        <w:rPr>
-          <w:rFonts w:ascii="Times New Roman" w:hAnsi="Times New Roman" w:cs="Times New Roman"/>
-          <w:iCs/>
-        </w:rPr>
-        <w:t>using herbarium records</w:t>
+        <w:t>Analysis of information from multiple herbarium calls into question exist</w:t>
+      </w:r>
+      <w:r>
+        <w:rPr>
+          <w:rFonts w:ascii="Times New Roman" w:hAnsi="Times New Roman" w:cs="Times New Roman"/>
+        </w:rPr>
+        <w:t xml:space="preserve">ence of lag-phase in spread of </w:t>
+      </w:r>
+      <w:bookmarkStart w:id="0" w:name="_GoBack"/>
+      <w:proofErr w:type="spellStart"/>
+      <w:r>
+        <w:rPr>
+          <w:rFonts w:ascii="Times New Roman" w:hAnsi="Times New Roman" w:cs="Times New Roman"/>
+          <w:i/>
+        </w:rPr>
+        <w:t>Frangula</w:t>
+      </w:r>
+      <w:proofErr w:type="spellEnd"/>
+      <w:r>
+        <w:rPr>
+          <w:rFonts w:ascii="Times New Roman" w:hAnsi="Times New Roman" w:cs="Times New Roman"/>
+          <w:i/>
+        </w:rPr>
+        <w:t xml:space="preserve"> </w:t>
+      </w:r>
+      <w:proofErr w:type="spellStart"/>
+      <w:r>
+        <w:rPr>
+          <w:rFonts w:ascii="Times New Roman" w:hAnsi="Times New Roman" w:cs="Times New Roman"/>
+          <w:i/>
+        </w:rPr>
+        <w:t>alnus</w:t>
+      </w:r>
+      <w:proofErr w:type="spellEnd"/>
+      <w:r>
+        <w:rPr>
+          <w:rFonts w:ascii="Times New Roman" w:hAnsi="Times New Roman" w:cs="Times New Roman"/>
+        </w:rPr>
+        <w:t xml:space="preserve"> </w:t>
+      </w:r>
+      <w:bookmarkEnd w:id="0"/>
+      <w:r>
+        <w:rPr>
+          <w:rFonts w:ascii="Times New Roman" w:hAnsi="Times New Roman" w:cs="Times New Roman"/>
+        </w:rPr>
+        <w:t>in North America</w:t>
       </w:r>
     </w:p>
     <w:p>
@@ -1235,8 +1265,6 @@
         </w:rPr>
         <w:t xml:space="preserve"> = 1.2 for black dots). The population growth rate is constant through time and there is no distinct transition point that can define the shift from the inherent lag phase to the population explosion phase. </w:t>
       </w:r>
-      <w:bookmarkStart w:id="0" w:name="_GoBack"/>
-      <w:bookmarkEnd w:id="0"/>
     </w:p>
     <w:p>
       <w:pPr>

</xml_diff>

<commit_message>
Start of MS updates for submission to J. Torr. Bot. Soc.
</commit_message>
<xml_diff>
--- a/manuscript/Aiello-Lammens-Reconstructing-F-alnus-spread.docx
+++ b/manuscript/Aiello-Lammens-Reconstructing-F-alnus-spread.docx
@@ -1,6 +1,6 @@
 
 <file path=word/document.xml><?xml version="1.0" encoding="utf-8"?>
-<w:document xmlns:wpc="http://schemas.microsoft.com/office/word/2010/wordprocessingCanvas" xmlns:mo="http://schemas.microsoft.com/office/mac/office/2008/main" xmlns:mc="http://schemas.openxmlformats.org/markup-compatibility/2006" xmlns:mv="urn:schemas-microsoft-com:mac:vml" xmlns:o="urn:schemas-microsoft-com:office:office" xmlns:r="http://schemas.openxmlformats.org/officeDocument/2006/relationships" xmlns:m="http://schemas.openxmlformats.org/officeDocument/2006/math" xmlns:v="urn:schemas-microsoft-com:vml" xmlns:wp14="http://schemas.microsoft.com/office/word/2010/wordprocessingDrawing" xmlns:wp="http://schemas.openxmlformats.org/drawingml/2006/wordprocessingDrawing" xmlns:w10="urn:schemas-microsoft-com:office:word" xmlns:w="http://schemas.openxmlformats.org/wordprocessingml/2006/main" xmlns:w14="http://schemas.microsoft.com/office/word/2010/wordml" xmlns:wpg="http://schemas.microsoft.com/office/word/2010/wordprocessingGroup" xmlns:wpi="http://schemas.microsoft.com/office/word/2010/wordprocessingInk" xmlns:wne="http://schemas.microsoft.com/office/word/2006/wordml" xmlns:wps="http://schemas.microsoft.com/office/word/2010/wordprocessingShape" mc:Ignorable="w14 wp14">
+<w:document xmlns:wpc="http://schemas.microsoft.com/office/word/2010/wordprocessingCanvas" xmlns:mo="http://schemas.microsoft.com/office/mac/office/2008/main" xmlns:mc="http://schemas.openxmlformats.org/markup-compatibility/2006" xmlns:mv="urn:schemas-microsoft-com:mac:vml" xmlns:o="urn:schemas-microsoft-com:office:office" xmlns:r="http://schemas.openxmlformats.org/officeDocument/2006/relationships" xmlns:m="http://schemas.openxmlformats.org/officeDocument/2006/math" xmlns:v="urn:schemas-microsoft-com:vml" xmlns:wp14="http://schemas.microsoft.com/office/word/2010/wordprocessingDrawing" xmlns:wp="http://schemas.openxmlformats.org/drawingml/2006/wordprocessingDrawing" xmlns:w10="urn:schemas-microsoft-com:office:word" xmlns:w="http://schemas.openxmlformats.org/wordprocessingml/2006/main" xmlns:w14="http://schemas.microsoft.com/office/word/2010/wordml" xmlns:w15="http://schemas.microsoft.com/office/word/2012/wordml" xmlns:wpg="http://schemas.microsoft.com/office/word/2010/wordprocessingGroup" xmlns:wpi="http://schemas.microsoft.com/office/word/2010/wordprocessingInk" xmlns:wne="http://schemas.microsoft.com/office/word/2006/wordml" xmlns:wps="http://schemas.microsoft.com/office/word/2010/wordprocessingShape" mc:Ignorable="w14 w15 wp14">
   <w:body>
     <w:p>
       <w:pPr>
@@ -464,7 +464,21 @@
           <w:rFonts w:ascii="Times New Roman" w:hAnsi="Times New Roman" w:cs="Times New Roman"/>
           <w:color w:val="FF0000"/>
         </w:rPr>
-        <w:t xml:space="preserve">Additional transitional statement. </w:t>
+        <w:t>Additional transitional statement.</w:t>
+      </w:r>
+      <w:r>
+        <w:rPr>
+          <w:rFonts w:ascii="Times New Roman" w:hAnsi="Times New Roman" w:cs="Times New Roman"/>
+          <w:color w:val="FF0000"/>
+        </w:rPr>
+        <w:t xml:space="preserve"> Of particular importance has been the use of herbarium records to estimate lag-phase durations for non-native invasive species.</w:t>
+      </w:r>
+      <w:r>
+        <w:rPr>
+          <w:rFonts w:ascii="Times New Roman" w:hAnsi="Times New Roman" w:cs="Times New Roman"/>
+          <w:color w:val="FF0000"/>
+        </w:rPr>
+        <w:t xml:space="preserve"> </w:t>
       </w:r>
       <w:r>
         <w:rPr>
@@ -884,6 +898,7 @@
         <w:rPr>
           <w:rFonts w:ascii="Times New Roman" w:hAnsi="Times New Roman" w:cs="Times New Roman"/>
           <w:b/>
+          <w:color w:val="C00000"/>
         </w:rPr>
       </w:pPr>
       <w:r>
@@ -891,7 +906,47 @@
           <w:rFonts w:ascii="Times New Roman" w:hAnsi="Times New Roman" w:cs="Times New Roman"/>
           <w:b/>
         </w:rPr>
+        <w:lastRenderedPageBreak/>
         <w:t>Introduction</w:t>
+      </w:r>
+      <w:r>
+        <w:rPr>
+          <w:rFonts w:ascii="Times New Roman" w:hAnsi="Times New Roman" w:cs="Times New Roman"/>
+          <w:b/>
+        </w:rPr>
+        <w:t xml:space="preserve"> </w:t>
+      </w:r>
+      <w:r>
+        <w:rPr>
+          <w:rFonts w:ascii="Times New Roman" w:hAnsi="Times New Roman" w:cs="Times New Roman"/>
+          <w:b/>
+          <w:color w:val="C00000"/>
+        </w:rPr>
+        <w:t>(</w:t>
+      </w:r>
+      <w:r>
+        <w:rPr>
+          <w:rFonts w:ascii="Times New Roman" w:hAnsi="Times New Roman" w:cs="Times New Roman"/>
+          <w:b/>
+          <w:color w:val="C00000"/>
+        </w:rPr>
+        <w:t>Currently</w:t>
+      </w:r>
+      <w:r>
+        <w:rPr>
+          <w:rFonts w:ascii="Times New Roman" w:hAnsi="Times New Roman" w:cs="Times New Roman"/>
+          <w:b/>
+          <w:color w:val="C00000"/>
+        </w:rPr>
+        <w:t xml:space="preserve"> </w:t>
+      </w:r>
+      <w:r>
+        <w:rPr>
+          <w:rFonts w:ascii="Times New Roman" w:hAnsi="Times New Roman" w:cs="Times New Roman"/>
+          <w:b/>
+          <w:color w:val="C00000"/>
+        </w:rPr>
+        <w:t>~2200 words)</w:t>
       </w:r>
     </w:p>
     <w:p>
@@ -1424,7 +1479,14 @@
         <w:rPr>
           <w:rFonts w:ascii="Times New Roman" w:hAnsi="Times New Roman" w:cs="Times New Roman"/>
         </w:rPr>
-        <w:t xml:space="preserve"> is increasing. The non-linear portion of the curve, where the slope is more shallow and the curve is concave up, is considered evidence for an extended lag </w:t>
+        <w:t xml:space="preserve"> is increasing. </w:t>
+      </w:r>
+      <w:r>
+        <w:rPr>
+          <w:rFonts w:ascii="Times New Roman" w:hAnsi="Times New Roman" w:cs="Times New Roman"/>
+        </w:rPr>
+        <w:lastRenderedPageBreak/>
+        <w:t xml:space="preserve">The non-linear portion of the curve, where the slope is more shallow and the curve is concave up, is considered evidence for an extended lag </w:t>
       </w:r>
       <w:r>
         <w:rPr>
@@ -1956,7 +2018,14 @@
         <w:rPr>
           <w:rFonts w:ascii="Times New Roman" w:hAnsi="Times New Roman" w:cs="Times New Roman"/>
         </w:rPr>
-        <w:t xml:space="preserve"> grows well in ecological conditions near urban areas (e.g., disturbed environments). It is important to distinguish these patterns to use these data for understanding ecological processes of species invasions.</w:t>
+        <w:t xml:space="preserve"> grows well in ecological conditions near </w:t>
+      </w:r>
+      <w:r>
+        <w:rPr>
+          <w:rFonts w:ascii="Times New Roman" w:hAnsi="Times New Roman" w:cs="Times New Roman"/>
+        </w:rPr>
+        <w:lastRenderedPageBreak/>
+        <w:t>urban areas (e.g., disturbed environments). It is important to distinguish these patterns to use these data for understanding ecological processes of species invasions.</w:t>
       </w:r>
     </w:p>
     <w:p>
@@ -2631,6 +2700,7 @@
         <w:rPr>
           <w:rFonts w:ascii="Times New Roman" w:hAnsi="Times New Roman" w:cs="Times New Roman"/>
         </w:rPr>
+        <w:lastRenderedPageBreak/>
         <w:t>throughout the state of Ohio (&gt;110,000 km</w:t>
       </w:r>
       <w:r>
@@ -2938,6 +3008,7 @@
         <w:rPr>
           <w:rFonts w:ascii="Times New Roman" w:hAnsi="Times New Roman" w:cs="Times New Roman"/>
           <w:b/>
+          <w:color w:val="C00000"/>
         </w:rPr>
       </w:pPr>
       <w:r>
@@ -2945,8 +3016,24 @@
           <w:rFonts w:ascii="Times New Roman" w:hAnsi="Times New Roman" w:cs="Times New Roman"/>
           <w:b/>
         </w:rPr>
+        <w:lastRenderedPageBreak/>
         <w:t>Methods</w:t>
       </w:r>
+      <w:r>
+        <w:rPr>
+          <w:rFonts w:ascii="Times New Roman" w:hAnsi="Times New Roman" w:cs="Times New Roman"/>
+          <w:b/>
+        </w:rPr>
+        <w:t xml:space="preserve"> </w:t>
+      </w:r>
+      <w:r>
+        <w:rPr>
+          <w:rFonts w:ascii="Times New Roman" w:hAnsi="Times New Roman" w:cs="Times New Roman"/>
+          <w:b/>
+          <w:color w:val="C00000"/>
+        </w:rPr>
+        <w:t>(~2850 words)</w:t>
+      </w:r>
     </w:p>
     <w:p>
       <w:pPr>
@@ -3470,7 +3557,14 @@
         <w:rPr>
           <w:rFonts w:ascii="Times New Roman" w:hAnsi="Times New Roman" w:cs="Times New Roman"/>
         </w:rPr>
-        <w:t>Most of the presence records in the compiled dataset did not have latitude and longitude values for where the specimen was collected. However, many records had descriptive information, which I used to assign latitude and longitude values to the collection location. This process is commonly called georeferencing. I primarily used the GoogleEarth software (Google Inc.) to georeference records (</w:t>
+        <w:t xml:space="preserve">Most of the presence records in the compiled dataset did not have latitude and longitude values for where the specimen was collected. However, many records had descriptive </w:t>
+      </w:r>
+      <w:r>
+        <w:rPr>
+          <w:rFonts w:ascii="Times New Roman" w:hAnsi="Times New Roman" w:cs="Times New Roman"/>
+        </w:rPr>
+        <w:lastRenderedPageBreak/>
+        <w:t>information, which I used to assign latitude and longitude values to the collection location. This process is commonly called georeferencing. I primarily used the GoogleEarth software (Google Inc.) to georeference records (</w:t>
       </w:r>
       <w:r>
         <w:rPr>
@@ -3961,7 +4055,15 @@
           <w:rFonts w:ascii="Times New Roman" w:hAnsi="Times New Roman" w:cs="Times New Roman"/>
           <w:noProof/>
         </w:rPr>
-        <w:t>(Hijmans 2012, Keitt et al. 2012, Hijmans et al. 2013)</w:t>
+        <w:t xml:space="preserve">(Hijmans 2012, Keitt et al. 2012, Hijmans et al. </w:t>
+      </w:r>
+      <w:r>
+        <w:rPr>
+          <w:rFonts w:ascii="Times New Roman" w:hAnsi="Times New Roman" w:cs="Times New Roman"/>
+          <w:noProof/>
+        </w:rPr>
+        <w:lastRenderedPageBreak/>
+        <w:t>2013)</w:t>
       </w:r>
       <w:r>
         <w:rPr>
@@ -4139,8 +4241,6 @@
         </w:rPr>
         <w:t xml:space="preserve"> growth early, followed by acceleration, and vice-versa for concave down.</w:t>
       </w:r>
-      <w:bookmarkStart w:id="0" w:name="_GoBack"/>
-      <w:bookmarkEnd w:id="0"/>
     </w:p>
     <w:p>
       <w:pPr>
@@ -4632,7 +4732,14 @@
         <w:rPr>
           <w:rFonts w:ascii="Times New Roman" w:hAnsi="Times New Roman" w:cs="Times New Roman"/>
         </w:rPr>
-        <w:t xml:space="preserve"> compared the distribution of record collections for </w:t>
+        <w:t xml:space="preserve"> compared the distribution of </w:t>
+      </w:r>
+      <w:r>
+        <w:rPr>
+          <w:rFonts w:ascii="Times New Roman" w:hAnsi="Times New Roman" w:cs="Times New Roman"/>
+        </w:rPr>
+        <w:lastRenderedPageBreak/>
+        <w:t xml:space="preserve">record collections for </w:t>
       </w:r>
       <w:r>
         <w:rPr>
@@ -5116,7 +5223,14 @@
         <w:rPr>
           <w:rFonts w:ascii="Times New Roman" w:hAnsi="Times New Roman" w:cs="Times New Roman"/>
         </w:rPr>
-        <w:t xml:space="preserve"> from institutions from which associated species records were not collected (e.g., Miami University Herbarium and Rutgers Herbarium). The records acquired from these institutions were largely geographically restricted (for example, primarily located in the states of Ohio and New Jersey for the institutions mentioned), and these locations were not always represented well in the larger group of associated species dataset. Therefore, including these records has the effect of increasing the area of occupancy of </w:t>
+        <w:t xml:space="preserve"> from institutions from which associated species records were not collected (e.g., Miami University Herbarium and Rutgers Herbarium). The records acquired from these institutions were largely geographically restricted (for example, primarily located in the states of Ohio and New Jersey for the institutions mentioned), and these locations were not </w:t>
+      </w:r>
+      <w:r>
+        <w:rPr>
+          <w:rFonts w:ascii="Times New Roman" w:hAnsi="Times New Roman" w:cs="Times New Roman"/>
+        </w:rPr>
+        <w:lastRenderedPageBreak/>
+        <w:t xml:space="preserve">always represented well in the larger group of associated species dataset. Therefore, including these records has the effect of increasing the area of occupancy of </w:t>
       </w:r>
       <w:r>
         <w:rPr>
@@ -5451,6 +5565,7 @@
         <w:rPr>
           <w:rFonts w:ascii="Times New Roman" w:hAnsi="Times New Roman" w:cs="Times New Roman"/>
           <w:b/>
+          <w:color w:val="C00000"/>
         </w:rPr>
       </w:pPr>
       <w:r>
@@ -5458,7 +5573,23 @@
           <w:rFonts w:ascii="Times New Roman" w:hAnsi="Times New Roman" w:cs="Times New Roman"/>
           <w:b/>
         </w:rPr>
+        <w:lastRenderedPageBreak/>
         <w:t>Results</w:t>
+      </w:r>
+      <w:r>
+        <w:rPr>
+          <w:rFonts w:ascii="Times New Roman" w:hAnsi="Times New Roman" w:cs="Times New Roman"/>
+          <w:b/>
+        </w:rPr>
+        <w:t xml:space="preserve"> </w:t>
+      </w:r>
+      <w:r>
+        <w:rPr>
+          <w:rFonts w:ascii="Times New Roman" w:hAnsi="Times New Roman" w:cs="Times New Roman"/>
+          <w:b/>
+          <w:color w:val="C00000"/>
+        </w:rPr>
+        <w:t>(~1300 words)</w:t>
       </w:r>
     </w:p>
     <w:p>
@@ -5989,7 +6120,14 @@
         <w:rPr>
           <w:rFonts w:ascii="Times New Roman" w:hAnsi="Times New Roman" w:cs="Times New Roman"/>
         </w:rPr>
-        <w:t xml:space="preserve">. In contrast, based on likelihood ratio tests, the best-fit regression models of the square root of the cumulative number of grid cells occupied, with year as the predictor variable, were a quadratic polynomial regression for </w:t>
+        <w:t xml:space="preserve">. In contrast, based on likelihood ratio tests, the best-fit </w:t>
+      </w:r>
+      <w:r>
+        <w:rPr>
+          <w:rFonts w:ascii="Times New Roman" w:hAnsi="Times New Roman" w:cs="Times New Roman"/>
+        </w:rPr>
+        <w:lastRenderedPageBreak/>
+        <w:t xml:space="preserve">regression models of the square root of the cumulative number of grid cells occupied, with year as the predictor variable, were a quadratic polynomial regression for </w:t>
       </w:r>
       <w:r>
         <w:rPr>
@@ -6475,6 +6613,7 @@
         <w:rPr>
           <w:rFonts w:ascii="Times New Roman" w:hAnsi="Times New Roman" w:cs="Times New Roman"/>
         </w:rPr>
+        <w:lastRenderedPageBreak/>
         <w:t>**** I am not convinced that Fig 7 is important. The only piece of useful and relevant information that can be gleaned from it is that for most counties, some sampling occurred many years prior to finding Buckthorn there. If this stays in the paper at all, it could potentially go into a supporting information, but more likely, I can simply state the overall result, probably in the discussion.</w:t>
       </w:r>
       <w:r>
@@ -6516,6 +6655,7 @@
       <w:pPr>
         <w:rPr>
           <w:rFonts w:ascii="Times New Roman" w:hAnsi="Times New Roman" w:cs="Times New Roman"/>
+          <w:color w:val="C00000"/>
         </w:rPr>
       </w:pPr>
       <w:r>
@@ -6523,8 +6663,26 @@
           <w:rFonts w:ascii="Times New Roman" w:hAnsi="Times New Roman" w:cs="Times New Roman"/>
           <w:b/>
         </w:rPr>
+        <w:lastRenderedPageBreak/>
         <w:t>Discussion</w:t>
       </w:r>
+      <w:r>
+        <w:rPr>
+          <w:rFonts w:ascii="Times New Roman" w:hAnsi="Times New Roman" w:cs="Times New Roman"/>
+          <w:b/>
+        </w:rPr>
+        <w:t xml:space="preserve"> </w:t>
+      </w:r>
+      <w:r>
+        <w:rPr>
+          <w:rFonts w:ascii="Times New Roman" w:hAnsi="Times New Roman" w:cs="Times New Roman"/>
+          <w:b/>
+          <w:color w:val="C00000"/>
+        </w:rPr>
+        <w:t>(~3200 words)</w:t>
+      </w:r>
+      <w:bookmarkStart w:id="0" w:name="_GoBack"/>
+      <w:bookmarkEnd w:id="0"/>
     </w:p>
     <w:p>
       <w:pPr>
@@ -7183,7 +7341,14 @@
         <w:rPr>
           <w:rFonts w:ascii="Times New Roman" w:hAnsi="Times New Roman" w:cs="Times New Roman"/>
         </w:rPr>
-        <w:t xml:space="preserve"> There may also be unequal sampling effort associated with taxonomic grouping. There are numerous examples of collections of orchids, bryophytes, mosses, and ferns, which are all groups of particular interest to plant collectors. </w:t>
+        <w:t xml:space="preserve"> </w:t>
+      </w:r>
+      <w:r>
+        <w:rPr>
+          <w:rFonts w:ascii="Times New Roman" w:hAnsi="Times New Roman" w:cs="Times New Roman"/>
+        </w:rPr>
+        <w:lastRenderedPageBreak/>
+        <w:t xml:space="preserve">There may also be unequal sampling effort associated with taxonomic grouping. There are numerous examples of collections of orchids, bryophytes, mosses, and ferns, which are all groups of particular interest to plant collectors. </w:t>
       </w:r>
     </w:p>
     <w:p>
@@ -7579,7 +7744,14 @@
         <w:rPr>
           <w:rFonts w:ascii="Times New Roman" w:hAnsi="Times New Roman" w:cs="Times New Roman"/>
         </w:rPr>
-        <w:t xml:space="preserve"> was much larger than that of the associated species (Figures 4B, 5B, and 6B). For example, when the cumulative number of records for </w:t>
+        <w:t xml:space="preserve"> was much larger than that of the associated species (Figures 4B, 5B, and 6B). For example, </w:t>
+      </w:r>
+      <w:r>
+        <w:rPr>
+          <w:rFonts w:ascii="Times New Roman" w:hAnsi="Times New Roman" w:cs="Times New Roman"/>
+        </w:rPr>
+        <w:lastRenderedPageBreak/>
+        <w:t xml:space="preserve">when the cumulative number of records for </w:t>
       </w:r>
       <w:r>
         <w:rPr>
@@ -7921,7 +8093,14 @@
         <w:rPr>
           <w:rFonts w:ascii="Times New Roman" w:hAnsi="Times New Roman" w:cs="Times New Roman"/>
         </w:rPr>
-        <w:t>Compared to most previous studies, here I examined the spread of an invasive species over a spatial area incorporating nearly all of the known naturalized range. Examining the relative rates of increase in occupied grid cells and occupied counties at this spatial scale, there is no compelling evidence for an extended lag phase persisting beyond the early 20</w:t>
+        <w:t xml:space="preserve">Compared to most previous studies, here I examined the spread of an invasive species </w:t>
+      </w:r>
+      <w:r>
+        <w:rPr>
+          <w:rFonts w:ascii="Times New Roman" w:hAnsi="Times New Roman" w:cs="Times New Roman"/>
+        </w:rPr>
+        <w:lastRenderedPageBreak/>
+        <w:t>over a spatial area incorporating nearly all of the known naturalized range. Examining the relative rates of increase in occupied grid cells and occupied counties at this spatial scale, there is no compelling evidence for an extended lag phase persisting beyond the early 20</w:t>
       </w:r>
       <w:r>
         <w:rPr>
@@ -8495,7 +8674,14 @@
         <w:rPr>
           <w:rFonts w:ascii="Times New Roman" w:hAnsi="Times New Roman" w:cs="Times New Roman"/>
         </w:rPr>
-        <w:t xml:space="preserve">an area, but later goes locally extinct. This is an unlikely occurrence. With one notable exception </w:t>
+        <w:t xml:space="preserve">an area, but later </w:t>
+      </w:r>
+      <w:r>
+        <w:rPr>
+          <w:rFonts w:ascii="Times New Roman" w:hAnsi="Times New Roman" w:cs="Times New Roman"/>
+        </w:rPr>
+        <w:lastRenderedPageBreak/>
+        <w:t xml:space="preserve">goes locally extinct. This is an unlikely occurrence. With one notable exception </w:t>
       </w:r>
       <w:r>
         <w:rPr>
@@ -8802,6 +8988,7 @@
           <w:rFonts w:ascii="Times New Roman" w:hAnsi="Times New Roman" w:cs="Times New Roman"/>
           <w:b/>
         </w:rPr>
+        <w:lastRenderedPageBreak/>
         <w:t>Conclusions</w:t>
       </w:r>
     </w:p>
@@ -9021,6 +9208,7 @@
           <w:sz w:val="22"/>
           <w:szCs w:val="22"/>
         </w:rPr>
+        <w:lastRenderedPageBreak/>
         <w:t xml:space="preserve">Table 1. </w:t>
       </w:r>
       <w:r>
@@ -12434,6 +12622,7 @@
           <w:sz w:val="24"/>
           <w:szCs w:val="24"/>
         </w:rPr>
+        <w:lastRenderedPageBreak/>
         <w:t xml:space="preserve">Figure 1. </w:t>
       </w:r>
       <w:r>
@@ -12668,6 +12857,7 @@
           <w:sz w:val="24"/>
           <w:szCs w:val="24"/>
         </w:rPr>
+        <w:lastRenderedPageBreak/>
         <w:t xml:space="preserve">Figure 2. </w:t>
       </w:r>
       <w:r>
@@ -12802,6 +12992,7 @@
           <w:sz w:val="22"/>
           <w:szCs w:val="22"/>
         </w:rPr>
+        <w:lastRenderedPageBreak/>
         <w:t xml:space="preserve">Figure </w:t>
       </w:r>
       <w:r>
@@ -12953,6 +13144,7 @@
           <w:sz w:val="24"/>
           <w:szCs w:val="24"/>
         </w:rPr>
+        <w:lastRenderedPageBreak/>
         <w:t xml:space="preserve">Figure 4. </w:t>
       </w:r>
       <w:r>
@@ -13185,7 +13377,7 @@
           </mc:Choice>
           <mc:Fallback>
             <w:pict>
-              <v:shapetype id="_x0000_t202" coordsize="21600,21600" o:spt="202" path="m0,0l0,21600,21600,21600,21600,0xe">
+              <v:shapetype w14:anchorId="5C336165" id="_x0000_t202" coordsize="21600,21600" o:spt="202" path="m0,0l0,21600,21600,21600,21600,0xe">
                 <v:stroke joinstyle="miter"/>
                 <v:path gradientshapeok="t" o:connecttype="rect"/>
               </v:shapetype>
@@ -13317,7 +13509,7 @@
           </mc:Choice>
           <mc:Fallback>
             <w:pict>
-              <v:shape id="Text Box 3" o:spid="_x0000_s1027" type="#_x0000_t202" style="position:absolute;margin-left:0;margin-top:1.4pt;width:23.1pt;height:27pt;z-index:251660288;visibility:visible;mso-wrap-style:none;mso-width-percent:0;mso-height-percent:0;mso-wrap-distance-left:9pt;mso-wrap-distance-top:0;mso-wrap-distance-right:9pt;mso-wrap-distance-bottom:0;mso-position-horizontal:absolute;mso-position-horizontal-relative:text;mso-position-vertical:absolute;mso-position-vertical-relative:text;mso-width-percent:0;mso-height-percent:0;mso-width-relative:page;mso-height-relative:margin;v-text-anchor:top" o:gfxdata="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" filled="f" stroked="f">
+              <v:shape w14:anchorId="4E1DC2C6" id="Text Box 3" o:spid="_x0000_s1027" type="#_x0000_t202" style="position:absolute;margin-left:0;margin-top:1.4pt;width:23.1pt;height:27pt;z-index:251660288;visibility:visible;mso-wrap-style:none;mso-width-percent:0;mso-height-percent:0;mso-wrap-distance-left:9pt;mso-wrap-distance-top:0;mso-wrap-distance-right:9pt;mso-wrap-distance-bottom:0;mso-position-horizontal:absolute;mso-position-horizontal-relative:text;mso-position-vertical:absolute;mso-position-vertical-relative:text;mso-width-percent:0;mso-height-percent:0;mso-width-relative:page;mso-height-relative:margin;v-text-anchor:top" o:gfxdata="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" filled="f" stroked="f">
                 <v:path arrowok="t"/>
                 <v:textbox>
                   <w:txbxContent>
@@ -13514,7 +13706,7 @@
           </mc:Choice>
           <mc:Fallback>
             <w:pict>
-              <v:shape id="Text Box 10" o:spid="_x0000_s1028" type="#_x0000_t202" style="position:absolute;margin-left:0;margin-top:221.6pt;width:23.1pt;height:27pt;z-index:251662336;visibility:visible;mso-wrap-style:none;mso-width-percent:0;mso-height-percent:0;mso-wrap-distance-left:9pt;mso-wrap-distance-top:0;mso-wrap-distance-right:9pt;mso-wrap-distance-bottom:0;mso-position-horizontal:absolute;mso-position-horizontal-relative:text;mso-position-vertical:absolute;mso-position-vertical-relative:text;mso-width-percent:0;mso-height-percent:0;mso-width-relative:page;mso-height-relative:margin;v-text-anchor:top" o:gfxdata="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" filled="f" stroked="f">
+              <v:shape w14:anchorId="6D5DCF13" id="Text Box 10" o:spid="_x0000_s1028" type="#_x0000_t202" style="position:absolute;margin-left:0;margin-top:221.6pt;width:23.1pt;height:27pt;z-index:251662336;visibility:visible;mso-wrap-style:none;mso-width-percent:0;mso-height-percent:0;mso-wrap-distance-left:9pt;mso-wrap-distance-top:0;mso-wrap-distance-right:9pt;mso-wrap-distance-bottom:0;mso-position-horizontal:absolute;mso-position-horizontal-relative:text;mso-position-vertical:absolute;mso-position-vertical-relative:text;mso-width-percent:0;mso-height-percent:0;mso-width-relative:page;mso-height-relative:margin;v-text-anchor:top" o:gfxdata="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" filled="f" stroked="f">
                 <v:path arrowok="t"/>
                 <v:textbox>
                   <w:txbxContent>
@@ -13566,6 +13758,7 @@
           <w:sz w:val="24"/>
           <w:szCs w:val="24"/>
         </w:rPr>
+        <w:lastRenderedPageBreak/>
         <mc:AlternateContent>
           <mc:Choice Requires="wps">
             <w:drawing>
@@ -13662,7 +13855,7 @@
           </mc:Choice>
           <mc:Fallback>
             <w:pict>
-              <v:shape id="_x0000_s1029" type="#_x0000_t202" style="position:absolute;margin-left:229.55pt;margin-top:153pt;width:22.45pt;height:27pt;z-index:251664384;visibility:visible;mso-wrap-style:none;mso-width-percent:0;mso-height-percent:0;mso-wrap-distance-left:9pt;mso-wrap-distance-top:0;mso-wrap-distance-right:9pt;mso-wrap-distance-bottom:0;mso-position-horizontal:absolute;mso-position-horizontal-relative:text;mso-position-vertical:absolute;mso-position-vertical-relative:text;mso-width-percent:0;mso-height-percent:0;mso-width-relative:page;mso-height-relative:margin;v-text-anchor:top" o:gfxdata="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" filled="f" stroked="f">
+              <v:shape w14:anchorId="56D48F8F" id="_x0000_s1029" type="#_x0000_t202" style="position:absolute;margin-left:229.55pt;margin-top:153pt;width:22.45pt;height:27pt;z-index:251664384;visibility:visible;mso-wrap-style:none;mso-width-percent:0;mso-height-percent:0;mso-wrap-distance-left:9pt;mso-wrap-distance-top:0;mso-wrap-distance-right:9pt;mso-wrap-distance-bottom:0;mso-position-horizontal:absolute;mso-position-horizontal-relative:text;mso-position-vertical:absolute;mso-position-vertical-relative:text;mso-width-percent:0;mso-height-percent:0;mso-width-relative:page;mso-height-relative:margin;v-text-anchor:top" o:gfxdata="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" filled="f" stroked="f">
                 <v:path arrowok="t"/>
                 <v:textbox>
                   <w:txbxContent>
@@ -13792,7 +13985,7 @@
           </mc:Choice>
           <mc:Fallback>
             <w:pict>
-              <v:shape id="_x0000_s1030" type="#_x0000_t202" style="position:absolute;margin-left:0;margin-top:153pt;width:23.1pt;height:27pt;z-index:251663360;visibility:visible;mso-wrap-style:none;mso-width-percent:0;mso-height-percent:0;mso-wrap-distance-left:9pt;mso-wrap-distance-top:0;mso-wrap-distance-right:9pt;mso-wrap-distance-bottom:0;mso-position-horizontal:absolute;mso-position-horizontal-relative:text;mso-position-vertical:absolute;mso-position-vertical-relative:text;mso-width-percent:0;mso-height-percent:0;mso-width-relative:page;mso-height-relative:margin;v-text-anchor:top" o:gfxdata="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" filled="f" stroked="f">
+              <v:shape w14:anchorId="5977BF5B" id="_x0000_s1030" type="#_x0000_t202" style="position:absolute;margin-left:0;margin-top:153pt;width:23.1pt;height:27pt;z-index:251663360;visibility:visible;mso-wrap-style:none;mso-width-percent:0;mso-height-percent:0;mso-wrap-distance-left:9pt;mso-wrap-distance-top:0;mso-wrap-distance-right:9pt;mso-wrap-distance-bottom:0;mso-position-horizontal:absolute;mso-position-horizontal-relative:text;mso-position-vertical:absolute;mso-position-vertical-relative:text;mso-width-percent:0;mso-height-percent:0;mso-width-relative:page;mso-height-relative:margin;v-text-anchor:top" o:gfxdata="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" filled="f" stroked="f">
                 <v:path arrowok="t"/>
                 <v:textbox>
                   <w:txbxContent>
@@ -13922,7 +14115,7 @@
           </mc:Choice>
           <mc:Fallback>
             <w:pict>
-              <v:shape id="_x0000_s1031" type="#_x0000_t202" style="position:absolute;margin-left:0;margin-top:387pt;width:23.1pt;height:27pt;z-index:251665408;visibility:visible;mso-wrap-style:none;mso-width-percent:0;mso-height-percent:0;mso-wrap-distance-left:9pt;mso-wrap-distance-top:0;mso-wrap-distance-right:9pt;mso-wrap-distance-bottom:0;mso-position-horizontal:absolute;mso-position-horizontal-relative:text;mso-position-vertical:absolute;mso-position-vertical-relative:text;mso-width-percent:0;mso-height-percent:0;mso-width-relative:page;mso-height-relative:margin;v-text-anchor:top" o:gfxdata="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" filled="f" stroked="f">
+              <v:shape w14:anchorId="09D9B0C2" id="_x0000_s1031" type="#_x0000_t202" style="position:absolute;margin-left:0;margin-top:387pt;width:23.1pt;height:27pt;z-index:251665408;visibility:visible;mso-wrap-style:none;mso-width-percent:0;mso-height-percent:0;mso-wrap-distance-left:9pt;mso-wrap-distance-top:0;mso-wrap-distance-right:9pt;mso-wrap-distance-bottom:0;mso-position-horizontal:absolute;mso-position-horizontal-relative:text;mso-position-vertical:absolute;mso-position-vertical-relative:text;mso-width-percent:0;mso-height-percent:0;mso-width-relative:page;mso-height-relative:margin;v-text-anchor:top" o:gfxdata="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" filled="f" stroked="f">
                 <v:path arrowok="t"/>
                 <v:textbox>
                   <w:txbxContent>
@@ -14331,6 +14524,7 @@
           <w:sz w:val="24"/>
           <w:szCs w:val="24"/>
         </w:rPr>
+        <w:lastRenderedPageBreak/>
         <w:t xml:space="preserve">Figure 6. </w:t>
       </w:r>
       <w:r>
@@ -14628,7 +14822,7 @@
           </mc:Choice>
           <mc:Fallback>
             <w:pict>
-              <v:shape id="_x0000_s1032" type="#_x0000_t202" style="position:absolute;margin-left:0;margin-top:234.2pt;width:23.1pt;height:27pt;z-index:251670528;visibility:visible;mso-wrap-style:none;mso-width-percent:0;mso-height-percent:0;mso-wrap-distance-left:9pt;mso-wrap-distance-top:0;mso-wrap-distance-right:9pt;mso-wrap-distance-bottom:0;mso-position-horizontal:absolute;mso-position-horizontal-relative:text;mso-position-vertical:absolute;mso-position-vertical-relative:text;mso-width-percent:0;mso-height-percent:0;mso-width-relative:page;mso-height-relative:margin;v-text-anchor:top" o:gfxdata="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" filled="f" stroked="f">
+              <v:shape w14:anchorId="0FD7DF28" id="_x0000_s1032" type="#_x0000_t202" style="position:absolute;margin-left:0;margin-top:234.2pt;width:23.1pt;height:27pt;z-index:251670528;visibility:visible;mso-wrap-style:none;mso-width-percent:0;mso-height-percent:0;mso-wrap-distance-left:9pt;mso-wrap-distance-top:0;mso-wrap-distance-right:9pt;mso-wrap-distance-bottom:0;mso-position-horizontal:absolute;mso-position-horizontal-relative:text;mso-position-vertical:absolute;mso-position-vertical-relative:text;mso-width-percent:0;mso-height-percent:0;mso-width-relative:page;mso-height-relative:margin;v-text-anchor:top" o:gfxdata="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" filled="f" stroked="f">
                 <v:path arrowok="t"/>
                 <v:textbox>
                   <w:txbxContent>
@@ -14754,7 +14948,7 @@
           </mc:Choice>
           <mc:Fallback>
             <w:pict>
-              <v:shape id="_x0000_s1033" type="#_x0000_t202" style="position:absolute;margin-left:229.55pt;margin-top:.2pt;width:22.45pt;height:27pt;z-index:251669504;visibility:visible;mso-wrap-style:none;mso-width-percent:0;mso-height-percent:0;mso-wrap-distance-left:9pt;mso-wrap-distance-top:0;mso-wrap-distance-right:9pt;mso-wrap-distance-bottom:0;mso-position-horizontal:absolute;mso-position-horizontal-relative:text;mso-position-vertical:absolute;mso-position-vertical-relative:text;mso-width-percent:0;mso-height-percent:0;mso-width-relative:page;mso-height-relative:margin;v-text-anchor:top" o:gfxdata="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" filled="f" stroked="f">
+              <v:shape w14:anchorId="6B8C9B0E" id="_x0000_s1033" type="#_x0000_t202" style="position:absolute;margin-left:229.55pt;margin-top:.2pt;width:22.45pt;height:27pt;z-index:251669504;visibility:visible;mso-wrap-style:none;mso-width-percent:0;mso-height-percent:0;mso-wrap-distance-left:9pt;mso-wrap-distance-top:0;mso-wrap-distance-right:9pt;mso-wrap-distance-bottom:0;mso-position-horizontal:absolute;mso-position-horizontal-relative:text;mso-position-vertical:absolute;mso-position-vertical-relative:text;mso-width-percent:0;mso-height-percent:0;mso-width-relative:page;mso-height-relative:margin;v-text-anchor:top" o:gfxdata="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" filled="f" stroked="f">
                 <v:path arrowok="t"/>
                 <v:textbox>
                   <w:txbxContent>
@@ -14880,7 +15074,7 @@
           </mc:Choice>
           <mc:Fallback>
             <w:pict>
-              <v:shape id="_x0000_s1034" type="#_x0000_t202" style="position:absolute;margin-left:0;margin-top:.2pt;width:23.1pt;height:27pt;z-index:251668480;visibility:visible;mso-wrap-style:none;mso-width-percent:0;mso-height-percent:0;mso-wrap-distance-left:9pt;mso-wrap-distance-top:0;mso-wrap-distance-right:9pt;mso-wrap-distance-bottom:0;mso-position-horizontal:absolute;mso-position-horizontal-relative:text;mso-position-vertical:absolute;mso-position-vertical-relative:text;mso-width-percent:0;mso-height-percent:0;mso-width-relative:page;mso-height-relative:margin;v-text-anchor:top" o:gfxdata="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" filled="f" stroked="f">
+              <v:shape w14:anchorId="10FC5DC5" id="_x0000_s1034" type="#_x0000_t202" style="position:absolute;margin-left:0;margin-top:.2pt;width:23.1pt;height:27pt;z-index:251668480;visibility:visible;mso-wrap-style:none;mso-width-percent:0;mso-height-percent:0;mso-wrap-distance-left:9pt;mso-wrap-distance-top:0;mso-wrap-distance-right:9pt;mso-wrap-distance-bottom:0;mso-position-horizontal:absolute;mso-position-horizontal-relative:text;mso-position-vertical:absolute;mso-position-vertical-relative:text;mso-width-percent:0;mso-height-percent:0;mso-width-relative:page;mso-height-relative:margin;v-text-anchor:top" o:gfxdata="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" filled="f" stroked="f">
                 <v:path arrowok="t"/>
                 <v:textbox>
                   <w:txbxContent>
@@ -14995,6 +15189,7 @@
           <w:rFonts w:ascii="Times New Roman" w:hAnsi="Times New Roman" w:cs="Times New Roman"/>
           <w:b/>
         </w:rPr>
+        <w:lastRenderedPageBreak/>
         <w:t>****</w:t>
       </w:r>
       <w:r>
@@ -15171,1493 +15366,1537 @@
     </w:p>
     <w:p>
       <w:pPr>
-        <w:pStyle w:val="NormalWeb"/>
+        <w:widowControl w:val="0"/>
+        <w:autoSpaceDE w:val="0"/>
+        <w:autoSpaceDN w:val="0"/>
+        <w:adjustRightInd w:val="0"/>
+        <w:spacing w:before="100" w:after="100"/>
         <w:ind w:left="480" w:hanging="480"/>
-        <w:divId w:val="654380197"/>
+        <w:rPr>
+          <w:rFonts w:ascii="Times New Roman" w:eastAsia="Times New Roman" w:hAnsi="Times New Roman" w:cs="Times New Roman"/>
+          <w:noProof/>
+        </w:rPr>
+      </w:pPr>
+      <w:r>
         <w:rPr>
           <w:rFonts w:ascii="Times New Roman" w:hAnsi="Times New Roman"/>
-          <w:noProof/>
-          <w:sz w:val="24"/>
-        </w:rPr>
-      </w:pPr>
+        </w:rPr>
+        <w:fldChar w:fldCharType="begin" w:fldLock="1"/>
+      </w:r>
       <w:r>
         <w:rPr>
           <w:rFonts w:ascii="Times New Roman" w:hAnsi="Times New Roman"/>
         </w:rPr>
-        <w:fldChar w:fldCharType="begin" w:fldLock="1"/>
+        <w:instrText xml:space="preserve">ADDIN Mendeley Bibliography CSL_BIBLIOGRAPHY </w:instrText>
       </w:r>
       <w:r>
         <w:rPr>
           <w:rFonts w:ascii="Times New Roman" w:hAnsi="Times New Roman"/>
         </w:rPr>
-        <w:instrText xml:space="preserve">ADDIN Mendeley Bibliography CSL_BIBLIOGRAPHY </w:instrText>
-      </w:r>
-      <w:r>
-        <w:rPr>
-          <w:rFonts w:ascii="Times New Roman" w:hAnsi="Times New Roman"/>
-        </w:rPr>
         <w:fldChar w:fldCharType="separate"/>
       </w:r>
       <w:r>
         <w:rPr>
-          <w:rFonts w:ascii="Times New Roman" w:hAnsi="Times New Roman"/>
-          <w:noProof/>
-          <w:sz w:val="24"/>
+          <w:rFonts w:ascii="Times New Roman" w:eastAsia="Times New Roman" w:hAnsi="Times New Roman" w:cs="Times New Roman"/>
+          <w:noProof/>
         </w:rPr>
         <w:t>Aikio, S., R. P. Duncan, and P. E. Hulme. 2010a. Lag-phases in alien plant invasions: separating the facts from the artefacts. Oikos 119:370–378.</w:t>
       </w:r>
     </w:p>
     <w:p>
       <w:pPr>
-        <w:pStyle w:val="NormalWeb"/>
+        <w:widowControl w:val="0"/>
+        <w:autoSpaceDE w:val="0"/>
+        <w:autoSpaceDN w:val="0"/>
+        <w:adjustRightInd w:val="0"/>
+        <w:spacing w:before="100" w:after="100"/>
         <w:ind w:left="480" w:hanging="480"/>
-        <w:divId w:val="654380197"/>
-        <w:rPr>
-          <w:rFonts w:ascii="Times New Roman" w:hAnsi="Times New Roman"/>
-          <w:noProof/>
-          <w:sz w:val="24"/>
-        </w:rPr>
-      </w:pPr>
-      <w:r>
-        <w:rPr>
-          <w:rFonts w:ascii="Times New Roman" w:hAnsi="Times New Roman"/>
-          <w:noProof/>
-          <w:sz w:val="24"/>
+        <w:rPr>
+          <w:rFonts w:ascii="Times New Roman" w:eastAsia="Times New Roman" w:hAnsi="Times New Roman" w:cs="Times New Roman"/>
+          <w:noProof/>
+        </w:rPr>
+      </w:pPr>
+      <w:r>
+        <w:rPr>
+          <w:rFonts w:ascii="Times New Roman" w:eastAsia="Times New Roman" w:hAnsi="Times New Roman" w:cs="Times New Roman"/>
+          <w:noProof/>
         </w:rPr>
         <w:t>Aikio, S., R. P. Duncan, and P. E. Hulme. 2010b. Herbarium records identify the role of long-distance spread in the spatial distribution of alien plants in New Zealand. Journal of Biogeography 37:1740–1751.</w:t>
       </w:r>
     </w:p>
     <w:p>
       <w:pPr>
-        <w:pStyle w:val="NormalWeb"/>
+        <w:widowControl w:val="0"/>
+        <w:autoSpaceDE w:val="0"/>
+        <w:autoSpaceDN w:val="0"/>
+        <w:adjustRightInd w:val="0"/>
+        <w:spacing w:before="100" w:after="100"/>
         <w:ind w:left="480" w:hanging="480"/>
-        <w:divId w:val="654380197"/>
-        <w:rPr>
-          <w:rFonts w:ascii="Times New Roman" w:hAnsi="Times New Roman"/>
-          <w:noProof/>
-          <w:sz w:val="24"/>
-        </w:rPr>
-      </w:pPr>
-      <w:r>
-        <w:rPr>
-          <w:rFonts w:ascii="Times New Roman" w:hAnsi="Times New Roman"/>
-          <w:noProof/>
-          <w:sz w:val="24"/>
+        <w:rPr>
+          <w:rFonts w:ascii="Times New Roman" w:eastAsia="Times New Roman" w:hAnsi="Times New Roman" w:cs="Times New Roman"/>
+          <w:noProof/>
+        </w:rPr>
+      </w:pPr>
+      <w:r>
+        <w:rPr>
+          <w:rFonts w:ascii="Times New Roman" w:eastAsia="Times New Roman" w:hAnsi="Times New Roman" w:cs="Times New Roman"/>
+          <w:noProof/>
         </w:rPr>
         <w:t>Anderson, R. P. 2012. Harnessing the world’s biodiversity data: promise and peril in ecological niche modeling of species distributions. Annals of the New York Academy of Sciences 1260:66–80.</w:t>
       </w:r>
     </w:p>
     <w:p>
       <w:pPr>
-        <w:pStyle w:val="NormalWeb"/>
+        <w:widowControl w:val="0"/>
+        <w:autoSpaceDE w:val="0"/>
+        <w:autoSpaceDN w:val="0"/>
+        <w:adjustRightInd w:val="0"/>
+        <w:spacing w:before="100" w:after="100"/>
         <w:ind w:left="480" w:hanging="480"/>
-        <w:divId w:val="654380197"/>
-        <w:rPr>
-          <w:rFonts w:ascii="Times New Roman" w:hAnsi="Times New Roman"/>
-          <w:noProof/>
-          <w:sz w:val="24"/>
-        </w:rPr>
-      </w:pPr>
-      <w:r>
-        <w:rPr>
-          <w:rFonts w:ascii="Times New Roman" w:hAnsi="Times New Roman"/>
-          <w:noProof/>
-          <w:sz w:val="24"/>
+        <w:rPr>
+          <w:rFonts w:ascii="Times New Roman" w:eastAsia="Times New Roman" w:hAnsi="Times New Roman" w:cs="Times New Roman"/>
+          <w:noProof/>
+        </w:rPr>
+      </w:pPr>
+      <w:r>
+        <w:rPr>
+          <w:rFonts w:ascii="Times New Roman" w:eastAsia="Times New Roman" w:hAnsi="Times New Roman" w:cs="Times New Roman"/>
+          <w:noProof/>
         </w:rPr>
         <w:t>Barney, J. N. 2006. North American history of two invasive plant species: phytogeographic distribution, dispersal vectors, and multiple introductions. Biological Invasions 8:703–717.</w:t>
       </w:r>
     </w:p>
     <w:p>
       <w:pPr>
-        <w:pStyle w:val="NormalWeb"/>
+        <w:widowControl w:val="0"/>
+        <w:autoSpaceDE w:val="0"/>
+        <w:autoSpaceDN w:val="0"/>
+        <w:adjustRightInd w:val="0"/>
+        <w:spacing w:before="100" w:after="100"/>
         <w:ind w:left="480" w:hanging="480"/>
-        <w:divId w:val="654380197"/>
-        <w:rPr>
-          <w:rFonts w:ascii="Times New Roman" w:hAnsi="Times New Roman"/>
-          <w:noProof/>
-          <w:sz w:val="24"/>
-        </w:rPr>
-      </w:pPr>
-      <w:r>
-        <w:rPr>
-          <w:rFonts w:ascii="Times New Roman" w:hAnsi="Times New Roman"/>
-          <w:noProof/>
-          <w:sz w:val="24"/>
-        </w:rPr>
-        <w:t>BioGeomancer Consortium. 2006. Guide to Best Practices for Georeferencing. (A. D. Chapman and J. Wieczorek, Eds.). Global Biodiversity Information Facility, Copenhagen.</w:t>
-      </w:r>
-    </w:p>
-    <w:p>
-      <w:pPr>
-        <w:pStyle w:val="NormalWeb"/>
+        <w:rPr>
+          <w:rFonts w:ascii="Times New Roman" w:eastAsia="Times New Roman" w:hAnsi="Times New Roman" w:cs="Times New Roman"/>
+          <w:noProof/>
+        </w:rPr>
+      </w:pPr>
+      <w:r>
+        <w:rPr>
+          <w:rFonts w:ascii="Times New Roman" w:eastAsia="Times New Roman" w:hAnsi="Times New Roman" w:cs="Times New Roman"/>
+          <w:noProof/>
+        </w:rPr>
+        <w:t>BioGeomancer Consortium. 2006. Guide to Best Practices for Georeferencing. Page (A. D. Chapman and J. Wieczorek, Eds.). Global Biodiversity Information Facility, Copenhagen.</w:t>
+      </w:r>
+    </w:p>
+    <w:p>
+      <w:pPr>
+        <w:widowControl w:val="0"/>
+        <w:autoSpaceDE w:val="0"/>
+        <w:autoSpaceDN w:val="0"/>
+        <w:adjustRightInd w:val="0"/>
+        <w:spacing w:before="100" w:after="100"/>
         <w:ind w:left="480" w:hanging="480"/>
-        <w:divId w:val="654380197"/>
-        <w:rPr>
-          <w:rFonts w:ascii="Times New Roman" w:hAnsi="Times New Roman"/>
-          <w:noProof/>
-          <w:sz w:val="24"/>
-        </w:rPr>
-      </w:pPr>
-      <w:r>
-        <w:rPr>
-          <w:rFonts w:ascii="Times New Roman" w:hAnsi="Times New Roman"/>
-          <w:noProof/>
-          <w:sz w:val="24"/>
+        <w:rPr>
+          <w:rFonts w:ascii="Times New Roman" w:eastAsia="Times New Roman" w:hAnsi="Times New Roman" w:cs="Times New Roman"/>
+          <w:noProof/>
+        </w:rPr>
+      </w:pPr>
+      <w:r>
+        <w:rPr>
+          <w:rFonts w:ascii="Times New Roman" w:eastAsia="Times New Roman" w:hAnsi="Times New Roman" w:cs="Times New Roman"/>
+          <w:noProof/>
         </w:rPr>
         <w:t>Boakes, E. H., P. J. K. McGowan, R. A. Fuller, D. Chang-qing, N. E. Clark, K. O’Connor, and G. M. Mace. 2010. Distorted views of biodiversity: spatial and temporal bias in species occurrence data. PLoS Biology 8:e1000385.</w:t>
       </w:r>
     </w:p>
     <w:p>
       <w:pPr>
-        <w:pStyle w:val="NormalWeb"/>
+        <w:widowControl w:val="0"/>
+        <w:autoSpaceDE w:val="0"/>
+        <w:autoSpaceDN w:val="0"/>
+        <w:adjustRightInd w:val="0"/>
+        <w:spacing w:before="100" w:after="100"/>
         <w:ind w:left="480" w:hanging="480"/>
-        <w:divId w:val="654380197"/>
-        <w:rPr>
-          <w:rFonts w:ascii="Times New Roman" w:hAnsi="Times New Roman"/>
-          <w:noProof/>
-          <w:sz w:val="24"/>
-        </w:rPr>
-      </w:pPr>
-      <w:r>
-        <w:rPr>
-          <w:rFonts w:ascii="Times New Roman" w:hAnsi="Times New Roman"/>
-          <w:noProof/>
-          <w:sz w:val="24"/>
+        <w:rPr>
+          <w:rFonts w:ascii="Times New Roman" w:eastAsia="Times New Roman" w:hAnsi="Times New Roman" w:cs="Times New Roman"/>
+          <w:noProof/>
+        </w:rPr>
+      </w:pPr>
+      <w:r>
+        <w:rPr>
+          <w:rFonts w:ascii="Times New Roman" w:eastAsia="Times New Roman" w:hAnsi="Times New Roman" w:cs="Times New Roman"/>
+          <w:noProof/>
         </w:rPr>
         <w:t xml:space="preserve">Catling, P. M., and Z. S. Porebski. 1994. The history of invasion and current status of glossy buckthorn, </w:t>
       </w:r>
       <w:r>
         <w:rPr>
-          <w:rFonts w:ascii="Times New Roman" w:hAnsi="Times New Roman"/>
+          <w:rFonts w:ascii="Times New Roman" w:eastAsia="Times New Roman" w:hAnsi="Times New Roman" w:cs="Times New Roman"/>
           <w:i/>
           <w:iCs/>
           <w:noProof/>
-          <w:sz w:val="24"/>
         </w:rPr>
         <w:t>Rhamnus frangula</w:t>
       </w:r>
       <w:r>
         <w:rPr>
-          <w:rFonts w:ascii="Times New Roman" w:hAnsi="Times New Roman"/>
-          <w:noProof/>
-          <w:sz w:val="24"/>
+          <w:rFonts w:ascii="Times New Roman" w:eastAsia="Times New Roman" w:hAnsi="Times New Roman" w:cs="Times New Roman"/>
+          <w:noProof/>
         </w:rPr>
         <w:t>, in southern Ontario. Canadian field-naturalist 108:305–310.</w:t>
       </w:r>
     </w:p>
     <w:p>
       <w:pPr>
-        <w:pStyle w:val="NormalWeb"/>
+        <w:widowControl w:val="0"/>
+        <w:autoSpaceDE w:val="0"/>
+        <w:autoSpaceDN w:val="0"/>
+        <w:adjustRightInd w:val="0"/>
+        <w:spacing w:before="100" w:after="100"/>
         <w:ind w:left="480" w:hanging="480"/>
-        <w:divId w:val="654380197"/>
-        <w:rPr>
-          <w:rFonts w:ascii="Times New Roman" w:hAnsi="Times New Roman"/>
-          <w:noProof/>
-          <w:sz w:val="24"/>
-        </w:rPr>
-      </w:pPr>
-      <w:r>
-        <w:rPr>
-          <w:rFonts w:ascii="Times New Roman" w:hAnsi="Times New Roman"/>
-          <w:noProof/>
-          <w:sz w:val="24"/>
+        <w:rPr>
+          <w:rFonts w:ascii="Times New Roman" w:eastAsia="Times New Roman" w:hAnsi="Times New Roman" w:cs="Times New Roman"/>
+          <w:noProof/>
+        </w:rPr>
+      </w:pPr>
+      <w:r>
+        <w:rPr>
+          <w:rFonts w:ascii="Times New Roman" w:eastAsia="Times New Roman" w:hAnsi="Times New Roman" w:cs="Times New Roman"/>
+          <w:noProof/>
         </w:rPr>
         <w:t xml:space="preserve">Converse, C. K. 1984. Element stewardship abstract for </w:t>
       </w:r>
       <w:r>
         <w:rPr>
-          <w:rFonts w:ascii="Times New Roman" w:hAnsi="Times New Roman"/>
+          <w:rFonts w:ascii="Times New Roman" w:eastAsia="Times New Roman" w:hAnsi="Times New Roman" w:cs="Times New Roman"/>
           <w:i/>
           <w:iCs/>
           <w:noProof/>
-          <w:sz w:val="24"/>
         </w:rPr>
         <w:t>Rhamnus cathartica</w:t>
       </w:r>
       <w:r>
         <w:rPr>
-          <w:rFonts w:ascii="Times New Roman" w:hAnsi="Times New Roman"/>
-          <w:noProof/>
-          <w:sz w:val="24"/>
+          <w:rFonts w:ascii="Times New Roman" w:eastAsia="Times New Roman" w:hAnsi="Times New Roman" w:cs="Times New Roman"/>
+          <w:noProof/>
         </w:rPr>
         <w:t xml:space="preserve">, </w:t>
       </w:r>
       <w:r>
         <w:rPr>
-          <w:rFonts w:ascii="Times New Roman" w:hAnsi="Times New Roman"/>
+          <w:rFonts w:ascii="Times New Roman" w:eastAsia="Times New Roman" w:hAnsi="Times New Roman" w:cs="Times New Roman"/>
           <w:i/>
           <w:iCs/>
           <w:noProof/>
-          <w:sz w:val="24"/>
         </w:rPr>
         <w:t>Rhamnus frangula</w:t>
       </w:r>
       <w:r>
         <w:rPr>
-          <w:rFonts w:ascii="Times New Roman" w:hAnsi="Times New Roman"/>
-          <w:noProof/>
-          <w:sz w:val="24"/>
+          <w:rFonts w:ascii="Times New Roman" w:eastAsia="Times New Roman" w:hAnsi="Times New Roman" w:cs="Times New Roman"/>
+          <w:noProof/>
         </w:rPr>
         <w:t xml:space="preserve"> (syn. </w:t>
       </w:r>
       <w:r>
         <w:rPr>
-          <w:rFonts w:ascii="Times New Roman" w:hAnsi="Times New Roman"/>
+          <w:rFonts w:ascii="Times New Roman" w:eastAsia="Times New Roman" w:hAnsi="Times New Roman" w:cs="Times New Roman"/>
           <w:i/>
           <w:iCs/>
           <w:noProof/>
-          <w:sz w:val="24"/>
         </w:rPr>
         <w:t>Frangula alnus</w:t>
       </w:r>
       <w:r>
         <w:rPr>
-          <w:rFonts w:ascii="Times New Roman" w:hAnsi="Times New Roman"/>
-          <w:noProof/>
-          <w:sz w:val="24"/>
+          <w:rFonts w:ascii="Times New Roman" w:eastAsia="Times New Roman" w:hAnsi="Times New Roman" w:cs="Times New Roman"/>
+          <w:noProof/>
         </w:rPr>
         <w:t>). The Nature Conservancy, Arlington, The Nature Conservancy.</w:t>
       </w:r>
     </w:p>
     <w:p>
       <w:pPr>
-        <w:pStyle w:val="NormalWeb"/>
+        <w:widowControl w:val="0"/>
+        <w:autoSpaceDE w:val="0"/>
+        <w:autoSpaceDN w:val="0"/>
+        <w:adjustRightInd w:val="0"/>
+        <w:spacing w:before="100" w:after="100"/>
         <w:ind w:left="480" w:hanging="480"/>
-        <w:divId w:val="654380197"/>
-        <w:rPr>
-          <w:rFonts w:ascii="Times New Roman" w:hAnsi="Times New Roman"/>
-          <w:noProof/>
-          <w:sz w:val="24"/>
-        </w:rPr>
-      </w:pPr>
-      <w:r>
-        <w:rPr>
-          <w:rFonts w:ascii="Times New Roman" w:hAnsi="Times New Roman"/>
-          <w:noProof/>
-          <w:sz w:val="24"/>
+        <w:rPr>
+          <w:rFonts w:ascii="Times New Roman" w:eastAsia="Times New Roman" w:hAnsi="Times New Roman" w:cs="Times New Roman"/>
+          <w:noProof/>
+        </w:rPr>
+      </w:pPr>
+      <w:r>
+        <w:rPr>
+          <w:rFonts w:ascii="Times New Roman" w:eastAsia="Times New Roman" w:hAnsi="Times New Roman" w:cs="Times New Roman"/>
+          <w:noProof/>
         </w:rPr>
         <w:t>Crawford, P. H. C., and B. W. Hoagland. 2009. Can herbarium records be used to map alien species invasion and native species expansion over the past 100 years? Journal of Biogeography 36:651–661.</w:t>
       </w:r>
     </w:p>
     <w:p>
       <w:pPr>
-        <w:pStyle w:val="NormalWeb"/>
+        <w:widowControl w:val="0"/>
+        <w:autoSpaceDE w:val="0"/>
+        <w:autoSpaceDN w:val="0"/>
+        <w:adjustRightInd w:val="0"/>
+        <w:spacing w:before="100" w:after="100"/>
         <w:ind w:left="480" w:hanging="480"/>
-        <w:divId w:val="654380197"/>
-        <w:rPr>
-          <w:rFonts w:ascii="Times New Roman" w:hAnsi="Times New Roman"/>
-          <w:noProof/>
-          <w:sz w:val="24"/>
-        </w:rPr>
-      </w:pPr>
-      <w:r>
-        <w:rPr>
-          <w:rFonts w:ascii="Times New Roman" w:hAnsi="Times New Roman"/>
-          <w:noProof/>
-          <w:sz w:val="24"/>
+        <w:rPr>
+          <w:rFonts w:ascii="Times New Roman" w:eastAsia="Times New Roman" w:hAnsi="Times New Roman" w:cs="Times New Roman"/>
+          <w:noProof/>
+        </w:rPr>
+      </w:pPr>
+      <w:r>
+        <w:rPr>
+          <w:rFonts w:ascii="Times New Roman" w:eastAsia="Times New Roman" w:hAnsi="Times New Roman" w:cs="Times New Roman"/>
+          <w:noProof/>
         </w:rPr>
         <w:t>Crooks, J. 2005. Lag times and exotic species: the ecology and management of biological invasions in slow-motion. Ecoscience 12:316–329.</w:t>
       </w:r>
     </w:p>
     <w:p>
       <w:pPr>
-        <w:pStyle w:val="NormalWeb"/>
+        <w:widowControl w:val="0"/>
+        <w:autoSpaceDE w:val="0"/>
+        <w:autoSpaceDN w:val="0"/>
+        <w:adjustRightInd w:val="0"/>
+        <w:spacing w:before="100" w:after="100"/>
         <w:ind w:left="480" w:hanging="480"/>
-        <w:divId w:val="654380197"/>
-        <w:rPr>
-          <w:rFonts w:ascii="Times New Roman" w:hAnsi="Times New Roman"/>
-          <w:noProof/>
-          <w:sz w:val="24"/>
-        </w:rPr>
-      </w:pPr>
-      <w:r>
-        <w:rPr>
-          <w:rFonts w:ascii="Times New Roman" w:hAnsi="Times New Roman"/>
-          <w:noProof/>
-          <w:sz w:val="24"/>
-        </w:rPr>
-        <w:t xml:space="preserve">Crooks, J. A., and M. E. Soulé. 1999. Lag times in population explosions of invasive species: causes and implications. Pages 103–125 </w:t>
-      </w:r>
-      <w:r>
-        <w:rPr>
-          <w:rFonts w:ascii="Times New Roman" w:hAnsi="Times New Roman"/>
+        <w:rPr>
+          <w:rFonts w:ascii="Times New Roman" w:eastAsia="Times New Roman" w:hAnsi="Times New Roman" w:cs="Times New Roman"/>
+          <w:noProof/>
+        </w:rPr>
+      </w:pPr>
+      <w:r>
+        <w:rPr>
+          <w:rFonts w:ascii="Times New Roman" w:eastAsia="Times New Roman" w:hAnsi="Times New Roman" w:cs="Times New Roman"/>
+          <w:noProof/>
+        </w:rPr>
+        <w:t>Crooks, J. A., and M. E. Soulé. 1999. Lag times in population explosions of invasive species: causes and implications. Pages 103–125</w:t>
+      </w:r>
+      <w:r>
+        <w:rPr>
+          <w:rFonts w:ascii="Times New Roman" w:eastAsia="Times New Roman" w:hAnsi="Times New Roman" w:cs="Times New Roman"/>
           <w:i/>
           <w:iCs/>
           <w:noProof/>
-          <w:sz w:val="24"/>
         </w:rPr>
         <w:t>in</w:t>
       </w:r>
       <w:r>
         <w:rPr>
-          <w:rFonts w:ascii="Times New Roman" w:hAnsi="Times New Roman"/>
-          <w:noProof/>
-          <w:sz w:val="24"/>
-        </w:rPr>
-        <w:t xml:space="preserve"> O. T. Sandlund, P. J. Schei, and A. Viken, editors. Invasive species and biodiversity management. Kluwer Academic Dordrecht, The Netherlands.</w:t>
-      </w:r>
-    </w:p>
-    <w:p>
-      <w:pPr>
-        <w:pStyle w:val="NormalWeb"/>
+          <w:rFonts w:ascii="Times New Roman" w:eastAsia="Times New Roman" w:hAnsi="Times New Roman" w:cs="Times New Roman"/>
+          <w:noProof/>
+        </w:rPr>
+        <w:t xml:space="preserve"> O. T. Sandlund, P. J. Schei, and A. Viken, editors.Invasive species and biodiversity management. Kluwer Academic Dordrecht, The Netherlands.</w:t>
+      </w:r>
+    </w:p>
+    <w:p>
+      <w:pPr>
+        <w:widowControl w:val="0"/>
+        <w:autoSpaceDE w:val="0"/>
+        <w:autoSpaceDN w:val="0"/>
+        <w:adjustRightInd w:val="0"/>
+        <w:spacing w:before="100" w:after="100"/>
         <w:ind w:left="480" w:hanging="480"/>
-        <w:divId w:val="654380197"/>
-        <w:rPr>
-          <w:rFonts w:ascii="Times New Roman" w:hAnsi="Times New Roman"/>
-          <w:noProof/>
-          <w:sz w:val="24"/>
-        </w:rPr>
-      </w:pPr>
-      <w:r>
-        <w:rPr>
-          <w:rFonts w:ascii="Times New Roman" w:hAnsi="Times New Roman"/>
-          <w:noProof/>
-          <w:sz w:val="24"/>
+        <w:rPr>
+          <w:rFonts w:ascii="Times New Roman" w:eastAsia="Times New Roman" w:hAnsi="Times New Roman" w:cs="Times New Roman"/>
+          <w:noProof/>
+        </w:rPr>
+      </w:pPr>
+      <w:r>
+        <w:rPr>
+          <w:rFonts w:ascii="Times New Roman" w:eastAsia="Times New Roman" w:hAnsi="Times New Roman" w:cs="Times New Roman"/>
+          <w:noProof/>
         </w:rPr>
         <w:t>Cunard, C., and T. D. Lee. 2008. Is patience a virtue? Succession, light, and the death of invasive glossy buckthorn (</w:t>
       </w:r>
       <w:r>
         <w:rPr>
-          <w:rFonts w:ascii="Times New Roman" w:hAnsi="Times New Roman"/>
+          <w:rFonts w:ascii="Times New Roman" w:eastAsia="Times New Roman" w:hAnsi="Times New Roman" w:cs="Times New Roman"/>
           <w:i/>
           <w:iCs/>
           <w:noProof/>
-          <w:sz w:val="24"/>
         </w:rPr>
         <w:t>Frangula alnus</w:t>
       </w:r>
       <w:r>
         <w:rPr>
-          <w:rFonts w:ascii="Times New Roman" w:hAnsi="Times New Roman"/>
-          <w:noProof/>
-          <w:sz w:val="24"/>
+          <w:rFonts w:ascii="Times New Roman" w:eastAsia="Times New Roman" w:hAnsi="Times New Roman" w:cs="Times New Roman"/>
+          <w:noProof/>
         </w:rPr>
         <w:t>). Biological Invasions 11:577–586.</w:t>
       </w:r>
     </w:p>
     <w:p>
       <w:pPr>
-        <w:pStyle w:val="NormalWeb"/>
+        <w:widowControl w:val="0"/>
+        <w:autoSpaceDE w:val="0"/>
+        <w:autoSpaceDN w:val="0"/>
+        <w:adjustRightInd w:val="0"/>
+        <w:spacing w:before="100" w:after="100"/>
         <w:ind w:left="480" w:hanging="480"/>
-        <w:divId w:val="654380197"/>
-        <w:rPr>
-          <w:rFonts w:ascii="Times New Roman" w:hAnsi="Times New Roman"/>
-          <w:noProof/>
-          <w:sz w:val="24"/>
-        </w:rPr>
-      </w:pPr>
-      <w:r>
-        <w:rPr>
-          <w:rFonts w:ascii="Times New Roman" w:hAnsi="Times New Roman"/>
-          <w:noProof/>
-          <w:sz w:val="24"/>
+        <w:rPr>
+          <w:rFonts w:ascii="Times New Roman" w:eastAsia="Times New Roman" w:hAnsi="Times New Roman" w:cs="Times New Roman"/>
+          <w:noProof/>
+        </w:rPr>
+      </w:pPr>
+      <w:r>
+        <w:rPr>
+          <w:rFonts w:ascii="Times New Roman" w:eastAsia="Times New Roman" w:hAnsi="Times New Roman" w:cs="Times New Roman"/>
+          <w:noProof/>
         </w:rPr>
         <w:t>Delisle, F., C. Lavoie, M. Jean, and D. Lachance. 2003. Reconstructing the spread of invasive plants: taking into account biases associated with herbarium specimens. Journal of Biogeography 30:1033–1042.</w:t>
       </w:r>
     </w:p>
     <w:p>
       <w:pPr>
-        <w:pStyle w:val="NormalWeb"/>
+        <w:widowControl w:val="0"/>
+        <w:autoSpaceDE w:val="0"/>
+        <w:autoSpaceDN w:val="0"/>
+        <w:adjustRightInd w:val="0"/>
+        <w:spacing w:before="100" w:after="100"/>
         <w:ind w:left="480" w:hanging="480"/>
-        <w:divId w:val="654380197"/>
-        <w:rPr>
-          <w:rFonts w:ascii="Times New Roman" w:hAnsi="Times New Roman"/>
-          <w:noProof/>
-          <w:sz w:val="24"/>
-        </w:rPr>
-      </w:pPr>
-      <w:r>
-        <w:rPr>
-          <w:rFonts w:ascii="Times New Roman" w:hAnsi="Times New Roman"/>
-          <w:noProof/>
-          <w:sz w:val="24"/>
-        </w:rPr>
-        <w:t>Feeley, K. J. 2012. Distributional migrations, expansions, and contractions of tropical plant species as revealed in dated herbarium records. Global Change Biology 18:1335–1341.</w:t>
-      </w:r>
-    </w:p>
-    <w:p>
-      <w:pPr>
-        <w:pStyle w:val="NormalWeb"/>
+        <w:rPr>
+          <w:rFonts w:ascii="Times New Roman" w:eastAsia="Times New Roman" w:hAnsi="Times New Roman" w:cs="Times New Roman"/>
+          <w:noProof/>
+        </w:rPr>
+      </w:pPr>
+      <w:r>
+        <w:rPr>
+          <w:rFonts w:ascii="Times New Roman" w:eastAsia="Times New Roman" w:hAnsi="Times New Roman" w:cs="Times New Roman"/>
+          <w:noProof/>
+        </w:rPr>
+        <w:t xml:space="preserve">Feeley, K. J. 2012. Distributional migrations, expansions, and contractions of tropical plant species as revealed in dated herbarium records. Global Change Biology </w:t>
+      </w:r>
+      <w:r>
+        <w:rPr>
+          <w:rFonts w:ascii="Times New Roman" w:eastAsia="Times New Roman" w:hAnsi="Times New Roman" w:cs="Times New Roman"/>
+          <w:noProof/>
+        </w:rPr>
+        <w:lastRenderedPageBreak/>
+        <w:t>18:1335–1341.</w:t>
+      </w:r>
+    </w:p>
+    <w:p>
+      <w:pPr>
+        <w:widowControl w:val="0"/>
+        <w:autoSpaceDE w:val="0"/>
+        <w:autoSpaceDN w:val="0"/>
+        <w:adjustRightInd w:val="0"/>
+        <w:spacing w:before="100" w:after="100"/>
         <w:ind w:left="480" w:hanging="480"/>
-        <w:divId w:val="654380197"/>
-        <w:rPr>
-          <w:rFonts w:ascii="Times New Roman" w:hAnsi="Times New Roman"/>
-          <w:noProof/>
-          <w:sz w:val="24"/>
-        </w:rPr>
-      </w:pPr>
-      <w:r>
-        <w:rPr>
-          <w:rFonts w:ascii="Times New Roman" w:hAnsi="Times New Roman"/>
-          <w:noProof/>
-          <w:sz w:val="24"/>
+        <w:rPr>
+          <w:rFonts w:ascii="Times New Roman" w:eastAsia="Times New Roman" w:hAnsi="Times New Roman" w:cs="Times New Roman"/>
+          <w:noProof/>
+        </w:rPr>
+      </w:pPr>
+      <w:r>
+        <w:rPr>
+          <w:rFonts w:ascii="Times New Roman" w:eastAsia="Times New Roman" w:hAnsi="Times New Roman" w:cs="Times New Roman"/>
+          <w:noProof/>
         </w:rPr>
         <w:t>Feeley, K. J., M. R. Silman, M. B. Bush, W. Farfan, K. G. Cabrera, Y. Malhi, P. Meir, N. S. Revilla, M. N. R. Quisiyupanqui, and S. Saatchi. 2011. Upslope migration of Andean trees. Journal of Biogeography 38:783–791.</w:t>
       </w:r>
     </w:p>
     <w:p>
       <w:pPr>
-        <w:pStyle w:val="NormalWeb"/>
+        <w:widowControl w:val="0"/>
+        <w:autoSpaceDE w:val="0"/>
+        <w:autoSpaceDN w:val="0"/>
+        <w:adjustRightInd w:val="0"/>
+        <w:spacing w:before="100" w:after="100"/>
         <w:ind w:left="480" w:hanging="480"/>
-        <w:divId w:val="654380197"/>
-        <w:rPr>
-          <w:rFonts w:ascii="Times New Roman" w:hAnsi="Times New Roman"/>
-          <w:noProof/>
-          <w:sz w:val="24"/>
-        </w:rPr>
-      </w:pPr>
-      <w:r>
-        <w:rPr>
-          <w:rFonts w:ascii="Times New Roman" w:hAnsi="Times New Roman"/>
-          <w:noProof/>
-          <w:sz w:val="24"/>
+        <w:rPr>
+          <w:rFonts w:ascii="Times New Roman" w:eastAsia="Times New Roman" w:hAnsi="Times New Roman" w:cs="Times New Roman"/>
+          <w:noProof/>
+        </w:rPr>
+      </w:pPr>
+      <w:r>
+        <w:rPr>
+          <w:rFonts w:ascii="Times New Roman" w:eastAsia="Times New Roman" w:hAnsi="Times New Roman" w:cs="Times New Roman"/>
+          <w:noProof/>
         </w:rPr>
         <w:t>Frappier, B., R. T. Eckert, and T. D. Lee. 2003a. Potential impacts of the invasive exotic shrub Rhamnus frangula L. (glossy buckthorn) on forests of southern New Hampshire. Northeastern Naturalist 10:277–296.</w:t>
       </w:r>
     </w:p>
     <w:p>
       <w:pPr>
-        <w:pStyle w:val="NormalWeb"/>
+        <w:widowControl w:val="0"/>
+        <w:autoSpaceDE w:val="0"/>
+        <w:autoSpaceDN w:val="0"/>
+        <w:adjustRightInd w:val="0"/>
+        <w:spacing w:before="100" w:after="100"/>
         <w:ind w:left="480" w:hanging="480"/>
-        <w:divId w:val="654380197"/>
-        <w:rPr>
-          <w:rFonts w:ascii="Times New Roman" w:hAnsi="Times New Roman"/>
-          <w:noProof/>
-          <w:sz w:val="24"/>
-        </w:rPr>
-      </w:pPr>
-      <w:r>
-        <w:rPr>
-          <w:rFonts w:ascii="Times New Roman" w:hAnsi="Times New Roman"/>
-          <w:noProof/>
-          <w:sz w:val="24"/>
+        <w:rPr>
+          <w:rFonts w:ascii="Times New Roman" w:eastAsia="Times New Roman" w:hAnsi="Times New Roman" w:cs="Times New Roman"/>
+          <w:noProof/>
+        </w:rPr>
+      </w:pPr>
+      <w:r>
+        <w:rPr>
+          <w:rFonts w:ascii="Times New Roman" w:eastAsia="Times New Roman" w:hAnsi="Times New Roman" w:cs="Times New Roman"/>
+          <w:noProof/>
         </w:rPr>
         <w:t xml:space="preserve">Frappier, B., T. D. Lee, K. F. Olson, and R. T. Eckert. 2003b. Small-scale invasion pattern, spread rate, and lag-phase behavior of </w:t>
       </w:r>
       <w:r>
         <w:rPr>
-          <w:rFonts w:ascii="Times New Roman" w:hAnsi="Times New Roman"/>
+          <w:rFonts w:ascii="Times New Roman" w:eastAsia="Times New Roman" w:hAnsi="Times New Roman" w:cs="Times New Roman"/>
           <w:i/>
           <w:iCs/>
           <w:noProof/>
-          <w:sz w:val="24"/>
         </w:rPr>
         <w:t>Rhamnus frangula</w:t>
       </w:r>
       <w:r>
         <w:rPr>
-          <w:rFonts w:ascii="Times New Roman" w:hAnsi="Times New Roman"/>
-          <w:noProof/>
-          <w:sz w:val="24"/>
+          <w:rFonts w:ascii="Times New Roman" w:eastAsia="Times New Roman" w:hAnsi="Times New Roman" w:cs="Times New Roman"/>
+          <w:noProof/>
         </w:rPr>
         <w:t xml:space="preserve"> L. Forest Ecology and Management 186:1–6.</w:t>
       </w:r>
     </w:p>
     <w:p>
       <w:pPr>
-        <w:pStyle w:val="NormalWeb"/>
+        <w:widowControl w:val="0"/>
+        <w:autoSpaceDE w:val="0"/>
+        <w:autoSpaceDN w:val="0"/>
+        <w:adjustRightInd w:val="0"/>
+        <w:spacing w:before="100" w:after="100"/>
         <w:ind w:left="480" w:hanging="480"/>
-        <w:divId w:val="654380197"/>
-        <w:rPr>
-          <w:rFonts w:ascii="Times New Roman" w:hAnsi="Times New Roman"/>
-          <w:noProof/>
-          <w:sz w:val="24"/>
-        </w:rPr>
-      </w:pPr>
-      <w:r>
-        <w:rPr>
-          <w:rFonts w:ascii="Times New Roman" w:hAnsi="Times New Roman"/>
-          <w:noProof/>
-          <w:sz w:val="24"/>
+        <w:rPr>
+          <w:rFonts w:ascii="Times New Roman" w:eastAsia="Times New Roman" w:hAnsi="Times New Roman" w:cs="Times New Roman"/>
+          <w:noProof/>
+        </w:rPr>
+      </w:pPr>
+      <w:r>
+        <w:rPr>
+          <w:rFonts w:ascii="Times New Roman" w:eastAsia="Times New Roman" w:hAnsi="Times New Roman" w:cs="Times New Roman"/>
+          <w:noProof/>
         </w:rPr>
         <w:t>Garcia-Milagros, E., and V. A. Funk. 2010. Improving the use of information from museum specimens: using Google Earth© to georeference Guiana Shield specimens in the US National Herbarium. Frontiers of Biogeography 2:71–77.</w:t>
       </w:r>
     </w:p>
     <w:p>
       <w:pPr>
-        <w:pStyle w:val="NormalWeb"/>
+        <w:widowControl w:val="0"/>
+        <w:autoSpaceDE w:val="0"/>
+        <w:autoSpaceDN w:val="0"/>
+        <w:adjustRightInd w:val="0"/>
+        <w:spacing w:before="100" w:after="100"/>
         <w:ind w:left="480" w:hanging="480"/>
-        <w:divId w:val="654380197"/>
-        <w:rPr>
-          <w:rFonts w:ascii="Times New Roman" w:hAnsi="Times New Roman"/>
-          <w:noProof/>
-          <w:sz w:val="24"/>
-        </w:rPr>
-      </w:pPr>
-      <w:r>
-        <w:rPr>
-          <w:rFonts w:ascii="Times New Roman" w:hAnsi="Times New Roman"/>
-          <w:noProof/>
-          <w:sz w:val="24"/>
+        <w:rPr>
+          <w:rFonts w:ascii="Times New Roman" w:eastAsia="Times New Roman" w:hAnsi="Times New Roman" w:cs="Times New Roman"/>
+          <w:noProof/>
+        </w:rPr>
+      </w:pPr>
+      <w:r>
+        <w:rPr>
+          <w:rFonts w:ascii="Times New Roman" w:eastAsia="Times New Roman" w:hAnsi="Times New Roman" w:cs="Times New Roman"/>
+          <w:noProof/>
         </w:rPr>
         <w:t>Graham, C. H., S. Ferrier, F. Huettman, C. Moritz, and A. T. Peterson. 2004. New developments in museum-based informatics and applications in biodiversity analysis. Trends in Ecology &amp; Evolution 19:497–503.</w:t>
       </w:r>
     </w:p>
     <w:p>
       <w:pPr>
-        <w:pStyle w:val="NormalWeb"/>
+        <w:widowControl w:val="0"/>
+        <w:autoSpaceDE w:val="0"/>
+        <w:autoSpaceDN w:val="0"/>
+        <w:adjustRightInd w:val="0"/>
+        <w:spacing w:before="100" w:after="100"/>
         <w:ind w:left="480" w:hanging="480"/>
-        <w:divId w:val="654380197"/>
-        <w:rPr>
-          <w:rFonts w:ascii="Times New Roman" w:hAnsi="Times New Roman"/>
-          <w:noProof/>
-          <w:sz w:val="24"/>
-        </w:rPr>
-      </w:pPr>
-      <w:r>
-        <w:rPr>
-          <w:rFonts w:ascii="Times New Roman" w:hAnsi="Times New Roman"/>
-          <w:noProof/>
-          <w:sz w:val="24"/>
+        <w:rPr>
+          <w:rFonts w:ascii="Times New Roman" w:eastAsia="Times New Roman" w:hAnsi="Times New Roman" w:cs="Times New Roman"/>
+          <w:noProof/>
+        </w:rPr>
+      </w:pPr>
+      <w:r>
+        <w:rPr>
+          <w:rFonts w:ascii="Times New Roman" w:eastAsia="Times New Roman" w:hAnsi="Times New Roman" w:cs="Times New Roman"/>
+          <w:noProof/>
         </w:rPr>
         <w:t>Gurevitch, J., G. A. Fox, G. M. Wardle, Inderjit, and D. Taub. 2011. Emergent insights from the synthesis of conceptual frameworks for biological invasions. Ecology Letters 14:407–418.</w:t>
       </w:r>
     </w:p>
     <w:p>
       <w:pPr>
-        <w:pStyle w:val="NormalWeb"/>
+        <w:widowControl w:val="0"/>
+        <w:autoSpaceDE w:val="0"/>
+        <w:autoSpaceDN w:val="0"/>
+        <w:adjustRightInd w:val="0"/>
+        <w:spacing w:before="100" w:after="100"/>
         <w:ind w:left="480" w:hanging="480"/>
-        <w:divId w:val="654380197"/>
-        <w:rPr>
-          <w:rFonts w:ascii="Times New Roman" w:hAnsi="Times New Roman"/>
-          <w:noProof/>
-          <w:sz w:val="24"/>
-        </w:rPr>
-      </w:pPr>
-      <w:r>
-        <w:rPr>
-          <w:rFonts w:ascii="Times New Roman" w:hAnsi="Times New Roman"/>
-          <w:noProof/>
-          <w:sz w:val="24"/>
+        <w:rPr>
+          <w:rFonts w:ascii="Times New Roman" w:eastAsia="Times New Roman" w:hAnsi="Times New Roman" w:cs="Times New Roman"/>
+          <w:noProof/>
+        </w:rPr>
+      </w:pPr>
+      <w:r>
+        <w:rPr>
+          <w:rFonts w:ascii="Times New Roman" w:eastAsia="Times New Roman" w:hAnsi="Times New Roman" w:cs="Times New Roman"/>
+          <w:noProof/>
         </w:rPr>
         <w:t>Hijmans, R. J. 2012. Introduction to the’raster’package (version 2.0-08). R.</w:t>
       </w:r>
     </w:p>
     <w:p>
       <w:pPr>
-        <w:pStyle w:val="NormalWeb"/>
+        <w:widowControl w:val="0"/>
+        <w:autoSpaceDE w:val="0"/>
+        <w:autoSpaceDN w:val="0"/>
+        <w:adjustRightInd w:val="0"/>
+        <w:spacing w:before="100" w:after="100"/>
         <w:ind w:left="480" w:hanging="480"/>
-        <w:divId w:val="654380197"/>
-        <w:rPr>
-          <w:rFonts w:ascii="Times New Roman" w:hAnsi="Times New Roman"/>
-          <w:noProof/>
-          <w:sz w:val="24"/>
-        </w:rPr>
-      </w:pPr>
-      <w:r>
-        <w:rPr>
-          <w:rFonts w:ascii="Times New Roman" w:hAnsi="Times New Roman"/>
-          <w:noProof/>
-          <w:sz w:val="24"/>
+        <w:rPr>
+          <w:rFonts w:ascii="Times New Roman" w:eastAsia="Times New Roman" w:hAnsi="Times New Roman" w:cs="Times New Roman"/>
+          <w:noProof/>
+        </w:rPr>
+      </w:pPr>
+      <w:r>
+        <w:rPr>
+          <w:rFonts w:ascii="Times New Roman" w:eastAsia="Times New Roman" w:hAnsi="Times New Roman" w:cs="Times New Roman"/>
+          <w:noProof/>
         </w:rPr>
         <w:t>Hijmans, R. J., K. A. Garrett, Z. Huaman, D. P. Zhang, M. Schreuder, and M. Bonierbale. 2000. Assessing the geographic representativeness of genebank collections: the case of Bolivian wild potatoes. Conservation Biology 14:1755–1765.</w:t>
       </w:r>
     </w:p>
     <w:p>
       <w:pPr>
-        <w:pStyle w:val="NormalWeb"/>
+        <w:widowControl w:val="0"/>
+        <w:autoSpaceDE w:val="0"/>
+        <w:autoSpaceDN w:val="0"/>
+        <w:adjustRightInd w:val="0"/>
+        <w:spacing w:before="100" w:after="100"/>
         <w:ind w:left="480" w:hanging="480"/>
-        <w:divId w:val="654380197"/>
-        <w:rPr>
-          <w:rFonts w:ascii="Times New Roman" w:hAnsi="Times New Roman"/>
-          <w:noProof/>
-          <w:sz w:val="24"/>
-        </w:rPr>
-      </w:pPr>
-      <w:r>
-        <w:rPr>
-          <w:rFonts w:ascii="Times New Roman" w:hAnsi="Times New Roman"/>
-          <w:noProof/>
-          <w:sz w:val="24"/>
+        <w:rPr>
+          <w:rFonts w:ascii="Times New Roman" w:eastAsia="Times New Roman" w:hAnsi="Times New Roman" w:cs="Times New Roman"/>
+          <w:noProof/>
+        </w:rPr>
+      </w:pPr>
+      <w:r>
+        <w:rPr>
+          <w:rFonts w:ascii="Times New Roman" w:eastAsia="Times New Roman" w:hAnsi="Times New Roman" w:cs="Times New Roman"/>
+          <w:noProof/>
         </w:rPr>
         <w:t>Hijmans, R. J., S. J. Phillips, J. R. Leathwick, and J. Elith. 2013. dismo: Species distribution modeling. R.</w:t>
       </w:r>
     </w:p>
     <w:p>
       <w:pPr>
-        <w:pStyle w:val="NormalWeb"/>
+        <w:widowControl w:val="0"/>
+        <w:autoSpaceDE w:val="0"/>
+        <w:autoSpaceDN w:val="0"/>
+        <w:adjustRightInd w:val="0"/>
+        <w:spacing w:before="100" w:after="100"/>
         <w:ind w:left="480" w:hanging="480"/>
-        <w:divId w:val="654380197"/>
-        <w:rPr>
-          <w:rFonts w:ascii="Times New Roman" w:hAnsi="Times New Roman"/>
-          <w:noProof/>
-          <w:sz w:val="24"/>
-        </w:rPr>
-      </w:pPr>
-      <w:r>
-        <w:rPr>
-          <w:rFonts w:ascii="Times New Roman" w:hAnsi="Times New Roman"/>
-          <w:noProof/>
-          <w:sz w:val="24"/>
+        <w:rPr>
+          <w:rFonts w:ascii="Times New Roman" w:eastAsia="Times New Roman" w:hAnsi="Times New Roman" w:cs="Times New Roman"/>
+          <w:noProof/>
+        </w:rPr>
+      </w:pPr>
+      <w:r>
+        <w:rPr>
+          <w:rFonts w:ascii="Times New Roman" w:eastAsia="Times New Roman" w:hAnsi="Times New Roman" w:cs="Times New Roman"/>
+          <w:noProof/>
         </w:rPr>
         <w:t>Houlahan, J. E., and С. S. Findlay. 2004. Effect of invasive plant species on temperate wetland paint diversity. Conservation Biology 18:1132–1138.</w:t>
       </w:r>
     </w:p>
     <w:p>
       <w:pPr>
-        <w:pStyle w:val="NormalWeb"/>
+        <w:widowControl w:val="0"/>
+        <w:autoSpaceDE w:val="0"/>
+        <w:autoSpaceDN w:val="0"/>
+        <w:adjustRightInd w:val="0"/>
+        <w:spacing w:before="100" w:after="100"/>
         <w:ind w:left="480" w:hanging="480"/>
-        <w:divId w:val="654380197"/>
-        <w:rPr>
-          <w:rFonts w:ascii="Times New Roman" w:hAnsi="Times New Roman"/>
-          <w:noProof/>
-          <w:sz w:val="24"/>
-        </w:rPr>
-      </w:pPr>
-      <w:r>
-        <w:rPr>
-          <w:rFonts w:ascii="Times New Roman" w:hAnsi="Times New Roman"/>
-          <w:noProof/>
-          <w:sz w:val="24"/>
+        <w:rPr>
+          <w:rFonts w:ascii="Times New Roman" w:eastAsia="Times New Roman" w:hAnsi="Times New Roman" w:cs="Times New Roman"/>
+          <w:noProof/>
+        </w:rPr>
+      </w:pPr>
+      <w:r>
+        <w:rPr>
+          <w:rFonts w:ascii="Times New Roman" w:eastAsia="Times New Roman" w:hAnsi="Times New Roman" w:cs="Times New Roman"/>
+          <w:noProof/>
         </w:rPr>
         <w:t xml:space="preserve">Howell, J. A., and W. H. J. Blackwell. 1977. The history of </w:t>
       </w:r>
       <w:r>
         <w:rPr>
-          <w:rFonts w:ascii="Times New Roman" w:hAnsi="Times New Roman"/>
+          <w:rFonts w:ascii="Times New Roman" w:eastAsia="Times New Roman" w:hAnsi="Times New Roman" w:cs="Times New Roman"/>
           <w:i/>
           <w:iCs/>
           <w:noProof/>
-          <w:sz w:val="24"/>
         </w:rPr>
         <w:t>Rhamnus frangula</w:t>
       </w:r>
       <w:r>
         <w:rPr>
-          <w:rFonts w:ascii="Times New Roman" w:hAnsi="Times New Roman"/>
-          <w:noProof/>
-          <w:sz w:val="24"/>
+          <w:rFonts w:ascii="Times New Roman" w:eastAsia="Times New Roman" w:hAnsi="Times New Roman" w:cs="Times New Roman"/>
+          <w:noProof/>
         </w:rPr>
         <w:t xml:space="preserve"> (glossy buckthorn) in the Ohio flora. Castanea 42:111–115.</w:t>
       </w:r>
     </w:p>
     <w:p>
       <w:pPr>
-        <w:pStyle w:val="NormalWeb"/>
+        <w:widowControl w:val="0"/>
+        <w:autoSpaceDE w:val="0"/>
+        <w:autoSpaceDN w:val="0"/>
+        <w:adjustRightInd w:val="0"/>
+        <w:spacing w:before="100" w:after="100"/>
         <w:ind w:left="480" w:hanging="480"/>
-        <w:divId w:val="654380197"/>
-        <w:rPr>
-          <w:rFonts w:ascii="Times New Roman" w:hAnsi="Times New Roman"/>
-          <w:noProof/>
-          <w:sz w:val="24"/>
-        </w:rPr>
-      </w:pPr>
-      <w:r>
-        <w:rPr>
-          <w:rFonts w:ascii="Times New Roman" w:hAnsi="Times New Roman"/>
-          <w:noProof/>
-          <w:sz w:val="24"/>
+        <w:rPr>
+          <w:rFonts w:ascii="Times New Roman" w:eastAsia="Times New Roman" w:hAnsi="Times New Roman" w:cs="Times New Roman"/>
+          <w:noProof/>
+        </w:rPr>
+      </w:pPr>
+      <w:r>
+        <w:rPr>
+          <w:rFonts w:ascii="Times New Roman" w:eastAsia="Times New Roman" w:hAnsi="Times New Roman" w:cs="Times New Roman"/>
+          <w:noProof/>
         </w:rPr>
         <w:t>Jacquart, E. M., and T. M. Knight. 2010. Are there noninvasive cultivars of buckthorn. Indiana Nursery and Landscape News 70:16–17.</w:t>
       </w:r>
     </w:p>
     <w:p>
       <w:pPr>
-        <w:pStyle w:val="NormalWeb"/>
+        <w:widowControl w:val="0"/>
+        <w:autoSpaceDE w:val="0"/>
+        <w:autoSpaceDN w:val="0"/>
+        <w:adjustRightInd w:val="0"/>
+        <w:spacing w:before="100" w:after="100"/>
         <w:ind w:left="480" w:hanging="480"/>
-        <w:divId w:val="654380197"/>
-        <w:rPr>
-          <w:rFonts w:ascii="Times New Roman" w:hAnsi="Times New Roman"/>
-          <w:noProof/>
-          <w:sz w:val="24"/>
-        </w:rPr>
-      </w:pPr>
-      <w:r>
-        <w:rPr>
-          <w:rFonts w:ascii="Times New Roman" w:hAnsi="Times New Roman"/>
-          <w:noProof/>
-          <w:sz w:val="24"/>
+        <w:rPr>
+          <w:rFonts w:ascii="Times New Roman" w:eastAsia="Times New Roman" w:hAnsi="Times New Roman" w:cs="Times New Roman"/>
+          <w:noProof/>
+        </w:rPr>
+      </w:pPr>
+      <w:r>
+        <w:rPr>
+          <w:rFonts w:ascii="Times New Roman" w:eastAsia="Times New Roman" w:hAnsi="Times New Roman" w:cs="Times New Roman"/>
+          <w:noProof/>
         </w:rPr>
         <w:t>Kadmon, R., O. Farber, and A. Danin. 2004. Effect of roadside bias on the accuracy of predictive maps produced by bioclimatic models. Ecological Applications 14:401–413.</w:t>
       </w:r>
     </w:p>
     <w:p>
       <w:pPr>
-        <w:pStyle w:val="NormalWeb"/>
+        <w:widowControl w:val="0"/>
+        <w:autoSpaceDE w:val="0"/>
+        <w:autoSpaceDN w:val="0"/>
+        <w:adjustRightInd w:val="0"/>
+        <w:spacing w:before="100" w:after="100"/>
         <w:ind w:left="480" w:hanging="480"/>
-        <w:divId w:val="654380197"/>
-        <w:rPr>
-          <w:rFonts w:ascii="Times New Roman" w:hAnsi="Times New Roman"/>
-          <w:noProof/>
-          <w:sz w:val="24"/>
-        </w:rPr>
-      </w:pPr>
-      <w:r>
-        <w:rPr>
-          <w:rFonts w:ascii="Times New Roman" w:hAnsi="Times New Roman"/>
-          <w:noProof/>
-          <w:sz w:val="24"/>
+        <w:rPr>
+          <w:rFonts w:ascii="Times New Roman" w:eastAsia="Times New Roman" w:hAnsi="Times New Roman" w:cs="Times New Roman"/>
+          <w:noProof/>
+        </w:rPr>
+      </w:pPr>
+      <w:r>
+        <w:rPr>
+          <w:rFonts w:ascii="Times New Roman" w:eastAsia="Times New Roman" w:hAnsi="Times New Roman" w:cs="Times New Roman"/>
+          <w:noProof/>
         </w:rPr>
         <w:t>Keitt, T. H., R. Bivand, and B. Rowlingson. 2012. rgdal. R.</w:t>
       </w:r>
     </w:p>
     <w:p>
       <w:pPr>
-        <w:pStyle w:val="NormalWeb"/>
+        <w:widowControl w:val="0"/>
+        <w:autoSpaceDE w:val="0"/>
+        <w:autoSpaceDN w:val="0"/>
+        <w:adjustRightInd w:val="0"/>
+        <w:spacing w:before="100" w:after="100"/>
         <w:ind w:left="480" w:hanging="480"/>
-        <w:divId w:val="654380197"/>
-        <w:rPr>
-          <w:rFonts w:ascii="Times New Roman" w:hAnsi="Times New Roman"/>
-          <w:noProof/>
-          <w:sz w:val="24"/>
-        </w:rPr>
-      </w:pPr>
-      <w:r>
-        <w:rPr>
-          <w:rFonts w:ascii="Times New Roman" w:hAnsi="Times New Roman"/>
-          <w:noProof/>
-          <w:sz w:val="24"/>
-        </w:rPr>
-        <w:t xml:space="preserve">Kowarik, I. 1995. Time lags in biological invasions with regard to success and failure of alien species. </w:t>
-      </w:r>
-      <w:r>
-        <w:rPr>
-          <w:rFonts w:ascii="Times New Roman" w:hAnsi="Times New Roman"/>
+        <w:rPr>
+          <w:rFonts w:ascii="Times New Roman" w:eastAsia="Times New Roman" w:hAnsi="Times New Roman" w:cs="Times New Roman"/>
+          <w:noProof/>
+        </w:rPr>
+      </w:pPr>
+      <w:r>
+        <w:rPr>
+          <w:rFonts w:ascii="Times New Roman" w:eastAsia="Times New Roman" w:hAnsi="Times New Roman" w:cs="Times New Roman"/>
+          <w:noProof/>
+        </w:rPr>
+        <w:t xml:space="preserve">Kowarik, I. 1995. Time lags in biological invasions with regard to success and failure of alien species. Page </w:t>
+      </w:r>
+      <w:r>
+        <w:rPr>
+          <w:rFonts w:ascii="Times New Roman" w:eastAsia="Times New Roman" w:hAnsi="Times New Roman" w:cs="Times New Roman"/>
           <w:i/>
           <w:iCs/>
           <w:noProof/>
-          <w:sz w:val="24"/>
         </w:rPr>
         <w:t>in</w:t>
       </w:r>
       <w:r>
         <w:rPr>
-          <w:rFonts w:ascii="Times New Roman" w:hAnsi="Times New Roman"/>
-          <w:noProof/>
-          <w:sz w:val="24"/>
+          <w:rFonts w:ascii="Times New Roman" w:eastAsia="Times New Roman" w:hAnsi="Times New Roman" w:cs="Times New Roman"/>
+          <w:noProof/>
         </w:rPr>
         <w:t xml:space="preserve"> P. Pyšek, K. Prach, M. Rejmánek, and M. Wade, editors. Plant invasions: General aspects and special problems. SPB Adademic Publishing, Amsterdam.</w:t>
       </w:r>
     </w:p>
     <w:p>
       <w:pPr>
-        <w:pStyle w:val="NormalWeb"/>
+        <w:widowControl w:val="0"/>
+        <w:autoSpaceDE w:val="0"/>
+        <w:autoSpaceDN w:val="0"/>
+        <w:adjustRightInd w:val="0"/>
+        <w:spacing w:before="100" w:after="100"/>
         <w:ind w:left="480" w:hanging="480"/>
-        <w:divId w:val="654380197"/>
-        <w:rPr>
-          <w:rFonts w:ascii="Times New Roman" w:hAnsi="Times New Roman"/>
-          <w:noProof/>
-          <w:sz w:val="24"/>
-        </w:rPr>
-      </w:pPr>
-      <w:r>
-        <w:rPr>
-          <w:rFonts w:ascii="Times New Roman" w:hAnsi="Times New Roman"/>
-          <w:noProof/>
-          <w:sz w:val="24"/>
+        <w:rPr>
+          <w:rFonts w:ascii="Times New Roman" w:eastAsia="Times New Roman" w:hAnsi="Times New Roman" w:cs="Times New Roman"/>
+          <w:noProof/>
+        </w:rPr>
+      </w:pPr>
+      <w:r>
+        <w:rPr>
+          <w:rFonts w:ascii="Times New Roman" w:eastAsia="Times New Roman" w:hAnsi="Times New Roman" w:cs="Times New Roman"/>
+          <w:noProof/>
         </w:rPr>
         <w:t xml:space="preserve">Kurylo, J. S., K. S. Knight, J. R. Stewart, and A. G. Endress. 2007. </w:t>
       </w:r>
       <w:r>
         <w:rPr>
-          <w:rFonts w:ascii="Times New Roman" w:hAnsi="Times New Roman"/>
+          <w:rFonts w:ascii="Times New Roman" w:eastAsia="Times New Roman" w:hAnsi="Times New Roman" w:cs="Times New Roman"/>
           <w:i/>
           <w:iCs/>
           <w:noProof/>
-          <w:sz w:val="24"/>
         </w:rPr>
         <w:t>Rhamnus cathartica</w:t>
       </w:r>
       <w:r>
         <w:rPr>
-          <w:rFonts w:ascii="Times New Roman" w:hAnsi="Times New Roman"/>
-          <w:noProof/>
-          <w:sz w:val="24"/>
-        </w:rPr>
-        <w:t>: Native and naturalized distribution and habitat preferences. The Journal of the Torrey Botanical Society 134:420–430.</w:t>
-      </w:r>
-    </w:p>
-    <w:p>
-      <w:pPr>
-        <w:pStyle w:val="NormalWeb"/>
+          <w:rFonts w:ascii="Times New Roman" w:eastAsia="Times New Roman" w:hAnsi="Times New Roman" w:cs="Times New Roman"/>
+          <w:noProof/>
+        </w:rPr>
+        <w:t xml:space="preserve">: Native and naturalized distribution and habitat preferences. The Journal of the </w:t>
+      </w:r>
+      <w:r>
+        <w:rPr>
+          <w:rFonts w:ascii="Times New Roman" w:eastAsia="Times New Roman" w:hAnsi="Times New Roman" w:cs="Times New Roman"/>
+          <w:noProof/>
+        </w:rPr>
+        <w:lastRenderedPageBreak/>
+        <w:t>Torrey Botanical Society 134:420–430.</w:t>
+      </w:r>
+    </w:p>
+    <w:p>
+      <w:pPr>
+        <w:widowControl w:val="0"/>
+        <w:autoSpaceDE w:val="0"/>
+        <w:autoSpaceDN w:val="0"/>
+        <w:adjustRightInd w:val="0"/>
+        <w:spacing w:before="100" w:after="100"/>
         <w:ind w:left="480" w:hanging="480"/>
-        <w:divId w:val="654380197"/>
-        <w:rPr>
-          <w:rFonts w:ascii="Times New Roman" w:hAnsi="Times New Roman"/>
-          <w:noProof/>
-          <w:sz w:val="24"/>
-        </w:rPr>
-      </w:pPr>
-      <w:r>
-        <w:rPr>
-          <w:rFonts w:ascii="Times New Roman" w:hAnsi="Times New Roman"/>
-          <w:noProof/>
-          <w:sz w:val="24"/>
+        <w:rPr>
+          <w:rFonts w:ascii="Times New Roman" w:eastAsia="Times New Roman" w:hAnsi="Times New Roman" w:cs="Times New Roman"/>
+          <w:noProof/>
+        </w:rPr>
+      </w:pPr>
+      <w:r>
+        <w:rPr>
+          <w:rFonts w:ascii="Times New Roman" w:eastAsia="Times New Roman" w:hAnsi="Times New Roman" w:cs="Times New Roman"/>
+          <w:noProof/>
         </w:rPr>
         <w:t>Larkin, D. J. 2011. Lengths and correlates of lag phases in upper-Midwest plant invasions. Biological Invasions 14:827–838.</w:t>
       </w:r>
     </w:p>
     <w:p>
       <w:pPr>
-        <w:pStyle w:val="NormalWeb"/>
+        <w:widowControl w:val="0"/>
+        <w:autoSpaceDE w:val="0"/>
+        <w:autoSpaceDN w:val="0"/>
+        <w:adjustRightInd w:val="0"/>
+        <w:spacing w:before="100" w:after="100"/>
         <w:ind w:left="480" w:hanging="480"/>
-        <w:divId w:val="654380197"/>
-        <w:rPr>
-          <w:rFonts w:ascii="Times New Roman" w:hAnsi="Times New Roman"/>
-          <w:noProof/>
-          <w:sz w:val="24"/>
-        </w:rPr>
-      </w:pPr>
-      <w:r>
-        <w:rPr>
-          <w:rFonts w:ascii="Times New Roman" w:hAnsi="Times New Roman"/>
-          <w:noProof/>
-          <w:sz w:val="24"/>
+        <w:rPr>
+          <w:rFonts w:ascii="Times New Roman" w:eastAsia="Times New Roman" w:hAnsi="Times New Roman" w:cs="Times New Roman"/>
+          <w:noProof/>
+        </w:rPr>
+      </w:pPr>
+      <w:r>
+        <w:rPr>
+          <w:rFonts w:ascii="Times New Roman" w:eastAsia="Times New Roman" w:hAnsi="Times New Roman" w:cs="Times New Roman"/>
+          <w:noProof/>
         </w:rPr>
         <w:t>Lavoie, C. 2012. Biological collections in an ever changing world: herbaria as tools for biogeographical and environmental studies. Perspectives in Plant Ecology, Evolution and Systematics 15:68–76.</w:t>
       </w:r>
     </w:p>
     <w:p>
       <w:pPr>
-        <w:pStyle w:val="NormalWeb"/>
+        <w:widowControl w:val="0"/>
+        <w:autoSpaceDE w:val="0"/>
+        <w:autoSpaceDN w:val="0"/>
+        <w:adjustRightInd w:val="0"/>
+        <w:spacing w:before="100" w:after="100"/>
         <w:ind w:left="480" w:hanging="480"/>
-        <w:divId w:val="654380197"/>
-        <w:rPr>
-          <w:rFonts w:ascii="Times New Roman" w:hAnsi="Times New Roman"/>
-          <w:noProof/>
-          <w:sz w:val="24"/>
-        </w:rPr>
-      </w:pPr>
-      <w:r>
-        <w:rPr>
-          <w:rFonts w:ascii="Times New Roman" w:hAnsi="Times New Roman"/>
-          <w:noProof/>
-          <w:sz w:val="24"/>
+        <w:rPr>
+          <w:rFonts w:ascii="Times New Roman" w:eastAsia="Times New Roman" w:hAnsi="Times New Roman" w:cs="Times New Roman"/>
+          <w:noProof/>
+        </w:rPr>
+      </w:pPr>
+      <w:r>
+        <w:rPr>
+          <w:rFonts w:ascii="Times New Roman" w:eastAsia="Times New Roman" w:hAnsi="Times New Roman" w:cs="Times New Roman"/>
+          <w:noProof/>
         </w:rPr>
         <w:t>Little, E. L., S. Bullaty, and A. Lomeo. 1980. National Audubon Society Field Guide to North American Trees: Eastern Region. Alfred A. Knopf.</w:t>
       </w:r>
     </w:p>
     <w:p>
       <w:pPr>
-        <w:pStyle w:val="NormalWeb"/>
+        <w:widowControl w:val="0"/>
+        <w:autoSpaceDE w:val="0"/>
+        <w:autoSpaceDN w:val="0"/>
+        <w:adjustRightInd w:val="0"/>
+        <w:spacing w:before="100" w:after="100"/>
         <w:ind w:left="480" w:hanging="480"/>
-        <w:divId w:val="654380197"/>
-        <w:rPr>
-          <w:rFonts w:ascii="Times New Roman" w:hAnsi="Times New Roman"/>
-          <w:noProof/>
-          <w:sz w:val="24"/>
-        </w:rPr>
-      </w:pPr>
-      <w:r>
-        <w:rPr>
-          <w:rFonts w:ascii="Times New Roman" w:hAnsi="Times New Roman"/>
-          <w:noProof/>
-          <w:sz w:val="24"/>
+        <w:rPr>
+          <w:rFonts w:ascii="Times New Roman" w:eastAsia="Times New Roman" w:hAnsi="Times New Roman" w:cs="Times New Roman"/>
+          <w:noProof/>
+        </w:rPr>
+      </w:pPr>
+      <w:r>
+        <w:rPr>
+          <w:rFonts w:ascii="Times New Roman" w:eastAsia="Times New Roman" w:hAnsi="Times New Roman" w:cs="Times New Roman"/>
+          <w:noProof/>
         </w:rPr>
         <w:t>Mack, R. N., D. Simberloff, W. Mark Lonsdale, H. Evans, M. Clout, and F. A. Bazzaz. 2000. Biotic invasions: causes, epidemiology, global consequences, and control. Ecological Applications 10:689–710.</w:t>
       </w:r>
     </w:p>
     <w:p>
       <w:pPr>
-        <w:pStyle w:val="NormalWeb"/>
+        <w:widowControl w:val="0"/>
+        <w:autoSpaceDE w:val="0"/>
+        <w:autoSpaceDN w:val="0"/>
+        <w:adjustRightInd w:val="0"/>
+        <w:spacing w:before="100" w:after="100"/>
         <w:ind w:left="480" w:hanging="480"/>
-        <w:divId w:val="654380197"/>
-        <w:rPr>
-          <w:rFonts w:ascii="Times New Roman" w:hAnsi="Times New Roman"/>
-          <w:noProof/>
-          <w:sz w:val="24"/>
-        </w:rPr>
-      </w:pPr>
-      <w:r>
-        <w:rPr>
-          <w:rFonts w:ascii="Times New Roman" w:hAnsi="Times New Roman"/>
-          <w:noProof/>
-          <w:sz w:val="24"/>
+        <w:rPr>
+          <w:rFonts w:ascii="Times New Roman" w:eastAsia="Times New Roman" w:hAnsi="Times New Roman" w:cs="Times New Roman"/>
+          <w:noProof/>
+        </w:rPr>
+      </w:pPr>
+      <w:r>
+        <w:rPr>
+          <w:rFonts w:ascii="Times New Roman" w:eastAsia="Times New Roman" w:hAnsi="Times New Roman" w:cs="Times New Roman"/>
+          <w:noProof/>
         </w:rPr>
         <w:t>Merow, C., N. LaFleur, J. A. Silander Jr, A. M. Wilson, and M. Rubega. 2011. Developing dynamic mechanistic species distribution models: predicting bird-mediated spread of invasive plants across northeastern North America. The American Naturalist 178:30–43.</w:t>
       </w:r>
     </w:p>
     <w:p>
       <w:pPr>
-        <w:pStyle w:val="NormalWeb"/>
+        <w:widowControl w:val="0"/>
+        <w:autoSpaceDE w:val="0"/>
+        <w:autoSpaceDN w:val="0"/>
+        <w:adjustRightInd w:val="0"/>
+        <w:spacing w:before="100" w:after="100"/>
         <w:ind w:left="480" w:hanging="480"/>
-        <w:divId w:val="654380197"/>
-        <w:rPr>
-          <w:rFonts w:ascii="Times New Roman" w:hAnsi="Times New Roman"/>
-          <w:noProof/>
-          <w:sz w:val="24"/>
-        </w:rPr>
-      </w:pPr>
-      <w:r>
-        <w:rPr>
-          <w:rFonts w:ascii="Times New Roman" w:hAnsi="Times New Roman"/>
-          <w:noProof/>
-          <w:sz w:val="24"/>
+        <w:rPr>
+          <w:rFonts w:ascii="Times New Roman" w:eastAsia="Times New Roman" w:hAnsi="Times New Roman" w:cs="Times New Roman"/>
+          <w:noProof/>
+        </w:rPr>
+      </w:pPr>
+      <w:r>
+        <w:rPr>
+          <w:rFonts w:ascii="Times New Roman" w:eastAsia="Times New Roman" w:hAnsi="Times New Roman" w:cs="Times New Roman"/>
+          <w:noProof/>
         </w:rPr>
         <w:t>Mihulka, S., and P. Pyšek. 2001. Invasion history of Oenothera congeners in Europe: a comparative study of spreading rates in the last 200 years. Journal of Biogeography 28:597–609.</w:t>
       </w:r>
     </w:p>
     <w:p>
       <w:pPr>
-        <w:pStyle w:val="NormalWeb"/>
+        <w:widowControl w:val="0"/>
+        <w:autoSpaceDE w:val="0"/>
+        <w:autoSpaceDN w:val="0"/>
+        <w:adjustRightInd w:val="0"/>
+        <w:spacing w:before="100" w:after="100"/>
         <w:ind w:left="480" w:hanging="480"/>
-        <w:divId w:val="654380197"/>
-        <w:rPr>
-          <w:rFonts w:ascii="Times New Roman" w:hAnsi="Times New Roman"/>
-          <w:noProof/>
-          <w:sz w:val="24"/>
-        </w:rPr>
-      </w:pPr>
-      <w:r>
-        <w:rPr>
-          <w:rFonts w:ascii="Times New Roman" w:hAnsi="Times New Roman"/>
-          <w:noProof/>
-          <w:sz w:val="24"/>
+        <w:rPr>
+          <w:rFonts w:ascii="Times New Roman" w:eastAsia="Times New Roman" w:hAnsi="Times New Roman" w:cs="Times New Roman"/>
+          <w:noProof/>
+        </w:rPr>
+      </w:pPr>
+      <w:r>
+        <w:rPr>
+          <w:rFonts w:ascii="Times New Roman" w:eastAsia="Times New Roman" w:hAnsi="Times New Roman" w:cs="Times New Roman"/>
+          <w:noProof/>
         </w:rPr>
         <w:t>Miller, R. J., A. D. Carroll, T. P. Wilson, and J. Shaw. 2009. Spatiotemporal analysis of three common wetland invasive plant species using herbarium specimens and geographic information systems. Castanea 74:133–145.</w:t>
       </w:r>
     </w:p>
     <w:p>
       <w:pPr>
-        <w:pStyle w:val="NormalWeb"/>
+        <w:widowControl w:val="0"/>
+        <w:autoSpaceDE w:val="0"/>
+        <w:autoSpaceDN w:val="0"/>
+        <w:adjustRightInd w:val="0"/>
+        <w:spacing w:before="100" w:after="100"/>
         <w:ind w:left="480" w:hanging="480"/>
-        <w:divId w:val="654380197"/>
-        <w:rPr>
-          <w:rFonts w:ascii="Times New Roman" w:hAnsi="Times New Roman"/>
-          <w:noProof/>
-          <w:sz w:val="24"/>
-        </w:rPr>
-      </w:pPr>
-      <w:r>
-        <w:rPr>
-          <w:rFonts w:ascii="Times New Roman" w:hAnsi="Times New Roman"/>
-          <w:noProof/>
-          <w:sz w:val="24"/>
+        <w:rPr>
+          <w:rFonts w:ascii="Times New Roman" w:eastAsia="Times New Roman" w:hAnsi="Times New Roman" w:cs="Times New Roman"/>
+          <w:noProof/>
+        </w:rPr>
+      </w:pPr>
+      <w:r>
+        <w:rPr>
+          <w:rFonts w:ascii="Times New Roman" w:eastAsia="Times New Roman" w:hAnsi="Times New Roman" w:cs="Times New Roman"/>
+          <w:noProof/>
         </w:rPr>
         <w:t>Mosher, E. S., J. A. Silander Jr, and A. M. Latimer. 2009. The role of land-use history in major invasions by woody plant species in the northeastern North American landscape. Biological Invasions 11:2317–2328.</w:t>
       </w:r>
     </w:p>
     <w:p>
       <w:pPr>
-        <w:pStyle w:val="NormalWeb"/>
+        <w:widowControl w:val="0"/>
+        <w:autoSpaceDE w:val="0"/>
+        <w:autoSpaceDN w:val="0"/>
+        <w:adjustRightInd w:val="0"/>
+        <w:spacing w:before="100" w:after="100"/>
         <w:ind w:left="480" w:hanging="480"/>
-        <w:divId w:val="654380197"/>
-        <w:rPr>
-          <w:rFonts w:ascii="Times New Roman" w:hAnsi="Times New Roman"/>
-          <w:noProof/>
-          <w:sz w:val="24"/>
-        </w:rPr>
-      </w:pPr>
-      <w:r>
-        <w:rPr>
-          <w:rFonts w:ascii="Times New Roman" w:hAnsi="Times New Roman"/>
-          <w:noProof/>
-          <w:sz w:val="24"/>
+        <w:rPr>
+          <w:rFonts w:ascii="Times New Roman" w:eastAsia="Times New Roman" w:hAnsi="Times New Roman" w:cs="Times New Roman"/>
+          <w:noProof/>
+        </w:rPr>
+      </w:pPr>
+      <w:r>
+        <w:rPr>
+          <w:rFonts w:ascii="Times New Roman" w:eastAsia="Times New Roman" w:hAnsi="Times New Roman" w:cs="Times New Roman"/>
+          <w:noProof/>
         </w:rPr>
         <w:t>Newbold, T. 2010. Applications and limitations of museum data for conservation and ecology, with particular attention to species distribution models. Progress in Physical Geography 34:3–22.</w:t>
       </w:r>
     </w:p>
     <w:p>
       <w:pPr>
-        <w:pStyle w:val="NormalWeb"/>
+        <w:widowControl w:val="0"/>
+        <w:autoSpaceDE w:val="0"/>
+        <w:autoSpaceDN w:val="0"/>
+        <w:adjustRightInd w:val="0"/>
+        <w:spacing w:before="100" w:after="100"/>
         <w:ind w:left="480" w:hanging="480"/>
-        <w:divId w:val="654380197"/>
-        <w:rPr>
-          <w:rFonts w:ascii="Times New Roman" w:hAnsi="Times New Roman"/>
-          <w:noProof/>
-          <w:sz w:val="24"/>
-        </w:rPr>
-      </w:pPr>
-      <w:r>
-        <w:rPr>
-          <w:rFonts w:ascii="Times New Roman" w:hAnsi="Times New Roman"/>
-          <w:noProof/>
-          <w:sz w:val="24"/>
+        <w:rPr>
+          <w:rFonts w:ascii="Times New Roman" w:eastAsia="Times New Roman" w:hAnsi="Times New Roman" w:cs="Times New Roman"/>
+          <w:noProof/>
+        </w:rPr>
+      </w:pPr>
+      <w:r>
+        <w:rPr>
+          <w:rFonts w:ascii="Times New Roman" w:eastAsia="Times New Roman" w:hAnsi="Times New Roman" w:cs="Times New Roman"/>
+          <w:noProof/>
         </w:rPr>
         <w:t xml:space="preserve">Possessky, S. L., C. E. Williams, and W. J. Moriarity. 2000. Glossy buckthorn, </w:t>
       </w:r>
       <w:r>
         <w:rPr>
-          <w:rFonts w:ascii="Times New Roman" w:hAnsi="Times New Roman"/>
+          <w:rFonts w:ascii="Times New Roman" w:eastAsia="Times New Roman" w:hAnsi="Times New Roman" w:cs="Times New Roman"/>
           <w:i/>
           <w:iCs/>
           <w:noProof/>
-          <w:sz w:val="24"/>
         </w:rPr>
         <w:t>Rhamnus frangula</w:t>
       </w:r>
       <w:r>
         <w:rPr>
-          <w:rFonts w:ascii="Times New Roman" w:hAnsi="Times New Roman"/>
-          <w:noProof/>
-          <w:sz w:val="24"/>
+          <w:rFonts w:ascii="Times New Roman" w:eastAsia="Times New Roman" w:hAnsi="Times New Roman" w:cs="Times New Roman"/>
+          <w:noProof/>
         </w:rPr>
         <w:t xml:space="preserve"> L.: A threat to riparian plant communities of the northern Allegheny Plateau (USA). Natural Areas Journal 20:290–292.</w:t>
       </w:r>
     </w:p>
     <w:p>
       <w:pPr>
-        <w:pStyle w:val="NormalWeb"/>
+        <w:widowControl w:val="0"/>
+        <w:autoSpaceDE w:val="0"/>
+        <w:autoSpaceDN w:val="0"/>
+        <w:adjustRightInd w:val="0"/>
+        <w:spacing w:before="100" w:after="100"/>
         <w:ind w:left="480" w:hanging="480"/>
-        <w:divId w:val="654380197"/>
-        <w:rPr>
-          <w:rFonts w:ascii="Times New Roman" w:hAnsi="Times New Roman"/>
-          <w:noProof/>
-          <w:sz w:val="24"/>
-        </w:rPr>
-      </w:pPr>
-      <w:r>
-        <w:rPr>
-          <w:rFonts w:ascii="Times New Roman" w:hAnsi="Times New Roman"/>
-          <w:noProof/>
-          <w:sz w:val="24"/>
+        <w:rPr>
+          <w:rFonts w:ascii="Times New Roman" w:eastAsia="Times New Roman" w:hAnsi="Times New Roman" w:cs="Times New Roman"/>
+          <w:noProof/>
+        </w:rPr>
+      </w:pPr>
+      <w:r>
+        <w:rPr>
+          <w:rFonts w:ascii="Times New Roman" w:eastAsia="Times New Roman" w:hAnsi="Times New Roman" w:cs="Times New Roman"/>
+          <w:noProof/>
         </w:rPr>
         <w:t>Prather, L. A., O. Alvarez-Fuentes, M. H. Hayfield, and C. J. Ferguson. 2004. The decline of plant collecting in the United States: a threat to the infrastructure of biodiversity studies. Systematic Botany 29:15–28.</w:t>
       </w:r>
     </w:p>
     <w:p>
       <w:pPr>
-        <w:pStyle w:val="NormalWeb"/>
+        <w:widowControl w:val="0"/>
+        <w:autoSpaceDE w:val="0"/>
+        <w:autoSpaceDN w:val="0"/>
+        <w:adjustRightInd w:val="0"/>
+        <w:spacing w:before="100" w:after="100"/>
         <w:ind w:left="480" w:hanging="480"/>
-        <w:divId w:val="654380197"/>
-        <w:rPr>
-          <w:rFonts w:ascii="Times New Roman" w:hAnsi="Times New Roman"/>
-          <w:noProof/>
-          <w:sz w:val="24"/>
-        </w:rPr>
-      </w:pPr>
-      <w:r>
-        <w:rPr>
-          <w:rFonts w:ascii="Times New Roman" w:hAnsi="Times New Roman"/>
-          <w:noProof/>
-          <w:sz w:val="24"/>
+        <w:rPr>
+          <w:rFonts w:ascii="Times New Roman" w:eastAsia="Times New Roman" w:hAnsi="Times New Roman" w:cs="Times New Roman"/>
+          <w:noProof/>
+        </w:rPr>
+      </w:pPr>
+      <w:r>
+        <w:rPr>
+          <w:rFonts w:ascii="Times New Roman" w:eastAsia="Times New Roman" w:hAnsi="Times New Roman" w:cs="Times New Roman"/>
+          <w:noProof/>
         </w:rPr>
         <w:t>Pyšek, P., and P. E. Hulme. 2005. Spatio-temporal dynamics of plant invasions: linking pattern to process. Ecoscience 12:302–315.</w:t>
       </w:r>
     </w:p>
     <w:p>
       <w:pPr>
-        <w:pStyle w:val="NormalWeb"/>
+        <w:widowControl w:val="0"/>
+        <w:autoSpaceDE w:val="0"/>
+        <w:autoSpaceDN w:val="0"/>
+        <w:adjustRightInd w:val="0"/>
+        <w:spacing w:before="100" w:after="100"/>
         <w:ind w:left="480" w:hanging="480"/>
-        <w:divId w:val="654380197"/>
-        <w:rPr>
-          <w:rFonts w:ascii="Times New Roman" w:hAnsi="Times New Roman"/>
-          <w:noProof/>
-          <w:sz w:val="24"/>
-        </w:rPr>
-      </w:pPr>
-      <w:r>
-        <w:rPr>
-          <w:rFonts w:ascii="Times New Roman" w:hAnsi="Times New Roman"/>
-          <w:noProof/>
-          <w:sz w:val="24"/>
+        <w:rPr>
+          <w:rFonts w:ascii="Times New Roman" w:eastAsia="Times New Roman" w:hAnsi="Times New Roman" w:cs="Times New Roman"/>
+          <w:noProof/>
+        </w:rPr>
+      </w:pPr>
+      <w:r>
+        <w:rPr>
+          <w:rFonts w:ascii="Times New Roman" w:eastAsia="Times New Roman" w:hAnsi="Times New Roman" w:cs="Times New Roman"/>
+          <w:noProof/>
         </w:rPr>
         <w:t>Pyšek, P., and K. Prach. 1993. Plant invasions and the role of riparian habitats: a comparison of four species alien to central Europe. Journal of Biogeography 20:413–420.</w:t>
       </w:r>
     </w:p>
     <w:p>
       <w:pPr>
-        <w:pStyle w:val="NormalWeb"/>
+        <w:widowControl w:val="0"/>
+        <w:autoSpaceDE w:val="0"/>
+        <w:autoSpaceDN w:val="0"/>
+        <w:adjustRightInd w:val="0"/>
+        <w:spacing w:before="100" w:after="100"/>
         <w:ind w:left="480" w:hanging="480"/>
-        <w:divId w:val="654380197"/>
-        <w:rPr>
-          <w:rFonts w:ascii="Times New Roman" w:hAnsi="Times New Roman"/>
-          <w:noProof/>
-          <w:sz w:val="24"/>
-        </w:rPr>
-      </w:pPr>
-      <w:r>
-        <w:rPr>
-          <w:rFonts w:ascii="Times New Roman" w:hAnsi="Times New Roman"/>
-          <w:noProof/>
-          <w:sz w:val="24"/>
+        <w:rPr>
+          <w:rFonts w:ascii="Times New Roman" w:eastAsia="Times New Roman" w:hAnsi="Times New Roman" w:cs="Times New Roman"/>
+          <w:noProof/>
+        </w:rPr>
+      </w:pPr>
+      <w:r>
+        <w:rPr>
+          <w:rFonts w:ascii="Times New Roman" w:eastAsia="Times New Roman" w:hAnsi="Times New Roman" w:cs="Times New Roman"/>
+          <w:noProof/>
         </w:rPr>
         <w:t xml:space="preserve">Pyšek, P., and K. Prach. 1995. Invasion dynamics of </w:t>
       </w:r>
       <w:r>
         <w:rPr>
-          <w:rFonts w:ascii="Times New Roman" w:hAnsi="Times New Roman"/>
+          <w:rFonts w:ascii="Times New Roman" w:eastAsia="Times New Roman" w:hAnsi="Times New Roman" w:cs="Times New Roman"/>
           <w:i/>
           <w:iCs/>
           <w:noProof/>
-          <w:sz w:val="24"/>
         </w:rPr>
         <w:t>Impatiens glandulifera</w:t>
       </w:r>
       <w:r>
         <w:rPr>
-          <w:rFonts w:ascii="Times New Roman" w:hAnsi="Times New Roman"/>
-          <w:noProof/>
-          <w:sz w:val="24"/>
+          <w:rFonts w:ascii="Times New Roman" w:eastAsia="Times New Roman" w:hAnsi="Times New Roman" w:cs="Times New Roman"/>
+          <w:noProof/>
         </w:rPr>
         <w:t xml:space="preserve"> - a century of spreading reconstructed. Biological Conservation 74:41–48.</w:t>
       </w:r>
     </w:p>
     <w:p>
       <w:pPr>
-        <w:pStyle w:val="NormalWeb"/>
+        <w:widowControl w:val="0"/>
+        <w:autoSpaceDE w:val="0"/>
+        <w:autoSpaceDN w:val="0"/>
+        <w:adjustRightInd w:val="0"/>
+        <w:spacing w:before="100" w:after="100"/>
         <w:ind w:left="480" w:hanging="480"/>
-        <w:divId w:val="654380197"/>
-        <w:rPr>
-          <w:rFonts w:ascii="Times New Roman" w:hAnsi="Times New Roman"/>
-          <w:noProof/>
-          <w:sz w:val="24"/>
-        </w:rPr>
-      </w:pPr>
-      <w:r>
-        <w:rPr>
-          <w:rFonts w:ascii="Times New Roman" w:hAnsi="Times New Roman"/>
-          <w:noProof/>
-          <w:sz w:val="24"/>
+        <w:rPr>
+          <w:rFonts w:ascii="Times New Roman" w:eastAsia="Times New Roman" w:hAnsi="Times New Roman" w:cs="Times New Roman"/>
+          <w:noProof/>
+        </w:rPr>
+      </w:pPr>
+      <w:r>
+        <w:rPr>
+          <w:rFonts w:ascii="Times New Roman" w:eastAsia="Times New Roman" w:hAnsi="Times New Roman" w:cs="Times New Roman"/>
+          <w:noProof/>
         </w:rPr>
         <w:t>QGIS Development Team. 2012. QGIS Geographic Information System.</w:t>
       </w:r>
     </w:p>
     <w:p>
       <w:pPr>
-        <w:pStyle w:val="NormalWeb"/>
+        <w:widowControl w:val="0"/>
+        <w:autoSpaceDE w:val="0"/>
+        <w:autoSpaceDN w:val="0"/>
+        <w:adjustRightInd w:val="0"/>
+        <w:spacing w:before="100" w:after="100"/>
         <w:ind w:left="480" w:hanging="480"/>
-        <w:divId w:val="654380197"/>
-        <w:rPr>
-          <w:rFonts w:ascii="Times New Roman" w:hAnsi="Times New Roman"/>
-          <w:noProof/>
-          <w:sz w:val="24"/>
-        </w:rPr>
-      </w:pPr>
-      <w:r>
-        <w:rPr>
-          <w:rFonts w:ascii="Times New Roman" w:hAnsi="Times New Roman"/>
-          <w:noProof/>
-          <w:sz w:val="24"/>
-        </w:rPr>
+        <w:rPr>
+          <w:rFonts w:ascii="Times New Roman" w:eastAsia="Times New Roman" w:hAnsi="Times New Roman" w:cs="Times New Roman"/>
+          <w:noProof/>
+        </w:rPr>
+      </w:pPr>
+      <w:r>
+        <w:rPr>
+          <w:rFonts w:ascii="Times New Roman" w:eastAsia="Times New Roman" w:hAnsi="Times New Roman" w:cs="Times New Roman"/>
+          <w:noProof/>
+        </w:rPr>
+        <w:lastRenderedPageBreak/>
         <w:t>R Core Team. 2012. R: A language and environment for statistical computing. Vienna, Austria.</w:t>
       </w:r>
     </w:p>
     <w:p>
       <w:pPr>
-        <w:pStyle w:val="NormalWeb"/>
+        <w:widowControl w:val="0"/>
+        <w:autoSpaceDE w:val="0"/>
+        <w:autoSpaceDN w:val="0"/>
+        <w:adjustRightInd w:val="0"/>
+        <w:spacing w:before="100" w:after="100"/>
         <w:ind w:left="480" w:hanging="480"/>
-        <w:divId w:val="654380197"/>
-        <w:rPr>
-          <w:rFonts w:ascii="Times New Roman" w:hAnsi="Times New Roman"/>
-          <w:noProof/>
-          <w:sz w:val="24"/>
-        </w:rPr>
-      </w:pPr>
-      <w:r>
-        <w:rPr>
-          <w:rFonts w:ascii="Times New Roman" w:hAnsi="Times New Roman"/>
-          <w:noProof/>
-          <w:sz w:val="24"/>
+        <w:rPr>
+          <w:rFonts w:ascii="Times New Roman" w:eastAsia="Times New Roman" w:hAnsi="Times New Roman" w:cs="Times New Roman"/>
+          <w:noProof/>
+        </w:rPr>
+      </w:pPr>
+      <w:r>
+        <w:rPr>
+          <w:rFonts w:ascii="Times New Roman" w:eastAsia="Times New Roman" w:hAnsi="Times New Roman" w:cs="Times New Roman"/>
+          <w:noProof/>
         </w:rPr>
         <w:t>Reddy, S., and L. Dávalos. 2003. Geographical sampling bias and its implications for conservation priorities in Africa. Journal of Biogeography 30:1719–1727.</w:t>
       </w:r>
     </w:p>
     <w:p>
       <w:pPr>
-        <w:pStyle w:val="NormalWeb"/>
+        <w:widowControl w:val="0"/>
+        <w:autoSpaceDE w:val="0"/>
+        <w:autoSpaceDN w:val="0"/>
+        <w:adjustRightInd w:val="0"/>
+        <w:spacing w:before="100" w:after="100"/>
         <w:ind w:left="480" w:hanging="480"/>
-        <w:divId w:val="654380197"/>
-        <w:rPr>
-          <w:rFonts w:ascii="Times New Roman" w:hAnsi="Times New Roman"/>
-          <w:noProof/>
-          <w:sz w:val="24"/>
-        </w:rPr>
-      </w:pPr>
-      <w:r>
-        <w:rPr>
-          <w:rFonts w:ascii="Times New Roman" w:hAnsi="Times New Roman"/>
-          <w:noProof/>
-          <w:sz w:val="24"/>
+        <w:rPr>
+          <w:rFonts w:ascii="Times New Roman" w:eastAsia="Times New Roman" w:hAnsi="Times New Roman" w:cs="Times New Roman"/>
+          <w:noProof/>
+        </w:rPr>
+      </w:pPr>
+      <w:r>
+        <w:rPr>
+          <w:rFonts w:ascii="Times New Roman" w:eastAsia="Times New Roman" w:hAnsi="Times New Roman" w:cs="Times New Roman"/>
+          <w:noProof/>
         </w:rPr>
         <w:t>Sakai, A. K., F. W. Allendorf, J. S. Holt, D. M. Lodge, J. Molofsky, K. A. With, S. Baughman, R. J. Cabin, J. E. Cohen, N. C. Ellstrand, D. E. McCauley, P. O’Neil, I. M. Parker, J. N. Thompson, and S. G. Weller. 2001. The population biology of invasive species. Annual Review of Ecology and Systematics 32:305–332.</w:t>
       </w:r>
     </w:p>
     <w:p>
       <w:pPr>
-        <w:pStyle w:val="NormalWeb"/>
+        <w:widowControl w:val="0"/>
+        <w:autoSpaceDE w:val="0"/>
+        <w:autoSpaceDN w:val="0"/>
+        <w:adjustRightInd w:val="0"/>
+        <w:spacing w:before="100" w:after="100"/>
         <w:ind w:left="480" w:hanging="480"/>
-        <w:divId w:val="654380197"/>
-        <w:rPr>
-          <w:rFonts w:ascii="Times New Roman" w:hAnsi="Times New Roman"/>
-          <w:noProof/>
-          <w:sz w:val="24"/>
-        </w:rPr>
-      </w:pPr>
-      <w:r>
-        <w:rPr>
-          <w:rFonts w:ascii="Times New Roman" w:hAnsi="Times New Roman"/>
-          <w:noProof/>
-          <w:sz w:val="24"/>
+        <w:rPr>
+          <w:rFonts w:ascii="Times New Roman" w:eastAsia="Times New Roman" w:hAnsi="Times New Roman" w:cs="Times New Roman"/>
+          <w:noProof/>
+        </w:rPr>
+      </w:pPr>
+      <w:r>
+        <w:rPr>
+          <w:rFonts w:ascii="Times New Roman" w:eastAsia="Times New Roman" w:hAnsi="Times New Roman" w:cs="Times New Roman"/>
+          <w:noProof/>
         </w:rPr>
         <w:t>Salo, L. F. 2005. Red brome (</w:t>
       </w:r>
       <w:r>
         <w:rPr>
-          <w:rFonts w:ascii="Times New Roman" w:hAnsi="Times New Roman"/>
+          <w:rFonts w:ascii="Times New Roman" w:eastAsia="Times New Roman" w:hAnsi="Times New Roman" w:cs="Times New Roman"/>
           <w:i/>
           <w:iCs/>
           <w:noProof/>
-          <w:sz w:val="24"/>
         </w:rPr>
         <w:t>Bromus rubens</w:t>
       </w:r>
       <w:r>
         <w:rPr>
-          <w:rFonts w:ascii="Times New Roman" w:hAnsi="Times New Roman"/>
-          <w:noProof/>
-          <w:sz w:val="24"/>
+          <w:rFonts w:ascii="Times New Roman" w:eastAsia="Times New Roman" w:hAnsi="Times New Roman" w:cs="Times New Roman"/>
+          <w:noProof/>
         </w:rPr>
         <w:t xml:space="preserve"> subsp. </w:t>
       </w:r>
       <w:r>
         <w:rPr>
-          <w:rFonts w:ascii="Times New Roman" w:hAnsi="Times New Roman"/>
+          <w:rFonts w:ascii="Times New Roman" w:eastAsia="Times New Roman" w:hAnsi="Times New Roman" w:cs="Times New Roman"/>
           <w:i/>
           <w:iCs/>
           <w:noProof/>
-          <w:sz w:val="24"/>
         </w:rPr>
         <w:t>madritensis</w:t>
       </w:r>
       <w:r>
         <w:rPr>
-          <w:rFonts w:ascii="Times New Roman" w:hAnsi="Times New Roman"/>
-          <w:noProof/>
-          <w:sz w:val="24"/>
+          <w:rFonts w:ascii="Times New Roman" w:eastAsia="Times New Roman" w:hAnsi="Times New Roman" w:cs="Times New Roman"/>
+          <w:noProof/>
         </w:rPr>
         <w:t>) in North America: possible modes for early introductions, subsequent spread. Biological Invasions 7:165–180.</w:t>
       </w:r>
     </w:p>
     <w:p>
       <w:pPr>
-        <w:pStyle w:val="NormalWeb"/>
+        <w:widowControl w:val="0"/>
+        <w:autoSpaceDE w:val="0"/>
+        <w:autoSpaceDN w:val="0"/>
+        <w:adjustRightInd w:val="0"/>
+        <w:spacing w:before="100" w:after="100"/>
         <w:ind w:left="480" w:hanging="480"/>
-        <w:divId w:val="654380197"/>
-        <w:rPr>
-          <w:rFonts w:ascii="Times New Roman" w:hAnsi="Times New Roman"/>
-          <w:noProof/>
-          <w:sz w:val="24"/>
-        </w:rPr>
-      </w:pPr>
-      <w:r>
-        <w:rPr>
-          <w:rFonts w:ascii="Times New Roman" w:hAnsi="Times New Roman"/>
-          <w:noProof/>
-          <w:sz w:val="24"/>
+        <w:rPr>
+          <w:rFonts w:ascii="Times New Roman" w:eastAsia="Times New Roman" w:hAnsi="Times New Roman" w:cs="Times New Roman"/>
+          <w:noProof/>
+        </w:rPr>
+      </w:pPr>
+      <w:r>
+        <w:rPr>
+          <w:rFonts w:ascii="Times New Roman" w:eastAsia="Times New Roman" w:hAnsi="Times New Roman" w:cs="Times New Roman"/>
+          <w:noProof/>
         </w:rPr>
         <w:t xml:space="preserve">Sherff, E. E. 1912. Range extenstions of </w:t>
       </w:r>
       <w:r>
         <w:rPr>
-          <w:rFonts w:ascii="Times New Roman" w:hAnsi="Times New Roman"/>
+          <w:rFonts w:ascii="Times New Roman" w:eastAsia="Times New Roman" w:hAnsi="Times New Roman" w:cs="Times New Roman"/>
           <w:i/>
           <w:iCs/>
           <w:noProof/>
-          <w:sz w:val="24"/>
         </w:rPr>
         <w:t>Rhamnus frangula</w:t>
       </w:r>
       <w:r>
         <w:rPr>
-          <w:rFonts w:ascii="Times New Roman" w:hAnsi="Times New Roman"/>
-          <w:noProof/>
-          <w:sz w:val="24"/>
+          <w:rFonts w:ascii="Times New Roman" w:eastAsia="Times New Roman" w:hAnsi="Times New Roman" w:cs="Times New Roman"/>
+          <w:noProof/>
         </w:rPr>
         <w:t xml:space="preserve"> and </w:t>
       </w:r>
       <w:r>
         <w:rPr>
-          <w:rFonts w:ascii="Times New Roman" w:hAnsi="Times New Roman"/>
+          <w:rFonts w:ascii="Times New Roman" w:eastAsia="Times New Roman" w:hAnsi="Times New Roman" w:cs="Times New Roman"/>
           <w:i/>
           <w:iCs/>
           <w:noProof/>
-          <w:sz w:val="24"/>
         </w:rPr>
         <w:t>Sporobolus asperifolius</w:t>
       </w:r>
       <w:r>
         <w:rPr>
-          <w:rFonts w:ascii="Times New Roman" w:hAnsi="Times New Roman"/>
-          <w:noProof/>
-          <w:sz w:val="24"/>
+          <w:rFonts w:ascii="Times New Roman" w:eastAsia="Times New Roman" w:hAnsi="Times New Roman" w:cs="Times New Roman"/>
+          <w:noProof/>
         </w:rPr>
         <w:t>. Rhodora 14:227–229.</w:t>
       </w:r>
     </w:p>
     <w:p>
       <w:pPr>
-        <w:pStyle w:val="NormalWeb"/>
+        <w:widowControl w:val="0"/>
+        <w:autoSpaceDE w:val="0"/>
+        <w:autoSpaceDN w:val="0"/>
+        <w:adjustRightInd w:val="0"/>
+        <w:spacing w:before="100" w:after="100"/>
         <w:ind w:left="480" w:hanging="480"/>
-        <w:divId w:val="654380197"/>
-        <w:rPr>
-          <w:rFonts w:ascii="Times New Roman" w:hAnsi="Times New Roman"/>
-          <w:noProof/>
-          <w:sz w:val="24"/>
-        </w:rPr>
-      </w:pPr>
-      <w:r>
-        <w:rPr>
-          <w:rFonts w:ascii="Times New Roman" w:hAnsi="Times New Roman"/>
-          <w:noProof/>
-          <w:sz w:val="24"/>
+        <w:rPr>
+          <w:rFonts w:ascii="Times New Roman" w:eastAsia="Times New Roman" w:hAnsi="Times New Roman" w:cs="Times New Roman"/>
+          <w:noProof/>
+        </w:rPr>
+      </w:pPr>
+      <w:r>
+        <w:rPr>
+          <w:rFonts w:ascii="Times New Roman" w:eastAsia="Times New Roman" w:hAnsi="Times New Roman" w:cs="Times New Roman"/>
+          <w:noProof/>
         </w:rPr>
         <w:t>Sibley, D. 2009. The Sibley guide to trees. Alfred A. Knopf, New York.</w:t>
       </w:r>
     </w:p>
     <w:p>
       <w:pPr>
-        <w:pStyle w:val="NormalWeb"/>
+        <w:widowControl w:val="0"/>
+        <w:autoSpaceDE w:val="0"/>
+        <w:autoSpaceDN w:val="0"/>
+        <w:adjustRightInd w:val="0"/>
+        <w:spacing w:before="100" w:after="100"/>
         <w:ind w:left="480" w:hanging="480"/>
-        <w:divId w:val="654380197"/>
-        <w:rPr>
-          <w:rFonts w:ascii="Times New Roman" w:hAnsi="Times New Roman"/>
-          <w:noProof/>
-          <w:sz w:val="24"/>
-        </w:rPr>
-      </w:pPr>
-      <w:r>
-        <w:rPr>
-          <w:rFonts w:ascii="Times New Roman" w:hAnsi="Times New Roman"/>
-          <w:noProof/>
-          <w:sz w:val="24"/>
+        <w:rPr>
+          <w:rFonts w:ascii="Times New Roman" w:eastAsia="Times New Roman" w:hAnsi="Times New Roman" w:cs="Times New Roman"/>
+          <w:noProof/>
+        </w:rPr>
+      </w:pPr>
+      <w:r>
+        <w:rPr>
+          <w:rFonts w:ascii="Times New Roman" w:eastAsia="Times New Roman" w:hAnsi="Times New Roman" w:cs="Times New Roman"/>
+          <w:noProof/>
         </w:rPr>
         <w:t>Sorrie, B. A. 2005. Alien vascular plants in Massachusetts. Rhodora 107:284–329.</w:t>
       </w:r>
     </w:p>
     <w:p>
       <w:pPr>
-        <w:pStyle w:val="NormalWeb"/>
+        <w:widowControl w:val="0"/>
+        <w:autoSpaceDE w:val="0"/>
+        <w:autoSpaceDN w:val="0"/>
+        <w:adjustRightInd w:val="0"/>
+        <w:spacing w:before="100" w:after="100"/>
         <w:ind w:left="480" w:hanging="480"/>
-        <w:divId w:val="654380197"/>
-        <w:rPr>
-          <w:rFonts w:ascii="Times New Roman" w:hAnsi="Times New Roman"/>
-          <w:noProof/>
-          <w:sz w:val="24"/>
-        </w:rPr>
-      </w:pPr>
-      <w:r>
-        <w:rPr>
-          <w:rFonts w:ascii="Times New Roman" w:hAnsi="Times New Roman"/>
-          <w:noProof/>
-          <w:sz w:val="24"/>
+        <w:rPr>
+          <w:rFonts w:ascii="Times New Roman" w:eastAsia="Times New Roman" w:hAnsi="Times New Roman" w:cs="Times New Roman"/>
+          <w:noProof/>
+        </w:rPr>
+      </w:pPr>
+      <w:r>
+        <w:rPr>
+          <w:rFonts w:ascii="Times New Roman" w:eastAsia="Times New Roman" w:hAnsi="Times New Roman" w:cs="Times New Roman"/>
+          <w:noProof/>
         </w:rPr>
         <w:t>Taft, J. B., and M. K. Solecki. 1990. Vascular flora of the wetland and prairie communities of Gavin Bog and Prairie Nature Preserve, Lake County, Illinois. Rhodora 92:142–165.</w:t>
       </w:r>
     </w:p>
     <w:p>
       <w:pPr>
-        <w:pStyle w:val="NormalWeb"/>
+        <w:widowControl w:val="0"/>
+        <w:autoSpaceDE w:val="0"/>
+        <w:autoSpaceDN w:val="0"/>
+        <w:adjustRightInd w:val="0"/>
+        <w:spacing w:before="100" w:after="100"/>
         <w:ind w:left="480" w:hanging="480"/>
-        <w:divId w:val="654380197"/>
-        <w:rPr>
-          <w:rFonts w:ascii="Times New Roman" w:hAnsi="Times New Roman"/>
-          <w:noProof/>
-          <w:sz w:val="24"/>
-        </w:rPr>
-      </w:pPr>
-      <w:r>
-        <w:rPr>
-          <w:rFonts w:ascii="Times New Roman" w:hAnsi="Times New Roman"/>
-          <w:noProof/>
-          <w:sz w:val="24"/>
+        <w:rPr>
+          <w:rFonts w:ascii="Times New Roman" w:eastAsia="Times New Roman" w:hAnsi="Times New Roman" w:cs="Times New Roman"/>
+          <w:noProof/>
+        </w:rPr>
+      </w:pPr>
+      <w:r>
+        <w:rPr>
+          <w:rFonts w:ascii="Times New Roman" w:eastAsia="Times New Roman" w:hAnsi="Times New Roman" w:cs="Times New Roman"/>
+          <w:noProof/>
         </w:rPr>
         <w:t>Theoharides, K. A., and J. S. Dukes. 2007. Plant invasion across space and time: factors affecting nonindigenous species success during four stages of invasion. New Phytologist 176:256–273.</w:t>
       </w:r>
     </w:p>
     <w:p>
       <w:pPr>
-        <w:pStyle w:val="NormalWeb"/>
+        <w:widowControl w:val="0"/>
+        <w:autoSpaceDE w:val="0"/>
+        <w:autoSpaceDN w:val="0"/>
+        <w:adjustRightInd w:val="0"/>
+        <w:spacing w:before="100" w:after="100"/>
         <w:ind w:left="480" w:hanging="480"/>
-        <w:divId w:val="654380197"/>
-        <w:rPr>
-          <w:rFonts w:ascii="Times New Roman" w:hAnsi="Times New Roman"/>
-          <w:noProof/>
-          <w:sz w:val="24"/>
-        </w:rPr>
-      </w:pPr>
-      <w:r>
-        <w:rPr>
-          <w:rFonts w:ascii="Times New Roman" w:hAnsi="Times New Roman"/>
-          <w:noProof/>
-          <w:sz w:val="24"/>
+        <w:rPr>
+          <w:rFonts w:ascii="Times New Roman" w:eastAsia="Times New Roman" w:hAnsi="Times New Roman" w:cs="Times New Roman"/>
+          <w:noProof/>
+        </w:rPr>
+      </w:pPr>
+      <w:r>
+        <w:rPr>
+          <w:rFonts w:ascii="Times New Roman" w:eastAsia="Times New Roman" w:hAnsi="Times New Roman" w:cs="Times New Roman"/>
+          <w:noProof/>
         </w:rPr>
         <w:t>Del Tredici, P. 2010. Wild Urban Plants of the Northeast: A Field Guide. Comstock Publishing Associates, Ithica.</w:t>
       </w:r>
     </w:p>
     <w:p>
       <w:pPr>
-        <w:pStyle w:val="NormalWeb"/>
+        <w:widowControl w:val="0"/>
+        <w:autoSpaceDE w:val="0"/>
+        <w:autoSpaceDN w:val="0"/>
+        <w:adjustRightInd w:val="0"/>
+        <w:spacing w:before="100" w:after="100"/>
         <w:ind w:left="480" w:hanging="480"/>
-        <w:divId w:val="654380197"/>
-        <w:rPr>
-          <w:rFonts w:ascii="Times New Roman" w:hAnsi="Times New Roman"/>
-          <w:noProof/>
-          <w:sz w:val="24"/>
-        </w:rPr>
-      </w:pPr>
-      <w:r>
-        <w:rPr>
-          <w:rFonts w:ascii="Times New Roman" w:hAnsi="Times New Roman"/>
-          <w:noProof/>
-          <w:sz w:val="24"/>
+        <w:rPr>
+          <w:rFonts w:ascii="Times New Roman" w:eastAsia="Times New Roman" w:hAnsi="Times New Roman" w:cs="Times New Roman"/>
+          <w:noProof/>
+        </w:rPr>
+      </w:pPr>
+      <w:r>
+        <w:rPr>
+          <w:rFonts w:ascii="Times New Roman" w:eastAsia="Times New Roman" w:hAnsi="Times New Roman" w:cs="Times New Roman"/>
+          <w:noProof/>
         </w:rPr>
         <w:t>United States Pharmacopeial Convention. 1910. The Pharmacopeia of the United States of America. Ninth Dece. P. Blakiston’s Son &amp; Company, Philadelphia.</w:t>
       </w:r>
     </w:p>
     <w:p>
       <w:pPr>
-        <w:pStyle w:val="NormalWeb"/>
+        <w:widowControl w:val="0"/>
+        <w:autoSpaceDE w:val="0"/>
+        <w:autoSpaceDN w:val="0"/>
+        <w:adjustRightInd w:val="0"/>
+        <w:spacing w:before="100" w:after="100"/>
         <w:ind w:left="480" w:hanging="480"/>
-        <w:divId w:val="654380197"/>
-        <w:rPr>
-          <w:rFonts w:ascii="Times New Roman" w:hAnsi="Times New Roman"/>
-          <w:noProof/>
-          <w:sz w:val="24"/>
-        </w:rPr>
-      </w:pPr>
-      <w:r>
-        <w:rPr>
-          <w:rFonts w:ascii="Times New Roman" w:hAnsi="Times New Roman"/>
-          <w:noProof/>
-          <w:sz w:val="24"/>
+        <w:rPr>
+          <w:rFonts w:ascii="Times New Roman" w:eastAsia="Times New Roman" w:hAnsi="Times New Roman" w:cs="Times New Roman"/>
+          <w:noProof/>
+        </w:rPr>
+      </w:pPr>
+      <w:r>
+        <w:rPr>
+          <w:rFonts w:ascii="Times New Roman" w:eastAsia="Times New Roman" w:hAnsi="Times New Roman" w:cs="Times New Roman"/>
+          <w:noProof/>
         </w:rPr>
         <w:t>Weber, E. 1998. The dynamics of plant invasions: a case study of three exotic goldenrod species (</w:t>
       </w:r>
       <w:r>
         <w:rPr>
-          <w:rFonts w:ascii="Times New Roman" w:hAnsi="Times New Roman"/>
+          <w:rFonts w:ascii="Times New Roman" w:eastAsia="Times New Roman" w:hAnsi="Times New Roman" w:cs="Times New Roman"/>
           <w:i/>
           <w:iCs/>
           <w:noProof/>
-          <w:sz w:val="24"/>
         </w:rPr>
         <w:t>Solidago</w:t>
       </w:r>
       <w:r>
         <w:rPr>
-          <w:rFonts w:ascii="Times New Roman" w:hAnsi="Times New Roman"/>
-          <w:noProof/>
-          <w:sz w:val="24"/>
+          <w:rFonts w:ascii="Times New Roman" w:eastAsia="Times New Roman" w:hAnsi="Times New Roman" w:cs="Times New Roman"/>
+          <w:noProof/>
         </w:rPr>
         <w:t xml:space="preserve"> L.) in Europe. Journal of Biogeography 25:147–154.</w:t>
       </w:r>
     </w:p>
     <w:p>
       <w:pPr>
-        <w:pStyle w:val="NormalWeb"/>
+        <w:widowControl w:val="0"/>
+        <w:autoSpaceDE w:val="0"/>
+        <w:autoSpaceDN w:val="0"/>
+        <w:adjustRightInd w:val="0"/>
+        <w:spacing w:before="100" w:after="100"/>
         <w:ind w:left="480" w:hanging="480"/>
-        <w:divId w:val="654380197"/>
-        <w:rPr>
-          <w:rFonts w:ascii="Times New Roman" w:hAnsi="Times New Roman"/>
-          <w:noProof/>
-          <w:sz w:val="24"/>
-        </w:rPr>
-      </w:pPr>
-      <w:r>
-        <w:rPr>
-          <w:rFonts w:ascii="Times New Roman" w:hAnsi="Times New Roman"/>
-          <w:noProof/>
-          <w:sz w:val="24"/>
+        <w:rPr>
+          <w:rFonts w:ascii="Times New Roman" w:hAnsi="Times New Roman" w:cs="Times New Roman"/>
+          <w:noProof/>
+        </w:rPr>
+      </w:pPr>
+      <w:r>
+        <w:rPr>
+          <w:rFonts w:ascii="Times New Roman" w:eastAsia="Times New Roman" w:hAnsi="Times New Roman" w:cs="Times New Roman"/>
+          <w:noProof/>
         </w:rPr>
         <w:t>Wright, J. P., and J. D. Fridley. 2010. Biogeographic synthesis of secondary succession rates in eastern North America. Journal of Biogeography 37:1584–1596.</w:t>
       </w:r>
     </w:p>
     <w:p>
       <w:pPr>
-        <w:pStyle w:val="NormalWeb"/>
+        <w:widowControl w:val="0"/>
+        <w:autoSpaceDE w:val="0"/>
+        <w:autoSpaceDN w:val="0"/>
+        <w:adjustRightInd w:val="0"/>
+        <w:spacing w:before="100" w:after="100"/>
         <w:ind w:left="480" w:hanging="480"/>
-        <w:divId w:val="859510538"/>
         <w:rPr>
           <w:rFonts w:ascii="Times New Roman" w:hAnsi="Times New Roman"/>
         </w:rPr>
@@ -16680,7 +16919,7 @@
 </file>
 
 <file path=word/numbering.xml><?xml version="1.0" encoding="utf-8"?>
-<w:numbering xmlns:wpc="http://schemas.microsoft.com/office/word/2010/wordprocessingCanvas" xmlns:mo="http://schemas.microsoft.com/office/mac/office/2008/main" xmlns:mc="http://schemas.openxmlformats.org/markup-compatibility/2006" xmlns:mv="urn:schemas-microsoft-com:mac:vml" xmlns:o="urn:schemas-microsoft-com:office:office" xmlns:r="http://schemas.openxmlformats.org/officeDocument/2006/relationships" xmlns:m="http://schemas.openxmlformats.org/officeDocument/2006/math" xmlns:v="urn:schemas-microsoft-com:vml" xmlns:wp14="http://schemas.microsoft.com/office/word/2010/wordprocessingDrawing" xmlns:wp="http://schemas.openxmlformats.org/drawingml/2006/wordprocessingDrawing" xmlns:w10="urn:schemas-microsoft-com:office:word" xmlns:w="http://schemas.openxmlformats.org/wordprocessingml/2006/main" xmlns:w14="http://schemas.microsoft.com/office/word/2010/wordml" xmlns:wpg="http://schemas.microsoft.com/office/word/2010/wordprocessingGroup" xmlns:wpi="http://schemas.microsoft.com/office/word/2010/wordprocessingInk" xmlns:wne="http://schemas.microsoft.com/office/word/2006/wordml" xmlns:wps="http://schemas.microsoft.com/office/word/2010/wordprocessingShape" mc:Ignorable="w14 wp14">
+<w:numbering xmlns:wpc="http://schemas.microsoft.com/office/word/2010/wordprocessingCanvas" xmlns:mo="http://schemas.microsoft.com/office/mac/office/2008/main" xmlns:mc="http://schemas.openxmlformats.org/markup-compatibility/2006" xmlns:mv="urn:schemas-microsoft-com:mac:vml" xmlns:o="urn:schemas-microsoft-com:office:office" xmlns:r="http://schemas.openxmlformats.org/officeDocument/2006/relationships" xmlns:m="http://schemas.openxmlformats.org/officeDocument/2006/math" xmlns:v="urn:schemas-microsoft-com:vml" xmlns:wp14="http://schemas.microsoft.com/office/word/2010/wordprocessingDrawing" xmlns:wp="http://schemas.openxmlformats.org/drawingml/2006/wordprocessingDrawing" xmlns:w10="urn:schemas-microsoft-com:office:word" xmlns:w="http://schemas.openxmlformats.org/wordprocessingml/2006/main" xmlns:w14="http://schemas.microsoft.com/office/word/2010/wordml" xmlns:w15="http://schemas.microsoft.com/office/word/2012/wordml" xmlns:wpg="http://schemas.microsoft.com/office/word/2010/wordprocessingGroup" xmlns:wpi="http://schemas.microsoft.com/office/word/2010/wordprocessingInk" xmlns:wne="http://schemas.microsoft.com/office/word/2006/wordml" xmlns:wps="http://schemas.microsoft.com/office/word/2010/wordprocessingShape" mc:Ignorable="w14 w15 wp14">
   <w:abstractNum w:abstractNumId="0">
     <w:nsid w:val="4292135A"/>
     <w:multiLevelType w:val="hybridMultilevel"/>
@@ -16953,7 +17192,7 @@
 </file>
 
 <file path=word/styles.xml><?xml version="1.0" encoding="utf-8"?>
-<w:styles xmlns:mc="http://schemas.openxmlformats.org/markup-compatibility/2006" xmlns:r="http://schemas.openxmlformats.org/officeDocument/2006/relationships" xmlns:w="http://schemas.openxmlformats.org/wordprocessingml/2006/main" xmlns:w14="http://schemas.microsoft.com/office/word/2010/wordml" mc:Ignorable="w14">
+<w:styles xmlns:mc="http://schemas.openxmlformats.org/markup-compatibility/2006" xmlns:r="http://schemas.openxmlformats.org/officeDocument/2006/relationships" xmlns:w="http://schemas.openxmlformats.org/wordprocessingml/2006/main" xmlns:w14="http://schemas.microsoft.com/office/word/2010/wordml" xmlns:w15="http://schemas.microsoft.com/office/word/2012/wordml" mc:Ignorable="w14 w15">
   <w:docDefaults>
     <w:rPrDefault>
       <w:rPr>
@@ -16965,547 +17204,389 @@
     </w:rPrDefault>
     <w:pPrDefault/>
   </w:docDefaults>
-  <w:latentStyles w:defLockedState="0" w:defUIPriority="99" w:defSemiHidden="1" w:defUnhideWhenUsed="1" w:defQFormat="0" w:count="276">
-    <w:lsdException w:name="Normal" w:semiHidden="0" w:uiPriority="0" w:unhideWhenUsed="0" w:qFormat="1"/>
-    <w:lsdException w:name="heading 1" w:semiHidden="0" w:uiPriority="9" w:unhideWhenUsed="0" w:qFormat="1"/>
-    <w:lsdException w:name="heading 2" w:uiPriority="9" w:qFormat="1"/>
-    <w:lsdException w:name="heading 3" w:uiPriority="9" w:qFormat="1"/>
-    <w:lsdException w:name="heading 4" w:uiPriority="9" w:qFormat="1"/>
-    <w:lsdException w:name="heading 5" w:uiPriority="9" w:qFormat="1"/>
-    <w:lsdException w:name="heading 6" w:uiPriority="9" w:qFormat="1"/>
-    <w:lsdException w:name="heading 7" w:uiPriority="9" w:qFormat="1"/>
-    <w:lsdException w:name="heading 8" w:uiPriority="9" w:qFormat="1"/>
-    <w:lsdException w:name="heading 9" w:uiPriority="9" w:qFormat="1"/>
-    <w:lsdException w:name="toc 1" w:uiPriority="39"/>
-    <w:lsdException w:name="toc 2" w:uiPriority="39"/>
-    <w:lsdException w:name="toc 3" w:uiPriority="39"/>
-    <w:lsdException w:name="toc 4" w:uiPriority="39"/>
-    <w:lsdException w:name="toc 5" w:uiPriority="39"/>
-    <w:lsdException w:name="toc 6" w:uiPriority="39"/>
-    <w:lsdException w:name="toc 7" w:uiPriority="39"/>
-    <w:lsdException w:name="toc 8" w:uiPriority="39"/>
-    <w:lsdException w:name="toc 9" w:uiPriority="39"/>
-    <w:lsdException w:name="caption" w:uiPriority="35" w:qFormat="1"/>
-    <w:lsdException w:name="Title" w:semiHidden="0" w:uiPriority="10" w:unhideWhenUsed="0" w:qFormat="1"/>
-    <w:lsdException w:name="Default Paragraph Font" w:uiPriority="1"/>
-    <w:lsdException w:name="Subtitle" w:semiHidden="0" w:uiPriority="11" w:unhideWhenUsed="0" w:qFormat="1"/>
-    <w:lsdException w:name="Strong" w:semiHidden="0" w:uiPriority="22" w:unhideWhenUsed="0" w:qFormat="1"/>
-    <w:lsdException w:name="Emphasis" w:semiHidden="0" w:uiPriority="20" w:unhideWhenUsed="0" w:qFormat="1"/>
-    <w:lsdException w:name="Table Grid" w:semiHidden="0" w:uiPriority="59" w:unhideWhenUsed="0"/>
-    <w:lsdException w:name="Placeholder Text" w:unhideWhenUsed="0"/>
-    <w:lsdException w:name="No Spacing" w:semiHidden="0" w:uiPriority="1" w:unhideWhenUsed="0" w:qFormat="1"/>
-    <w:lsdException w:name="Light Shading" w:semiHidden="0" w:uiPriority="60" w:unhideWhenUsed="0"/>
-    <w:lsdException w:name="Light List" w:semiHidden="0" w:uiPriority="61" w:unhideWhenUsed="0"/>
-    <w:lsdException w:name="Light Grid" w:semiHidden="0" w:uiPriority="62" w:unhideWhenUsed="0"/>
-    <w:lsdException w:name="Medium Shading 1" w:semiHidden="0" w:uiPriority="63" w:unhideWhenUsed="0"/>
-    <w:lsdException w:name="Medium Shading 2" w:semiHidden="0" w:uiPriority="64" w:unhideWhenUsed="0"/>
-    <w:lsdException w:name="Medium List 1" w:semiHidden="0" w:uiPriority="65" w:unhideWhenUsed="0"/>
-    <w:lsdException w:name="Medium List 2" w:semiHidden="0" w:uiPriority="66" w:unhideWhenUsed="0"/>
-    <w:lsdException w:name="Medium Grid 1" w:semiHidden="0" w:uiPriority="67" w:unhideWhenUsed="0"/>
-    <w:lsdException w:name="Medium Grid 2" w:semiHidden="0" w:uiPriority="68" w:unhideWhenUsed="0"/>
-    <w:lsdException w:name="Medium Grid 3" w:semiHidden="0" w:uiPriority="69" w:unhideWhenUsed="0"/>
-    <w:lsdException w:name="Dark List" w:semiHidden="0" w:uiPriority="70" w:unhideWhenUsed="0"/>
-    <w:lsdException w:name="Colorful Shading" w:semiHidden="0" w:uiPriority="71" w:unhideWhenUsed="0"/>
-    <w:lsdException w:name="Colorful List" w:semiHidden="0" w:uiPriority="72" w:unhideWhenUsed="0"/>
-    <w:lsdException w:name="Colorful Grid" w:semiHidden="0" w:uiPriority="73" w:unhideWhenUsed="0"/>
-    <w:lsdException w:name="Light Shading Accent 1" w:semiHidden="0" w:uiPriority="60" w:unhideWhenUsed="0"/>
-    <w:lsdException w:name="Light List Accent 1" w:semiHidden="0" w:uiPriority="61" w:unhideWhenUsed="0"/>
-    <w:lsdException w:name="Light Grid Accent 1" w:semiHidden="0" w:uiPriority="62" w:unhideWhenUsed="0"/>
-    <w:lsdException w:name="Medium Shading 1 Accent 1" w:semiHidden="0" w:uiPriority="63" w:unhideWhenUsed="0"/>
-    <w:lsdException w:name="Medium Shading 2 Accent 1" w:semiHidden="0" w:uiPriority="64" w:unhideWhenUsed="0"/>
-    <w:lsdException w:name="Medium List 1 Accent 1" w:semiHidden="0" w:uiPriority="65" w:unhideWhenUsed="0"/>
-    <w:lsdException w:name="Revision" w:unhideWhenUsed="0"/>
-    <w:lsdException w:name="List Paragraph" w:semiHidden="0" w:uiPriority="34" w:unhideWhenUsed="0" w:qFormat="1"/>
-    <w:lsdException w:name="Quote" w:semiHidden="0" w:uiPriority="29" w:unhideWhenUsed="0" w:qFormat="1"/>
-    <w:lsdException w:name="Intense Quote" w:semiHidden="0" w:uiPriority="30" w:unhideWhenUsed="0" w:qFormat="1"/>
-    <w:lsdException w:name="Medium List 2 Accent 1" w:semiHidden="0" w:uiPriority="66" w:unhideWhenUsed="0"/>
-    <w:lsdException w:name="Medium Grid 1 Accent 1" w:semiHidden="0" w:uiPriority="67" w:unhideWhenUsed="0"/>
-    <w:lsdException w:name="Medium Grid 2 Accent 1" w:semiHidden="0" w:uiPriority="68" w:unhideWhenUsed="0"/>
-    <w:lsdException w:name="Medium Grid 3 Accent 1" w:semiHidden="0" w:uiPriority="69" w:unhideWhenUsed="0"/>
-    <w:lsdException w:name="Dark List Accent 1" w:semiHidden="0" w:uiPriority="70" w:unhideWhenUsed="0"/>
-    <w:lsdException w:name="Colorful Shading Accent 1" w:semiHidden="0" w:uiPriority="71" w:unhideWhenUsed="0"/>
-    <w:lsdException w:name="Colorful List Accent 1" w:semiHidden="0" w:uiPriority="72" w:unhideWhenUsed="0"/>
-    <w:lsdException w:name="Colorful Grid Accent 1" w:semiHidden="0" w:uiPriority="73" w:unhideWhenUsed="0"/>
-    <w:lsdException w:name="Light Shading Accent 2" w:semiHidden="0" w:uiPriority="60" w:unhideWhenUsed="0"/>
-    <w:lsdException w:name="Light List Accent 2" w:semiHidden="0" w:uiPriority="61" w:unhideWhenUsed="0"/>
-    <w:lsdException w:name="Light Grid Accent 2" w:semiHidden="0" w:uiPriority="62" w:unhideWhenUsed="0"/>
-    <w:lsdException w:name="Medium Shading 1 Accent 2" w:semiHidden="0" w:uiPriority="63" w:unhideWhenUsed="0"/>
-    <w:lsdException w:name="Medium Shading 2 Accent 2" w:semiHidden="0" w:uiPriority="64" w:unhideWhenUsed="0"/>
-    <w:lsdException w:name="Medium List 1 Accent 2" w:semiHidden="0" w:uiPriority="65" w:unhideWhenUsed="0"/>
-    <w:lsdException w:name="Medium List 2 Accent 2" w:semiHidden="0" w:uiPriority="66" w:unhideWhenUsed="0"/>
-    <w:lsdException w:name="Medium Grid 1 Accent 2" w:semiHidden="0" w:uiPriority="67" w:unhideWhenUsed="0"/>
-    <w:lsdException w:name="Medium Grid 2 Accent 2" w:semiHidden="0" w:uiPriority="68" w:unhideWhenUsed="0"/>
-    <w:lsdException w:name="Medium Grid 3 Accent 2" w:semiHidden="0" w:uiPriority="69" w:unhideWhenUsed="0"/>
-    <w:lsdException w:name="Dark List Accent 2" w:semiHidden="0" w:uiPriority="70" w:unhideWhenUsed="0"/>
-    <w:lsdException w:name="Colorful Shading Accent 2" w:semiHidden="0" w:uiPriority="71" w:unhideWhenUsed="0"/>
-    <w:lsdException w:name="Colorful List Accent 2" w:semiHidden="0" w:uiPriority="72" w:unhideWhenUsed="0"/>
-    <w:lsdException w:name="Colorful Grid Accent 2" w:semiHidden="0" w:uiPriority="73" w:unhideWhenUsed="0"/>
-    <w:lsdException w:name="Light Shading Accent 3" w:semiHidden="0" w:uiPriority="60" w:unhideWhenUsed="0"/>
-    <w:lsdException w:name="Light List Accent 3" w:semiHidden="0" w:uiPriority="61" w:unhideWhenUsed="0"/>
-    <w:lsdException w:name="Light Grid Accent 3" w:semiHidden="0" w:uiPriority="62" w:unhideWhenUsed="0"/>
-    <w:lsdException w:name="Medium Shading 1 Accent 3" w:semiHidden="0" w:uiPriority="63" w:unhideWhenUsed="0"/>
-    <w:lsdException w:name="Medium Shading 2 Accent 3" w:semiHidden="0" w:uiPriority="64" w:unhideWhenUsed="0"/>
-    <w:lsdException w:name="Medium List 1 Accent 3" w:semiHidden="0" w:uiPriority="65" w:unhideWhenUsed="0"/>
-    <w:lsdException w:name="Medium List 2 Accent 3" w:semiHidden="0" w:uiPriority="66" w:unhideWhenUsed="0"/>
-    <w:lsdException w:name="Medium Grid 1 Accent 3" w:semiHidden="0" w:uiPriority="67" w:unhideWhenUsed="0"/>
-    <w:lsdException w:name="Medium Grid 2 Accent 3" w:semiHidden="0" w:uiPriority="68" w:unhideWhenUsed="0"/>
-    <w:lsdException w:name="Medium Grid 3 Accent 3" w:semiHidden="0" w:uiPriority="69" w:unhideWhenUsed="0"/>
-    <w:lsdException w:name="Dark List Accent 3" w:semiHidden="0" w:uiPriority="70" w:unhideWhenUsed="0"/>
-    <w:lsdException w:name="Colorful Shading Accent 3" w:semiHidden="0" w:uiPriority="71" w:unhideWhenUsed="0"/>
-    <w:lsdException w:name="Colorful List Accent 3" w:semiHidden="0" w:uiPriority="72" w:unhideWhenUsed="0"/>
-    <w:lsdException w:name="Colorful Grid Accent 3" w:semiHidden="0" w:uiPriority="73" w:unhideWhenUsed="0"/>
-    <w:lsdException w:name="Light Shading Accent 4" w:semiHidden="0" w:uiPriority="60" w:unhideWhenUsed="0"/>
-    <w:lsdException w:name="Light List Accent 4" w:semiHidden="0" w:uiPriority="61" w:unhideWhenUsed="0"/>
-    <w:lsdException w:name="Light Grid Accent 4" w:semiHidden="0" w:uiPriority="62" w:unhideWhenUsed="0"/>
-    <w:lsdException w:name="Medium Shading 1 Accent 4" w:semiHidden="0" w:uiPriority="63" w:unhideWhenUsed="0"/>
-    <w:lsdException w:name="Medium Shading 2 Accent 4" w:semiHidden="0" w:uiPriority="64" w:unhideWhenUsed="0"/>
-    <w:lsdException w:name="Medium List 1 Accent 4" w:semiHidden="0" w:uiPriority="65" w:unhideWhenUsed="0"/>
-    <w:lsdException w:name="Medium List 2 Accent 4" w:semiHidden="0" w:uiPriority="66" w:unhideWhenUsed="0"/>
-    <w:lsdException w:name="Medium Grid 1 Accent 4" w:semiHidden="0" w:uiPriority="67" w:unhideWhenUsed="0"/>
-    <w:lsdException w:name="Medium Grid 2 Accent 4" w:semiHidden="0" w:uiPriority="68" w:unhideWhenUsed="0"/>
-    <w:lsdException w:name="Medium Grid 3 Accent 4" w:semiHidden="0" w:uiPriority="69" w:unhideWhenUsed="0"/>
-    <w:lsdException w:name="Dark List Accent 4" w:semiHidden="0" w:uiPriority="70" w:unhideWhenUsed="0"/>
-    <w:lsdException w:name="Colorful Shading Accent 4" w:semiHidden="0" w:uiPriority="71" w:unhideWhenUsed="0"/>
-    <w:lsdException w:name="Colorful List Accent 4" w:semiHidden="0" w:uiPriority="72" w:unhideWhenUsed="0"/>
-    <w:lsdException w:name="Colorful Grid Accent 4" w:semiHidden="0" w:uiPriority="73" w:unhideWhenUsed="0"/>
-    <w:lsdException w:name="Light Shading Accent 5" w:semiHidden="0" w:uiPriority="60" w:unhideWhenUsed="0"/>
-    <w:lsdException w:name="Light List Accent 5" w:semiHidden="0" w:uiPriority="61" w:unhideWhenUsed="0"/>
-    <w:lsdException w:name="Light Grid Accent 5" w:semiHidden="0" w:uiPriority="62" w:unhideWhenUsed="0"/>
-    <w:lsdException w:name="Medium Shading 1 Accent 5" w:semiHidden="0" w:uiPriority="63" w:unhideWhenUsed="0"/>
-    <w:lsdException w:name="Medium Shading 2 Accent 5" w:semiHidden="0" w:uiPriority="64" w:unhideWhenUsed="0"/>
-    <w:lsdException w:name="Medium List 1 Accent 5" w:semiHidden="0" w:uiPriority="65" w:unhideWhenUsed="0"/>
-    <w:lsdException w:name="Medium List 2 Accent 5" w:semiHidden="0" w:uiPriority="66" w:unhideWhenUsed="0"/>
-    <w:lsdException w:name="Medium Grid 1 Accent 5" w:semiHidden="0" w:uiPriority="67" w:unhideWhenUsed="0"/>
-    <w:lsdException w:name="Medium Grid 2 Accent 5" w:semiHidden="0" w:uiPriority="68" w:unhideWhenUsed="0"/>
-    <w:lsdException w:name="Medium Grid 3 Accent 5" w:semiHidden="0" w:uiPriority="69" w:unhideWhenUsed="0"/>
-    <w:lsdException w:name="Dark List Accent 5" w:semiHidden="0" w:uiPriority="70" w:unhideWhenUsed="0"/>
-    <w:lsdException w:name="Colorful Shading Accent 5" w:semiHidden="0" w:uiPriority="71" w:unhideWhenUsed="0"/>
-    <w:lsdException w:name="Colorful List Accent 5" w:semiHidden="0" w:uiPriority="72" w:unhideWhenUsed="0"/>
-    <w:lsdException w:name="Colorful Grid Accent 5" w:semiHidden="0" w:uiPriority="73" w:unhideWhenUsed="0"/>
-    <w:lsdException w:name="Light Shading Accent 6" w:semiHidden="0" w:uiPriority="60" w:unhideWhenUsed="0"/>
-    <w:lsdException w:name="Light List Accent 6" w:semiHidden="0" w:uiPriority="61" w:unhideWhenUsed="0"/>
-    <w:lsdException w:name="Light Grid Accent 6" w:semiHidden="0" w:uiPriority="62" w:unhideWhenUsed="0"/>
-    <w:lsdException w:name="Medium Shading 1 Accent 6" w:semiHidden="0" w:uiPriority="63" w:unhideWhenUsed="0"/>
-    <w:lsdException w:name="Medium Shading 2 Accent 6" w:semiHidden="0" w:uiPriority="64" w:unhideWhenUsed="0"/>
-    <w:lsdException w:name="Medium List 1 Accent 6" w:semiHidden="0" w:uiPriority="65" w:unhideWhenUsed="0"/>
-    <w:lsdException w:name="Medium List 2 Accent 6" w:semiHidden="0" w:uiPriority="66" w:unhideWhenUsed="0"/>
-    <w:lsdException w:name="Medium Grid 1 Accent 6" w:semiHidden="0" w:uiPriority="67" w:unhideWhenUsed="0"/>
-    <w:lsdException w:name="Medium Grid 2 Accent 6" w:semiHidden="0" w:uiPriority="68" w:unhideWhenUsed="0"/>
-    <w:lsdException w:name="Medium Grid 3 Accent 6" w:semiHidden="0" w:uiPriority="69" w:unhideWhenUsed="0"/>
-    <w:lsdException w:name="Dark List Accent 6" w:semiHidden="0" w:uiPriority="70" w:unhideWhenUsed="0"/>
-    <w:lsdException w:name="Colorful Shading Accent 6" w:semiHidden="0" w:uiPriority="71" w:unhideWhenUsed="0"/>
-    <w:lsdException w:name="Colorful List Accent 6" w:semiHidden="0" w:uiPriority="72" w:unhideWhenUsed="0"/>
-    <w:lsdException w:name="Colorful Grid Accent 6" w:semiHidden="0" w:uiPriority="73" w:unhideWhenUsed="0"/>
-    <w:lsdException w:name="Subtle Emphasis" w:semiHidden="0" w:uiPriority="19" w:unhideWhenUsed="0" w:qFormat="1"/>
-    <w:lsdException w:name="Intense Emphasis" w:semiHidden="0" w:uiPriority="21" w:unhideWhenUsed="0" w:qFormat="1"/>
-    <w:lsdException w:name="Subtle Reference" w:semiHidden="0" w:uiPriority="31" w:unhideWhenUsed="0" w:qFormat="1"/>
-    <w:lsdException w:name="Intense Reference" w:semiHidden="0" w:uiPriority="32" w:unhideWhenUsed="0" w:qFormat="1"/>
-    <w:lsdException w:name="Book Title" w:semiHidden="0" w:uiPriority="33" w:unhideWhenUsed="0" w:qFormat="1"/>
-    <w:lsdException w:name="Bibliography" w:uiPriority="37"/>
-    <w:lsdException w:name="TOC Heading" w:uiPriority="39" w:qFormat="1"/>
-  </w:latentStyles>
-  <w:style w:type="paragraph" w:default="1" w:styleId="Normal">
-    <w:name w:val="Normal"/>
-    <w:qFormat/>
-    <w:rsid w:val="0059502B"/>
-  </w:style>
-  <w:style w:type="character" w:default="1" w:styleId="DefaultParagraphFont">
-    <w:name w:val="Default Paragraph Font"/>
-    <w:uiPriority w:val="1"/>
-    <w:semiHidden/>
-    <w:unhideWhenUsed/>
-  </w:style>
-  <w:style w:type="table" w:default="1" w:styleId="TableNormal">
-    <w:name w:val="Normal Table"/>
-    <w:uiPriority w:val="99"/>
-    <w:semiHidden/>
-    <w:unhideWhenUsed/>
-    <w:tblPr>
-      <w:tblInd w:w="0" w:type="dxa"/>
-      <w:tblCellMar>
-        <w:top w:w="0" w:type="dxa"/>
-        <w:left w:w="108" w:type="dxa"/>
-        <w:bottom w:w="0" w:type="dxa"/>
-        <w:right w:w="108" w:type="dxa"/>
-      </w:tblCellMar>
-    </w:tblPr>
-  </w:style>
-  <w:style w:type="numbering" w:default="1" w:styleId="NoList">
-    <w:name w:val="No List"/>
-    <w:uiPriority w:val="99"/>
-    <w:semiHidden/>
-    <w:unhideWhenUsed/>
-  </w:style>
-  <w:style w:type="paragraph" w:styleId="Header">
-    <w:name w:val="header"/>
-    <w:basedOn w:val="Normal"/>
-    <w:link w:val="HeaderChar"/>
-    <w:uiPriority w:val="99"/>
-    <w:unhideWhenUsed/>
-    <w:rsid w:val="0059502B"/>
-    <w:pPr>
-      <w:tabs>
-        <w:tab w:val="center" w:pos="4320"/>
-        <w:tab w:val="right" w:pos="8640"/>
-      </w:tabs>
-    </w:pPr>
-  </w:style>
-  <w:style w:type="character" w:customStyle="1" w:styleId="HeaderChar">
-    <w:name w:val="Header Char"/>
-    <w:basedOn w:val="DefaultParagraphFont"/>
-    <w:link w:val="Header"/>
-    <w:uiPriority w:val="99"/>
-    <w:rsid w:val="0059502B"/>
-  </w:style>
-  <w:style w:type="paragraph" w:styleId="Footer">
-    <w:name w:val="footer"/>
-    <w:basedOn w:val="Normal"/>
-    <w:link w:val="FooterChar"/>
-    <w:uiPriority w:val="99"/>
-    <w:unhideWhenUsed/>
-    <w:rsid w:val="0059502B"/>
-    <w:pPr>
-      <w:tabs>
-        <w:tab w:val="center" w:pos="4320"/>
-        <w:tab w:val="right" w:pos="8640"/>
-      </w:tabs>
-    </w:pPr>
-  </w:style>
-  <w:style w:type="character" w:customStyle="1" w:styleId="FooterChar">
-    <w:name w:val="Footer Char"/>
-    <w:basedOn w:val="DefaultParagraphFont"/>
-    <w:link w:val="Footer"/>
-    <w:uiPriority w:val="99"/>
-    <w:rsid w:val="0059502B"/>
-  </w:style>
-  <w:style w:type="table" w:styleId="TableGrid">
-    <w:name w:val="Table Grid"/>
-    <w:basedOn w:val="TableNormal"/>
-    <w:uiPriority w:val="59"/>
-    <w:rsid w:val="0059502B"/>
-    <w:tblPr>
-      <w:tblInd w:w="0" w:type="dxa"/>
-      <w:tblBorders>
-        <w:top w:val="single" w:sz="4" w:space="0" w:color="auto"/>
-        <w:left w:val="single" w:sz="4" w:space="0" w:color="auto"/>
-        <w:bottom w:val="single" w:sz="4" w:space="0" w:color="auto"/>
-        <w:right w:val="single" w:sz="4" w:space="0" w:color="auto"/>
-        <w:insideH w:val="single" w:sz="4" w:space="0" w:color="auto"/>
-        <w:insideV w:val="single" w:sz="4" w:space="0" w:color="auto"/>
-      </w:tblBorders>
-      <w:tblCellMar>
-        <w:top w:w="0" w:type="dxa"/>
-        <w:left w:w="108" w:type="dxa"/>
-        <w:bottom w:w="0" w:type="dxa"/>
-        <w:right w:w="108" w:type="dxa"/>
-      </w:tblCellMar>
-    </w:tblPr>
-  </w:style>
-  <w:style w:type="paragraph" w:styleId="BalloonText">
-    <w:name w:val="Balloon Text"/>
-    <w:basedOn w:val="Normal"/>
-    <w:link w:val="BalloonTextChar"/>
-    <w:uiPriority w:val="99"/>
-    <w:semiHidden/>
-    <w:unhideWhenUsed/>
-    <w:rsid w:val="0059502B"/>
-    <w:rPr>
-      <w:rFonts w:ascii="Lucida Grande" w:hAnsi="Lucida Grande"/>
-      <w:sz w:val="18"/>
-      <w:szCs w:val="18"/>
-    </w:rPr>
-  </w:style>
-  <w:style w:type="character" w:customStyle="1" w:styleId="BalloonTextChar">
-    <w:name w:val="Balloon Text Char"/>
-    <w:basedOn w:val="DefaultParagraphFont"/>
-    <w:link w:val="BalloonText"/>
-    <w:uiPriority w:val="99"/>
-    <w:semiHidden/>
-    <w:rsid w:val="0059502B"/>
-    <w:rPr>
-      <w:rFonts w:ascii="Lucida Grande" w:hAnsi="Lucida Grande"/>
-      <w:sz w:val="18"/>
-      <w:szCs w:val="18"/>
-    </w:rPr>
-  </w:style>
-  <w:style w:type="paragraph" w:styleId="ListParagraph">
-    <w:name w:val="List Paragraph"/>
-    <w:basedOn w:val="Normal"/>
-    <w:uiPriority w:val="34"/>
-    <w:qFormat/>
-    <w:rsid w:val="0059502B"/>
-    <w:pPr>
-      <w:ind w:left="720"/>
-      <w:contextualSpacing/>
-    </w:pPr>
-  </w:style>
-  <w:style w:type="paragraph" w:styleId="Caption">
-    <w:name w:val="caption"/>
-    <w:basedOn w:val="Normal"/>
-    <w:next w:val="Normal"/>
-    <w:uiPriority w:val="35"/>
-    <w:unhideWhenUsed/>
-    <w:qFormat/>
-    <w:rsid w:val="0059502B"/>
-    <w:pPr>
-      <w:spacing w:after="200"/>
-    </w:pPr>
-    <w:rPr>
-      <w:b/>
-      <w:bCs/>
-      <w:color w:val="4F81BD" w:themeColor="accent1"/>
-      <w:sz w:val="18"/>
-      <w:szCs w:val="18"/>
-    </w:rPr>
-  </w:style>
-  <w:style w:type="paragraph" w:styleId="NormalWeb">
-    <w:name w:val="Normal (Web)"/>
-    <w:basedOn w:val="Normal"/>
-    <w:uiPriority w:val="99"/>
-    <w:unhideWhenUsed/>
-    <w:rsid w:val="0059502B"/>
-    <w:pPr>
-      <w:spacing w:before="100" w:beforeAutospacing="1" w:after="100" w:afterAutospacing="1"/>
-    </w:pPr>
-    <w:rPr>
-      <w:rFonts w:ascii="Times" w:hAnsi="Times" w:cs="Times New Roman"/>
-      <w:sz w:val="20"/>
-      <w:szCs w:val="20"/>
-    </w:rPr>
-  </w:style>
-  <w:style w:type="character" w:styleId="Emphasis">
-    <w:name w:val="Emphasis"/>
-    <w:basedOn w:val="DefaultParagraphFont"/>
-    <w:uiPriority w:val="20"/>
-    <w:qFormat/>
-    <w:rsid w:val="0059502B"/>
-    <w:rPr>
-      <w:i/>
-      <w:iCs/>
-    </w:rPr>
-  </w:style>
-  <w:style w:type="character" w:styleId="Strong">
-    <w:name w:val="Strong"/>
-    <w:basedOn w:val="DefaultParagraphFont"/>
-    <w:uiPriority w:val="22"/>
-    <w:qFormat/>
-    <w:rsid w:val="0059502B"/>
-    <w:rPr>
-      <w:b/>
-      <w:bCs/>
-    </w:rPr>
-  </w:style>
-  <w:style w:type="character" w:styleId="CommentReference">
-    <w:name w:val="annotation reference"/>
-    <w:basedOn w:val="DefaultParagraphFont"/>
-    <w:uiPriority w:val="99"/>
-    <w:semiHidden/>
-    <w:unhideWhenUsed/>
-    <w:rsid w:val="0059502B"/>
-    <w:rPr>
-      <w:sz w:val="18"/>
-      <w:szCs w:val="18"/>
-    </w:rPr>
-  </w:style>
-  <w:style w:type="paragraph" w:styleId="CommentText">
-    <w:name w:val="annotation text"/>
-    <w:basedOn w:val="Normal"/>
-    <w:link w:val="CommentTextChar"/>
-    <w:uiPriority w:val="99"/>
-    <w:unhideWhenUsed/>
-    <w:rsid w:val="0059502B"/>
-  </w:style>
-  <w:style w:type="character" w:customStyle="1" w:styleId="CommentTextChar">
-    <w:name w:val="Comment Text Char"/>
-    <w:basedOn w:val="DefaultParagraphFont"/>
-    <w:link w:val="CommentText"/>
-    <w:uiPriority w:val="99"/>
-    <w:rsid w:val="0059502B"/>
-  </w:style>
-  <w:style w:type="paragraph" w:styleId="CommentSubject">
-    <w:name w:val="annotation subject"/>
-    <w:basedOn w:val="CommentText"/>
-    <w:next w:val="CommentText"/>
-    <w:link w:val="CommentSubjectChar"/>
-    <w:uiPriority w:val="99"/>
-    <w:semiHidden/>
-    <w:unhideWhenUsed/>
-    <w:rsid w:val="0059502B"/>
-    <w:rPr>
-      <w:b/>
-      <w:bCs/>
-      <w:sz w:val="20"/>
-      <w:szCs w:val="20"/>
-    </w:rPr>
-  </w:style>
-  <w:style w:type="character" w:customStyle="1" w:styleId="CommentSubjectChar">
-    <w:name w:val="Comment Subject Char"/>
-    <w:basedOn w:val="CommentTextChar"/>
-    <w:link w:val="CommentSubject"/>
-    <w:uiPriority w:val="99"/>
-    <w:semiHidden/>
-    <w:rsid w:val="0059502B"/>
-    <w:rPr>
-      <w:b/>
-      <w:bCs/>
-      <w:sz w:val="20"/>
-      <w:szCs w:val="20"/>
-    </w:rPr>
-  </w:style>
-</w:styles>
-</file>
-
-<file path=word/stylesWithEffects.xml><?xml version="1.0" encoding="utf-8"?>
-<w:styles xmlns:wpc="http://schemas.microsoft.com/office/word/2010/wordprocessingCanvas" xmlns:mo="http://schemas.microsoft.com/office/mac/office/2008/main" xmlns:mc="http://schemas.openxmlformats.org/markup-compatibility/2006" xmlns:mv="urn:schemas-microsoft-com:mac:vml" xmlns:o="urn:schemas-microsoft-com:office:office" xmlns:r="http://schemas.openxmlformats.org/officeDocument/2006/relationships" xmlns:m="http://schemas.openxmlformats.org/officeDocument/2006/math" xmlns:v="urn:schemas-microsoft-com:vml" xmlns:wp14="http://schemas.microsoft.com/office/word/2010/wordprocessingDrawing" xmlns:wp="http://schemas.openxmlformats.org/drawingml/2006/wordprocessingDrawing" xmlns:w10="urn:schemas-microsoft-com:office:word" xmlns:w="http://schemas.openxmlformats.org/wordprocessingml/2006/main" xmlns:w14="http://schemas.microsoft.com/office/word/2010/wordml" xmlns:wpg="http://schemas.microsoft.com/office/word/2010/wordprocessingGroup" xmlns:wpi="http://schemas.microsoft.com/office/word/2010/wordprocessingInk" xmlns:wne="http://schemas.microsoft.com/office/word/2006/wordml" xmlns:wps="http://schemas.microsoft.com/office/word/2010/wordprocessingShape" mc:Ignorable="w14 wp14">
-  <w:docDefaults>
-    <w:rPrDefault>
-      <w:rPr>
-        <w:rFonts w:asciiTheme="minorHAnsi" w:eastAsiaTheme="minorEastAsia" w:hAnsiTheme="minorHAnsi" w:cstheme="minorBidi"/>
-        <w:sz w:val="24"/>
-        <w:szCs w:val="24"/>
-        <w:lang w:val="en-US" w:eastAsia="en-US" w:bidi="ar-SA"/>
-      </w:rPr>
-    </w:rPrDefault>
-    <w:pPrDefault/>
-  </w:docDefaults>
-  <w:latentStyles w:defLockedState="0" w:defUIPriority="99" w:defSemiHidden="1" w:defUnhideWhenUsed="1" w:defQFormat="0" w:count="276">
-    <w:lsdException w:name="Normal" w:semiHidden="0" w:uiPriority="0" w:unhideWhenUsed="0" w:qFormat="1"/>
-    <w:lsdException w:name="heading 1" w:semiHidden="0" w:uiPriority="9" w:unhideWhenUsed="0" w:qFormat="1"/>
-    <w:lsdException w:name="heading 2" w:uiPriority="9" w:qFormat="1"/>
-    <w:lsdException w:name="heading 3" w:uiPriority="9" w:qFormat="1"/>
-    <w:lsdException w:name="heading 4" w:uiPriority="9" w:qFormat="1"/>
-    <w:lsdException w:name="heading 5" w:uiPriority="9" w:qFormat="1"/>
-    <w:lsdException w:name="heading 6" w:uiPriority="9" w:qFormat="1"/>
-    <w:lsdException w:name="heading 7" w:uiPriority="9" w:qFormat="1"/>
-    <w:lsdException w:name="heading 8" w:uiPriority="9" w:qFormat="1"/>
-    <w:lsdException w:name="heading 9" w:uiPriority="9" w:qFormat="1"/>
-    <w:lsdException w:name="toc 1" w:uiPriority="39"/>
-    <w:lsdException w:name="toc 2" w:uiPriority="39"/>
-    <w:lsdException w:name="toc 3" w:uiPriority="39"/>
-    <w:lsdException w:name="toc 4" w:uiPriority="39"/>
-    <w:lsdException w:name="toc 5" w:uiPriority="39"/>
-    <w:lsdException w:name="toc 6" w:uiPriority="39"/>
-    <w:lsdException w:name="toc 7" w:uiPriority="39"/>
-    <w:lsdException w:name="toc 8" w:uiPriority="39"/>
-    <w:lsdException w:name="toc 9" w:uiPriority="39"/>
-    <w:lsdException w:name="caption" w:uiPriority="35" w:qFormat="1"/>
-    <w:lsdException w:name="Title" w:semiHidden="0" w:uiPriority="10" w:unhideWhenUsed="0" w:qFormat="1"/>
-    <w:lsdException w:name="Default Paragraph Font" w:uiPriority="1"/>
-    <w:lsdException w:name="Subtitle" w:semiHidden="0" w:uiPriority="11" w:unhideWhenUsed="0" w:qFormat="1"/>
-    <w:lsdException w:name="Strong" w:semiHidden="0" w:uiPriority="22" w:unhideWhenUsed="0" w:qFormat="1"/>
-    <w:lsdException w:name="Emphasis" w:semiHidden="0" w:uiPriority="20" w:unhideWhenUsed="0" w:qFormat="1"/>
-    <w:lsdException w:name="Table Grid" w:semiHidden="0" w:uiPriority="59" w:unhideWhenUsed="0"/>
-    <w:lsdException w:name="Placeholder Text" w:unhideWhenUsed="0"/>
-    <w:lsdException w:name="No Spacing" w:semiHidden="0" w:uiPriority="1" w:unhideWhenUsed="0" w:qFormat="1"/>
-    <w:lsdException w:name="Light Shading" w:semiHidden="0" w:uiPriority="60" w:unhideWhenUsed="0"/>
-    <w:lsdException w:name="Light List" w:semiHidden="0" w:uiPriority="61" w:unhideWhenUsed="0"/>
-    <w:lsdException w:name="Light Grid" w:semiHidden="0" w:uiPriority="62" w:unhideWhenUsed="0"/>
-    <w:lsdException w:name="Medium Shading 1" w:semiHidden="0" w:uiPriority="63" w:unhideWhenUsed="0"/>
-    <w:lsdException w:name="Medium Shading 2" w:semiHidden="0" w:uiPriority="64" w:unhideWhenUsed="0"/>
-    <w:lsdException w:name="Medium List 1" w:semiHidden="0" w:uiPriority="65" w:unhideWhenUsed="0"/>
-    <w:lsdException w:name="Medium List 2" w:semiHidden="0" w:uiPriority="66" w:unhideWhenUsed="0"/>
-    <w:lsdException w:name="Medium Grid 1" w:semiHidden="0" w:uiPriority="67" w:unhideWhenUsed="0"/>
-    <w:lsdException w:name="Medium Grid 2" w:semiHidden="0" w:uiPriority="68" w:unhideWhenUsed="0"/>
-    <w:lsdException w:name="Medium Grid 3" w:semiHidden="0" w:uiPriority="69" w:unhideWhenUsed="0"/>
-    <w:lsdException w:name="Dark List" w:semiHidden="0" w:uiPriority="70" w:unhideWhenUsed="0"/>
-    <w:lsdException w:name="Colorful Shading" w:semiHidden="0" w:uiPriority="71" w:unhideWhenUsed="0"/>
-    <w:lsdException w:name="Colorful List" w:semiHidden="0" w:uiPriority="72" w:unhideWhenUsed="0"/>
-    <w:lsdException w:name="Colorful Grid" w:semiHidden="0" w:uiPriority="73" w:unhideWhenUsed="0"/>
-    <w:lsdException w:name="Light Shading Accent 1" w:semiHidden="0" w:uiPriority="60" w:unhideWhenUsed="0"/>
-    <w:lsdException w:name="Light List Accent 1" w:semiHidden="0" w:uiPriority="61" w:unhideWhenUsed="0"/>
-    <w:lsdException w:name="Light Grid Accent 1" w:semiHidden="0" w:uiPriority="62" w:unhideWhenUsed="0"/>
-    <w:lsdException w:name="Medium Shading 1 Accent 1" w:semiHidden="0" w:uiPriority="63" w:unhideWhenUsed="0"/>
-    <w:lsdException w:name="Medium Shading 2 Accent 1" w:semiHidden="0" w:uiPriority="64" w:unhideWhenUsed="0"/>
-    <w:lsdException w:name="Medium List 1 Accent 1" w:semiHidden="0" w:uiPriority="65" w:unhideWhenUsed="0"/>
-    <w:lsdException w:name="Revision" w:unhideWhenUsed="0"/>
-    <w:lsdException w:name="List Paragraph" w:semiHidden="0" w:uiPriority="34" w:unhideWhenUsed="0" w:qFormat="1"/>
-    <w:lsdException w:name="Quote" w:semiHidden="0" w:uiPriority="29" w:unhideWhenUsed="0" w:qFormat="1"/>
-    <w:lsdException w:name="Intense Quote" w:semiHidden="0" w:uiPriority="30" w:unhideWhenUsed="0" w:qFormat="1"/>
-    <w:lsdException w:name="Medium List 2 Accent 1" w:semiHidden="0" w:uiPriority="66" w:unhideWhenUsed="0"/>
-    <w:lsdException w:name="Medium Grid 1 Accent 1" w:semiHidden="0" w:uiPriority="67" w:unhideWhenUsed="0"/>
-    <w:lsdException w:name="Medium Grid 2 Accent 1" w:semiHidden="0" w:uiPriority="68" w:unhideWhenUsed="0"/>
-    <w:lsdException w:name="Medium Grid 3 Accent 1" w:semiHidden="0" w:uiPriority="69" w:unhideWhenUsed="0"/>
-    <w:lsdException w:name="Dark List Accent 1" w:semiHidden="0" w:uiPriority="70" w:unhideWhenUsed="0"/>
-    <w:lsdException w:name="Colorful Shading Accent 1" w:semiHidden="0" w:uiPriority="71" w:unhideWhenUsed="0"/>
-    <w:lsdException w:name="Colorful List Accent 1" w:semiHidden="0" w:uiPriority="72" w:unhideWhenUsed="0"/>
-    <w:lsdException w:name="Colorful Grid Accent 1" w:semiHidden="0" w:uiPriority="73" w:unhideWhenUsed="0"/>
-    <w:lsdException w:name="Light Shading Accent 2" w:semiHidden="0" w:uiPriority="60" w:unhideWhenUsed="0"/>
-    <w:lsdException w:name="Light List Accent 2" w:semiHidden="0" w:uiPriority="61" w:unhideWhenUsed="0"/>
-    <w:lsdException w:name="Light Grid Accent 2" w:semiHidden="0" w:uiPriority="62" w:unhideWhenUsed="0"/>
-    <w:lsdException w:name="Medium Shading 1 Accent 2" w:semiHidden="0" w:uiPriority="63" w:unhideWhenUsed="0"/>
-    <w:lsdException w:name="Medium Shading 2 Accent 2" w:semiHidden="0" w:uiPriority="64" w:unhideWhenUsed="0"/>
-    <w:lsdException w:name="Medium List 1 Accent 2" w:semiHidden="0" w:uiPriority="65" w:unhideWhenUsed="0"/>
-    <w:lsdException w:name="Medium List 2 Accent 2" w:semiHidden="0" w:uiPriority="66" w:unhideWhenUsed="0"/>
-    <w:lsdException w:name="Medium Grid 1 Accent 2" w:semiHidden="0" w:uiPriority="67" w:unhideWhenUsed="0"/>
-    <w:lsdException w:name="Medium Grid 2 Accent 2" w:semiHidden="0" w:uiPriority="68" w:unhideWhenUsed="0"/>
-    <w:lsdException w:name="Medium Grid 3 Accent 2" w:semiHidden="0" w:uiPriority="69" w:unhideWhenUsed="0"/>
-    <w:lsdException w:name="Dark List Accent 2" w:semiHidden="0" w:uiPriority="70" w:unhideWhenUsed="0"/>
-    <w:lsdException w:name="Colorful Shading Accent 2" w:semiHidden="0" w:uiPriority="71" w:unhideWhenUsed="0"/>
-    <w:lsdException w:name="Colorful List Accent 2" w:semiHidden="0" w:uiPriority="72" w:unhideWhenUsed="0"/>
-    <w:lsdException w:name="Colorful Grid Accent 2" w:semiHidden="0" w:uiPriority="73" w:unhideWhenUsed="0"/>
-    <w:lsdException w:name="Light Shading Accent 3" w:semiHidden="0" w:uiPriority="60" w:unhideWhenUsed="0"/>
-    <w:lsdException w:name="Light List Accent 3" w:semiHidden="0" w:uiPriority="61" w:unhideWhenUsed="0"/>
-    <w:lsdException w:name="Light Grid Accent 3" w:semiHidden="0" w:uiPriority="62" w:unhideWhenUsed="0"/>
-    <w:lsdException w:name="Medium Shading 1 Accent 3" w:semiHidden="0" w:uiPriority="63" w:unhideWhenUsed="0"/>
-    <w:lsdException w:name="Medium Shading 2 Accent 3" w:semiHidden="0" w:uiPriority="64" w:unhideWhenUsed="0"/>
-    <w:lsdException w:name="Medium List 1 Accent 3" w:semiHidden="0" w:uiPriority="65" w:unhideWhenUsed="0"/>
-    <w:lsdException w:name="Medium List 2 Accent 3" w:semiHidden="0" w:uiPriority="66" w:unhideWhenUsed="0"/>
-    <w:lsdException w:name="Medium Grid 1 Accent 3" w:semiHidden="0" w:uiPriority="67" w:unhideWhenUsed="0"/>
-    <w:lsdException w:name="Medium Grid 2 Accent 3" w:semiHidden="0" w:uiPriority="68" w:unhideWhenUsed="0"/>
-    <w:lsdException w:name="Medium Grid 3 Accent 3" w:semiHidden="0" w:uiPriority="69" w:unhideWhenUsed="0"/>
-    <w:lsdException w:name="Dark List Accent 3" w:semiHidden="0" w:uiPriority="70" w:unhideWhenUsed="0"/>
-    <w:lsdException w:name="Colorful Shading Accent 3" w:semiHidden="0" w:uiPriority="71" w:unhideWhenUsed="0"/>
-    <w:lsdException w:name="Colorful List Accent 3" w:semiHidden="0" w:uiPriority="72" w:unhideWhenUsed="0"/>
-    <w:lsdException w:name="Colorful Grid Accent 3" w:semiHidden="0" w:uiPriority="73" w:unhideWhenUsed="0"/>
-    <w:lsdException w:name="Light Shading Accent 4" w:semiHidden="0" w:uiPriority="60" w:unhideWhenUsed="0"/>
-    <w:lsdException w:name="Light List Accent 4" w:semiHidden="0" w:uiPriority="61" w:unhideWhenUsed="0"/>
-    <w:lsdException w:name="Light Grid Accent 4" w:semiHidden="0" w:uiPriority="62" w:unhideWhenUsed="0"/>
-    <w:lsdException w:name="Medium Shading 1 Accent 4" w:semiHidden="0" w:uiPriority="63" w:unhideWhenUsed="0"/>
-    <w:lsdException w:name="Medium Shading 2 Accent 4" w:semiHidden="0" w:uiPriority="64" w:unhideWhenUsed="0"/>
-    <w:lsdException w:name="Medium List 1 Accent 4" w:semiHidden="0" w:uiPriority="65" w:unhideWhenUsed="0"/>
-    <w:lsdException w:name="Medium List 2 Accent 4" w:semiHidden="0" w:uiPriority="66" w:unhideWhenUsed="0"/>
-    <w:lsdException w:name="Medium Grid 1 Accent 4" w:semiHidden="0" w:uiPriority="67" w:unhideWhenUsed="0"/>
-    <w:lsdException w:name="Medium Grid 2 Accent 4" w:semiHidden="0" w:uiPriority="68" w:unhideWhenUsed="0"/>
-    <w:lsdException w:name="Medium Grid 3 Accent 4" w:semiHidden="0" w:uiPriority="69" w:unhideWhenUsed="0"/>
-    <w:lsdException w:name="Dark List Accent 4" w:semiHidden="0" w:uiPriority="70" w:unhideWhenUsed="0"/>
-    <w:lsdException w:name="Colorful Shading Accent 4" w:semiHidden="0" w:uiPriority="71" w:unhideWhenUsed="0"/>
-    <w:lsdException w:name="Colorful List Accent 4" w:semiHidden="0" w:uiPriority="72" w:unhideWhenUsed="0"/>
-    <w:lsdException w:name="Colorful Grid Accent 4" w:semiHidden="0" w:uiPriority="73" w:unhideWhenUsed="0"/>
-    <w:lsdException w:name="Light Shading Accent 5" w:semiHidden="0" w:uiPriority="60" w:unhideWhenUsed="0"/>
-    <w:lsdException w:name="Light List Accent 5" w:semiHidden="0" w:uiPriority="61" w:unhideWhenUsed="0"/>
-    <w:lsdException w:name="Light Grid Accent 5" w:semiHidden="0" w:uiPriority="62" w:unhideWhenUsed="0"/>
-    <w:lsdException w:name="Medium Shading 1 Accent 5" w:semiHidden="0" w:uiPriority="63" w:unhideWhenUsed="0"/>
-    <w:lsdException w:name="Medium Shading 2 Accent 5" w:semiHidden="0" w:uiPriority="64" w:unhideWhenUsed="0"/>
-    <w:lsdException w:name="Medium List 1 Accent 5" w:semiHidden="0" w:uiPriority="65" w:unhideWhenUsed="0"/>
-    <w:lsdException w:name="Medium List 2 Accent 5" w:semiHidden="0" w:uiPriority="66" w:unhideWhenUsed="0"/>
-    <w:lsdException w:name="Medium Grid 1 Accent 5" w:semiHidden="0" w:uiPriority="67" w:unhideWhenUsed="0"/>
-    <w:lsdException w:name="Medium Grid 2 Accent 5" w:semiHidden="0" w:uiPriority="68" w:unhideWhenUsed="0"/>
-    <w:lsdException w:name="Medium Grid 3 Accent 5" w:semiHidden="0" w:uiPriority="69" w:unhideWhenUsed="0"/>
-    <w:lsdException w:name="Dark List Accent 5" w:semiHidden="0" w:uiPriority="70" w:unhideWhenUsed="0"/>
-    <w:lsdException w:name="Colorful Shading Accent 5" w:semiHidden="0" w:uiPriority="71" w:unhideWhenUsed="0"/>
-    <w:lsdException w:name="Colorful List Accent 5" w:semiHidden="0" w:uiPriority="72" w:unhideWhenUsed="0"/>
-    <w:lsdException w:name="Colorful Grid Accent 5" w:semiHidden="0" w:uiPriority="73" w:unhideWhenUsed="0"/>
-    <w:lsdException w:name="Light Shading Accent 6" w:semiHidden="0" w:uiPriority="60" w:unhideWhenUsed="0"/>
-    <w:lsdException w:name="Light List Accent 6" w:semiHidden="0" w:uiPriority="61" w:unhideWhenUsed="0"/>
-    <w:lsdException w:name="Light Grid Accent 6" w:semiHidden="0" w:uiPriority="62" w:unhideWhenUsed="0"/>
-    <w:lsdException w:name="Medium Shading 1 Accent 6" w:semiHidden="0" w:uiPriority="63" w:unhideWhenUsed="0"/>
-    <w:lsdException w:name="Medium Shading 2 Accent 6" w:semiHidden="0" w:uiPriority="64" w:unhideWhenUsed="0"/>
-    <w:lsdException w:name="Medium List 1 Accent 6" w:semiHidden="0" w:uiPriority="65" w:unhideWhenUsed="0"/>
-    <w:lsdException w:name="Medium List 2 Accent 6" w:semiHidden="0" w:uiPriority="66" w:unhideWhenUsed="0"/>
-    <w:lsdException w:name="Medium Grid 1 Accent 6" w:semiHidden="0" w:uiPriority="67" w:unhideWhenUsed="0"/>
-    <w:lsdException w:name="Medium Grid 2 Accent 6" w:semiHidden="0" w:uiPriority="68" w:unhideWhenUsed="0"/>
-    <w:lsdException w:name="Medium Grid 3 Accent 6" w:semiHidden="0" w:uiPriority="69" w:unhideWhenUsed="0"/>
-    <w:lsdException w:name="Dark List Accent 6" w:semiHidden="0" w:uiPriority="70" w:unhideWhenUsed="0"/>
-    <w:lsdException w:name="Colorful Shading Accent 6" w:semiHidden="0" w:uiPriority="71" w:unhideWhenUsed="0"/>
-    <w:lsdException w:name="Colorful List Accent 6" w:semiHidden="0" w:uiPriority="72" w:unhideWhenUsed="0"/>
-    <w:lsdException w:name="Colorful Grid Accent 6" w:semiHidden="0" w:uiPriority="73" w:unhideWhenUsed="0"/>
-    <w:lsdException w:name="Subtle Emphasis" w:semiHidden="0" w:uiPriority="19" w:unhideWhenUsed="0" w:qFormat="1"/>
-    <w:lsdException w:name="Intense Emphasis" w:semiHidden="0" w:uiPriority="21" w:unhideWhenUsed="0" w:qFormat="1"/>
-    <w:lsdException w:name="Subtle Reference" w:semiHidden="0" w:uiPriority="31" w:unhideWhenUsed="0" w:qFormat="1"/>
-    <w:lsdException w:name="Intense Reference" w:semiHidden="0" w:uiPriority="32" w:unhideWhenUsed="0" w:qFormat="1"/>
-    <w:lsdException w:name="Book Title" w:semiHidden="0" w:uiPriority="33" w:unhideWhenUsed="0" w:qFormat="1"/>
-    <w:lsdException w:name="Bibliography" w:uiPriority="37"/>
-    <w:lsdException w:name="TOC Heading" w:uiPriority="39" w:qFormat="1"/>
+  <w:latentStyles w:defLockedState="0" w:defUIPriority="99" w:defSemiHidden="0" w:defUnhideWhenUsed="0" w:defQFormat="0" w:count="382">
+    <w:lsdException w:name="Normal" w:uiPriority="0" w:qFormat="1"/>
+    <w:lsdException w:name="heading 1" w:uiPriority="9" w:qFormat="1"/>
+    <w:lsdException w:name="heading 2" w:semiHidden="1" w:uiPriority="9" w:unhideWhenUsed="1" w:qFormat="1"/>
+    <w:lsdException w:name="heading 3" w:semiHidden="1" w:uiPriority="9" w:unhideWhenUsed="1" w:qFormat="1"/>
+    <w:lsdException w:name="heading 4" w:semiHidden="1" w:uiPriority="9" w:unhideWhenUsed="1" w:qFormat="1"/>
+    <w:lsdException w:name="heading 5" w:semiHidden="1" w:uiPriority="9" w:unhideWhenUsed="1" w:qFormat="1"/>
+    <w:lsdException w:name="heading 6" w:semiHidden="1" w:uiPriority="9" w:unhideWhenUsed="1" w:qFormat="1"/>
+    <w:lsdException w:name="heading 7" w:semiHidden="1" w:uiPriority="9" w:unhideWhenUsed="1" w:qFormat="1"/>
+    <w:lsdException w:name="heading 8" w:semiHidden="1" w:uiPriority="9" w:unhideWhenUsed="1" w:qFormat="1"/>
+    <w:lsdException w:name="heading 9" w:semiHidden="1" w:uiPriority="9" w:unhideWhenUsed="1" w:qFormat="1"/>
+    <w:lsdException w:name="index 1" w:semiHidden="1" w:unhideWhenUsed="1"/>
+    <w:lsdException w:name="index 2" w:semiHidden="1" w:unhideWhenUsed="1"/>
+    <w:lsdException w:name="index 3" w:semiHidden="1" w:unhideWhenUsed="1"/>
+    <w:lsdException w:name="index 4" w:semiHidden="1" w:unhideWhenUsed="1"/>
+    <w:lsdException w:name="index 5" w:semiHidden="1" w:unhideWhenUsed="1"/>
+    <w:lsdException w:name="index 6" w:semiHidden="1" w:unhideWhenUsed="1"/>
+    <w:lsdException w:name="index 7" w:semiHidden="1" w:unhideWhenUsed="1"/>
+    <w:lsdException w:name="index 8" w:semiHidden="1" w:unhideWhenUsed="1"/>
+    <w:lsdException w:name="index 9" w:semiHidden="1" w:unhideWhenUsed="1"/>
+    <w:lsdException w:name="toc 1" w:semiHidden="1" w:uiPriority="39" w:unhideWhenUsed="1"/>
+    <w:lsdException w:name="toc 2" w:semiHidden="1" w:uiPriority="39" w:unhideWhenUsed="1"/>
+    <w:lsdException w:name="toc 3" w:semiHidden="1" w:uiPriority="39" w:unhideWhenUsed="1"/>
+    <w:lsdException w:name="toc 4" w:semiHidden="1" w:uiPriority="39" w:unhideWhenUsed="1"/>
+    <w:lsdException w:name="toc 5" w:semiHidden="1" w:uiPriority="39" w:unhideWhenUsed="1"/>
+    <w:lsdException w:name="toc 6" w:semiHidden="1" w:uiPriority="39" w:unhideWhenUsed="1"/>
+    <w:lsdException w:name="toc 7" w:semiHidden="1" w:uiPriority="39" w:unhideWhenUsed="1"/>
+    <w:lsdException w:name="toc 8" w:semiHidden="1" w:uiPriority="39" w:unhideWhenUsed="1"/>
+    <w:lsdException w:name="toc 9" w:semiHidden="1" w:uiPriority="39" w:unhideWhenUsed="1"/>
+    <w:lsdException w:name="Normal Indent" w:semiHidden="1" w:unhideWhenUsed="1"/>
+    <w:lsdException w:name="footnote text" w:semiHidden="1" w:unhideWhenUsed="1"/>
+    <w:lsdException w:name="annotation text" w:semiHidden="1" w:unhideWhenUsed="1"/>
+    <w:lsdException w:name="header" w:semiHidden="1" w:unhideWhenUsed="1"/>
+    <w:lsdException w:name="footer" w:semiHidden="1" w:unhideWhenUsed="1"/>
+    <w:lsdException w:name="index heading" w:semiHidden="1" w:unhideWhenUsed="1"/>
+    <w:lsdException w:name="caption" w:semiHidden="1" w:uiPriority="35" w:unhideWhenUsed="1" w:qFormat="1"/>
+    <w:lsdException w:name="table of figures" w:semiHidden="1" w:unhideWhenUsed="1"/>
+    <w:lsdException w:name="envelope address" w:semiHidden="1" w:unhideWhenUsed="1"/>
+    <w:lsdException w:name="envelope return" w:semiHidden="1" w:unhideWhenUsed="1"/>
+    <w:lsdException w:name="footnote reference" w:semiHidden="1" w:unhideWhenUsed="1"/>
+    <w:lsdException w:name="annotation reference" w:semiHidden="1" w:unhideWhenUsed="1"/>
+    <w:lsdException w:name="line number" w:semiHidden="1" w:unhideWhenUsed="1"/>
+    <w:lsdException w:name="page number" w:semiHidden="1" w:unhideWhenUsed="1"/>
+    <w:lsdException w:name="endnote reference" w:semiHidden="1" w:unhideWhenUsed="1"/>
+    <w:lsdException w:name="endnote text" w:semiHidden="1" w:unhideWhenUsed="1"/>
+    <w:lsdException w:name="table of authorities" w:semiHidden="1" w:unhideWhenUsed="1"/>
+    <w:lsdException w:name="macro" w:semiHidden="1" w:unhideWhenUsed="1"/>
+    <w:lsdException w:name="toa heading" w:semiHidden="1" w:unhideWhenUsed="1"/>
+    <w:lsdException w:name="List" w:semiHidden="1" w:unhideWhenUsed="1"/>
+    <w:lsdException w:name="List Bullet" w:semiHidden="1" w:unhideWhenUsed="1"/>
+    <w:lsdException w:name="List Number" w:semiHidden="1" w:unhideWhenUsed="1"/>
+    <w:lsdException w:name="List 2" w:semiHidden="1" w:unhideWhenUsed="1"/>
+    <w:lsdException w:name="List 3" w:semiHidden="1" w:unhideWhenUsed="1"/>
+    <w:lsdException w:name="List 4" w:semiHidden="1" w:unhideWhenUsed="1"/>
+    <w:lsdException w:name="List 5" w:semiHidden="1" w:unhideWhenUsed="1"/>
+    <w:lsdException w:name="List Bullet 2" w:semiHidden="1" w:unhideWhenUsed="1"/>
+    <w:lsdException w:name="List Bullet 3" w:semiHidden="1" w:unhideWhenUsed="1"/>
+    <w:lsdException w:name="List Bullet 4" w:semiHidden="1" w:unhideWhenUsed="1"/>
+    <w:lsdException w:name="List Bullet 5" w:semiHidden="1" w:unhideWhenUsed="1"/>
+    <w:lsdException w:name="List Number 2" w:semiHidden="1" w:unhideWhenUsed="1"/>
+    <w:lsdException w:name="List Number 3" w:semiHidden="1" w:unhideWhenUsed="1"/>
+    <w:lsdException w:name="List Number 4" w:semiHidden="1" w:unhideWhenUsed="1"/>
+    <w:lsdException w:name="List Number 5" w:semiHidden="1" w:unhideWhenUsed="1"/>
+    <w:lsdException w:name="Title" w:uiPriority="10" w:qFormat="1"/>
+    <w:lsdException w:name="Closing" w:semiHidden="1" w:unhideWhenUsed="1"/>
+    <w:lsdException w:name="Signature" w:semiHidden="1" w:unhideWhenUsed="1"/>
+    <w:lsdException w:name="Default Paragraph Font" w:semiHidden="1" w:uiPriority="1" w:unhideWhenUsed="1"/>
+    <w:lsdException w:name="Body Text" w:semiHidden="1" w:unhideWhenUsed="1"/>
+    <w:lsdException w:name="Body Text Indent" w:semiHidden="1" w:unhideWhenUsed="1"/>
+    <w:lsdException w:name="List Continue" w:semiHidden="1" w:unhideWhenUsed="1"/>
+    <w:lsdException w:name="List Continue 2" w:semiHidden="1" w:unhideWhenUsed="1"/>
+    <w:lsdException w:name="List Continue 3" w:semiHidden="1" w:unhideWhenUsed="1"/>
+    <w:lsdException w:name="List Continue 4" w:semiHidden="1" w:unhideWhenUsed="1"/>
+    <w:lsdException w:name="List Continue 5" w:semiHidden="1" w:unhideWhenUsed="1"/>
+    <w:lsdException w:name="Message Header" w:semiHidden="1" w:unhideWhenUsed="1"/>
+    <w:lsdException w:name="Subtitle" w:uiPriority="11" w:qFormat="1"/>
+    <w:lsdException w:name="Salutation" w:semiHidden="1" w:unhideWhenUsed="1"/>
+    <w:lsdException w:name="Date" w:semiHidden="1" w:unhideWhenUsed="1"/>
+    <w:lsdException w:name="Body Text First Indent" w:semiHidden="1" w:unhideWhenUsed="1"/>
+    <w:lsdException w:name="Body Text First Indent 2" w:semiHidden="1" w:unhideWhenUsed="1"/>
+    <w:lsdException w:name="Note Heading" w:semiHidden="1" w:unhideWhenUsed="1"/>
+    <w:lsdException w:name="Body Text 2" w:semiHidden="1" w:unhideWhenUsed="1"/>
+    <w:lsdException w:name="Body Text 3" w:semiHidden="1" w:unhideWhenUsed="1"/>
+    <w:lsdException w:name="Body Text Indent 2" w:semiHidden="1" w:unhideWhenUsed="1"/>
+    <w:lsdException w:name="Body Text Indent 3" w:semiHidden="1" w:unhideWhenUsed="1"/>
+    <w:lsdException w:name="Block Text" w:semiHidden="1" w:unhideWhenUsed="1"/>
+    <w:lsdException w:name="Hyperlink" w:semiHidden="1" w:unhideWhenUsed="1"/>
+    <w:lsdException w:name="FollowedHyperlink" w:semiHidden="1" w:unhideWhenUsed="1"/>
+    <w:lsdException w:name="Strong" w:uiPriority="22" w:qFormat="1"/>
+    <w:lsdException w:name="Emphasis" w:uiPriority="20" w:qFormat="1"/>
+    <w:lsdException w:name="Document Map" w:semiHidden="1" w:unhideWhenUsed="1"/>
+    <w:lsdException w:name="Plain Text" w:semiHidden="1" w:unhideWhenUsed="1"/>
+    <w:lsdException w:name="E-mail Signature" w:semiHidden="1" w:unhideWhenUsed="1"/>
+    <w:lsdException w:name="HTML Top of Form" w:semiHidden="1" w:unhideWhenUsed="1"/>
+    <w:lsdException w:name="HTML Bottom of Form" w:semiHidden="1" w:unhideWhenUsed="1"/>
+    <w:lsdException w:name="Normal (Web)" w:semiHidden="1" w:unhideWhenUsed="1"/>
+    <w:lsdException w:name="HTML Acronym" w:semiHidden="1" w:unhideWhenUsed="1"/>
+    <w:lsdException w:name="HTML Address" w:semiHidden="1" w:unhideWhenUsed="1"/>
+    <w:lsdException w:name="HTML Cite" w:semiHidden="1" w:unhideWhenUsed="1"/>
+    <w:lsdException w:name="HTML Code" w:semiHidden="1" w:unhideWhenUsed="1"/>
+    <w:lsdException w:name="HTML Definition" w:semiHidden="1" w:unhideWhenUsed="1"/>
+    <w:lsdException w:name="HTML Keyboard" w:semiHidden="1" w:unhideWhenUsed="1"/>
+    <w:lsdException w:name="HTML Preformatted" w:semiHidden="1" w:unhideWhenUsed="1"/>
+    <w:lsdException w:name="HTML Sample" w:semiHidden="1" w:unhideWhenUsed="1"/>
+    <w:lsdException w:name="HTML Typewriter" w:semiHidden="1" w:unhideWhenUsed="1"/>
+    <w:lsdException w:name="HTML Variable" w:semiHidden="1" w:unhideWhenUsed="1"/>
+    <w:lsdException w:name="Normal Table" w:semiHidden="1" w:unhideWhenUsed="1"/>
+    <w:lsdException w:name="annotation subject" w:semiHidden="1" w:unhideWhenUsed="1"/>
+    <w:lsdException w:name="No List" w:semiHidden="1" w:unhideWhenUsed="1"/>
+    <w:lsdException w:name="Outline List 1" w:semiHidden="1" w:unhideWhenUsed="1"/>
+    <w:lsdException w:name="Outline List 2" w:semiHidden="1" w:unhideWhenUsed="1"/>
+    <w:lsdException w:name="Outline List 3" w:semiHidden="1" w:unhideWhenUsed="1"/>
+    <w:lsdException w:name="Table Simple 1" w:semiHidden="1" w:unhideWhenUsed="1"/>
+    <w:lsdException w:name="Table Simple 2" w:semiHidden="1" w:unhideWhenUsed="1"/>
+    <w:lsdException w:name="Table Simple 3" w:semiHidden="1" w:unhideWhenUsed="1"/>
+    <w:lsdException w:name="Table Classic 1" w:semiHidden="1" w:unhideWhenUsed="1"/>
+    <w:lsdException w:name="Table Classic 2" w:semiHidden="1" w:unhideWhenUsed="1"/>
+    <w:lsdException w:name="Table Classic 3" w:semiHidden="1" w:unhideWhenUsed="1"/>
+    <w:lsdException w:name="Table Classic 4" w:semiHidden="1" w:unhideWhenUsed="1"/>
+    <w:lsdException w:name="Table Colorful 1" w:semiHidden="1" w:unhideWhenUsed="1"/>
+    <w:lsdException w:name="Table Colorful 2" w:semiHidden="1" w:unhideWhenUsed="1"/>
+    <w:lsdException w:name="Table Colorful 3" w:semiHidden="1" w:unhideWhenUsed="1"/>
+    <w:lsdException w:name="Table Columns 1" w:semiHidden="1" w:unhideWhenUsed="1"/>
+    <w:lsdException w:name="Table Columns 2" w:semiHidden="1" w:unhideWhenUsed="1"/>
+    <w:lsdException w:name="Table Columns 3" w:semiHidden="1" w:unhideWhenUsed="1"/>
+    <w:lsdException w:name="Table Columns 4" w:semiHidden="1" w:unhideWhenUsed="1"/>
+    <w:lsdException w:name="Table Columns 5" w:semiHidden="1" w:unhideWhenUsed="1"/>
+    <w:lsdException w:name="Table Grid 1" w:semiHidden="1" w:unhideWhenUsed="1"/>
+    <w:lsdException w:name="Table Grid 2" w:semiHidden="1" w:unhideWhenUsed="1"/>
+    <w:lsdException w:name="Table Grid 3" w:semiHidden="1" w:unhideWhenUsed="1"/>
+    <w:lsdException w:name="Table Grid 4" w:semiHidden="1" w:unhideWhenUsed="1"/>
+    <w:lsdException w:name="Table Grid 5" w:semiHidden="1" w:unhideWhenUsed="1"/>
+    <w:lsdException w:name="Table Grid 6" w:semiHidden="1" w:unhideWhenUsed="1"/>
+    <w:lsdException w:name="Table Grid 7" w:semiHidden="1" w:unhideWhenUsed="1"/>
+    <w:lsdException w:name="Table Grid 8" w:semiHidden="1" w:unhideWhenUsed="1"/>
+    <w:lsdException w:name="Table List 1" w:semiHidden="1" w:unhideWhenUsed="1"/>
+    <w:lsdException w:name="Table List 2" w:semiHidden="1" w:unhideWhenUsed="1"/>
+    <w:lsdException w:name="Table List 3" w:semiHidden="1" w:unhideWhenUsed="1"/>
+    <w:lsdException w:name="Table List 4" w:semiHidden="1" w:unhideWhenUsed="1"/>
+    <w:lsdException w:name="Table List 5" w:semiHidden="1" w:unhideWhenUsed="1"/>
+    <w:lsdException w:name="Table List 6" w:semiHidden="1" w:unhideWhenUsed="1"/>
+    <w:lsdException w:name="Table List 7" w:semiHidden="1" w:unhideWhenUsed="1"/>
+    <w:lsdException w:name="Table List 8" w:semiHidden="1" w:unhideWhenUsed="1"/>
+    <w:lsdException w:name="Table 3D effects 1" w:semiHidden="1" w:unhideWhenUsed="1"/>
+    <w:lsdException w:name="Table 3D effects 2" w:semiHidden="1" w:unhideWhenUsed="1"/>
+    <w:lsdException w:name="Table 3D effects 3" w:semiHidden="1" w:unhideWhenUsed="1"/>
+    <w:lsdException w:name="Table Contemporary" w:semiHidden="1" w:unhideWhenUsed="1"/>
+    <w:lsdException w:name="Table Elegant" w:semiHidden="1" w:unhideWhenUsed="1"/>
+    <w:lsdException w:name="Table Professional" w:semiHidden="1" w:unhideWhenUsed="1"/>
+    <w:lsdException w:name="Table Subtle 1" w:semiHidden="1" w:unhideWhenUsed="1"/>
+    <w:lsdException w:name="Table Subtle 2" w:semiHidden="1" w:unhideWhenUsed="1"/>
+    <w:lsdException w:name="Table Web 1" w:semiHidden="1" w:unhideWhenUsed="1"/>
+    <w:lsdException w:name="Table Web 2" w:semiHidden="1" w:unhideWhenUsed="1"/>
+    <w:lsdException w:name="Table Web 3" w:semiHidden="1" w:unhideWhenUsed="1"/>
+    <w:lsdException w:name="Balloon Text" w:semiHidden="1" w:unhideWhenUsed="1"/>
+    <w:lsdException w:name="Table Grid" w:uiPriority="59"/>
+    <w:lsdException w:name="Table Theme" w:semiHidden="1" w:unhideWhenUsed="1"/>
+    <w:lsdException w:name="Note Level 1" w:semiHidden="1" w:unhideWhenUsed="1"/>
+    <w:lsdException w:name="Note Level 2" w:semiHidden="1" w:unhideWhenUsed="1"/>
+    <w:lsdException w:name="Note Level 3" w:semiHidden="1" w:unhideWhenUsed="1"/>
+    <w:lsdException w:name="Note Level 4" w:semiHidden="1" w:unhideWhenUsed="1"/>
+    <w:lsdException w:name="Note Level 5" w:semiHidden="1" w:unhideWhenUsed="1"/>
+    <w:lsdException w:name="Note Level 6" w:semiHidden="1" w:unhideWhenUsed="1"/>
+    <w:lsdException w:name="Note Level 7" w:semiHidden="1" w:unhideWhenUsed="1"/>
+    <w:lsdException w:name="Note Level 8" w:semiHidden="1" w:unhideWhenUsed="1"/>
+    <w:lsdException w:name="Note Level 9" w:semiHidden="1" w:unhideWhenUsed="1"/>
+    <w:lsdException w:name="Placeholder Text" w:semiHidden="1"/>
+    <w:lsdException w:name="No Spacing" w:uiPriority="1" w:qFormat="1"/>
+    <w:lsdException w:name="Light Shading" w:uiPriority="60"/>
+    <w:lsdException w:name="Light List" w:uiPriority="61"/>
+    <w:lsdException w:name="Light Grid" w:uiPriority="62"/>
+    <w:lsdException w:name="Medium Shading 1" w:uiPriority="63"/>
+    <w:lsdException w:name="Medium Shading 2" w:uiPriority="64"/>
+    <w:lsdException w:name="Medium List 1" w:uiPriority="65"/>
+    <w:lsdException w:name="Medium List 2" w:uiPriority="66"/>
+    <w:lsdException w:name="Medium Grid 1" w:uiPriority="67"/>
+    <w:lsdException w:name="Medium Grid 2" w:uiPriority="68"/>
+    <w:lsdException w:name="Medium Grid 3" w:uiPriority="69"/>
+    <w:lsdException w:name="Dark List" w:uiPriority="70"/>
+    <w:lsdException w:name="Colorful Shading" w:uiPriority="71"/>
+    <w:lsdException w:name="Colorful List" w:uiPriority="72"/>
+    <w:lsdException w:name="Colorful Grid" w:uiPriority="73"/>
+    <w:lsdException w:name="Light Shading Accent 1" w:uiPriority="60"/>
+    <w:lsdException w:name="Light List Accent 1" w:uiPriority="61"/>
+    <w:lsdException w:name="Light Grid Accent 1" w:uiPriority="62"/>
+    <w:lsdException w:name="Medium Shading 1 Accent 1" w:uiPriority="63"/>
+    <w:lsdException w:name="Medium Shading 2 Accent 1" w:uiPriority="64"/>
+    <w:lsdException w:name="Medium List 1 Accent 1" w:uiPriority="65"/>
+    <w:lsdException w:name="Revision" w:semiHidden="1"/>
+    <w:lsdException w:name="List Paragraph" w:uiPriority="34" w:qFormat="1"/>
+    <w:lsdException w:name="Quote" w:uiPriority="29" w:qFormat="1"/>
+    <w:lsdException w:name="Intense Quote" w:uiPriority="30" w:qFormat="1"/>
+    <w:lsdException w:name="Medium List 2 Accent 1" w:uiPriority="66"/>
+    <w:lsdException w:name="Medium Grid 1 Accent 1" w:uiPriority="67"/>
+    <w:lsdException w:name="Medium Grid 2 Accent 1" w:uiPriority="68"/>
+    <w:lsdException w:name="Medium Grid 3 Accent 1" w:uiPriority="69"/>
+    <w:lsdException w:name="Dark List Accent 1" w:uiPriority="70"/>
+    <w:lsdException w:name="Colorful Shading Accent 1" w:uiPriority="71"/>
+    <w:lsdException w:name="Colorful List Accent 1" w:uiPriority="72"/>
+    <w:lsdException w:name="Colorful Grid Accent 1" w:uiPriority="73"/>
+    <w:lsdException w:name="Light Shading Accent 2" w:uiPriority="60"/>
+    <w:lsdException w:name="Light List Accent 2" w:uiPriority="61"/>
+    <w:lsdException w:name="Light Grid Accent 2" w:uiPriority="62"/>
+    <w:lsdException w:name="Medium Shading 1 Accent 2" w:uiPriority="63"/>
+    <w:lsdException w:name="Medium Shading 2 Accent 2" w:uiPriority="64"/>
+    <w:lsdException w:name="Medium List 1 Accent 2" w:uiPriority="65"/>
+    <w:lsdException w:name="Medium List 2 Accent 2" w:uiPriority="66"/>
+    <w:lsdException w:name="Medium Grid 1 Accent 2" w:uiPriority="67"/>
+    <w:lsdException w:name="Medium Grid 2 Accent 2" w:uiPriority="68"/>
+    <w:lsdException w:name="Medium Grid 3 Accent 2" w:uiPriority="69"/>
+    <w:lsdException w:name="Dark List Accent 2" w:uiPriority="70"/>
+    <w:lsdException w:name="Colorful Shading Accent 2" w:uiPriority="71"/>
+    <w:lsdException w:name="Colorful List Accent 2" w:uiPriority="72"/>
+    <w:lsdException w:name="Colorful Grid Accent 2" w:uiPriority="73"/>
+    <w:lsdException w:name="Light Shading Accent 3" w:uiPriority="60"/>
+    <w:lsdException w:name="Light List Accent 3" w:uiPriority="61"/>
+    <w:lsdException w:name="Light Grid Accent 3" w:uiPriority="62"/>
+    <w:lsdException w:name="Medium Shading 1 Accent 3" w:uiPriority="63"/>
+    <w:lsdException w:name="Medium Shading 2 Accent 3" w:uiPriority="64"/>
+    <w:lsdException w:name="Medium List 1 Accent 3" w:uiPriority="65"/>
+    <w:lsdException w:name="Medium List 2 Accent 3" w:uiPriority="66"/>
+    <w:lsdException w:name="Medium Grid 1 Accent 3" w:uiPriority="67"/>
+    <w:lsdException w:name="Medium Grid 2 Accent 3" w:uiPriority="68"/>
+    <w:lsdException w:name="Medium Grid 3 Accent 3" w:uiPriority="69"/>
+    <w:lsdException w:name="Dark List Accent 3" w:uiPriority="70"/>
+    <w:lsdException w:name="Colorful Shading Accent 3" w:uiPriority="71"/>
+    <w:lsdException w:name="Colorful List Accent 3" w:uiPriority="72"/>
+    <w:lsdException w:name="Colorful Grid Accent 3" w:uiPriority="73"/>
+    <w:lsdException w:name="Light Shading Accent 4" w:uiPriority="60"/>
+    <w:lsdException w:name="Light List Accent 4" w:uiPriority="61"/>
+    <w:lsdException w:name="Light Grid Accent 4" w:uiPriority="62"/>
+    <w:lsdException w:name="Medium Shading 1 Accent 4" w:uiPriority="63"/>
+    <w:lsdException w:name="Medium Shading 2 Accent 4" w:uiPriority="64"/>
+    <w:lsdException w:name="Medium List 1 Accent 4" w:uiPriority="65"/>
+    <w:lsdException w:name="Medium List 2 Accent 4" w:uiPriority="66"/>
+    <w:lsdException w:name="Medium Grid 1 Accent 4" w:uiPriority="67"/>
+    <w:lsdException w:name="Medium Grid 2 Accent 4" w:uiPriority="68"/>
+    <w:lsdException w:name="Medium Grid 3 Accent 4" w:uiPriority="69"/>
+    <w:lsdException w:name="Dark List Accent 4" w:uiPriority="70"/>
+    <w:lsdException w:name="Colorful Shading Accent 4" w:uiPriority="71"/>
+    <w:lsdException w:name="Colorful List Accent 4" w:uiPriority="72"/>
+    <w:lsdException w:name="Colorful Grid Accent 4" w:uiPriority="73"/>
+    <w:lsdException w:name="Light Shading Accent 5" w:uiPriority="60"/>
+    <w:lsdException w:name="Light List Accent 5" w:uiPriority="61"/>
+    <w:lsdException w:name="Light Grid Accent 5" w:uiPriority="62"/>
+    <w:lsdException w:name="Medium Shading 1 Accent 5" w:uiPriority="63"/>
+    <w:lsdException w:name="Medium Shading 2 Accent 5" w:uiPriority="64"/>
+    <w:lsdException w:name="Medium List 1 Accent 5" w:uiPriority="65"/>
+    <w:lsdException w:name="Medium List 2 Accent 5" w:uiPriority="66"/>
+    <w:lsdException w:name="Medium Grid 1 Accent 5" w:uiPriority="67"/>
+    <w:lsdException w:name="Medium Grid 2 Accent 5" w:uiPriority="68"/>
+    <w:lsdException w:name="Medium Grid 3 Accent 5" w:uiPriority="69"/>
+    <w:lsdException w:name="Dark List Accent 5" w:uiPriority="70"/>
+    <w:lsdException w:name="Colorful Shading Accent 5" w:uiPriority="71"/>
+    <w:lsdException w:name="Colorful List Accent 5" w:uiPriority="72"/>
+    <w:lsdException w:name="Colorful Grid Accent 5" w:uiPriority="73"/>
+    <w:lsdException w:name="Light Shading Accent 6" w:uiPriority="60"/>
+    <w:lsdException w:name="Light List Accent 6" w:uiPriority="61"/>
+    <w:lsdException w:name="Light Grid Accent 6" w:uiPriority="62"/>
+    <w:lsdException w:name="Medium Shading 1 Accent 6" w:uiPriority="63"/>
+    <w:lsdException w:name="Medium Shading 2 Accent 6" w:uiPriority="64"/>
+    <w:lsdException w:name="Medium List 1 Accent 6" w:uiPriority="65"/>
+    <w:lsdException w:name="Medium List 2 Accent 6" w:uiPriority="66"/>
+    <w:lsdException w:name="Medium Grid 1 Accent 6" w:uiPriority="67"/>
+    <w:lsdException w:name="Medium Grid 2 Accent 6" w:uiPriority="68"/>
+    <w:lsdException w:name="Medium Grid 3 Accent 6" w:uiPriority="69"/>
+    <w:lsdException w:name="Dark List Accent 6" w:uiPriority="70"/>
+    <w:lsdException w:name="Colorful Shading Accent 6" w:uiPriority="71"/>
+    <w:lsdException w:name="Colorful List Accent 6" w:uiPriority="72"/>
+    <w:lsdException w:name="Colorful Grid Accent 6" w:uiPriority="73"/>
+    <w:lsdException w:name="Subtle Emphasis" w:uiPriority="19" w:qFormat="1"/>
+    <w:lsdException w:name="Intense Emphasis" w:uiPriority="21" w:qFormat="1"/>
+    <w:lsdException w:name="Subtle Reference" w:uiPriority="31" w:qFormat="1"/>
+    <w:lsdException w:name="Intense Reference" w:uiPriority="32" w:qFormat="1"/>
+    <w:lsdException w:name="Book Title" w:uiPriority="33" w:qFormat="1"/>
+    <w:lsdException w:name="Bibliography" w:semiHidden="1" w:uiPriority="37" w:unhideWhenUsed="1"/>
+    <w:lsdException w:name="TOC Heading" w:semiHidden="1" w:uiPriority="39" w:unhideWhenUsed="1" w:qFormat="1"/>
+    <w:lsdException w:name="Plain Table 1" w:uiPriority="41"/>
+    <w:lsdException w:name="Plain Table 2" w:uiPriority="42"/>
+    <w:lsdException w:name="Plain Table 3" w:uiPriority="43"/>
+    <w:lsdException w:name="Plain Table 4" w:uiPriority="44"/>
+    <w:lsdException w:name="Plain Table 5" w:uiPriority="45"/>
+    <w:lsdException w:name="Grid Table Light" w:uiPriority="40"/>
+    <w:lsdException w:name="Grid Table 1 Light" w:uiPriority="46"/>
+    <w:lsdException w:name="Grid Table 2" w:uiPriority="47"/>
+    <w:lsdException w:name="Grid Table 3" w:uiPriority="48"/>
+    <w:lsdException w:name="Grid Table 4" w:uiPriority="49"/>
+    <w:lsdException w:name="Grid Table 5 Dark" w:uiPriority="50"/>
+    <w:lsdException w:name="Grid Table 6 Colorful" w:uiPriority="51"/>
+    <w:lsdException w:name="Grid Table 7 Colorful" w:uiPriority="52"/>
+    <w:lsdException w:name="Grid Table 1 Light Accent 1" w:uiPriority="46"/>
+    <w:lsdException w:name="Grid Table 2 Accent 1" w:uiPriority="47"/>
+    <w:lsdException w:name="Grid Table 3 Accent 1" w:uiPriority="48"/>
+    <w:lsdException w:name="Grid Table 4 Accent 1" w:uiPriority="49"/>
+    <w:lsdException w:name="Grid Table 5 Dark Accent 1" w:uiPriority="50"/>
+    <w:lsdException w:name="Grid Table 6 Colorful Accent 1" w:uiPriority="51"/>
+    <w:lsdException w:name="Grid Table 7 Colorful Accent 1" w:uiPriority="52"/>
+    <w:lsdException w:name="Grid Table 1 Light Accent 2" w:uiPriority="46"/>
+    <w:lsdException w:name="Grid Table 2 Accent 2" w:uiPriority="47"/>
+    <w:lsdException w:name="Grid Table 3 Accent 2" w:uiPriority="48"/>
+    <w:lsdException w:name="Grid Table 4 Accent 2" w:uiPriority="49"/>
+    <w:lsdException w:name="Grid Table 5 Dark Accent 2" w:uiPriority="50"/>
+    <w:lsdException w:name="Grid Table 6 Colorful Accent 2" w:uiPriority="51"/>
+    <w:lsdException w:name="Grid Table 7 Colorful Accent 2" w:uiPriority="52"/>
+    <w:lsdException w:name="Grid Table 1 Light Accent 3" w:uiPriority="46"/>
+    <w:lsdException w:name="Grid Table 2 Accent 3" w:uiPriority="47"/>
+    <w:lsdException w:name="Grid Table 3 Accent 3" w:uiPriority="48"/>
+    <w:lsdException w:name="Grid Table 4 Accent 3" w:uiPriority="49"/>
+    <w:lsdException w:name="Grid Table 5 Dark Accent 3" w:uiPriority="50"/>
+    <w:lsdException w:name="Grid Table 6 Colorful Accent 3" w:uiPriority="51"/>
+    <w:lsdException w:name="Grid Table 7 Colorful Accent 3" w:uiPriority="52"/>
+    <w:lsdException w:name="Grid Table 1 Light Accent 4" w:uiPriority="46"/>
+    <w:lsdException w:name="Grid Table 2 Accent 4" w:uiPriority="47"/>
+    <w:lsdException w:name="Grid Table 3 Accent 4" w:uiPriority="48"/>
+    <w:lsdException w:name="Grid Table 4 Accent 4" w:uiPriority="49"/>
+    <w:lsdException w:name="Grid Table 5 Dark Accent 4" w:uiPriority="50"/>
+    <w:lsdException w:name="Grid Table 6 Colorful Accent 4" w:uiPriority="51"/>
+    <w:lsdException w:name="Grid Table 7 Colorful Accent 4" w:uiPriority="52"/>
+    <w:lsdException w:name="Grid Table 1 Light Accent 5" w:uiPriority="46"/>
+    <w:lsdException w:name="Grid Table 2 Accent 5" w:uiPriority="47"/>
+    <w:lsdException w:name="Grid Table 3 Accent 5" w:uiPriority="48"/>
+    <w:lsdException w:name="Grid Table 4 Accent 5" w:uiPriority="49"/>
+    <w:lsdException w:name="Grid Table 5 Dark Accent 5" w:uiPriority="50"/>
+    <w:lsdException w:name="Grid Table 6 Colorful Accent 5" w:uiPriority="51"/>
+    <w:lsdException w:name="Grid Table 7 Colorful Accent 5" w:uiPriority="52"/>
+    <w:lsdException w:name="Grid Table 1 Light Accent 6" w:uiPriority="46"/>
+    <w:lsdException w:name="Grid Table 2 Accent 6" w:uiPriority="47"/>
+    <w:lsdException w:name="Grid Table 3 Accent 6" w:uiPriority="48"/>
+    <w:lsdException w:name="Grid Table 4 Accent 6" w:uiPriority="49"/>
+    <w:lsdException w:name="Grid Table 5 Dark Accent 6" w:uiPriority="50"/>
+    <w:lsdException w:name="Grid Table 6 Colorful Accent 6" w:uiPriority="51"/>
+    <w:lsdException w:name="Grid Table 7 Colorful Accent 6" w:uiPriority="52"/>
+    <w:lsdException w:name="List Table 1 Light" w:uiPriority="46"/>
+    <w:lsdException w:name="List Table 2" w:uiPriority="47"/>
+    <w:lsdException w:name="List Table 3" w:uiPriority="48"/>
+    <w:lsdException w:name="List Table 4" w:uiPriority="49"/>
+    <w:lsdException w:name="List Table 5 Dark" w:uiPriority="50"/>
+    <w:lsdException w:name="List Table 6 Colorful" w:uiPriority="51"/>
+    <w:lsdException w:name="List Table 7 Colorful" w:uiPriority="52"/>
+    <w:lsdException w:name="List Table 1 Light Accent 1" w:uiPriority="46"/>
+    <w:lsdException w:name="List Table 2 Accent 1" w:uiPriority="47"/>
+    <w:lsdException w:name="List Table 3 Accent 1" w:uiPriority="48"/>
+    <w:lsdException w:name="List Table 4 Accent 1" w:uiPriority="49"/>
+    <w:lsdException w:name="List Table 5 Dark Accent 1" w:uiPriority="50"/>
+    <w:lsdException w:name="List Table 6 Colorful Accent 1" w:uiPriority="51"/>
+    <w:lsdException w:name="List Table 7 Colorful Accent 1" w:uiPriority="52"/>
+    <w:lsdException w:name="List Table 1 Light Accent 2" w:uiPriority="46"/>
+    <w:lsdException w:name="List Table 2 Accent 2" w:uiPriority="47"/>
+    <w:lsdException w:name="List Table 3 Accent 2" w:uiPriority="48"/>
+    <w:lsdException w:name="List Table 4 Accent 2" w:uiPriority="49"/>
+    <w:lsdException w:name="List Table 5 Dark Accent 2" w:uiPriority="50"/>
+    <w:lsdException w:name="List Table 6 Colorful Accent 2" w:uiPriority="51"/>
+    <w:lsdException w:name="List Table 7 Colorful Accent 2" w:uiPriority="52"/>
+    <w:lsdException w:name="List Table 1 Light Accent 3" w:uiPriority="46"/>
+    <w:lsdException w:name="List Table 2 Accent 3" w:uiPriority="47"/>
+    <w:lsdException w:name="List Table 3 Accent 3" w:uiPriority="48"/>
+    <w:lsdException w:name="List Table 4 Accent 3" w:uiPriority="49"/>
+    <w:lsdException w:name="List Table 5 Dark Accent 3" w:uiPriority="50"/>
+    <w:lsdException w:name="List Table 6 Colorful Accent 3" w:uiPriority="51"/>
+    <w:lsdException w:name="List Table 7 Colorful Accent 3" w:uiPriority="52"/>
+    <w:lsdException w:name="List Table 1 Light Accent 4" w:uiPriority="46"/>
+    <w:lsdException w:name="List Table 2 Accent 4" w:uiPriority="47"/>
+    <w:lsdException w:name="List Table 3 Accent 4" w:uiPriority="48"/>
+    <w:lsdException w:name="List Table 4 Accent 4" w:uiPriority="49"/>
+    <w:lsdException w:name="List Table 5 Dark Accent 4" w:uiPriority="50"/>
+    <w:lsdException w:name="List Table 6 Colorful Accent 4" w:uiPriority="51"/>
+    <w:lsdException w:name="List Table 7 Colorful Accent 4" w:uiPriority="52"/>
+    <w:lsdException w:name="List Table 1 Light Accent 5" w:uiPriority="46"/>
+    <w:lsdException w:name="List Table 2 Accent 5" w:uiPriority="47"/>
+    <w:lsdException w:name="List Table 3 Accent 5" w:uiPriority="48"/>
+    <w:lsdException w:name="List Table 4 Accent 5" w:uiPriority="49"/>
+    <w:lsdException w:name="List Table 5 Dark Accent 5" w:uiPriority="50"/>
+    <w:lsdException w:name="List Table 6 Colorful Accent 5" w:uiPriority="51"/>
+    <w:lsdException w:name="List Table 7 Colorful Accent 5" w:uiPriority="52"/>
+    <w:lsdException w:name="List Table 1 Light Accent 6" w:uiPriority="46"/>
+    <w:lsdException w:name="List Table 2 Accent 6" w:uiPriority="47"/>
+    <w:lsdException w:name="List Table 3 Accent 6" w:uiPriority="48"/>
+    <w:lsdException w:name="List Table 4 Accent 6" w:uiPriority="49"/>
+    <w:lsdException w:name="List Table 5 Dark Accent 6" w:uiPriority="50"/>
+    <w:lsdException w:name="List Table 6 Colorful Accent 6" w:uiPriority="51"/>
+    <w:lsdException w:name="List Table 7 Colorful Accent 6" w:uiPriority="52"/>
+    <w:lsdException w:name="Mention" w:semiHidden="1" w:unhideWhenUsed="1"/>
+    <w:lsdException w:name="Smart Hyperlink" w:semiHidden="1" w:unhideWhenUsed="1"/>
   </w:latentStyles>
   <w:style w:type="paragraph" w:default="1" w:styleId="Normal">
     <w:name w:val="Normal"/>
@@ -18076,4 +18157,16 @@
   </a:objectDefaults>
   <a:extraClrSchemeLst/>
 </a:theme>
+</file>
+
+<file path=customXml/item1.xml><?xml version="1.0" encoding="utf-8"?>
+<b:Sources xmlns:b="http://schemas.openxmlformats.org/officeDocument/2006/bibliography" xmlns="http://schemas.openxmlformats.org/officeDocument/2006/bibliography" SelectedStyle="/APASixthEditionOfficeOnline.xsl" StyleName="APA"/>
+</file>
+
+<file path=customXml/itemProps1.xml><?xml version="1.0" encoding="utf-8"?>
+<ds:datastoreItem xmlns:ds="http://schemas.openxmlformats.org/officeDocument/2006/customXml" ds:itemID="{9EC4CE5B-347B-D645-887B-99BB58A4EBCB}">
+  <ds:schemaRefs>
+    <ds:schemaRef ds:uri="http://schemas.openxmlformats.org/officeDocument/2006/bibliography"/>
+  </ds:schemaRefs>
+</ds:datastoreItem>
 </file>
</xml_diff>

<commit_message>
Began edits to results section
</commit_message>
<xml_diff>
--- a/manuscript/Aiello-Lammens-Reconstructing-F-alnus-spread.docx
+++ b/manuscript/Aiello-Lammens-Reconstructing-F-alnus-spread.docx
@@ -6372,14 +6372,7 @@
           <w:rFonts w:ascii="Times New Roman" w:hAnsi="Times New Roman" w:cs="Times New Roman"/>
           <w:iCs/>
         </w:rPr>
-        <w:t>)</w:t>
-      </w:r>
-      <w:r>
-        <w:rPr>
-          <w:rFonts w:ascii="Times New Roman" w:hAnsi="Times New Roman" w:cs="Times New Roman"/>
-          <w:iCs/>
-        </w:rPr>
-        <w:t xml:space="preserve"> (</w:t>
+        <w:t>) (</w:t>
       </w:r>
       <w:r>
         <w:rPr>
@@ -7598,21 +7591,22 @@
         <w:ind w:firstLine="720"/>
         <w:rPr>
           <w:rFonts w:ascii="Times New Roman" w:hAnsi="Times New Roman" w:cs="Times New Roman"/>
-          <w:color w:val="7F7F7F" w:themeColor="text1" w:themeTint="80"/>
+          <w:color w:val="000000" w:themeColor="text1"/>
         </w:rPr>
       </w:pPr>
-      <w:r>
-        <w:rPr>
-          <w:rFonts w:ascii="Times New Roman" w:hAnsi="Times New Roman" w:cs="Times New Roman"/>
-          <w:color w:val="7F7F7F" w:themeColor="text1" w:themeTint="80"/>
-        </w:rPr>
-        <w:t xml:space="preserve">I compiled a dataset of 749 occurrence records for </w:t>
-      </w:r>
-      <w:r>
-        <w:rPr>
-          <w:rFonts w:ascii="Times New Roman" w:hAnsi="Times New Roman" w:cs="Times New Roman"/>
-          <w:i/>
-          <w:color w:val="7F7F7F" w:themeColor="text1" w:themeTint="80"/>
+      <w:bookmarkStart w:id="2" w:name="_GoBack"/>
+      <w:r>
+        <w:rPr>
+          <w:rFonts w:ascii="Times New Roman" w:hAnsi="Times New Roman" w:cs="Times New Roman"/>
+          <w:color w:val="000000" w:themeColor="text1"/>
+        </w:rPr>
+        <w:t xml:space="preserve">I compiled a dataset of 749 </w:t>
+      </w:r>
+      <w:r>
+        <w:rPr>
+          <w:rFonts w:ascii="Times New Roman" w:hAnsi="Times New Roman" w:cs="Times New Roman"/>
+          <w:i/>
+          <w:color w:val="000000" w:themeColor="text1"/>
         </w:rPr>
         <w:t xml:space="preserve">F. </w:t>
       </w:r>
@@ -7621,7 +7615,7 @@
         <w:rPr>
           <w:rFonts w:ascii="Times New Roman" w:hAnsi="Times New Roman" w:cs="Times New Roman"/>
           <w:i/>
-          <w:color w:val="7F7F7F" w:themeColor="text1" w:themeTint="80"/>
+          <w:color w:val="000000" w:themeColor="text1"/>
         </w:rPr>
         <w:t>alnus</w:t>
       </w:r>
@@ -7629,34 +7623,166 @@
       <w:r>
         <w:rPr>
           <w:rFonts w:ascii="Times New Roman" w:hAnsi="Times New Roman" w:cs="Times New Roman"/>
-          <w:color w:val="7F7F7F" w:themeColor="text1" w:themeTint="80"/>
-        </w:rPr>
-        <w:t xml:space="preserve"> and 5548 occurrence records for the combined group of associated species. </w:t>
+          <w:color w:val="000000" w:themeColor="text1"/>
+        </w:rPr>
+        <w:t xml:space="preserve"> </w:t>
+      </w:r>
+      <w:r>
+        <w:rPr>
+          <w:rFonts w:ascii="Times New Roman" w:hAnsi="Times New Roman" w:cs="Times New Roman"/>
+          <w:color w:val="000000" w:themeColor="text1"/>
+        </w:rPr>
+        <w:t xml:space="preserve">occurrence records </w:t>
+      </w:r>
+      <w:r>
+        <w:rPr>
+          <w:rFonts w:ascii="Times New Roman" w:hAnsi="Times New Roman" w:cs="Times New Roman"/>
+          <w:color w:val="000000" w:themeColor="text1"/>
+        </w:rPr>
+        <w:t xml:space="preserve">and 5548 </w:t>
+      </w:r>
+      <w:r>
+        <w:rPr>
+          <w:rFonts w:ascii="Times New Roman" w:hAnsi="Times New Roman" w:cs="Times New Roman"/>
+          <w:color w:val="000000" w:themeColor="text1"/>
+        </w:rPr>
+        <w:t xml:space="preserve">associated species </w:t>
+      </w:r>
+      <w:r>
+        <w:rPr>
+          <w:rFonts w:ascii="Times New Roman" w:hAnsi="Times New Roman" w:cs="Times New Roman"/>
+          <w:color w:val="000000" w:themeColor="text1"/>
+        </w:rPr>
+        <w:t xml:space="preserve">occurrence records. </w:t>
+      </w:r>
+      <w:r>
+        <w:rPr>
+          <w:rFonts w:ascii="Times New Roman" w:hAnsi="Times New Roman" w:cs="Times New Roman"/>
+          <w:color w:val="000000" w:themeColor="text1"/>
+        </w:rPr>
+        <w:t xml:space="preserve">These records show that </w:t>
+      </w:r>
+      <w:r>
+        <w:rPr>
+          <w:rFonts w:ascii="Times New Roman" w:hAnsi="Times New Roman" w:cs="Times New Roman"/>
+          <w:i/>
+          <w:color w:val="000000" w:themeColor="text1"/>
+        </w:rPr>
+        <w:t>F</w:t>
+      </w:r>
+      <w:r>
+        <w:rPr>
+          <w:rFonts w:ascii="Times New Roman" w:hAnsi="Times New Roman" w:cs="Times New Roman"/>
+          <w:i/>
+          <w:color w:val="000000" w:themeColor="text1"/>
+        </w:rPr>
+        <w:t>.</w:t>
+      </w:r>
+      <w:r>
+        <w:rPr>
+          <w:rFonts w:ascii="Times New Roman" w:hAnsi="Times New Roman" w:cs="Times New Roman"/>
+          <w:i/>
+          <w:color w:val="000000" w:themeColor="text1"/>
+        </w:rPr>
+        <w:t xml:space="preserve"> </w:t>
       </w:r>
       <w:proofErr w:type="spellStart"/>
       <w:r>
         <w:rPr>
           <w:rFonts w:ascii="Times New Roman" w:hAnsi="Times New Roman" w:cs="Times New Roman"/>
           <w:i/>
-          <w:color w:val="7F7F7F" w:themeColor="text1" w:themeTint="80"/>
-        </w:rPr>
-        <w:t>Frangula</w:t>
+          <w:color w:val="000000" w:themeColor="text1"/>
+        </w:rPr>
+        <w:t>alnus</w:t>
       </w:r>
       <w:proofErr w:type="spellEnd"/>
       <w:r>
         <w:rPr>
           <w:rFonts w:ascii="Times New Roman" w:hAnsi="Times New Roman" w:cs="Times New Roman"/>
-          <w:i/>
-          <w:color w:val="7F7F7F" w:themeColor="text1" w:themeTint="80"/>
+          <w:color w:val="000000" w:themeColor="text1"/>
         </w:rPr>
         <w:t xml:space="preserve"> </w:t>
       </w:r>
+      <w:r>
+        <w:rPr>
+          <w:rFonts w:ascii="Times New Roman" w:hAnsi="Times New Roman" w:cs="Times New Roman"/>
+          <w:color w:val="000000" w:themeColor="text1"/>
+        </w:rPr>
+        <w:t xml:space="preserve">was </w:t>
+      </w:r>
+      <w:r>
+        <w:rPr>
+          <w:rFonts w:ascii="Times New Roman" w:hAnsi="Times New Roman" w:cs="Times New Roman"/>
+          <w:color w:val="000000" w:themeColor="text1"/>
+        </w:rPr>
+        <w:t xml:space="preserve">collected </w:t>
+      </w:r>
+      <w:r>
+        <w:rPr>
+          <w:rFonts w:ascii="Times New Roman" w:hAnsi="Times New Roman" w:cs="Times New Roman"/>
+          <w:color w:val="000000" w:themeColor="text1"/>
+        </w:rPr>
+        <w:t>across</w:t>
+      </w:r>
+      <w:r>
+        <w:rPr>
+          <w:rFonts w:ascii="Times New Roman" w:hAnsi="Times New Roman" w:cs="Times New Roman"/>
+          <w:color w:val="000000" w:themeColor="text1"/>
+        </w:rPr>
+        <w:t xml:space="preserve"> northeast and middle North America (</w:t>
+      </w:r>
+      <w:r>
+        <w:rPr>
+          <w:rFonts w:ascii="Times New Roman" w:hAnsi="Times New Roman" w:cs="Times New Roman"/>
+          <w:color w:val="000000" w:themeColor="text1"/>
+          <w:highlight w:val="yellow"/>
+        </w:rPr>
+        <w:t>Figure 2</w:t>
+      </w:r>
+      <w:r>
+        <w:rPr>
+          <w:rFonts w:ascii="Times New Roman" w:hAnsi="Times New Roman" w:cs="Times New Roman"/>
+          <w:color w:val="000000" w:themeColor="text1"/>
+        </w:rPr>
+        <w:t>). The</w:t>
+      </w:r>
+      <w:r>
+        <w:rPr>
+          <w:rFonts w:ascii="Times New Roman" w:hAnsi="Times New Roman" w:cs="Times New Roman"/>
+          <w:color w:val="000000" w:themeColor="text1"/>
+        </w:rPr>
+        <w:t xml:space="preserve"> associated species </w:t>
+      </w:r>
+      <w:r>
+        <w:rPr>
+          <w:rFonts w:ascii="Times New Roman" w:hAnsi="Times New Roman" w:cs="Times New Roman"/>
+          <w:color w:val="000000" w:themeColor="text1"/>
+        </w:rPr>
+        <w:t>collection locations were</w:t>
+      </w:r>
+      <w:r>
+        <w:rPr>
+          <w:rFonts w:ascii="Times New Roman" w:hAnsi="Times New Roman" w:cs="Times New Roman"/>
+          <w:color w:val="000000" w:themeColor="text1"/>
+        </w:rPr>
+        <w:t xml:space="preserve"> largely inclusive of where </w:t>
+      </w:r>
+      <w:r>
+        <w:rPr>
+          <w:rFonts w:ascii="Times New Roman" w:hAnsi="Times New Roman" w:cs="Times New Roman"/>
+          <w:i/>
+          <w:iCs/>
+          <w:color w:val="000000" w:themeColor="text1"/>
+        </w:rPr>
+        <w:t xml:space="preserve">F. </w:t>
+      </w:r>
       <w:proofErr w:type="spellStart"/>
       <w:r>
         <w:rPr>
           <w:rFonts w:ascii="Times New Roman" w:hAnsi="Times New Roman" w:cs="Times New Roman"/>
           <w:i/>
-          <w:color w:val="7F7F7F" w:themeColor="text1" w:themeTint="80"/>
+          <w:iCs/>
+          <w:color w:val="000000" w:themeColor="text1"/>
         </w:rPr>
         <w:t>alnus</w:t>
       </w:r>
@@ -7664,16 +7790,30 @@
       <w:r>
         <w:rPr>
           <w:rFonts w:ascii="Times New Roman" w:hAnsi="Times New Roman" w:cs="Times New Roman"/>
-          <w:color w:val="7F7F7F" w:themeColor="text1" w:themeTint="80"/>
-        </w:rPr>
-        <w:t xml:space="preserve"> specimens have been collected in much of northeast and middle North America (Figure 2), and collection locations for the group of associated species was largely inclusive of where </w:t>
-      </w:r>
-      <w:r>
-        <w:rPr>
-          <w:rFonts w:ascii="Times New Roman" w:hAnsi="Times New Roman" w:cs="Times New Roman"/>
-          <w:i/>
-          <w:iCs/>
-          <w:color w:val="7F7F7F" w:themeColor="text1" w:themeTint="80"/>
+          <w:color w:val="000000" w:themeColor="text1"/>
+        </w:rPr>
+        <w:t xml:space="preserve"> was collected. The earliest dated occurrence </w:t>
+      </w:r>
+      <w:r>
+        <w:rPr>
+          <w:rFonts w:ascii="Times New Roman" w:hAnsi="Times New Roman" w:cs="Times New Roman"/>
+          <w:color w:val="000000" w:themeColor="text1"/>
+        </w:rPr>
+        <w:t>of</w:t>
+      </w:r>
+      <w:r>
+        <w:rPr>
+          <w:rFonts w:ascii="Times New Roman" w:hAnsi="Times New Roman" w:cs="Times New Roman"/>
+          <w:color w:val="000000" w:themeColor="text1"/>
+        </w:rPr>
+        <w:t xml:space="preserve"> </w:t>
+      </w:r>
+      <w:r>
+        <w:rPr>
+          <w:rFonts w:ascii="Times New Roman" w:hAnsi="Times New Roman" w:cs="Times New Roman"/>
+          <w:i/>
+          <w:iCs/>
+          <w:color w:val="000000" w:themeColor="text1"/>
         </w:rPr>
         <w:t xml:space="preserve">F. </w:t>
       </w:r>
@@ -7683,7 +7823,7 @@
           <w:rFonts w:ascii="Times New Roman" w:hAnsi="Times New Roman" w:cs="Times New Roman"/>
           <w:i/>
           <w:iCs/>
-          <w:color w:val="7F7F7F" w:themeColor="text1" w:themeTint="80"/>
+          <w:color w:val="000000" w:themeColor="text1"/>
         </w:rPr>
         <w:t>alnus</w:t>
       </w:r>
@@ -7691,16 +7831,103 @@
       <w:r>
         <w:rPr>
           <w:rFonts w:ascii="Times New Roman" w:hAnsi="Times New Roman" w:cs="Times New Roman"/>
-          <w:color w:val="7F7F7F" w:themeColor="text1" w:themeTint="80"/>
-        </w:rPr>
-        <w:t xml:space="preserve"> was collected. The earliest dated occurrence record for </w:t>
-      </w:r>
-      <w:r>
-        <w:rPr>
-          <w:rFonts w:ascii="Times New Roman" w:hAnsi="Times New Roman" w:cs="Times New Roman"/>
-          <w:i/>
-          <w:iCs/>
-          <w:color w:val="7F7F7F" w:themeColor="text1" w:themeTint="80"/>
+          <w:color w:val="000000" w:themeColor="text1"/>
+        </w:rPr>
+        <w:t xml:space="preserve"> </w:t>
+      </w:r>
+      <w:r>
+        <w:rPr>
+          <w:rFonts w:ascii="Times New Roman" w:hAnsi="Times New Roman" w:cs="Times New Roman"/>
+          <w:color w:val="000000" w:themeColor="text1"/>
+        </w:rPr>
+        <w:t>was</w:t>
+      </w:r>
+      <w:r>
+        <w:rPr>
+          <w:rFonts w:ascii="Times New Roman" w:hAnsi="Times New Roman" w:cs="Times New Roman"/>
+          <w:color w:val="000000" w:themeColor="text1"/>
+        </w:rPr>
+        <w:t xml:space="preserve"> in 1879 in Hudson County, New Jersey (accessed from CHRB). The earliest dated occurrence </w:t>
+      </w:r>
+      <w:r>
+        <w:rPr>
+          <w:rFonts w:ascii="Times New Roman" w:hAnsi="Times New Roman" w:cs="Times New Roman"/>
+          <w:color w:val="000000" w:themeColor="text1"/>
+        </w:rPr>
+        <w:t xml:space="preserve">of one of the </w:t>
+      </w:r>
+      <w:r>
+        <w:rPr>
+          <w:rFonts w:ascii="Times New Roman" w:hAnsi="Times New Roman" w:cs="Times New Roman"/>
+          <w:color w:val="000000" w:themeColor="text1"/>
+        </w:rPr>
+        <w:t xml:space="preserve">associated species was for </w:t>
+      </w:r>
+      <w:proofErr w:type="spellStart"/>
+      <w:r>
+        <w:rPr>
+          <w:rFonts w:ascii="Times New Roman" w:hAnsi="Times New Roman" w:cs="Times New Roman"/>
+          <w:i/>
+          <w:iCs/>
+          <w:color w:val="000000" w:themeColor="text1"/>
+        </w:rPr>
+        <w:t>Hamamelis</w:t>
+      </w:r>
+      <w:proofErr w:type="spellEnd"/>
+      <w:r>
+        <w:rPr>
+          <w:rFonts w:ascii="Times New Roman" w:hAnsi="Times New Roman" w:cs="Times New Roman"/>
+          <w:i/>
+          <w:iCs/>
+          <w:color w:val="000000" w:themeColor="text1"/>
+        </w:rPr>
+        <w:t xml:space="preserve"> </w:t>
+      </w:r>
+      <w:proofErr w:type="spellStart"/>
+      <w:r>
+        <w:rPr>
+          <w:rFonts w:ascii="Times New Roman" w:hAnsi="Times New Roman" w:cs="Times New Roman"/>
+          <w:i/>
+          <w:iCs/>
+          <w:color w:val="000000" w:themeColor="text1"/>
+        </w:rPr>
+        <w:t>virginiana</w:t>
+      </w:r>
+      <w:proofErr w:type="spellEnd"/>
+      <w:r>
+        <w:rPr>
+          <w:rFonts w:ascii="Times New Roman" w:hAnsi="Times New Roman" w:cs="Times New Roman"/>
+          <w:color w:val="000000" w:themeColor="text1"/>
+        </w:rPr>
+        <w:t xml:space="preserve"> in 1836 in Richland County, Ohio (accessed from CM). Only 36 </w:t>
+      </w:r>
+      <w:r>
+        <w:rPr>
+          <w:rFonts w:ascii="Times New Roman" w:hAnsi="Times New Roman" w:cs="Times New Roman"/>
+          <w:color w:val="000000" w:themeColor="text1"/>
+        </w:rPr>
+        <w:t xml:space="preserve">records </w:t>
+      </w:r>
+      <w:r>
+        <w:rPr>
+          <w:rFonts w:ascii="Times New Roman" w:hAnsi="Times New Roman" w:cs="Times New Roman"/>
+          <w:color w:val="000000" w:themeColor="text1"/>
+        </w:rPr>
+        <w:t xml:space="preserve">of </w:t>
+      </w:r>
+      <w:r>
+        <w:rPr>
+          <w:rFonts w:ascii="Times New Roman" w:hAnsi="Times New Roman" w:cs="Times New Roman"/>
+          <w:color w:val="000000" w:themeColor="text1"/>
+        </w:rPr>
+        <w:t xml:space="preserve">associated species pre-dated the first </w:t>
+      </w:r>
+      <w:r>
+        <w:rPr>
+          <w:rFonts w:ascii="Times New Roman" w:hAnsi="Times New Roman" w:cs="Times New Roman"/>
+          <w:i/>
+          <w:iCs/>
+          <w:color w:val="000000" w:themeColor="text1"/>
         </w:rPr>
         <w:t xml:space="preserve">F. </w:t>
       </w:r>
@@ -7710,7 +7937,7 @@
           <w:rFonts w:ascii="Times New Roman" w:hAnsi="Times New Roman" w:cs="Times New Roman"/>
           <w:i/>
           <w:iCs/>
-          <w:color w:val="7F7F7F" w:themeColor="text1" w:themeTint="80"/>
+          <w:color w:val="000000" w:themeColor="text1"/>
         </w:rPr>
         <w:t>alnus</w:t>
       </w:r>
@@ -7718,25 +7945,18 @@
       <w:r>
         <w:rPr>
           <w:rFonts w:ascii="Times New Roman" w:hAnsi="Times New Roman" w:cs="Times New Roman"/>
-          <w:color w:val="7F7F7F" w:themeColor="text1" w:themeTint="80"/>
-        </w:rPr>
-        <w:t xml:space="preserve"> was an herbarium specimen collected in 1879 in Hudson County, New Jersey (accessed from CHRB). The earliest dated occurrence record for an associated species was </w:t>
-      </w:r>
-      <w:proofErr w:type="gramStart"/>
-      <w:r>
-        <w:rPr>
-          <w:rFonts w:ascii="Times New Roman" w:hAnsi="Times New Roman" w:cs="Times New Roman"/>
-          <w:color w:val="7F7F7F" w:themeColor="text1" w:themeTint="80"/>
-        </w:rPr>
-        <w:t>a</w:t>
-      </w:r>
-      <w:proofErr w:type="gramEnd"/>
-      <w:r>
-        <w:rPr>
-          <w:rFonts w:ascii="Times New Roman" w:hAnsi="Times New Roman" w:cs="Times New Roman"/>
-          <w:color w:val="7F7F7F" w:themeColor="text1" w:themeTint="80"/>
-        </w:rPr>
-        <w:t xml:space="preserve"> herbarium record for </w:t>
+          <w:color w:val="000000" w:themeColor="text1"/>
+        </w:rPr>
+        <w:t xml:space="preserve"> record. A total of 14 </w:t>
+      </w:r>
+      <w:r>
+        <w:rPr>
+          <w:rFonts w:ascii="Times New Roman" w:hAnsi="Times New Roman" w:cs="Times New Roman"/>
+          <w:i/>
+          <w:iCs/>
+          <w:color w:val="000000" w:themeColor="text1"/>
+        </w:rPr>
+        <w:t xml:space="preserve">F. </w:t>
       </w:r>
       <w:proofErr w:type="spellStart"/>
       <w:r>
@@ -7744,60 +7964,176 @@
           <w:rFonts w:ascii="Times New Roman" w:hAnsi="Times New Roman" w:cs="Times New Roman"/>
           <w:i/>
           <w:iCs/>
-          <w:color w:val="7F7F7F" w:themeColor="text1" w:themeTint="80"/>
-        </w:rPr>
-        <w:t>Hamamelis</w:t>
+          <w:color w:val="000000" w:themeColor="text1"/>
+        </w:rPr>
+        <w:t>alnus</w:t>
       </w:r>
       <w:proofErr w:type="spellEnd"/>
       <w:r>
         <w:rPr>
           <w:rFonts w:ascii="Times New Roman" w:hAnsi="Times New Roman" w:cs="Times New Roman"/>
-          <w:i/>
-          <w:iCs/>
-          <w:color w:val="7F7F7F" w:themeColor="text1" w:themeTint="80"/>
-        </w:rPr>
-        <w:t xml:space="preserve"> </w:t>
+          <w:color w:val="000000" w:themeColor="text1"/>
+        </w:rPr>
+        <w:t xml:space="preserve"> specimens were deposited in 4 s</w:t>
+      </w:r>
+      <w:r>
+        <w:rPr>
+          <w:rFonts w:ascii="Times New Roman" w:hAnsi="Times New Roman" w:cs="Times New Roman"/>
+          <w:color w:val="000000" w:themeColor="text1"/>
+        </w:rPr>
+        <w:t>eparate herbaria prior to 1900; 12</w:t>
+      </w:r>
+      <w:r>
+        <w:rPr>
+          <w:rFonts w:ascii="Times New Roman" w:hAnsi="Times New Roman" w:cs="Times New Roman"/>
+          <w:color w:val="000000" w:themeColor="text1"/>
+        </w:rPr>
+        <w:t xml:space="preserve"> were georeferenced to the metropolitan New York City </w:t>
+      </w:r>
+      <w:r>
+        <w:rPr>
+          <w:rFonts w:ascii="Times New Roman" w:hAnsi="Times New Roman" w:cs="Times New Roman"/>
+          <w:color w:val="000000" w:themeColor="text1"/>
+        </w:rPr>
+        <w:t>region</w:t>
+      </w:r>
+      <w:r>
+        <w:rPr>
+          <w:rFonts w:ascii="Times New Roman" w:hAnsi="Times New Roman" w:cs="Times New Roman"/>
+          <w:color w:val="000000" w:themeColor="text1"/>
+        </w:rPr>
+        <w:t xml:space="preserve"> (9 in the state of New Jersey) and 2 were collected in southern Ontario (as reported in </w:t>
+      </w:r>
+      <w:r>
+        <w:rPr>
+          <w:rFonts w:ascii="Times New Roman" w:hAnsi="Times New Roman" w:cs="Times New Roman"/>
+          <w:color w:val="000000" w:themeColor="text1"/>
+        </w:rPr>
+        <w:fldChar w:fldCharType="begin" w:fldLock="1"/>
+      </w:r>
+      <w:r>
+        <w:rPr>
+          <w:rFonts w:ascii="Times New Roman" w:hAnsi="Times New Roman" w:cs="Times New Roman"/>
+          <w:color w:val="000000" w:themeColor="text1"/>
+        </w:rPr>
+        <w:instrText>ADDIN CSL_CITATION { "citationItems" : [ { "id" : "ITEM-1", "itemData" : { "author" : [ { "dropping-particle" : "", "family" : "Catling", "given" : "P M", "non-dropping-particle" : "", "parse-names" : false, "suffix" : "" }, { "dropping-particle" : "", "family" : "Porebski", "given" : "Z S", "non-dropping-particle" : "", "parse-names" : false, "suffix" : "" } ], "container-title" : "Canadian field-naturalist", "id" : "ITEM-1", "issue" : "3", "issued" : { "date-parts" : [ [ "1994" ] ] }, "page" : "305-310", "title" : "The history of invasion and current status of glossy buckthorn, &lt;i&gt;Rhamnus frangula&lt;/i&gt;, in southern Ontario", "type" : "article-journal", "volume" : "108" }, "uris" : [ "http://www.mendeley.com/documents/?uuid=9e3a22e0-a0cf-4ebd-83c5-1c2a9361de00" ] } ], "mendeley" : { "formattedCitation" : "(Catling and Porebski 1994)", "manualFormatting" : "Catling &amp; Porebski 1994)", "plainTextFormattedCitation" : "(Catling and Porebski 1994)", "previouslyFormattedCitation" : "(Catling and Porebski 1994)" }, "properties" : { "noteIndex" : 0 }, "schema" : "https://github.com/citation-style-language/schema/raw/master/csl-citation.json" }</w:instrText>
+      </w:r>
+      <w:r>
+        <w:rPr>
+          <w:rFonts w:ascii="Times New Roman" w:hAnsi="Times New Roman" w:cs="Times New Roman"/>
+          <w:color w:val="000000" w:themeColor="text1"/>
+        </w:rPr>
+        <w:fldChar w:fldCharType="separate"/>
+      </w:r>
+      <w:r>
+        <w:rPr>
+          <w:rFonts w:ascii="Times New Roman" w:hAnsi="Times New Roman" w:cs="Times New Roman"/>
+          <w:noProof/>
+          <w:color w:val="000000" w:themeColor="text1"/>
+        </w:rPr>
+        <w:t>Catling &amp; Porebski 1994)</w:t>
+      </w:r>
+      <w:r>
+        <w:rPr>
+          <w:rFonts w:ascii="Times New Roman" w:hAnsi="Times New Roman" w:cs="Times New Roman"/>
+          <w:color w:val="000000" w:themeColor="text1"/>
+        </w:rPr>
+        <w:fldChar w:fldCharType="end"/>
+      </w:r>
+      <w:r>
+        <w:rPr>
+          <w:rFonts w:ascii="Times New Roman" w:hAnsi="Times New Roman" w:cs="Times New Roman"/>
+          <w:color w:val="000000" w:themeColor="text1"/>
+        </w:rPr>
+        <w:t xml:space="preserve">. </w:t>
+      </w:r>
+      <w:r>
+        <w:rPr>
+          <w:rFonts w:ascii="Times New Roman" w:hAnsi="Times New Roman" w:cs="Times New Roman"/>
+          <w:color w:val="000000" w:themeColor="text1"/>
+        </w:rPr>
+        <w:t>T</w:t>
+      </w:r>
+      <w:r>
+        <w:rPr>
+          <w:rFonts w:ascii="Times New Roman" w:hAnsi="Times New Roman" w:cs="Times New Roman"/>
+          <w:color w:val="000000" w:themeColor="text1"/>
+        </w:rPr>
+        <w:t xml:space="preserve">he number of herbarium specimens collected for both </w:t>
+      </w:r>
+      <w:r>
+        <w:rPr>
+          <w:rFonts w:ascii="Times New Roman" w:hAnsi="Times New Roman" w:cs="Times New Roman"/>
+          <w:i/>
+          <w:color w:val="000000" w:themeColor="text1"/>
+        </w:rPr>
+        <w:t xml:space="preserve">F. </w:t>
       </w:r>
       <w:proofErr w:type="spellStart"/>
       <w:r>
         <w:rPr>
           <w:rFonts w:ascii="Times New Roman" w:hAnsi="Times New Roman" w:cs="Times New Roman"/>
           <w:i/>
-          <w:iCs/>
-          <w:color w:val="7F7F7F" w:themeColor="text1" w:themeTint="80"/>
-        </w:rPr>
-        <w:t>virginiana</w:t>
+          <w:color w:val="000000" w:themeColor="text1"/>
+        </w:rPr>
+        <w:t>alnus</w:t>
       </w:r>
       <w:proofErr w:type="spellEnd"/>
       <w:r>
         <w:rPr>
           <w:rFonts w:ascii="Times New Roman" w:hAnsi="Times New Roman" w:cs="Times New Roman"/>
-          <w:color w:val="7F7F7F" w:themeColor="text1" w:themeTint="80"/>
-        </w:rPr>
-        <w:t xml:space="preserve"> collected in 1836 in Richland County, Ohio (accessed from CM). Only 36 associated species </w:t>
-      </w:r>
-      <w:proofErr w:type="gramStart"/>
-      <w:r>
-        <w:rPr>
-          <w:rFonts w:ascii="Times New Roman" w:hAnsi="Times New Roman" w:cs="Times New Roman"/>
-          <w:color w:val="7F7F7F" w:themeColor="text1" w:themeTint="80"/>
-        </w:rPr>
-        <w:t>records</w:t>
-      </w:r>
-      <w:proofErr w:type="gramEnd"/>
-      <w:r>
-        <w:rPr>
-          <w:rFonts w:ascii="Times New Roman" w:hAnsi="Times New Roman" w:cs="Times New Roman"/>
-          <w:color w:val="7F7F7F" w:themeColor="text1" w:themeTint="80"/>
-        </w:rPr>
-        <w:t xml:space="preserve"> pre-dated the first </w:t>
-      </w:r>
-      <w:r>
-        <w:rPr>
-          <w:rFonts w:ascii="Times New Roman" w:hAnsi="Times New Roman" w:cs="Times New Roman"/>
-          <w:i/>
-          <w:iCs/>
-          <w:color w:val="7F7F7F" w:themeColor="text1" w:themeTint="80"/>
+          <w:color w:val="000000" w:themeColor="text1"/>
+        </w:rPr>
+        <w:t xml:space="preserve"> and the group of associated species increased through time (Figure 3). </w:t>
+      </w:r>
+      <w:r>
+        <w:rPr>
+          <w:rFonts w:ascii="Times New Roman" w:hAnsi="Times New Roman" w:cs="Times New Roman"/>
+          <w:color w:val="000000" w:themeColor="text1"/>
+        </w:rPr>
+        <w:t>The</w:t>
+      </w:r>
+      <w:r>
+        <w:rPr>
+          <w:rFonts w:ascii="Times New Roman" w:hAnsi="Times New Roman" w:cs="Times New Roman"/>
+          <w:color w:val="000000" w:themeColor="text1"/>
+        </w:rPr>
+        <w:t xml:space="preserve"> associated species</w:t>
+      </w:r>
+      <w:r>
+        <w:rPr>
+          <w:rFonts w:ascii="Times New Roman" w:hAnsi="Times New Roman" w:cs="Times New Roman"/>
+          <w:color w:val="000000" w:themeColor="text1"/>
+        </w:rPr>
+        <w:t xml:space="preserve"> showed</w:t>
+      </w:r>
+      <w:r>
+        <w:rPr>
+          <w:rFonts w:ascii="Times New Roman" w:hAnsi="Times New Roman" w:cs="Times New Roman"/>
+          <w:color w:val="000000" w:themeColor="text1"/>
+        </w:rPr>
+        <w:t xml:space="preserve"> a substantial increase in the number of records collected at the beginning of the 20</w:t>
+      </w:r>
+      <w:r>
+        <w:rPr>
+          <w:rFonts w:ascii="Times New Roman" w:hAnsi="Times New Roman" w:cs="Times New Roman"/>
+          <w:color w:val="000000" w:themeColor="text1"/>
+          <w:vertAlign w:val="superscript"/>
+        </w:rPr>
+        <w:t>th</w:t>
+      </w:r>
+      <w:r>
+        <w:rPr>
+          <w:rFonts w:ascii="Times New Roman" w:hAnsi="Times New Roman" w:cs="Times New Roman"/>
+          <w:color w:val="000000" w:themeColor="text1"/>
+        </w:rPr>
+        <w:t xml:space="preserve"> century, followed by another increase after 1950. There was a steady increase in the number of records collected per decade from the time of the first recorded presence of </w:t>
+      </w:r>
+      <w:r>
+        <w:rPr>
+          <w:rFonts w:ascii="Times New Roman" w:hAnsi="Times New Roman" w:cs="Times New Roman"/>
+          <w:i/>
+          <w:color w:val="000000" w:themeColor="text1"/>
         </w:rPr>
         <w:t xml:space="preserve">F. </w:t>
       </w:r>
@@ -7806,8 +8142,7 @@
         <w:rPr>
           <w:rFonts w:ascii="Times New Roman" w:hAnsi="Times New Roman" w:cs="Times New Roman"/>
           <w:i/>
-          <w:iCs/>
-          <w:color w:val="7F7F7F" w:themeColor="text1" w:themeTint="80"/>
+          <w:color w:val="000000" w:themeColor="text1"/>
         </w:rPr>
         <w:t>alnus</w:t>
       </w:r>
@@ -7815,55 +8150,72 @@
       <w:r>
         <w:rPr>
           <w:rFonts w:ascii="Times New Roman" w:hAnsi="Times New Roman" w:cs="Times New Roman"/>
-          <w:color w:val="7F7F7F" w:themeColor="text1" w:themeTint="80"/>
-        </w:rPr>
-        <w:t xml:space="preserve"> record, representing less than 1% of the associated records. A total of 14 </w:t>
-      </w:r>
-      <w:r>
-        <w:rPr>
-          <w:rFonts w:ascii="Times New Roman" w:hAnsi="Times New Roman" w:cs="Times New Roman"/>
-          <w:i/>
-          <w:iCs/>
-          <w:color w:val="7F7F7F" w:themeColor="text1" w:themeTint="80"/>
-        </w:rPr>
-        <w:t xml:space="preserve">F. </w:t>
-      </w:r>
-      <w:proofErr w:type="spellStart"/>
-      <w:r>
-        <w:rPr>
-          <w:rFonts w:ascii="Times New Roman" w:hAnsi="Times New Roman" w:cs="Times New Roman"/>
-          <w:i/>
-          <w:iCs/>
-          <w:color w:val="7F7F7F" w:themeColor="text1" w:themeTint="80"/>
-        </w:rPr>
-        <w:t>alnus</w:t>
-      </w:r>
-      <w:proofErr w:type="spellEnd"/>
-      <w:r>
-        <w:rPr>
-          <w:rFonts w:ascii="Times New Roman" w:hAnsi="Times New Roman" w:cs="Times New Roman"/>
-          <w:color w:val="7F7F7F" w:themeColor="text1" w:themeTint="80"/>
-        </w:rPr>
-        <w:t xml:space="preserve"> specimens were deposited in 4 separate herbaria prior to 1900. Of these records, 12 were georeferenced to the metropolitan New York City area (9 in the state of New Jersey) and the remaining 2 were collected in southern Ontario (as reported in </w:t>
-      </w:r>
-      <w:r>
-        <w:rPr>
-          <w:rFonts w:ascii="Times New Roman" w:hAnsi="Times New Roman" w:cs="Times New Roman"/>
-          <w:color w:val="7F7F7F" w:themeColor="text1" w:themeTint="80"/>
+          <w:color w:val="000000" w:themeColor="text1"/>
+        </w:rPr>
+        <w:t xml:space="preserve"> in the United States to the end of the 20</w:t>
+      </w:r>
+      <w:r>
+        <w:rPr>
+          <w:rFonts w:ascii="Times New Roman" w:hAnsi="Times New Roman" w:cs="Times New Roman"/>
+          <w:color w:val="000000" w:themeColor="text1"/>
+          <w:vertAlign w:val="superscript"/>
+        </w:rPr>
+        <w:t>th</w:t>
+      </w:r>
+      <w:r>
+        <w:rPr>
+          <w:rFonts w:ascii="Times New Roman" w:hAnsi="Times New Roman" w:cs="Times New Roman"/>
+          <w:color w:val="000000" w:themeColor="text1"/>
+        </w:rPr>
+        <w:t xml:space="preserve"> century. For both groups, there was a dramatic decline in the number of records at the start of 21</w:t>
+      </w:r>
+      <w:r>
+        <w:rPr>
+          <w:rFonts w:ascii="Times New Roman" w:hAnsi="Times New Roman" w:cs="Times New Roman"/>
+          <w:color w:val="000000" w:themeColor="text1"/>
+          <w:vertAlign w:val="superscript"/>
+        </w:rPr>
+        <w:t>st</w:t>
+      </w:r>
+      <w:r>
+        <w:rPr>
+          <w:rFonts w:ascii="Times New Roman" w:hAnsi="Times New Roman" w:cs="Times New Roman"/>
+          <w:color w:val="000000" w:themeColor="text1"/>
+        </w:rPr>
+        <w:t xml:space="preserve"> century, which is a pattern </w:t>
+      </w:r>
+      <w:r>
+        <w:rPr>
+          <w:rFonts w:ascii="Times New Roman" w:hAnsi="Times New Roman" w:cs="Times New Roman"/>
+          <w:color w:val="000000" w:themeColor="text1"/>
+        </w:rPr>
+        <w:t xml:space="preserve">also </w:t>
+      </w:r>
+      <w:r>
+        <w:rPr>
+          <w:rFonts w:ascii="Times New Roman" w:hAnsi="Times New Roman" w:cs="Times New Roman"/>
+          <w:color w:val="000000" w:themeColor="text1"/>
+        </w:rPr>
+        <w:t xml:space="preserve">observed elsewhere </w:t>
+      </w:r>
+      <w:r>
+        <w:rPr>
+          <w:rFonts w:ascii="Times New Roman" w:hAnsi="Times New Roman" w:cs="Times New Roman"/>
+          <w:color w:val="000000" w:themeColor="text1"/>
         </w:rPr>
         <w:fldChar w:fldCharType="begin" w:fldLock="1"/>
       </w:r>
       <w:r>
         <w:rPr>
           <w:rFonts w:ascii="Times New Roman" w:hAnsi="Times New Roman" w:cs="Times New Roman"/>
-          <w:color w:val="7F7F7F" w:themeColor="text1" w:themeTint="80"/>
-        </w:rPr>
-        <w:instrText>ADDIN CSL_CITATION { "citationItems" : [ { "id" : "ITEM-1", "itemData" : { "author" : [ { "dropping-particle" : "", "family" : "Catling", "given" : "P M", "non-dropping-particle" : "", "parse-names" : false, "suffix" : "" }, { "dropping-particle" : "", "family" : "Porebski", "given" : "Z S", "non-dropping-particle" : "", "parse-names" : false, "suffix" : "" } ], "container-title" : "Canadian field-naturalist", "id" : "ITEM-1", "issue" : "3", "issued" : { "date-parts" : [ [ "1994" ] ] }, "page" : "305-310", "title" : "The history of invasion and current status of glossy buckthorn, &lt;i&gt;Rhamnus frangula&lt;/i&gt;, in southern Ontario", "type" : "article-journal", "volume" : "108" }, "uris" : [ "http://www.mendeley.com/documents/?uuid=9e3a22e0-a0cf-4ebd-83c5-1c2a9361de00" ] } ], "mendeley" : { "formattedCitation" : "(Catling and Porebski 1994)", "manualFormatting" : "Catling &amp; Porebski 1994)", "plainTextFormattedCitation" : "(Catling and Porebski 1994)", "previouslyFormattedCitation" : "(Catling and Porebski 1994)" }, "properties" : { "noteIndex" : 0 }, "schema" : "https://github.com/citation-style-language/schema/raw/master/csl-citation.json" }</w:instrText>
-      </w:r>
-      <w:r>
-        <w:rPr>
-          <w:rFonts w:ascii="Times New Roman" w:hAnsi="Times New Roman" w:cs="Times New Roman"/>
-          <w:color w:val="7F7F7F" w:themeColor="text1" w:themeTint="80"/>
+          <w:color w:val="000000" w:themeColor="text1"/>
+        </w:rPr>
+        <w:instrText>ADDIN CSL_CITATION { "citationItems" : [ { "id" : "ITEM-1", "itemData" : { "author" : [ { "dropping-particle" : "", "family" : "Prather", "given" : "L. Alan", "non-dropping-particle" : "", "parse-names" : false, "suffix" : "" }, { "dropping-particle" : "", "family" : "Alvarez-Fuentes", "given" : "O.", "non-dropping-particle" : "", "parse-names" : false, "suffix" : "" }, { "dropping-particle" : "", "family" : "Hayfield", "given" : "Mark H.", "non-dropping-particle" : "", "parse-names" : false, "suffix" : "" }, { "dropping-particle" : "", "family" : "Ferguson", "given" : "Carolyn J.", "non-dropping-particle" : "", "parse-names" : false, "suffix" : "" } ], "container-title" : "Systematic Botany", "id" : "ITEM-1", "issue" : "1", "issued" : { "date-parts" : [ [ "2004" ] ] }, "page" : "15-28", "title" : "The decline of plant collecting in the United States: a threat to the infrastructure of biodiversity studies", "type" : "article-journal", "volume" : "29" }, "uris" : [ "http://www.mendeley.com/documents/?uuid=caff04e1-fbef-4f4c-933c-ad56b5187946" ] } ], "mendeley" : { "formattedCitation" : "(Prather et al. 2004)", "plainTextFormattedCitation" : "(Prather et al. 2004)", "previouslyFormattedCitation" : "(Prather et al. 2004)" }, "properties" : { "noteIndex" : 0 }, "schema" : "https://github.com/citation-style-language/schema/raw/master/csl-citation.json" }</w:instrText>
+      </w:r>
+      <w:r>
+        <w:rPr>
+          <w:rFonts w:ascii="Times New Roman" w:hAnsi="Times New Roman" w:cs="Times New Roman"/>
+          <w:color w:val="000000" w:themeColor="text1"/>
         </w:rPr>
         <w:fldChar w:fldCharType="separate"/>
       </w:r>
@@ -7871,163 +8223,26 @@
         <w:rPr>
           <w:rFonts w:ascii="Times New Roman" w:hAnsi="Times New Roman" w:cs="Times New Roman"/>
           <w:noProof/>
-          <w:color w:val="7F7F7F" w:themeColor="text1" w:themeTint="80"/>
-        </w:rPr>
-        <w:t>Catling &amp; Porebski 1994)</w:t>
-      </w:r>
-      <w:r>
-        <w:rPr>
-          <w:rFonts w:ascii="Times New Roman" w:hAnsi="Times New Roman" w:cs="Times New Roman"/>
-          <w:color w:val="7F7F7F" w:themeColor="text1" w:themeTint="80"/>
+          <w:color w:val="000000" w:themeColor="text1"/>
+        </w:rPr>
+        <w:t>(Prather et al. 2004)</w:t>
+      </w:r>
+      <w:r>
+        <w:rPr>
+          <w:rFonts w:ascii="Times New Roman" w:hAnsi="Times New Roman" w:cs="Times New Roman"/>
+          <w:color w:val="000000" w:themeColor="text1"/>
         </w:rPr>
         <w:fldChar w:fldCharType="end"/>
       </w:r>
       <w:r>
         <w:rPr>
           <w:rFonts w:ascii="Times New Roman" w:hAnsi="Times New Roman" w:cs="Times New Roman"/>
-          <w:color w:val="7F7F7F" w:themeColor="text1" w:themeTint="80"/>
-        </w:rPr>
-        <w:t xml:space="preserve">. Based on recorded specimen collection dates, the number of herbarium specimens collected for both </w:t>
-      </w:r>
-      <w:r>
-        <w:rPr>
-          <w:rFonts w:ascii="Times New Roman" w:hAnsi="Times New Roman" w:cs="Times New Roman"/>
-          <w:i/>
-          <w:color w:val="7F7F7F" w:themeColor="text1" w:themeTint="80"/>
-        </w:rPr>
-        <w:t xml:space="preserve">F. </w:t>
-      </w:r>
-      <w:proofErr w:type="spellStart"/>
-      <w:r>
-        <w:rPr>
-          <w:rFonts w:ascii="Times New Roman" w:hAnsi="Times New Roman" w:cs="Times New Roman"/>
-          <w:i/>
-          <w:color w:val="7F7F7F" w:themeColor="text1" w:themeTint="80"/>
-        </w:rPr>
-        <w:t>alnus</w:t>
-      </w:r>
-      <w:proofErr w:type="spellEnd"/>
-      <w:r>
-        <w:rPr>
-          <w:rFonts w:ascii="Times New Roman" w:hAnsi="Times New Roman" w:cs="Times New Roman"/>
-          <w:color w:val="7F7F7F" w:themeColor="text1" w:themeTint="80"/>
-        </w:rPr>
-        <w:t xml:space="preserve"> and the group of associated species has increased through time (Figure 3). For the group of associated species, there was a substantial increase in the number of records collected at the beginning of the 20</w:t>
-      </w:r>
-      <w:r>
-        <w:rPr>
-          <w:rFonts w:ascii="Times New Roman" w:hAnsi="Times New Roman" w:cs="Times New Roman"/>
-          <w:color w:val="7F7F7F" w:themeColor="text1" w:themeTint="80"/>
-          <w:vertAlign w:val="superscript"/>
-        </w:rPr>
-        <w:t>th</w:t>
-      </w:r>
-      <w:r>
-        <w:rPr>
-          <w:rFonts w:ascii="Times New Roman" w:hAnsi="Times New Roman" w:cs="Times New Roman"/>
-          <w:color w:val="7F7F7F" w:themeColor="text1" w:themeTint="80"/>
-        </w:rPr>
-        <w:t xml:space="preserve"> century, followed by another increase after 1950. There was a steady increase in the number of records collected per decade from the time of the first recorded presence of </w:t>
-      </w:r>
-      <w:r>
-        <w:rPr>
-          <w:rFonts w:ascii="Times New Roman" w:hAnsi="Times New Roman" w:cs="Times New Roman"/>
-          <w:i/>
-          <w:color w:val="7F7F7F" w:themeColor="text1" w:themeTint="80"/>
-        </w:rPr>
-        <w:t xml:space="preserve">F. </w:t>
-      </w:r>
-      <w:proofErr w:type="spellStart"/>
-      <w:r>
-        <w:rPr>
-          <w:rFonts w:ascii="Times New Roman" w:hAnsi="Times New Roman" w:cs="Times New Roman"/>
-          <w:i/>
-          <w:color w:val="7F7F7F" w:themeColor="text1" w:themeTint="80"/>
-        </w:rPr>
-        <w:t>alnus</w:t>
-      </w:r>
-      <w:proofErr w:type="spellEnd"/>
-      <w:r>
-        <w:rPr>
-          <w:rFonts w:ascii="Times New Roman" w:hAnsi="Times New Roman" w:cs="Times New Roman"/>
-          <w:color w:val="7F7F7F" w:themeColor="text1" w:themeTint="80"/>
-        </w:rPr>
-        <w:t xml:space="preserve"> in the United States to the end of the 20</w:t>
-      </w:r>
-      <w:r>
-        <w:rPr>
-          <w:rFonts w:ascii="Times New Roman" w:hAnsi="Times New Roman" w:cs="Times New Roman"/>
-          <w:color w:val="7F7F7F" w:themeColor="text1" w:themeTint="80"/>
-          <w:vertAlign w:val="superscript"/>
-        </w:rPr>
-        <w:t>th</w:t>
-      </w:r>
-      <w:r>
-        <w:rPr>
-          <w:rFonts w:ascii="Times New Roman" w:hAnsi="Times New Roman" w:cs="Times New Roman"/>
-          <w:color w:val="7F7F7F" w:themeColor="text1" w:themeTint="80"/>
-        </w:rPr>
-        <w:t xml:space="preserve"> century. For both groups, there was a dramatic decline in the number of records at the start of 21</w:t>
-      </w:r>
-      <w:r>
-        <w:rPr>
-          <w:rFonts w:ascii="Times New Roman" w:hAnsi="Times New Roman" w:cs="Times New Roman"/>
-          <w:color w:val="7F7F7F" w:themeColor="text1" w:themeTint="80"/>
-          <w:vertAlign w:val="superscript"/>
-        </w:rPr>
-        <w:t>st</w:t>
-      </w:r>
-      <w:r>
-        <w:rPr>
-          <w:rFonts w:ascii="Times New Roman" w:hAnsi="Times New Roman" w:cs="Times New Roman"/>
-          <w:color w:val="7F7F7F" w:themeColor="text1" w:themeTint="80"/>
-        </w:rPr>
-        <w:t xml:space="preserve"> century, which is a pattern that has been observed elsewhere </w:t>
-      </w:r>
-      <w:r>
-        <w:rPr>
-          <w:rFonts w:ascii="Times New Roman" w:hAnsi="Times New Roman" w:cs="Times New Roman"/>
-          <w:color w:val="7F7F7F" w:themeColor="text1" w:themeTint="80"/>
-        </w:rPr>
-        <w:fldChar w:fldCharType="begin" w:fldLock="1"/>
-      </w:r>
-      <w:r>
-        <w:rPr>
-          <w:rFonts w:ascii="Times New Roman" w:hAnsi="Times New Roman" w:cs="Times New Roman"/>
-          <w:color w:val="7F7F7F" w:themeColor="text1" w:themeTint="80"/>
-        </w:rPr>
-        <w:instrText>ADDIN CSL_CITATION { "citationItems" : [ { "id" : "ITEM-1", "itemData" : { "author" : [ { "dropping-particle" : "", "family" : "Prather", "given" : "L. Alan", "non-dropping-particle" : "", "parse-names" : false, "suffix" : "" }, { "dropping-particle" : "", "family" : "Alvarez-Fuentes", "given" : "O.", "non-dropping-particle" : "", "parse-names" : false, "suffix" : "" }, { "dropping-particle" : "", "family" : "Hayfield", "given" : "Mark H.", "non-dropping-particle" : "", "parse-names" : false, "suffix" : "" }, { "dropping-particle" : "", "family" : "Ferguson", "given" : "Carolyn J.", "non-dropping-particle" : "", "parse-names" : false, "suffix" : "" } ], "container-title" : "Systematic Botany", "id" : "ITEM-1", "issue" : "1", "issued" : { "date-parts" : [ [ "2004" ] ] }, "page" : "15-28", "title" : "The decline of plant collecting in the United States: a threat to the infrastructure of biodiversity studies", "type" : "article-journal", "volume" : "29" }, "uris" : [ "http://www.mendeley.com/documents/?uuid=caff04e1-fbef-4f4c-933c-ad56b5187946" ] } ], "mendeley" : { "formattedCitation" : "(Prather et al. 2004)", "plainTextFormattedCitation" : "(Prather et al. 2004)", "previouslyFormattedCitation" : "(Prather et al. 2004)" }, "properties" : { "noteIndex" : 0 }, "schema" : "https://github.com/citation-style-language/schema/raw/master/csl-citation.json" }</w:instrText>
-      </w:r>
-      <w:r>
-        <w:rPr>
-          <w:rFonts w:ascii="Times New Roman" w:hAnsi="Times New Roman" w:cs="Times New Roman"/>
-          <w:color w:val="7F7F7F" w:themeColor="text1" w:themeTint="80"/>
-        </w:rPr>
-        <w:fldChar w:fldCharType="separate"/>
-      </w:r>
-      <w:r>
-        <w:rPr>
-          <w:rFonts w:ascii="Times New Roman" w:hAnsi="Times New Roman" w:cs="Times New Roman"/>
-          <w:noProof/>
-          <w:color w:val="7F7F7F" w:themeColor="text1" w:themeTint="80"/>
-        </w:rPr>
-        <w:t>(Prather et al. 2004)</w:t>
-      </w:r>
-      <w:r>
-        <w:rPr>
-          <w:rFonts w:ascii="Times New Roman" w:hAnsi="Times New Roman" w:cs="Times New Roman"/>
-          <w:color w:val="7F7F7F" w:themeColor="text1" w:themeTint="80"/>
-        </w:rPr>
-        <w:fldChar w:fldCharType="end"/>
-      </w:r>
-      <w:r>
-        <w:rPr>
-          <w:rFonts w:ascii="Times New Roman" w:hAnsi="Times New Roman" w:cs="Times New Roman"/>
-          <w:color w:val="7F7F7F" w:themeColor="text1" w:themeTint="80"/>
+          <w:color w:val="000000" w:themeColor="text1"/>
         </w:rPr>
         <w:t>.</w:t>
       </w:r>
     </w:p>
+    <w:bookmarkEnd w:id="2"/>
     <w:p>
       <w:pPr>
         <w:rPr>
@@ -8387,7 +8602,78 @@
           <w:rFonts w:ascii="Times New Roman" w:hAnsi="Times New Roman" w:cs="Times New Roman"/>
           <w:color w:val="7F7F7F" w:themeColor="text1" w:themeTint="80"/>
         </w:rPr>
-        <w:t xml:space="preserve">. In contrast, based on likelihood ratio tests, the best-fit </w:t>
+        <w:t xml:space="preserve">. In contrast, based on likelihood ratio tests, the best-fit regression models of the square root of the cumulative number of grid cells occupied, with year as the predictor variable, were a quadratic polynomial regression for </w:t>
+      </w:r>
+      <w:r>
+        <w:rPr>
+          <w:rFonts w:ascii="Times New Roman" w:hAnsi="Times New Roman" w:cs="Times New Roman"/>
+          <w:i/>
+          <w:color w:val="7F7F7F" w:themeColor="text1" w:themeTint="80"/>
+        </w:rPr>
+        <w:t xml:space="preserve">F. </w:t>
+      </w:r>
+      <w:proofErr w:type="spellStart"/>
+      <w:r>
+        <w:rPr>
+          <w:rFonts w:ascii="Times New Roman" w:hAnsi="Times New Roman" w:cs="Times New Roman"/>
+          <w:i/>
+          <w:color w:val="7F7F7F" w:themeColor="text1" w:themeTint="80"/>
+        </w:rPr>
+        <w:t>alnus</w:t>
+      </w:r>
+      <w:proofErr w:type="spellEnd"/>
+      <w:r>
+        <w:rPr>
+          <w:rFonts w:ascii="Times New Roman" w:hAnsi="Times New Roman" w:cs="Times New Roman"/>
+          <w:color w:val="7F7F7F" w:themeColor="text1" w:themeTint="80"/>
+        </w:rPr>
+        <w:t xml:space="preserve"> (R</w:t>
+      </w:r>
+      <w:r>
+        <w:rPr>
+          <w:rFonts w:ascii="Times New Roman" w:hAnsi="Times New Roman" w:cs="Times New Roman"/>
+          <w:color w:val="7F7F7F" w:themeColor="text1" w:themeTint="80"/>
+          <w:vertAlign w:val="superscript"/>
+        </w:rPr>
+        <w:t>2</w:t>
+      </w:r>
+      <w:r>
+        <w:rPr>
+          <w:rFonts w:ascii="Times New Roman" w:hAnsi="Times New Roman" w:cs="Times New Roman"/>
+          <w:color w:val="7F7F7F" w:themeColor="text1" w:themeTint="80"/>
+        </w:rPr>
+        <w:t xml:space="preserve"> = 0.996, </w:t>
+      </w:r>
+      <w:proofErr w:type="spellStart"/>
+      <w:r>
+        <w:rPr>
+          <w:rFonts w:ascii="Times New Roman" w:hAnsi="Times New Roman" w:cs="Times New Roman"/>
+          <w:color w:val="7F7F7F" w:themeColor="text1" w:themeTint="80"/>
+        </w:rPr>
+        <w:t>df</w:t>
+      </w:r>
+      <w:proofErr w:type="spellEnd"/>
+      <w:r>
+        <w:rPr>
+          <w:rFonts w:ascii="Times New Roman" w:hAnsi="Times New Roman" w:cs="Times New Roman"/>
+          <w:color w:val="7F7F7F" w:themeColor="text1" w:themeTint="80"/>
+        </w:rPr>
+        <w:t xml:space="preserve"> = 129, P &lt;&lt; 0.05) and a cubic polynomial regression for the group of associated species (R</w:t>
+      </w:r>
+      <w:r>
+        <w:rPr>
+          <w:rFonts w:ascii="Times New Roman" w:hAnsi="Times New Roman" w:cs="Times New Roman"/>
+          <w:color w:val="7F7F7F" w:themeColor="text1" w:themeTint="80"/>
+          <w:vertAlign w:val="superscript"/>
+        </w:rPr>
+        <w:t>2</w:t>
+      </w:r>
+      <w:r>
+        <w:rPr>
+          <w:rFonts w:ascii="Times New Roman" w:hAnsi="Times New Roman" w:cs="Times New Roman"/>
+          <w:color w:val="7F7F7F" w:themeColor="text1" w:themeTint="80"/>
+        </w:rPr>
+        <w:t xml:space="preserve"> = </w:t>
       </w:r>
       <w:r>
         <w:rPr>
@@ -8395,78 +8681,7 @@
           <w:color w:val="7F7F7F" w:themeColor="text1" w:themeTint="80"/>
         </w:rPr>
         <w:lastRenderedPageBreak/>
-        <w:t xml:space="preserve">regression models of the square root of the cumulative number of grid cells occupied, with year as the predictor variable, were a quadratic polynomial regression for </w:t>
-      </w:r>
-      <w:r>
-        <w:rPr>
-          <w:rFonts w:ascii="Times New Roman" w:hAnsi="Times New Roman" w:cs="Times New Roman"/>
-          <w:i/>
-          <w:color w:val="7F7F7F" w:themeColor="text1" w:themeTint="80"/>
-        </w:rPr>
-        <w:t xml:space="preserve">F. </w:t>
-      </w:r>
-      <w:proofErr w:type="spellStart"/>
-      <w:r>
-        <w:rPr>
-          <w:rFonts w:ascii="Times New Roman" w:hAnsi="Times New Roman" w:cs="Times New Roman"/>
-          <w:i/>
-          <w:color w:val="7F7F7F" w:themeColor="text1" w:themeTint="80"/>
-        </w:rPr>
-        <w:t>alnus</w:t>
-      </w:r>
-      <w:proofErr w:type="spellEnd"/>
-      <w:r>
-        <w:rPr>
-          <w:rFonts w:ascii="Times New Roman" w:hAnsi="Times New Roman" w:cs="Times New Roman"/>
-          <w:color w:val="7F7F7F" w:themeColor="text1" w:themeTint="80"/>
-        </w:rPr>
-        <w:t xml:space="preserve"> (R</w:t>
-      </w:r>
-      <w:r>
-        <w:rPr>
-          <w:rFonts w:ascii="Times New Roman" w:hAnsi="Times New Roman" w:cs="Times New Roman"/>
-          <w:color w:val="7F7F7F" w:themeColor="text1" w:themeTint="80"/>
-          <w:vertAlign w:val="superscript"/>
-        </w:rPr>
-        <w:t>2</w:t>
-      </w:r>
-      <w:r>
-        <w:rPr>
-          <w:rFonts w:ascii="Times New Roman" w:hAnsi="Times New Roman" w:cs="Times New Roman"/>
-          <w:color w:val="7F7F7F" w:themeColor="text1" w:themeTint="80"/>
-        </w:rPr>
-        <w:t xml:space="preserve"> = 0.996, </w:t>
-      </w:r>
-      <w:proofErr w:type="spellStart"/>
-      <w:r>
-        <w:rPr>
-          <w:rFonts w:ascii="Times New Roman" w:hAnsi="Times New Roman" w:cs="Times New Roman"/>
-          <w:color w:val="7F7F7F" w:themeColor="text1" w:themeTint="80"/>
-        </w:rPr>
-        <w:t>df</w:t>
-      </w:r>
-      <w:proofErr w:type="spellEnd"/>
-      <w:r>
-        <w:rPr>
-          <w:rFonts w:ascii="Times New Roman" w:hAnsi="Times New Roman" w:cs="Times New Roman"/>
-          <w:color w:val="7F7F7F" w:themeColor="text1" w:themeTint="80"/>
-        </w:rPr>
-        <w:t xml:space="preserve"> = 129, P &lt;&lt; 0.05) and a cubic polynomial regression for the group of associated species (R</w:t>
-      </w:r>
-      <w:r>
-        <w:rPr>
-          <w:rFonts w:ascii="Times New Roman" w:hAnsi="Times New Roman" w:cs="Times New Roman"/>
-          <w:color w:val="7F7F7F" w:themeColor="text1" w:themeTint="80"/>
-          <w:vertAlign w:val="superscript"/>
-        </w:rPr>
-        <w:t>2</w:t>
-      </w:r>
-      <w:r>
-        <w:rPr>
-          <w:rFonts w:ascii="Times New Roman" w:hAnsi="Times New Roman" w:cs="Times New Roman"/>
-          <w:color w:val="7F7F7F" w:themeColor="text1" w:themeTint="80"/>
-        </w:rPr>
-        <w:t xml:space="preserve"> = 0.990, </w:t>
+        <w:t xml:space="preserve">0.990, </w:t>
       </w:r>
       <w:proofErr w:type="spellStart"/>
       <w:r>
@@ -9225,8 +9440,15 @@
           <w:rFonts w:ascii="Times New Roman" w:hAnsi="Times New Roman" w:cs="Times New Roman"/>
           <w:color w:val="7F7F7F" w:themeColor="text1" w:themeTint="80"/>
         </w:rPr>
+        <w:t xml:space="preserve">**** I am not convinced that Fig 7 is important. The only piece of useful and relevant information that can be gleaned from it is that for most counties, some sampling occurred many years prior to finding Buckthorn there. If this stays in the paper at all, it could potentially go into </w:t>
+      </w:r>
+      <w:r>
+        <w:rPr>
+          <w:rFonts w:ascii="Times New Roman" w:hAnsi="Times New Roman" w:cs="Times New Roman"/>
+          <w:color w:val="7F7F7F" w:themeColor="text1" w:themeTint="80"/>
+        </w:rPr>
         <w:lastRenderedPageBreak/>
-        <w:t>**** I am not convinced that Fig 7 is important. The only piece of useful and relevant information that can be gleaned from it is that for most counties, some sampling occurred many years prior to finding Buckthorn there. If this stays in the paper at all, it could potentially go into a supporting information, but more likely, I can simply state the overall result, probably in the discussion.</w:t>
+        <w:t>a supporting information, but more likely, I can simply state the overall result, probably in the discussion.</w:t>
       </w:r>
       <w:r>
         <w:rPr>
@@ -9314,7 +9536,6 @@
           <w:color w:val="7F7F7F" w:themeColor="text1" w:themeTint="80"/>
         </w:rPr>
       </w:pPr>
-      <w:bookmarkStart w:id="2" w:name="_GoBack"/>
       <w:r>
         <w:rPr>
           <w:rFonts w:ascii="Times New Roman" w:hAnsi="Times New Roman" w:cs="Times New Roman"/>
@@ -12775,7 +12996,6 @@
         </w:rPr>
       </w:pPr>
     </w:p>
-    <w:bookmarkEnd w:id="2"/>
     <w:p>
       <w:pPr>
         <w:rPr>
@@ -22235,7 +22455,7 @@
 </file>
 
 <file path=customXml/itemProps1.xml><?xml version="1.0" encoding="utf-8"?>
-<ds:datastoreItem xmlns:ds="http://schemas.openxmlformats.org/officeDocument/2006/customXml" ds:itemID="{66B9F9B6-C1F2-054E-AF8B-449513346E7B}">
+<ds:datastoreItem xmlns:ds="http://schemas.openxmlformats.org/officeDocument/2006/customXml" ds:itemID="{68705F64-23FE-A141-853F-4863B0B30AA8}">
   <ds:schemaRefs>
     <ds:schemaRef ds:uri="http://schemas.openxmlformats.org/officeDocument/2006/bibliography"/>
   </ds:schemaRefs>

</xml_diff>

<commit_message>
Finished revisions of results section, for now.
</commit_message>
<xml_diff>
--- a/manuscript/Aiello-Lammens-Reconstructing-F-alnus-spread.docx
+++ b/manuscript/Aiello-Lammens-Reconstructing-F-alnus-spread.docx
@@ -7572,7 +7572,17 @@
           <w:b/>
           <w:color w:val="C00000"/>
         </w:rPr>
-        <w:t>(~1300 words)</w:t>
+        <w:t>(~1040</w:t>
+      </w:r>
+      <w:bookmarkStart w:id="2" w:name="_GoBack"/>
+      <w:bookmarkEnd w:id="2"/>
+      <w:r>
+        <w:rPr>
+          <w:rFonts w:ascii="Times New Roman" w:hAnsi="Times New Roman" w:cs="Times New Roman"/>
+          <w:b/>
+          <w:color w:val="C00000"/>
+        </w:rPr>
+        <w:t xml:space="preserve"> words)</w:t>
       </w:r>
     </w:p>
     <w:p>
@@ -7594,7 +7604,6 @@
           <w:color w:val="000000" w:themeColor="text1"/>
         </w:rPr>
       </w:pPr>
-      <w:bookmarkStart w:id="2" w:name="_GoBack"/>
       <w:r>
         <w:rPr>
           <w:rFonts w:ascii="Times New Roman" w:hAnsi="Times New Roman" w:cs="Times New Roman"/>
@@ -7906,14 +7915,7 @@
           <w:rFonts w:ascii="Times New Roman" w:hAnsi="Times New Roman" w:cs="Times New Roman"/>
           <w:color w:val="000000" w:themeColor="text1"/>
         </w:rPr>
-        <w:t xml:space="preserve">records </w:t>
-      </w:r>
-      <w:r>
-        <w:rPr>
-          <w:rFonts w:ascii="Times New Roman" w:hAnsi="Times New Roman" w:cs="Times New Roman"/>
-          <w:color w:val="000000" w:themeColor="text1"/>
-        </w:rPr>
-        <w:t xml:space="preserve">of </w:t>
+        <w:t xml:space="preserve">records of </w:t>
       </w:r>
       <w:r>
         <w:rPr>
@@ -8242,7 +8244,6 @@
         <w:t>.</w:t>
       </w:r>
     </w:p>
-    <w:bookmarkEnd w:id="2"/>
     <w:p>
       <w:pPr>
         <w:rPr>
@@ -8257,21 +8258,43 @@
         <w:ind w:firstLine="720"/>
         <w:rPr>
           <w:rFonts w:ascii="Times New Roman" w:hAnsi="Times New Roman" w:cs="Times New Roman"/>
-          <w:color w:val="7F7F7F" w:themeColor="text1" w:themeTint="80"/>
+          <w:color w:val="000000" w:themeColor="text1"/>
         </w:rPr>
       </w:pPr>
       <w:r>
         <w:rPr>
           <w:rFonts w:ascii="Times New Roman" w:hAnsi="Times New Roman" w:cs="Times New Roman"/>
-          <w:color w:val="7F7F7F" w:themeColor="text1" w:themeTint="80"/>
-        </w:rPr>
-        <w:t xml:space="preserve">The log cumulative number of records through time indicates that the rate at which records were added to herbaria for both </w:t>
-      </w:r>
-      <w:r>
-        <w:rPr>
-          <w:rFonts w:ascii="Times New Roman" w:hAnsi="Times New Roman" w:cs="Times New Roman"/>
-          <w:i/>
-          <w:color w:val="7F7F7F" w:themeColor="text1" w:themeTint="80"/>
+          <w:color w:val="000000" w:themeColor="text1"/>
+        </w:rPr>
+        <w:t>The</w:t>
+      </w:r>
+      <w:r>
+        <w:rPr>
+          <w:rFonts w:ascii="Times New Roman" w:hAnsi="Times New Roman" w:cs="Times New Roman"/>
+          <w:color w:val="000000" w:themeColor="text1"/>
+        </w:rPr>
+        <w:t xml:space="preserve"> trend of the</w:t>
+      </w:r>
+      <w:r>
+        <w:rPr>
+          <w:rFonts w:ascii="Times New Roman" w:hAnsi="Times New Roman" w:cs="Times New Roman"/>
+          <w:color w:val="000000" w:themeColor="text1"/>
+        </w:rPr>
+        <w:t xml:space="preserve"> log cumulative number of records through time indicates </w:t>
+      </w:r>
+      <w:r>
+        <w:rPr>
+          <w:rFonts w:ascii="Times New Roman" w:hAnsi="Times New Roman" w:cs="Times New Roman"/>
+          <w:color w:val="000000" w:themeColor="text1"/>
+        </w:rPr>
+        <w:t xml:space="preserve">a deviation from exponential growth for both </w:t>
+      </w:r>
+      <w:r>
+        <w:rPr>
+          <w:rFonts w:ascii="Times New Roman" w:hAnsi="Times New Roman" w:cs="Times New Roman"/>
+          <w:i/>
+          <w:iCs/>
+          <w:color w:val="000000" w:themeColor="text1"/>
         </w:rPr>
         <w:t xml:space="preserve">F. </w:t>
       </w:r>
@@ -8280,7 +8303,8 @@
         <w:rPr>
           <w:rFonts w:ascii="Times New Roman" w:hAnsi="Times New Roman" w:cs="Times New Roman"/>
           <w:i/>
-          <w:color w:val="7F7F7F" w:themeColor="text1" w:themeTint="80"/>
+          <w:iCs/>
+          <w:color w:val="000000" w:themeColor="text1"/>
         </w:rPr>
         <w:t>alnus</w:t>
       </w:r>
@@ -8288,15 +8312,55 @@
       <w:r>
         <w:rPr>
           <w:rFonts w:ascii="Times New Roman" w:hAnsi="Times New Roman" w:cs="Times New Roman"/>
-          <w:color w:val="7F7F7F" w:themeColor="text1" w:themeTint="80"/>
-        </w:rPr>
-        <w:t xml:space="preserve"> and the group of associated species does not fit an exponential growth relationship (i.e., a linear relationship) (Figure 4A). The best-fit regression models of log cumulative number of records versus time (years) were a cubic polynomial regression for </w:t>
-      </w:r>
-      <w:r>
-        <w:rPr>
-          <w:rFonts w:ascii="Times New Roman" w:hAnsi="Times New Roman" w:cs="Times New Roman"/>
-          <w:i/>
-          <w:color w:val="7F7F7F" w:themeColor="text1" w:themeTint="80"/>
+          <w:i/>
+          <w:iCs/>
+          <w:color w:val="000000" w:themeColor="text1"/>
+        </w:rPr>
+        <w:t xml:space="preserve"> </w:t>
+      </w:r>
+      <w:r>
+        <w:rPr>
+          <w:rFonts w:ascii="Times New Roman" w:hAnsi="Times New Roman" w:cs="Times New Roman"/>
+          <w:iCs/>
+          <w:color w:val="000000" w:themeColor="text1"/>
+        </w:rPr>
+        <w:t>and the group of associated species</w:t>
+      </w:r>
+      <w:r>
+        <w:rPr>
+          <w:rFonts w:ascii="Times New Roman" w:hAnsi="Times New Roman" w:cs="Times New Roman"/>
+          <w:iCs/>
+          <w:color w:val="000000" w:themeColor="text1"/>
+        </w:rPr>
+        <w:t xml:space="preserve"> (Fig.</w:t>
+      </w:r>
+      <w:r>
+        <w:rPr>
+          <w:rFonts w:ascii="Times New Roman" w:hAnsi="Times New Roman" w:cs="Times New Roman"/>
+          <w:iCs/>
+          <w:color w:val="000000" w:themeColor="text1"/>
+        </w:rPr>
+        <w:t xml:space="preserve"> 4A).</w:t>
+      </w:r>
+      <w:r>
+        <w:rPr>
+          <w:rFonts w:ascii="Times New Roman" w:hAnsi="Times New Roman" w:cs="Times New Roman"/>
+          <w:color w:val="000000" w:themeColor="text1"/>
+        </w:rPr>
+        <w:t xml:space="preserve"> </w:t>
+      </w:r>
+      <w:r>
+        <w:rPr>
+          <w:rFonts w:ascii="Times New Roman" w:hAnsi="Times New Roman" w:cs="Times New Roman"/>
+          <w:color w:val="000000" w:themeColor="text1"/>
+        </w:rPr>
+        <w:t xml:space="preserve">The best-fit regression models were a cubic polynomial regression for </w:t>
+      </w:r>
+      <w:r>
+        <w:rPr>
+          <w:rFonts w:ascii="Times New Roman" w:hAnsi="Times New Roman" w:cs="Times New Roman"/>
+          <w:i/>
+          <w:color w:val="000000" w:themeColor="text1"/>
         </w:rPr>
         <w:t xml:space="preserve">F. </w:t>
       </w:r>
@@ -8305,7 +8369,7 @@
         <w:rPr>
           <w:rFonts w:ascii="Times New Roman" w:hAnsi="Times New Roman" w:cs="Times New Roman"/>
           <w:i/>
-          <w:color w:val="7F7F7F" w:themeColor="text1" w:themeTint="80"/>
+          <w:color w:val="000000" w:themeColor="text1"/>
         </w:rPr>
         <w:t>alnus</w:t>
       </w:r>
@@ -8313,14 +8377,14 @@
       <w:r>
         <w:rPr>
           <w:rFonts w:ascii="Times New Roman" w:hAnsi="Times New Roman" w:cs="Times New Roman"/>
-          <w:color w:val="7F7F7F" w:themeColor="text1" w:themeTint="80"/>
+          <w:color w:val="000000" w:themeColor="text1"/>
         </w:rPr>
         <w:t xml:space="preserve"> (R</w:t>
       </w:r>
       <w:r>
         <w:rPr>
           <w:rFonts w:ascii="Times New Roman" w:hAnsi="Times New Roman" w:cs="Times New Roman"/>
-          <w:color w:val="7F7F7F" w:themeColor="text1" w:themeTint="80"/>
+          <w:color w:val="000000" w:themeColor="text1"/>
           <w:vertAlign w:val="superscript"/>
         </w:rPr>
         <w:t>2</w:t>
@@ -8328,7 +8392,7 @@
       <w:r>
         <w:rPr>
           <w:rFonts w:ascii="Times New Roman" w:hAnsi="Times New Roman" w:cs="Times New Roman"/>
-          <w:color w:val="7F7F7F" w:themeColor="text1" w:themeTint="80"/>
+          <w:color w:val="000000" w:themeColor="text1"/>
         </w:rPr>
         <w:t xml:space="preserve"> = 0.989, </w:t>
       </w:r>
@@ -8336,7 +8400,7 @@
       <w:r>
         <w:rPr>
           <w:rFonts w:ascii="Times New Roman" w:hAnsi="Times New Roman" w:cs="Times New Roman"/>
-          <w:color w:val="7F7F7F" w:themeColor="text1" w:themeTint="80"/>
+          <w:color w:val="000000" w:themeColor="text1"/>
         </w:rPr>
         <w:t>df</w:t>
       </w:r>
@@ -8344,14 +8408,28 @@
       <w:r>
         <w:rPr>
           <w:rFonts w:ascii="Times New Roman" w:hAnsi="Times New Roman" w:cs="Times New Roman"/>
-          <w:color w:val="7F7F7F" w:themeColor="text1" w:themeTint="80"/>
-        </w:rPr>
-        <w:t xml:space="preserve"> = 124, P &lt;&lt; 0.05) and a quadratic polynomial regression for the group of associated species (R</w:t>
-      </w:r>
-      <w:r>
-        <w:rPr>
-          <w:rFonts w:ascii="Times New Roman" w:hAnsi="Times New Roman" w:cs="Times New Roman"/>
-          <w:color w:val="7F7F7F" w:themeColor="text1" w:themeTint="80"/>
+          <w:color w:val="000000" w:themeColor="text1"/>
+        </w:rPr>
+        <w:t xml:space="preserve"> = 124, P &lt;&lt; 0.05) and a quadrati</w:t>
+      </w:r>
+      <w:r>
+        <w:rPr>
+          <w:rFonts w:ascii="Times New Roman" w:hAnsi="Times New Roman" w:cs="Times New Roman"/>
+          <w:color w:val="000000" w:themeColor="text1"/>
+        </w:rPr>
+        <w:t xml:space="preserve">c polynomial regression for the </w:t>
+      </w:r>
+      <w:r>
+        <w:rPr>
+          <w:rFonts w:ascii="Times New Roman" w:hAnsi="Times New Roman" w:cs="Times New Roman"/>
+          <w:color w:val="000000" w:themeColor="text1"/>
+        </w:rPr>
+        <w:t>associated species (R</w:t>
+      </w:r>
+      <w:r>
+        <w:rPr>
+          <w:rFonts w:ascii="Times New Roman" w:hAnsi="Times New Roman" w:cs="Times New Roman"/>
+          <w:color w:val="000000" w:themeColor="text1"/>
           <w:vertAlign w:val="superscript"/>
         </w:rPr>
         <w:t>2</w:t>
@@ -8359,15 +8437,29 @@
       <w:r>
         <w:rPr>
           <w:rFonts w:ascii="Times New Roman" w:hAnsi="Times New Roman" w:cs="Times New Roman"/>
-          <w:color w:val="7F7F7F" w:themeColor="text1" w:themeTint="80"/>
-        </w:rPr>
-        <w:t xml:space="preserve"> =0.979, </w:t>
+          <w:color w:val="000000" w:themeColor="text1"/>
+        </w:rPr>
+        <w:t xml:space="preserve"> =</w:t>
+      </w:r>
+      <w:r>
+        <w:rPr>
+          <w:rFonts w:ascii="Times New Roman" w:hAnsi="Times New Roman" w:cs="Times New Roman"/>
+          <w:color w:val="000000" w:themeColor="text1"/>
+        </w:rPr>
+        <w:t xml:space="preserve"> </w:t>
+      </w:r>
+      <w:r>
+        <w:rPr>
+          <w:rFonts w:ascii="Times New Roman" w:hAnsi="Times New Roman" w:cs="Times New Roman"/>
+          <w:color w:val="000000" w:themeColor="text1"/>
+        </w:rPr>
+        <w:t xml:space="preserve">0.979, </w:t>
       </w:r>
       <w:proofErr w:type="spellStart"/>
       <w:r>
         <w:rPr>
           <w:rFonts w:ascii="Times New Roman" w:hAnsi="Times New Roman" w:cs="Times New Roman"/>
-          <w:color w:val="7F7F7F" w:themeColor="text1" w:themeTint="80"/>
+          <w:color w:val="000000" w:themeColor="text1"/>
         </w:rPr>
         <w:t>df</w:t>
       </w:r>
@@ -8375,15 +8467,43 @@
       <w:r>
         <w:rPr>
           <w:rFonts w:ascii="Times New Roman" w:hAnsi="Times New Roman" w:cs="Times New Roman"/>
-          <w:color w:val="7F7F7F" w:themeColor="text1" w:themeTint="80"/>
-        </w:rPr>
-        <w:t xml:space="preserve"> = 174, P&lt;&lt;0.05 respectively), both departing from a linear relationship. The cumulative number of records for the group of associated species increased steadily from the late 1800s to the present. The cumulative number of records for </w:t>
-      </w:r>
-      <w:r>
-        <w:rPr>
-          <w:rFonts w:ascii="Times New Roman" w:hAnsi="Times New Roman" w:cs="Times New Roman"/>
-          <w:i/>
-          <w:color w:val="7F7F7F" w:themeColor="text1" w:themeTint="80"/>
+          <w:color w:val="000000" w:themeColor="text1"/>
+        </w:rPr>
+        <w:t xml:space="preserve"> = 174, P</w:t>
+      </w:r>
+      <w:r>
+        <w:rPr>
+          <w:rFonts w:ascii="Times New Roman" w:hAnsi="Times New Roman" w:cs="Times New Roman"/>
+          <w:color w:val="000000" w:themeColor="text1"/>
+        </w:rPr>
+        <w:t xml:space="preserve"> </w:t>
+      </w:r>
+      <w:r>
+        <w:rPr>
+          <w:rFonts w:ascii="Times New Roman" w:hAnsi="Times New Roman" w:cs="Times New Roman"/>
+          <w:color w:val="000000" w:themeColor="text1"/>
+        </w:rPr>
+        <w:t>&lt;&lt;</w:t>
+      </w:r>
+      <w:r>
+        <w:rPr>
+          <w:rFonts w:ascii="Times New Roman" w:hAnsi="Times New Roman" w:cs="Times New Roman"/>
+          <w:color w:val="000000" w:themeColor="text1"/>
+        </w:rPr>
+        <w:t xml:space="preserve"> </w:t>
+      </w:r>
+      <w:r>
+        <w:rPr>
+          <w:rFonts w:ascii="Times New Roman" w:hAnsi="Times New Roman" w:cs="Times New Roman"/>
+          <w:color w:val="000000" w:themeColor="text1"/>
+        </w:rPr>
+        <w:t xml:space="preserve">0.05 respectively). The cumulative number of records for the group of associated species increased steadily from the late 1800s to the present. The cumulative number of records for </w:t>
+      </w:r>
+      <w:r>
+        <w:rPr>
+          <w:rFonts w:ascii="Times New Roman" w:hAnsi="Times New Roman" w:cs="Times New Roman"/>
+          <w:i/>
+          <w:color w:val="000000" w:themeColor="text1"/>
         </w:rPr>
         <w:t xml:space="preserve">F. </w:t>
       </w:r>
@@ -8392,7 +8512,7 @@
         <w:rPr>
           <w:rFonts w:ascii="Times New Roman" w:hAnsi="Times New Roman" w:cs="Times New Roman"/>
           <w:i/>
-          <w:color w:val="7F7F7F" w:themeColor="text1" w:themeTint="80"/>
+          <w:color w:val="000000" w:themeColor="text1"/>
         </w:rPr>
         <w:t>alnus</w:t>
       </w:r>
@@ -8400,15 +8520,29 @@
       <w:r>
         <w:rPr>
           <w:rFonts w:ascii="Times New Roman" w:hAnsi="Times New Roman" w:cs="Times New Roman"/>
-          <w:color w:val="7F7F7F" w:themeColor="text1" w:themeTint="80"/>
-        </w:rPr>
-        <w:t xml:space="preserve"> increased rapidly from the late 1800s to approximately 1930. Ratios of the annual growth rates and ten year moving average (geometric mean) growth rates show that the rate at which </w:t>
-      </w:r>
-      <w:r>
-        <w:rPr>
-          <w:rFonts w:ascii="Times New Roman" w:hAnsi="Times New Roman" w:cs="Times New Roman"/>
-          <w:i/>
-          <w:color w:val="7F7F7F" w:themeColor="text1" w:themeTint="80"/>
+          <w:color w:val="000000" w:themeColor="text1"/>
+        </w:rPr>
+        <w:t xml:space="preserve"> increased rapidly from the late 1800s to approximately 1930. Ratios of the annual growth rates and ten year moving average (geometric mean) growth rates show that the rate </w:t>
+      </w:r>
+      <w:r>
+        <w:rPr>
+          <w:rFonts w:ascii="Times New Roman" w:hAnsi="Times New Roman" w:cs="Times New Roman"/>
+          <w:color w:val="000000" w:themeColor="text1"/>
+        </w:rPr>
+        <w:t>of</w:t>
+      </w:r>
+      <w:r>
+        <w:rPr>
+          <w:rFonts w:ascii="Times New Roman" w:hAnsi="Times New Roman" w:cs="Times New Roman"/>
+          <w:color w:val="000000" w:themeColor="text1"/>
+        </w:rPr>
+        <w:t xml:space="preserve"> </w:t>
+      </w:r>
+      <w:r>
+        <w:rPr>
+          <w:rFonts w:ascii="Times New Roman" w:hAnsi="Times New Roman" w:cs="Times New Roman"/>
+          <w:i/>
+          <w:color w:val="000000" w:themeColor="text1"/>
         </w:rPr>
         <w:t xml:space="preserve">F. </w:t>
       </w:r>
@@ -8417,7 +8551,7 @@
         <w:rPr>
           <w:rFonts w:ascii="Times New Roman" w:hAnsi="Times New Roman" w:cs="Times New Roman"/>
           <w:i/>
-          <w:color w:val="7F7F7F" w:themeColor="text1" w:themeTint="80"/>
+          <w:color w:val="000000" w:themeColor="text1"/>
         </w:rPr>
         <w:t>alnus</w:t>
       </w:r>
@@ -8425,14 +8559,14 @@
       <w:r>
         <w:rPr>
           <w:rFonts w:ascii="Times New Roman" w:hAnsi="Times New Roman" w:cs="Times New Roman"/>
-          <w:color w:val="7F7F7F" w:themeColor="text1" w:themeTint="80"/>
-        </w:rPr>
-        <w:t xml:space="preserve"> collections occurred was generally slower than that of the group of associated species prior to approximately 1920, but faster during most of the 20</w:t>
-      </w:r>
-      <w:r>
-        <w:rPr>
-          <w:rFonts w:ascii="Times New Roman" w:hAnsi="Times New Roman" w:cs="Times New Roman"/>
-          <w:color w:val="7F7F7F" w:themeColor="text1" w:themeTint="80"/>
+          <w:color w:val="000000" w:themeColor="text1"/>
+        </w:rPr>
+        <w:t xml:space="preserve"> collections was generally slower than that of the associated species prior to approximately 1920, but faster during most of the 20</w:t>
+      </w:r>
+      <w:r>
+        <w:rPr>
+          <w:rFonts w:ascii="Times New Roman" w:hAnsi="Times New Roman" w:cs="Times New Roman"/>
+          <w:color w:val="000000" w:themeColor="text1"/>
           <w:vertAlign w:val="superscript"/>
         </w:rPr>
         <w:t>th</w:t>
@@ -8440,15 +8574,22 @@
       <w:r>
         <w:rPr>
           <w:rFonts w:ascii="Times New Roman" w:hAnsi="Times New Roman" w:cs="Times New Roman"/>
-          <w:color w:val="7F7F7F" w:themeColor="text1" w:themeTint="80"/>
-        </w:rPr>
-        <w:t xml:space="preserve"> century (Figure 4B). The ratio of the cumulative increase in records of </w:t>
-      </w:r>
-      <w:r>
-        <w:rPr>
-          <w:rFonts w:ascii="Times New Roman" w:hAnsi="Times New Roman" w:cs="Times New Roman"/>
-          <w:i/>
-          <w:color w:val="7F7F7F" w:themeColor="text1" w:themeTint="80"/>
+          <w:color w:val="000000" w:themeColor="text1"/>
+        </w:rPr>
+        <w:t xml:space="preserve"> century (Fig.</w:t>
+      </w:r>
+      <w:r>
+        <w:rPr>
+          <w:rFonts w:ascii="Times New Roman" w:hAnsi="Times New Roman" w:cs="Times New Roman"/>
+          <w:color w:val="000000" w:themeColor="text1"/>
+        </w:rPr>
+        <w:t xml:space="preserve"> 4B). The ratio of the cumulative increase in records of </w:t>
+      </w:r>
+      <w:r>
+        <w:rPr>
+          <w:rFonts w:ascii="Times New Roman" w:hAnsi="Times New Roman" w:cs="Times New Roman"/>
+          <w:i/>
+          <w:color w:val="000000" w:themeColor="text1"/>
         </w:rPr>
         <w:t xml:space="preserve">F. </w:t>
       </w:r>
@@ -8457,7 +8598,7 @@
         <w:rPr>
           <w:rFonts w:ascii="Times New Roman" w:hAnsi="Times New Roman" w:cs="Times New Roman"/>
           <w:i/>
-          <w:color w:val="7F7F7F" w:themeColor="text1" w:themeTint="80"/>
+          <w:color w:val="000000" w:themeColor="text1"/>
         </w:rPr>
         <w:t>alnus</w:t>
       </w:r>
@@ -8465,21 +8606,21 @@
       <w:r>
         <w:rPr>
           <w:rFonts w:ascii="Times New Roman" w:hAnsi="Times New Roman" w:cs="Times New Roman"/>
-          <w:color w:val="7F7F7F" w:themeColor="text1" w:themeTint="80"/>
+          <w:color w:val="000000" w:themeColor="text1"/>
         </w:rPr>
         <w:t xml:space="preserve"> to the associated species corroborates this patter</w:t>
       </w:r>
       <w:r>
         <w:rPr>
           <w:rFonts w:ascii="Times New Roman" w:hAnsi="Times New Roman" w:cs="Times New Roman"/>
-          <w:color w:val="7F7F7F" w:themeColor="text1" w:themeTint="80"/>
+          <w:color w:val="000000" w:themeColor="text1"/>
         </w:rPr>
         <w:t>n</w:t>
       </w:r>
       <w:r>
         <w:rPr>
           <w:rFonts w:ascii="Times New Roman" w:hAnsi="Times New Roman" w:cs="Times New Roman"/>
-          <w:color w:val="7F7F7F" w:themeColor="text1" w:themeTint="80"/>
+          <w:color w:val="000000" w:themeColor="text1"/>
         </w:rPr>
         <w:t xml:space="preserve">, indicating that the increase of </w:t>
       </w:r>
@@ -8488,7 +8629,7 @@
           <w:rFonts w:ascii="Times New Roman" w:hAnsi="Times New Roman" w:cs="Times New Roman"/>
           <w:i/>
           <w:iCs/>
-          <w:color w:val="7F7F7F" w:themeColor="text1" w:themeTint="80"/>
+          <w:color w:val="000000" w:themeColor="text1"/>
         </w:rPr>
         <w:t xml:space="preserve">F. </w:t>
       </w:r>
@@ -8498,7 +8639,7 @@
           <w:rFonts w:ascii="Times New Roman" w:hAnsi="Times New Roman" w:cs="Times New Roman"/>
           <w:i/>
           <w:iCs/>
-          <w:color w:val="7F7F7F" w:themeColor="text1" w:themeTint="80"/>
+          <w:color w:val="000000" w:themeColor="text1"/>
         </w:rPr>
         <w:t>alnus</w:t>
       </w:r>
@@ -8506,9 +8647,23 @@
       <w:r>
         <w:rPr>
           <w:rFonts w:ascii="Times New Roman" w:hAnsi="Times New Roman" w:cs="Times New Roman"/>
-          <w:color w:val="7F7F7F" w:themeColor="text1" w:themeTint="80"/>
-        </w:rPr>
-        <w:t xml:space="preserve"> records was greater than the associated species from 1920 to the present (Figure 4C). </w:t>
+          <w:color w:val="000000" w:themeColor="text1"/>
+        </w:rPr>
+        <w:t xml:space="preserve"> records was greater than the associated species </w:t>
+      </w:r>
+      <w:r>
+        <w:rPr>
+          <w:rFonts w:ascii="Times New Roman" w:hAnsi="Times New Roman" w:cs="Times New Roman"/>
+          <w:color w:val="000000" w:themeColor="text1"/>
+        </w:rPr>
+        <w:t>from 1920 to the present (Fig.</w:t>
+      </w:r>
+      <w:r>
+        <w:rPr>
+          <w:rFonts w:ascii="Times New Roman" w:hAnsi="Times New Roman" w:cs="Times New Roman"/>
+          <w:color w:val="000000" w:themeColor="text1"/>
+        </w:rPr>
+        <w:t xml:space="preserve"> 4C). </w:t>
       </w:r>
     </w:p>
     <w:p>
@@ -8524,13 +8679,13 @@
         <w:ind w:firstLine="720"/>
         <w:rPr>
           <w:rFonts w:ascii="Times New Roman" w:hAnsi="Times New Roman" w:cs="Times New Roman"/>
-          <w:color w:val="7F7F7F" w:themeColor="text1" w:themeTint="80"/>
+          <w:color w:val="000000" w:themeColor="text1"/>
         </w:rPr>
       </w:pPr>
       <w:r>
         <w:rPr>
           <w:rFonts w:ascii="Times New Roman" w:hAnsi="Times New Roman" w:cs="Times New Roman"/>
-          <w:color w:val="7F7F7F" w:themeColor="text1" w:themeTint="80"/>
+          <w:color w:val="000000" w:themeColor="text1"/>
         </w:rPr>
         <w:t xml:space="preserve">The cumulative number of occupied 5 arc min grid cells for </w:t>
       </w:r>
@@ -8539,7 +8694,7 @@
           <w:rFonts w:ascii="Times New Roman" w:hAnsi="Times New Roman" w:cs="Times New Roman"/>
           <w:i/>
           <w:iCs/>
-          <w:color w:val="7F7F7F" w:themeColor="text1" w:themeTint="80"/>
+          <w:color w:val="000000" w:themeColor="text1"/>
         </w:rPr>
         <w:t xml:space="preserve">F. </w:t>
       </w:r>
@@ -8549,7 +8704,7 @@
           <w:rFonts w:ascii="Times New Roman" w:hAnsi="Times New Roman" w:cs="Times New Roman"/>
           <w:i/>
           <w:iCs/>
-          <w:color w:val="7F7F7F" w:themeColor="text1" w:themeTint="80"/>
+          <w:color w:val="000000" w:themeColor="text1"/>
         </w:rPr>
         <w:t>alnus</w:t>
       </w:r>
@@ -8557,58 +8712,78 @@
       <w:r>
         <w:rPr>
           <w:rFonts w:ascii="Times New Roman" w:hAnsi="Times New Roman" w:cs="Times New Roman"/>
-          <w:color w:val="7F7F7F" w:themeColor="text1" w:themeTint="80"/>
-        </w:rPr>
-        <w:t xml:space="preserve"> and the associated species, constrained to overlap within 30 arc min grid cells, increased through time for both datasets (Figure 5). A plot of the square root of cumulative occupied grid cells versus time supports a departure from a simple diffusion model of spatial spread in historical presence records (Figure 5A). If a random diffusion process governed the spatial spread of herbaria record locations, a linear regression would be the best-fit model of the square root of cumulative records versus time </w:t>
-      </w:r>
-      <w:r>
-        <w:rPr>
-          <w:rFonts w:ascii="Times New Roman" w:hAnsi="Times New Roman" w:cs="Times New Roman"/>
-          <w:color w:val="7F7F7F" w:themeColor="text1" w:themeTint="80"/>
-        </w:rPr>
-        <w:fldChar w:fldCharType="begin" w:fldLock="1"/>
-      </w:r>
-      <w:r>
-        <w:rPr>
-          <w:rFonts w:ascii="Times New Roman" w:hAnsi="Times New Roman" w:cs="Times New Roman"/>
-          <w:color w:val="7F7F7F" w:themeColor="text1" w:themeTint="80"/>
-        </w:rPr>
-        <w:instrText>ADDIN CSL_CITATION { "citationItems" : [ { "id" : "ITEM-1", "itemData" : { "author" : [ { "dropping-particle" : "", "family" : "Crooks", "given" : "Jeffery A", "non-dropping-particle" : "", "parse-names" : false, "suffix" : "" }, { "dropping-particle" : "", "family" : "Soul\u00e9", "given" : "Michael E", "non-dropping-particle" : "", "parse-names" : false, "suffix" : "" } ], "container-title" : "Invasive species and biodiversity management", "editor" : [ { "dropping-particle" : "", "family" : "Sandlund", "given" : "O. T.", "non-dropping-particle" : "", "parse-names" : false, "suffix" : "" }, { "dropping-particle" : "", "family" : "Schei", "given" : "P. J.", "non-dropping-particle" : "", "parse-names" : false, "suffix" : "" }, { "dropping-particle" : "", "family" : "Viken", "given" : "A.", "non-dropping-particle" : "", "parse-names" : false, "suffix" : "" } ], "id" : "ITEM-1", "issued" : { "date-parts" : [ [ "1999" ] ] }, "page" : "103-125", "publisher" : "Kluwer Academic Dordrecht, The Netherlands", "title" : "Lag times in population explosions of invasive species: causes and implications", "type" : "chapter" }, "uris" : [ "http://www.mendeley.com/documents/?uuid=10ec6275-e66e-4376-aa90-69741ed10b72" ] } ], "mendeley" : { "formattedCitation" : "(Crooks and Soul\u00e9 1999)", "plainTextFormattedCitation" : "(Crooks and Soul\u00e9 1999)", "previouslyFormattedCitation" : "(Crooks and Soul\u00e9 1999)" }, "properties" : { "noteIndex" : 0 }, "schema" : "https://github.com/citation-style-language/schema/raw/master/csl-citation.json" }</w:instrText>
-      </w:r>
-      <w:r>
-        <w:rPr>
-          <w:rFonts w:ascii="Times New Roman" w:hAnsi="Times New Roman" w:cs="Times New Roman"/>
-          <w:color w:val="7F7F7F" w:themeColor="text1" w:themeTint="80"/>
-        </w:rPr>
-        <w:fldChar w:fldCharType="separate"/>
-      </w:r>
-      <w:r>
-        <w:rPr>
-          <w:rFonts w:ascii="Times New Roman" w:hAnsi="Times New Roman" w:cs="Times New Roman"/>
-          <w:noProof/>
-          <w:color w:val="7F7F7F" w:themeColor="text1" w:themeTint="80"/>
-        </w:rPr>
-        <w:t>(Crooks and Soulé 1999)</w:t>
-      </w:r>
-      <w:r>
-        <w:rPr>
-          <w:rFonts w:ascii="Times New Roman" w:hAnsi="Times New Roman" w:cs="Times New Roman"/>
-          <w:color w:val="7F7F7F" w:themeColor="text1" w:themeTint="80"/>
-        </w:rPr>
-        <w:fldChar w:fldCharType="end"/>
-      </w:r>
-      <w:r>
-        <w:rPr>
-          <w:rFonts w:ascii="Times New Roman" w:hAnsi="Times New Roman" w:cs="Times New Roman"/>
-          <w:color w:val="7F7F7F" w:themeColor="text1" w:themeTint="80"/>
-        </w:rPr>
-        <w:t xml:space="preserve">. In contrast, based on likelihood ratio tests, the best-fit regression models of the square root of the cumulative number of grid cells occupied, with year as the predictor variable, were a quadratic polynomial regression for </w:t>
-      </w:r>
-      <w:r>
-        <w:rPr>
-          <w:rFonts w:ascii="Times New Roman" w:hAnsi="Times New Roman" w:cs="Times New Roman"/>
-          <w:i/>
-          <w:color w:val="7F7F7F" w:themeColor="text1" w:themeTint="80"/>
+          <w:color w:val="000000" w:themeColor="text1"/>
+        </w:rPr>
+        <w:t xml:space="preserve"> and the associated species, constrained to overlap within 30 arc min grid cells, increased throug</w:t>
+      </w:r>
+      <w:r>
+        <w:rPr>
+          <w:rFonts w:ascii="Times New Roman" w:hAnsi="Times New Roman" w:cs="Times New Roman"/>
+          <w:color w:val="000000" w:themeColor="text1"/>
+        </w:rPr>
+        <w:t>h time for both datasets (Fig.</w:t>
+      </w:r>
+      <w:r>
+        <w:rPr>
+          <w:rFonts w:ascii="Times New Roman" w:hAnsi="Times New Roman" w:cs="Times New Roman"/>
+          <w:color w:val="000000" w:themeColor="text1"/>
+        </w:rPr>
+        <w:t xml:space="preserve"> 5). </w:t>
+      </w:r>
+      <w:r>
+        <w:rPr>
+          <w:rFonts w:ascii="Times New Roman" w:hAnsi="Times New Roman" w:cs="Times New Roman"/>
+          <w:color w:val="000000" w:themeColor="text1"/>
+        </w:rPr>
+        <w:t>Trends</w:t>
+      </w:r>
+      <w:r>
+        <w:rPr>
+          <w:rFonts w:ascii="Times New Roman" w:hAnsi="Times New Roman" w:cs="Times New Roman"/>
+          <w:color w:val="000000" w:themeColor="text1"/>
+        </w:rPr>
+        <w:t xml:space="preserve"> in</w:t>
+      </w:r>
+      <w:r>
+        <w:rPr>
+          <w:rFonts w:ascii="Times New Roman" w:hAnsi="Times New Roman" w:cs="Times New Roman"/>
+          <w:color w:val="000000" w:themeColor="text1"/>
+        </w:rPr>
+        <w:t xml:space="preserve"> the square root of cumulative occupied grid cells versus time supports a departure from a simple diffusion model of spatial spread in his</w:t>
+      </w:r>
+      <w:r>
+        <w:rPr>
+          <w:rFonts w:ascii="Times New Roman" w:hAnsi="Times New Roman" w:cs="Times New Roman"/>
+          <w:color w:val="000000" w:themeColor="text1"/>
+        </w:rPr>
+        <w:t>torical presence records (Fig.</w:t>
+      </w:r>
+      <w:r>
+        <w:rPr>
+          <w:rFonts w:ascii="Times New Roman" w:hAnsi="Times New Roman" w:cs="Times New Roman"/>
+          <w:color w:val="000000" w:themeColor="text1"/>
+        </w:rPr>
+        <w:t xml:space="preserve"> 5A). </w:t>
+      </w:r>
+      <w:r>
+        <w:rPr>
+          <w:rFonts w:ascii="Times New Roman" w:hAnsi="Times New Roman" w:cs="Times New Roman"/>
+          <w:color w:val="000000" w:themeColor="text1"/>
+        </w:rPr>
+        <w:t>T</w:t>
+      </w:r>
+      <w:r>
+        <w:rPr>
+          <w:rFonts w:ascii="Times New Roman" w:hAnsi="Times New Roman" w:cs="Times New Roman"/>
+          <w:color w:val="000000" w:themeColor="text1"/>
+        </w:rPr>
+        <w:t xml:space="preserve">he best-fit regression models were a quadratic polynomial regression for </w:t>
+      </w:r>
+      <w:r>
+        <w:rPr>
+          <w:rFonts w:ascii="Times New Roman" w:hAnsi="Times New Roman" w:cs="Times New Roman"/>
+          <w:i/>
+          <w:color w:val="000000" w:themeColor="text1"/>
         </w:rPr>
         <w:t xml:space="preserve">F. </w:t>
       </w:r>
@@ -8617,7 +8792,7 @@
         <w:rPr>
           <w:rFonts w:ascii="Times New Roman" w:hAnsi="Times New Roman" w:cs="Times New Roman"/>
           <w:i/>
-          <w:color w:val="7F7F7F" w:themeColor="text1" w:themeTint="80"/>
+          <w:color w:val="000000" w:themeColor="text1"/>
         </w:rPr>
         <w:t>alnus</w:t>
       </w:r>
@@ -8625,14 +8800,14 @@
       <w:r>
         <w:rPr>
           <w:rFonts w:ascii="Times New Roman" w:hAnsi="Times New Roman" w:cs="Times New Roman"/>
-          <w:color w:val="7F7F7F" w:themeColor="text1" w:themeTint="80"/>
+          <w:color w:val="000000" w:themeColor="text1"/>
         </w:rPr>
         <w:t xml:space="preserve"> (R</w:t>
       </w:r>
       <w:r>
         <w:rPr>
           <w:rFonts w:ascii="Times New Roman" w:hAnsi="Times New Roman" w:cs="Times New Roman"/>
-          <w:color w:val="7F7F7F" w:themeColor="text1" w:themeTint="80"/>
+          <w:color w:val="000000" w:themeColor="text1"/>
           <w:vertAlign w:val="superscript"/>
         </w:rPr>
         <w:t>2</w:t>
@@ -8640,7 +8815,7 @@
       <w:r>
         <w:rPr>
           <w:rFonts w:ascii="Times New Roman" w:hAnsi="Times New Roman" w:cs="Times New Roman"/>
-          <w:color w:val="7F7F7F" w:themeColor="text1" w:themeTint="80"/>
+          <w:color w:val="000000" w:themeColor="text1"/>
         </w:rPr>
         <w:t xml:space="preserve"> = 0.996, </w:t>
       </w:r>
@@ -8648,7 +8823,7 @@
       <w:r>
         <w:rPr>
           <w:rFonts w:ascii="Times New Roman" w:hAnsi="Times New Roman" w:cs="Times New Roman"/>
-          <w:color w:val="7F7F7F" w:themeColor="text1" w:themeTint="80"/>
+          <w:color w:val="000000" w:themeColor="text1"/>
         </w:rPr>
         <w:t>df</w:t>
       </w:r>
@@ -8656,14 +8831,14 @@
       <w:r>
         <w:rPr>
           <w:rFonts w:ascii="Times New Roman" w:hAnsi="Times New Roman" w:cs="Times New Roman"/>
-          <w:color w:val="7F7F7F" w:themeColor="text1" w:themeTint="80"/>
+          <w:color w:val="000000" w:themeColor="text1"/>
         </w:rPr>
         <w:t xml:space="preserve"> = 129, P &lt;&lt; 0.05) and a cubic polynomial regression for the group of associated species (R</w:t>
       </w:r>
       <w:r>
         <w:rPr>
           <w:rFonts w:ascii="Times New Roman" w:hAnsi="Times New Roman" w:cs="Times New Roman"/>
-          <w:color w:val="7F7F7F" w:themeColor="text1" w:themeTint="80"/>
+          <w:color w:val="000000" w:themeColor="text1"/>
           <w:vertAlign w:val="superscript"/>
         </w:rPr>
         <w:t>2</w:t>
@@ -8671,39 +8846,154 @@
       <w:r>
         <w:rPr>
           <w:rFonts w:ascii="Times New Roman" w:hAnsi="Times New Roman" w:cs="Times New Roman"/>
-          <w:color w:val="7F7F7F" w:themeColor="text1" w:themeTint="80"/>
-        </w:rPr>
-        <w:t xml:space="preserve"> = </w:t>
-      </w:r>
-      <w:r>
-        <w:rPr>
-          <w:rFonts w:ascii="Times New Roman" w:hAnsi="Times New Roman" w:cs="Times New Roman"/>
-          <w:color w:val="7F7F7F" w:themeColor="text1" w:themeTint="80"/>
+          <w:color w:val="000000" w:themeColor="text1"/>
+        </w:rPr>
+        <w:t xml:space="preserve"> = 0.990, </w:t>
+      </w:r>
+      <w:proofErr w:type="spellStart"/>
+      <w:r>
+        <w:rPr>
+          <w:rFonts w:ascii="Times New Roman" w:hAnsi="Times New Roman" w:cs="Times New Roman"/>
+          <w:color w:val="000000" w:themeColor="text1"/>
+        </w:rPr>
+        <w:t>df</w:t>
+      </w:r>
+      <w:proofErr w:type="spellEnd"/>
+      <w:r>
+        <w:rPr>
+          <w:rFonts w:ascii="Times New Roman" w:hAnsi="Times New Roman" w:cs="Times New Roman"/>
+          <w:color w:val="000000" w:themeColor="text1"/>
+        </w:rPr>
+        <w:t xml:space="preserve"> = 140, P &lt;&lt; 0.05), both indicating a departure from linearity. The rate of increase in occurrence records was low for both </w:t>
+      </w:r>
+      <w:r>
+        <w:rPr>
+          <w:rFonts w:ascii="Times New Roman" w:hAnsi="Times New Roman" w:cs="Times New Roman"/>
+          <w:i/>
+          <w:color w:val="000000" w:themeColor="text1"/>
+        </w:rPr>
+        <w:t xml:space="preserve">F. </w:t>
+      </w:r>
+      <w:proofErr w:type="spellStart"/>
+      <w:r>
+        <w:rPr>
+          <w:rFonts w:ascii="Times New Roman" w:hAnsi="Times New Roman" w:cs="Times New Roman"/>
+          <w:i/>
+          <w:color w:val="000000" w:themeColor="text1"/>
+        </w:rPr>
+        <w:t>alnus</w:t>
+      </w:r>
+      <w:proofErr w:type="spellEnd"/>
+      <w:r>
+        <w:rPr>
+          <w:rFonts w:ascii="Times New Roman" w:hAnsi="Times New Roman" w:cs="Times New Roman"/>
+          <w:color w:val="000000" w:themeColor="text1"/>
+        </w:rPr>
+        <w:t xml:space="preserve"> and the associated species until 1890, after which the number of occupied cells rapidly increases for the group of associated species. In contrast, the number of occupied cells continued to increase slowly for </w:t>
+      </w:r>
+      <w:r>
+        <w:rPr>
+          <w:rFonts w:ascii="Times New Roman" w:hAnsi="Times New Roman" w:cs="Times New Roman"/>
+          <w:i/>
+          <w:color w:val="000000" w:themeColor="text1"/>
+        </w:rPr>
+        <w:t xml:space="preserve">F. </w:t>
+      </w:r>
+      <w:proofErr w:type="spellStart"/>
+      <w:r>
+        <w:rPr>
+          <w:rFonts w:ascii="Times New Roman" w:hAnsi="Times New Roman" w:cs="Times New Roman"/>
+          <w:i/>
+          <w:color w:val="000000" w:themeColor="text1"/>
+        </w:rPr>
+        <w:t>alnus</w:t>
+      </w:r>
+      <w:proofErr w:type="spellEnd"/>
+      <w:r>
+        <w:rPr>
+          <w:rFonts w:ascii="Times New Roman" w:hAnsi="Times New Roman" w:cs="Times New Roman"/>
+          <w:color w:val="000000" w:themeColor="text1"/>
+        </w:rPr>
+        <w:t xml:space="preserve"> until approximately 1920, as is demonstrated by the calculated ratio betw</w:t>
+      </w:r>
+      <w:r>
+        <w:rPr>
+          <w:rFonts w:ascii="Times New Roman" w:hAnsi="Times New Roman" w:cs="Times New Roman"/>
+          <w:color w:val="000000" w:themeColor="text1"/>
+        </w:rPr>
+        <w:t>een the two growth rates (Fig.</w:t>
+      </w:r>
+      <w:r>
+        <w:rPr>
+          <w:rFonts w:ascii="Times New Roman" w:hAnsi="Times New Roman" w:cs="Times New Roman"/>
+          <w:color w:val="000000" w:themeColor="text1"/>
+        </w:rPr>
+        <w:t xml:space="preserve"> 5B). Prior to 1915, with the exception of the earliest years of the </w:t>
+      </w:r>
+      <w:r>
+        <w:rPr>
+          <w:rFonts w:ascii="Times New Roman" w:hAnsi="Times New Roman" w:cs="Times New Roman"/>
+          <w:i/>
+          <w:color w:val="000000" w:themeColor="text1"/>
+        </w:rPr>
+        <w:t xml:space="preserve">F. </w:t>
+      </w:r>
+      <w:proofErr w:type="spellStart"/>
+      <w:r>
+        <w:rPr>
+          <w:rFonts w:ascii="Times New Roman" w:hAnsi="Times New Roman" w:cs="Times New Roman"/>
+          <w:i/>
+          <w:color w:val="000000" w:themeColor="text1"/>
+        </w:rPr>
+        <w:t>alnus</w:t>
+      </w:r>
+      <w:proofErr w:type="spellEnd"/>
+      <w:r>
+        <w:rPr>
+          <w:rFonts w:ascii="Times New Roman" w:hAnsi="Times New Roman" w:cs="Times New Roman"/>
+          <w:color w:val="000000" w:themeColor="text1"/>
+        </w:rPr>
+        <w:t xml:space="preserve"> invasion, the rate at which new grid cells were considered occupied was lower than the corresponding rate for the </w:t>
+      </w:r>
+      <w:r>
+        <w:rPr>
+          <w:rFonts w:ascii="Times New Roman" w:hAnsi="Times New Roman" w:cs="Times New Roman"/>
+          <w:color w:val="000000" w:themeColor="text1"/>
         </w:rPr>
         <w:lastRenderedPageBreak/>
-        <w:t xml:space="preserve">0.990, </w:t>
+        <w:t xml:space="preserve">associated species. From 1915 to the present, the rate at which grid cells are considered occupied by </w:t>
+      </w:r>
+      <w:r>
+        <w:rPr>
+          <w:rFonts w:ascii="Times New Roman" w:hAnsi="Times New Roman" w:cs="Times New Roman"/>
+          <w:i/>
+          <w:color w:val="000000" w:themeColor="text1"/>
+        </w:rPr>
+        <w:t xml:space="preserve">F. </w:t>
       </w:r>
       <w:proofErr w:type="spellStart"/>
       <w:r>
         <w:rPr>
           <w:rFonts w:ascii="Times New Roman" w:hAnsi="Times New Roman" w:cs="Times New Roman"/>
-          <w:color w:val="7F7F7F" w:themeColor="text1" w:themeTint="80"/>
-        </w:rPr>
-        <w:t>df</w:t>
+          <w:i/>
+          <w:color w:val="000000" w:themeColor="text1"/>
+        </w:rPr>
+        <w:t>alnus</w:t>
       </w:r>
       <w:proofErr w:type="spellEnd"/>
       <w:r>
         <w:rPr>
           <w:rFonts w:ascii="Times New Roman" w:hAnsi="Times New Roman" w:cs="Times New Roman"/>
-          <w:color w:val="7F7F7F" w:themeColor="text1" w:themeTint="80"/>
-        </w:rPr>
-        <w:t xml:space="preserve"> = 140, P &lt;&lt; 0.05), both indicating a departure from linearity. The rate of increase in occurrence records was low for both </w:t>
-      </w:r>
-      <w:r>
-        <w:rPr>
-          <w:rFonts w:ascii="Times New Roman" w:hAnsi="Times New Roman" w:cs="Times New Roman"/>
-          <w:i/>
-          <w:color w:val="7F7F7F" w:themeColor="text1" w:themeTint="80"/>
+          <w:color w:val="000000" w:themeColor="text1"/>
+        </w:rPr>
+        <w:t xml:space="preserve"> was consistently higher than the corresponding rate of growth for the associated species. The ratio of the cumulative number of occupied grid cells of </w:t>
+      </w:r>
+      <w:r>
+        <w:rPr>
+          <w:rFonts w:ascii="Times New Roman" w:hAnsi="Times New Roman" w:cs="Times New Roman"/>
+          <w:i/>
+          <w:iCs/>
+          <w:color w:val="000000" w:themeColor="text1"/>
         </w:rPr>
         <w:t xml:space="preserve">F. </w:t>
       </w:r>
@@ -8712,7 +9002,8 @@
         <w:rPr>
           <w:rFonts w:ascii="Times New Roman" w:hAnsi="Times New Roman" w:cs="Times New Roman"/>
           <w:i/>
-          <w:color w:val="7F7F7F" w:themeColor="text1" w:themeTint="80"/>
+          <w:iCs/>
+          <w:color w:val="000000" w:themeColor="text1"/>
         </w:rPr>
         <w:t>alnus</w:t>
       </w:r>
@@ -8720,15 +9011,15 @@
       <w:r>
         <w:rPr>
           <w:rFonts w:ascii="Times New Roman" w:hAnsi="Times New Roman" w:cs="Times New Roman"/>
-          <w:color w:val="7F7F7F" w:themeColor="text1" w:themeTint="80"/>
-        </w:rPr>
-        <w:t xml:space="preserve"> and the group of associated species until 1890, after which the number of occupied cells rapidly increases for the group of associated species. In contrast, the number of occupied cells continued to increase slowly for </w:t>
-      </w:r>
-      <w:r>
-        <w:rPr>
-          <w:rFonts w:ascii="Times New Roman" w:hAnsi="Times New Roman" w:cs="Times New Roman"/>
-          <w:i/>
-          <w:color w:val="7F7F7F" w:themeColor="text1" w:themeTint="80"/>
+          <w:color w:val="000000" w:themeColor="text1"/>
+        </w:rPr>
+        <w:t xml:space="preserve"> to the associated species shows that after approximately 1910 the rate at which </w:t>
+      </w:r>
+      <w:r>
+        <w:rPr>
+          <w:rFonts w:ascii="Times New Roman" w:hAnsi="Times New Roman" w:cs="Times New Roman"/>
+          <w:i/>
+          <w:color w:val="000000" w:themeColor="text1"/>
         </w:rPr>
         <w:t xml:space="preserve">F. </w:t>
       </w:r>
@@ -8737,7 +9028,7 @@
         <w:rPr>
           <w:rFonts w:ascii="Times New Roman" w:hAnsi="Times New Roman" w:cs="Times New Roman"/>
           <w:i/>
-          <w:color w:val="7F7F7F" w:themeColor="text1" w:themeTint="80"/>
+          <w:color w:val="000000" w:themeColor="text1"/>
         </w:rPr>
         <w:t>alnus</w:t>
       </w:r>
@@ -8745,145 +9036,23 @@
       <w:r>
         <w:rPr>
           <w:rFonts w:ascii="Times New Roman" w:hAnsi="Times New Roman" w:cs="Times New Roman"/>
-          <w:color w:val="7F7F7F" w:themeColor="text1" w:themeTint="80"/>
-        </w:rPr>
-        <w:t xml:space="preserve"> until approximately 1920, as is demonstrated by the calculated ratio between the two growth rates (Figure 5B). Prior to 1915, with the exception of the earliest years of the </w:t>
-      </w:r>
-      <w:r>
-        <w:rPr>
-          <w:rFonts w:ascii="Times New Roman" w:hAnsi="Times New Roman" w:cs="Times New Roman"/>
-          <w:i/>
-          <w:color w:val="7F7F7F" w:themeColor="text1" w:themeTint="80"/>
-        </w:rPr>
-        <w:t xml:space="preserve">F. </w:t>
-      </w:r>
-      <w:proofErr w:type="spellStart"/>
-      <w:r>
-        <w:rPr>
-          <w:rFonts w:ascii="Times New Roman" w:hAnsi="Times New Roman" w:cs="Times New Roman"/>
-          <w:i/>
-          <w:color w:val="7F7F7F" w:themeColor="text1" w:themeTint="80"/>
-        </w:rPr>
-        <w:t>alnus</w:t>
-      </w:r>
-      <w:proofErr w:type="spellEnd"/>
-      <w:r>
-        <w:rPr>
-          <w:rFonts w:ascii="Times New Roman" w:hAnsi="Times New Roman" w:cs="Times New Roman"/>
-          <w:color w:val="7F7F7F" w:themeColor="text1" w:themeTint="80"/>
-        </w:rPr>
-        <w:t xml:space="preserve"> invasion, the rate at which new grid cells were considered occupied by </w:t>
-      </w:r>
-      <w:r>
-        <w:rPr>
-          <w:rFonts w:ascii="Times New Roman" w:hAnsi="Times New Roman" w:cs="Times New Roman"/>
-          <w:color w:val="7F7F7F" w:themeColor="text1" w:themeTint="80"/>
-        </w:rPr>
-        <w:softHyphen/>
-      </w:r>
-      <w:r>
-        <w:rPr>
-          <w:rFonts w:ascii="Times New Roman" w:hAnsi="Times New Roman" w:cs="Times New Roman"/>
-          <w:i/>
-          <w:iCs/>
-          <w:color w:val="7F7F7F" w:themeColor="text1" w:themeTint="80"/>
-        </w:rPr>
-        <w:t xml:space="preserve">F. </w:t>
-      </w:r>
-      <w:proofErr w:type="spellStart"/>
-      <w:r>
-        <w:rPr>
-          <w:rFonts w:ascii="Times New Roman" w:hAnsi="Times New Roman" w:cs="Times New Roman"/>
-          <w:i/>
-          <w:iCs/>
-          <w:color w:val="7F7F7F" w:themeColor="text1" w:themeTint="80"/>
-        </w:rPr>
-        <w:t>alnus</w:t>
-      </w:r>
-      <w:proofErr w:type="spellEnd"/>
-      <w:r>
-        <w:rPr>
-          <w:rFonts w:ascii="Times New Roman" w:hAnsi="Times New Roman" w:cs="Times New Roman"/>
-          <w:color w:val="7F7F7F" w:themeColor="text1" w:themeTint="80"/>
-        </w:rPr>
-        <w:t xml:space="preserve"> was lower than the corresponding rate for the group of associated species. From 1915 to the present, the rate at which grid cells are considered occupied by </w:t>
-      </w:r>
-      <w:r>
-        <w:rPr>
-          <w:rFonts w:ascii="Times New Roman" w:hAnsi="Times New Roman" w:cs="Times New Roman"/>
-          <w:i/>
-          <w:color w:val="7F7F7F" w:themeColor="text1" w:themeTint="80"/>
-        </w:rPr>
-        <w:t xml:space="preserve">F. </w:t>
-      </w:r>
-      <w:proofErr w:type="spellStart"/>
-      <w:r>
-        <w:rPr>
-          <w:rFonts w:ascii="Times New Roman" w:hAnsi="Times New Roman" w:cs="Times New Roman"/>
-          <w:i/>
-          <w:color w:val="7F7F7F" w:themeColor="text1" w:themeTint="80"/>
-        </w:rPr>
-        <w:t>alnus</w:t>
-      </w:r>
-      <w:proofErr w:type="spellEnd"/>
-      <w:r>
-        <w:rPr>
-          <w:rFonts w:ascii="Times New Roman" w:hAnsi="Times New Roman" w:cs="Times New Roman"/>
-          <w:color w:val="7F7F7F" w:themeColor="text1" w:themeTint="80"/>
-        </w:rPr>
-        <w:t xml:space="preserve"> was consistently higher than the corresponding rate of growth for the associated species. The ratio of the cumulative number of occupied grid cells of </w:t>
-      </w:r>
-      <w:r>
-        <w:rPr>
-          <w:rFonts w:ascii="Times New Roman" w:hAnsi="Times New Roman" w:cs="Times New Roman"/>
-          <w:i/>
-          <w:iCs/>
-          <w:color w:val="7F7F7F" w:themeColor="text1" w:themeTint="80"/>
-        </w:rPr>
-        <w:t xml:space="preserve">F. </w:t>
-      </w:r>
-      <w:proofErr w:type="spellStart"/>
-      <w:r>
-        <w:rPr>
-          <w:rFonts w:ascii="Times New Roman" w:hAnsi="Times New Roman" w:cs="Times New Roman"/>
-          <w:i/>
-          <w:iCs/>
-          <w:color w:val="7F7F7F" w:themeColor="text1" w:themeTint="80"/>
-        </w:rPr>
-        <w:t>alnus</w:t>
-      </w:r>
-      <w:proofErr w:type="spellEnd"/>
-      <w:r>
-        <w:rPr>
-          <w:rFonts w:ascii="Times New Roman" w:hAnsi="Times New Roman" w:cs="Times New Roman"/>
-          <w:color w:val="7F7F7F" w:themeColor="text1" w:themeTint="80"/>
-        </w:rPr>
-        <w:t xml:space="preserve"> to the associated species shows that after approximately 1910 the rate at which </w:t>
-      </w:r>
-      <w:r>
-        <w:rPr>
-          <w:rFonts w:ascii="Times New Roman" w:hAnsi="Times New Roman" w:cs="Times New Roman"/>
-          <w:i/>
-          <w:color w:val="7F7F7F" w:themeColor="text1" w:themeTint="80"/>
-        </w:rPr>
-        <w:t xml:space="preserve">F. </w:t>
-      </w:r>
-      <w:proofErr w:type="spellStart"/>
-      <w:r>
-        <w:rPr>
-          <w:rFonts w:ascii="Times New Roman" w:hAnsi="Times New Roman" w:cs="Times New Roman"/>
-          <w:i/>
-          <w:color w:val="7F7F7F" w:themeColor="text1" w:themeTint="80"/>
-        </w:rPr>
-        <w:t>alnus</w:t>
-      </w:r>
-      <w:proofErr w:type="spellEnd"/>
-      <w:r>
-        <w:rPr>
-          <w:rFonts w:ascii="Times New Roman" w:hAnsi="Times New Roman" w:cs="Times New Roman"/>
-          <w:color w:val="7F7F7F" w:themeColor="text1" w:themeTint="80"/>
-        </w:rPr>
-        <w:t xml:space="preserve"> increased in area of occurrence was greater than that of the group of associated species (Figure 5C).</w:t>
+          <w:color w:val="000000" w:themeColor="text1"/>
+        </w:rPr>
+        <w:t xml:space="preserve"> increased in area of occurrence was greater than that of the gro</w:t>
+      </w:r>
+      <w:r>
+        <w:rPr>
+          <w:rFonts w:ascii="Times New Roman" w:hAnsi="Times New Roman" w:cs="Times New Roman"/>
+          <w:color w:val="000000" w:themeColor="text1"/>
+        </w:rPr>
+        <w:t>up of associated species (Fig.</w:t>
+      </w:r>
+      <w:r>
+        <w:rPr>
+          <w:rFonts w:ascii="Times New Roman" w:hAnsi="Times New Roman" w:cs="Times New Roman"/>
+          <w:color w:val="000000" w:themeColor="text1"/>
+        </w:rPr>
+        <w:t xml:space="preserve"> 5C).</w:t>
       </w:r>
     </w:p>
     <w:p>
@@ -8899,36 +9068,66 @@
         <w:ind w:firstLine="720"/>
         <w:rPr>
           <w:rFonts w:ascii="Times New Roman" w:hAnsi="Times New Roman" w:cs="Times New Roman"/>
-          <w:color w:val="7F7F7F" w:themeColor="text1" w:themeTint="80"/>
+          <w:color w:val="000000" w:themeColor="text1"/>
         </w:rPr>
       </w:pPr>
       <w:r>
         <w:rPr>
           <w:rFonts w:ascii="Times New Roman" w:hAnsi="Times New Roman" w:cs="Times New Roman"/>
-          <w:color w:val="7F7F7F" w:themeColor="text1" w:themeTint="80"/>
-        </w:rPr>
-        <w:t xml:space="preserve">Trends in the cumulative number of counties occupied were similar to the results of the analysis of the cumulative number of occupied grid cells. As noted in </w:t>
-      </w:r>
-      <w:r>
-        <w:rPr>
-          <w:rFonts w:ascii="Times New Roman" w:hAnsi="Times New Roman" w:cs="Times New Roman"/>
-          <w:i/>
-          <w:color w:val="7F7F7F" w:themeColor="text1" w:themeTint="80"/>
-        </w:rPr>
-        <w:t>Occupied counties through time</w:t>
-      </w:r>
-      <w:r>
-        <w:rPr>
-          <w:rFonts w:ascii="Times New Roman" w:hAnsi="Times New Roman" w:cs="Times New Roman"/>
-          <w:color w:val="7F7F7F" w:themeColor="text1" w:themeTint="80"/>
-        </w:rPr>
-        <w:t xml:space="preserve">, the compiled records dataset for both </w:t>
-      </w:r>
-      <w:r>
-        <w:rPr>
-          <w:rFonts w:ascii="Times New Roman" w:hAnsi="Times New Roman" w:cs="Times New Roman"/>
-          <w:i/>
-          <w:color w:val="7F7F7F" w:themeColor="text1" w:themeTint="80"/>
+          <w:color w:val="000000" w:themeColor="text1"/>
+        </w:rPr>
+        <w:t>Trends in the cumulative number of counties occupied were similar to the results of the analysis of the cumulative number of occupied grid cells. The number of counties where herbarium samples were collected increased rapidly during the late 19</w:t>
+      </w:r>
+      <w:r>
+        <w:rPr>
+          <w:rFonts w:ascii="Times New Roman" w:hAnsi="Times New Roman" w:cs="Times New Roman"/>
+          <w:color w:val="000000" w:themeColor="text1"/>
+          <w:vertAlign w:val="superscript"/>
+        </w:rPr>
+        <w:t>th</w:t>
+      </w:r>
+      <w:r>
+        <w:rPr>
+          <w:rFonts w:ascii="Times New Roman" w:hAnsi="Times New Roman" w:cs="Times New Roman"/>
+          <w:color w:val="000000" w:themeColor="text1"/>
+        </w:rPr>
+        <w:t xml:space="preserve"> to early 20</w:t>
+      </w:r>
+      <w:r>
+        <w:rPr>
+          <w:rFonts w:ascii="Times New Roman" w:hAnsi="Times New Roman" w:cs="Times New Roman"/>
+          <w:color w:val="000000" w:themeColor="text1"/>
+          <w:vertAlign w:val="superscript"/>
+        </w:rPr>
+        <w:t>th</w:t>
+      </w:r>
+      <w:r>
+        <w:rPr>
+          <w:rFonts w:ascii="Times New Roman" w:hAnsi="Times New Roman" w:cs="Times New Roman"/>
+          <w:color w:val="000000" w:themeColor="text1"/>
+        </w:rPr>
+        <w:t xml:space="preserve"> century. </w:t>
+      </w:r>
+      <w:r>
+        <w:rPr>
+          <w:rFonts w:ascii="Times New Roman" w:hAnsi="Times New Roman" w:cs="Times New Roman"/>
+          <w:color w:val="000000" w:themeColor="text1"/>
+        </w:rPr>
+        <w:t>In contrast, t</w:t>
+      </w:r>
+      <w:r>
+        <w:rPr>
+          <w:rFonts w:ascii="Times New Roman" w:hAnsi="Times New Roman" w:cs="Times New Roman"/>
+          <w:color w:val="000000" w:themeColor="text1"/>
+        </w:rPr>
+        <w:t xml:space="preserve">he number of counties where </w:t>
+      </w:r>
+      <w:r>
+        <w:rPr>
+          <w:rFonts w:ascii="Times New Roman" w:hAnsi="Times New Roman" w:cs="Times New Roman"/>
+          <w:i/>
+          <w:iCs/>
+          <w:color w:val="000000" w:themeColor="text1"/>
         </w:rPr>
         <w:t xml:space="preserve">F. </w:t>
       </w:r>
@@ -8937,7 +9136,8 @@
         <w:rPr>
           <w:rFonts w:ascii="Times New Roman" w:hAnsi="Times New Roman" w:cs="Times New Roman"/>
           <w:i/>
-          <w:color w:val="7F7F7F" w:themeColor="text1" w:themeTint="80"/>
+          <w:iCs/>
+          <w:color w:val="000000" w:themeColor="text1"/>
         </w:rPr>
         <w:t>alnus</w:t>
       </w:r>
@@ -8945,14 +9145,14 @@
       <w:r>
         <w:rPr>
           <w:rFonts w:ascii="Times New Roman" w:hAnsi="Times New Roman" w:cs="Times New Roman"/>
-          <w:color w:val="7F7F7F" w:themeColor="text1" w:themeTint="80"/>
-        </w:rPr>
-        <w:t xml:space="preserve"> and the associated species was subset to include records from counties that were occupied by both during the study period. The number of counties where herbarium samples were collected increased very rapidly during the late 19</w:t>
-      </w:r>
-      <w:r>
-        <w:rPr>
-          <w:rFonts w:ascii="Times New Roman" w:hAnsi="Times New Roman" w:cs="Times New Roman"/>
-          <w:color w:val="7F7F7F" w:themeColor="text1" w:themeTint="80"/>
+          <w:color w:val="000000" w:themeColor="text1"/>
+        </w:rPr>
+        <w:t xml:space="preserve"> was found increased slowly during the early part of the 20</w:t>
+      </w:r>
+      <w:r>
+        <w:rPr>
+          <w:rFonts w:ascii="Times New Roman" w:hAnsi="Times New Roman" w:cs="Times New Roman"/>
+          <w:color w:val="000000" w:themeColor="text1"/>
           <w:vertAlign w:val="superscript"/>
         </w:rPr>
         <w:t>th</w:t>
@@ -8960,31 +9160,314 @@
       <w:r>
         <w:rPr>
           <w:rFonts w:ascii="Times New Roman" w:hAnsi="Times New Roman" w:cs="Times New Roman"/>
-          <w:color w:val="7F7F7F" w:themeColor="text1" w:themeTint="80"/>
-        </w:rPr>
-        <w:t xml:space="preserve"> to early 20</w:t>
-      </w:r>
-      <w:r>
-        <w:rPr>
-          <w:rFonts w:ascii="Times New Roman" w:hAnsi="Times New Roman" w:cs="Times New Roman"/>
-          <w:color w:val="7F7F7F" w:themeColor="text1" w:themeTint="80"/>
+          <w:color w:val="000000" w:themeColor="text1"/>
+        </w:rPr>
+        <w:t xml:space="preserve"> century</w:t>
+      </w:r>
+      <w:r>
+        <w:rPr>
+          <w:rFonts w:ascii="Times New Roman" w:hAnsi="Times New Roman" w:cs="Times New Roman"/>
+          <w:color w:val="000000" w:themeColor="text1"/>
+        </w:rPr>
+        <w:t>, but rapidly after 1940 (Fig.</w:t>
+      </w:r>
+      <w:r>
+        <w:rPr>
+          <w:rFonts w:ascii="Times New Roman" w:hAnsi="Times New Roman" w:cs="Times New Roman"/>
+          <w:color w:val="000000" w:themeColor="text1"/>
+        </w:rPr>
+        <w:t xml:space="preserve"> 6A). Assuming counties were selected </w:t>
+      </w:r>
+      <w:r>
+        <w:rPr>
+          <w:rFonts w:ascii="Times New Roman" w:hAnsi="Times New Roman" w:cs="Times New Roman"/>
+          <w:color w:val="000000" w:themeColor="text1"/>
+        </w:rPr>
+        <w:t xml:space="preserve">for specimen collections </w:t>
+      </w:r>
+      <w:r>
+        <w:rPr>
+          <w:rFonts w:ascii="Times New Roman" w:hAnsi="Times New Roman" w:cs="Times New Roman"/>
+          <w:color w:val="000000" w:themeColor="text1"/>
+        </w:rPr>
+        <w:t>random</w:t>
+      </w:r>
+      <w:r>
+        <w:rPr>
+          <w:rFonts w:ascii="Times New Roman" w:hAnsi="Times New Roman" w:cs="Times New Roman"/>
+          <w:color w:val="000000" w:themeColor="text1"/>
+        </w:rPr>
+        <w:t>ly</w:t>
+      </w:r>
+      <w:r>
+        <w:rPr>
+          <w:rFonts w:ascii="Times New Roman" w:hAnsi="Times New Roman" w:cs="Times New Roman"/>
+          <w:color w:val="000000" w:themeColor="text1"/>
+        </w:rPr>
+        <w:t xml:space="preserve">, the relationship between the square root of the cumulative number of occupied counties and time (years) should be linear for the associated species. However, this </w:t>
+      </w:r>
+      <w:r>
+        <w:rPr>
+          <w:rFonts w:ascii="Times New Roman" w:hAnsi="Times New Roman" w:cs="Times New Roman"/>
+          <w:color w:val="000000" w:themeColor="text1"/>
+        </w:rPr>
+        <w:t>was not the case</w:t>
+      </w:r>
+      <w:r>
+        <w:rPr>
+          <w:rFonts w:ascii="Times New Roman" w:hAnsi="Times New Roman" w:cs="Times New Roman"/>
+          <w:color w:val="000000" w:themeColor="text1"/>
+        </w:rPr>
+        <w:t xml:space="preserve"> for either the associated species or </w:t>
+      </w:r>
+      <w:r>
+        <w:rPr>
+          <w:rFonts w:ascii="Times New Roman" w:hAnsi="Times New Roman" w:cs="Times New Roman"/>
+          <w:i/>
+          <w:color w:val="000000" w:themeColor="text1"/>
+        </w:rPr>
+        <w:t xml:space="preserve">F. </w:t>
+      </w:r>
+      <w:proofErr w:type="spellStart"/>
+      <w:r>
+        <w:rPr>
+          <w:rFonts w:ascii="Times New Roman" w:hAnsi="Times New Roman" w:cs="Times New Roman"/>
+          <w:i/>
+          <w:color w:val="000000" w:themeColor="text1"/>
+        </w:rPr>
+        <w:t>alnus</w:t>
+      </w:r>
+      <w:proofErr w:type="spellEnd"/>
+      <w:r>
+        <w:rPr>
+          <w:rFonts w:ascii="Times New Roman" w:hAnsi="Times New Roman" w:cs="Times New Roman"/>
+          <w:color w:val="000000" w:themeColor="text1"/>
+        </w:rPr>
+        <w:t xml:space="preserve"> (Fig.</w:t>
+      </w:r>
+      <w:r>
+        <w:rPr>
+          <w:rFonts w:ascii="Times New Roman" w:hAnsi="Times New Roman" w:cs="Times New Roman"/>
+          <w:color w:val="000000" w:themeColor="text1"/>
+        </w:rPr>
+        <w:t xml:space="preserve"> 6A). </w:t>
+      </w:r>
+      <w:r>
+        <w:rPr>
+          <w:rFonts w:ascii="Times New Roman" w:hAnsi="Times New Roman" w:cs="Times New Roman"/>
+          <w:color w:val="000000" w:themeColor="text1"/>
+        </w:rPr>
+        <w:t>A</w:t>
+      </w:r>
+      <w:r>
+        <w:rPr>
+          <w:rFonts w:ascii="Times New Roman" w:hAnsi="Times New Roman" w:cs="Times New Roman"/>
+          <w:color w:val="000000" w:themeColor="text1"/>
+        </w:rPr>
+        <w:t xml:space="preserve"> cubic polynomia</w:t>
+      </w:r>
+      <w:r>
+        <w:rPr>
+          <w:rFonts w:ascii="Times New Roman" w:hAnsi="Times New Roman" w:cs="Times New Roman"/>
+          <w:color w:val="000000" w:themeColor="text1"/>
+        </w:rPr>
+        <w:t>l regression model was the best-</w:t>
+      </w:r>
+      <w:r>
+        <w:rPr>
+          <w:rFonts w:ascii="Times New Roman" w:hAnsi="Times New Roman" w:cs="Times New Roman"/>
+          <w:color w:val="000000" w:themeColor="text1"/>
+        </w:rPr>
+        <w:t>fit model for both the associated species (R</w:t>
+      </w:r>
+      <w:r>
+        <w:rPr>
+          <w:rFonts w:ascii="Times New Roman" w:hAnsi="Times New Roman" w:cs="Times New Roman"/>
+          <w:color w:val="000000" w:themeColor="text1"/>
           <w:vertAlign w:val="superscript"/>
         </w:rPr>
+        <w:t>2</w:t>
+      </w:r>
+      <w:r>
+        <w:rPr>
+          <w:rFonts w:ascii="Times New Roman" w:hAnsi="Times New Roman" w:cs="Times New Roman"/>
+          <w:color w:val="000000" w:themeColor="text1"/>
+        </w:rPr>
+        <w:t xml:space="preserve"> = 0.967, </w:t>
+      </w:r>
+      <w:proofErr w:type="spellStart"/>
+      <w:r>
+        <w:rPr>
+          <w:rFonts w:ascii="Times New Roman" w:hAnsi="Times New Roman" w:cs="Times New Roman"/>
+          <w:color w:val="000000" w:themeColor="text1"/>
+        </w:rPr>
+        <w:t>df</w:t>
+      </w:r>
+      <w:proofErr w:type="spellEnd"/>
+      <w:r>
+        <w:rPr>
+          <w:rFonts w:ascii="Times New Roman" w:hAnsi="Times New Roman" w:cs="Times New Roman"/>
+          <w:color w:val="000000" w:themeColor="text1"/>
+        </w:rPr>
+        <w:t xml:space="preserve"> = 166, P &lt; 0.001) and </w:t>
+      </w:r>
+      <w:r>
+        <w:rPr>
+          <w:rFonts w:ascii="Times New Roman" w:hAnsi="Times New Roman" w:cs="Times New Roman"/>
+          <w:i/>
+          <w:color w:val="000000" w:themeColor="text1"/>
+        </w:rPr>
+        <w:t xml:space="preserve">F. </w:t>
+      </w:r>
+      <w:proofErr w:type="spellStart"/>
+      <w:r>
+        <w:rPr>
+          <w:rFonts w:ascii="Times New Roman" w:hAnsi="Times New Roman" w:cs="Times New Roman"/>
+          <w:i/>
+          <w:color w:val="000000" w:themeColor="text1"/>
+        </w:rPr>
+        <w:t>alnus</w:t>
+      </w:r>
+      <w:proofErr w:type="spellEnd"/>
+      <w:r>
+        <w:rPr>
+          <w:rFonts w:ascii="Times New Roman" w:hAnsi="Times New Roman" w:cs="Times New Roman"/>
+          <w:color w:val="000000" w:themeColor="text1"/>
+        </w:rPr>
+        <w:t xml:space="preserve"> (R</w:t>
+      </w:r>
+      <w:r>
+        <w:rPr>
+          <w:rFonts w:ascii="Times New Roman" w:hAnsi="Times New Roman" w:cs="Times New Roman"/>
+          <w:color w:val="000000" w:themeColor="text1"/>
+          <w:vertAlign w:val="superscript"/>
+        </w:rPr>
+        <w:t>2</w:t>
+      </w:r>
+      <w:r>
+        <w:rPr>
+          <w:rFonts w:ascii="Times New Roman" w:hAnsi="Times New Roman" w:cs="Times New Roman"/>
+          <w:color w:val="000000" w:themeColor="text1"/>
+        </w:rPr>
+        <w:t xml:space="preserve"> = 0.997, </w:t>
+      </w:r>
+      <w:proofErr w:type="spellStart"/>
+      <w:r>
+        <w:rPr>
+          <w:rFonts w:ascii="Times New Roman" w:hAnsi="Times New Roman" w:cs="Times New Roman"/>
+          <w:color w:val="000000" w:themeColor="text1"/>
+        </w:rPr>
+        <w:t>df</w:t>
+      </w:r>
+      <w:proofErr w:type="spellEnd"/>
+      <w:r>
+        <w:rPr>
+          <w:rFonts w:ascii="Times New Roman" w:hAnsi="Times New Roman" w:cs="Times New Roman"/>
+          <w:color w:val="000000" w:themeColor="text1"/>
+        </w:rPr>
+        <w:t xml:space="preserve"> = 130, P &lt; 0.001). The difference in the rate of growth of cumulative occupied counties between </w:t>
+      </w:r>
+      <w:r>
+        <w:rPr>
+          <w:rFonts w:ascii="Times New Roman" w:hAnsi="Times New Roman" w:cs="Times New Roman"/>
+          <w:i/>
+          <w:iCs/>
+          <w:color w:val="000000" w:themeColor="text1"/>
+        </w:rPr>
+        <w:t xml:space="preserve">F. </w:t>
+      </w:r>
+      <w:proofErr w:type="spellStart"/>
+      <w:r>
+        <w:rPr>
+          <w:rFonts w:ascii="Times New Roman" w:hAnsi="Times New Roman" w:cs="Times New Roman"/>
+          <w:i/>
+          <w:iCs/>
+          <w:color w:val="000000" w:themeColor="text1"/>
+        </w:rPr>
+        <w:t>alnus</w:t>
+      </w:r>
+      <w:proofErr w:type="spellEnd"/>
+      <w:r>
+        <w:rPr>
+          <w:rFonts w:ascii="Times New Roman" w:hAnsi="Times New Roman" w:cs="Times New Roman"/>
+          <w:color w:val="000000" w:themeColor="text1"/>
+        </w:rPr>
+        <w:softHyphen/>
+        <w:t xml:space="preserve"> and the associated species shows a similar pattern to that </w:t>
+      </w:r>
+      <w:r>
+        <w:rPr>
+          <w:rFonts w:ascii="Times New Roman" w:hAnsi="Times New Roman" w:cs="Times New Roman"/>
+          <w:color w:val="000000" w:themeColor="text1"/>
+        </w:rPr>
+        <w:t>of the</w:t>
+      </w:r>
+      <w:r>
+        <w:rPr>
+          <w:rFonts w:ascii="Times New Roman" w:hAnsi="Times New Roman" w:cs="Times New Roman"/>
+          <w:color w:val="000000" w:themeColor="text1"/>
+        </w:rPr>
+        <w:t xml:space="preserve"> cumula</w:t>
+      </w:r>
+      <w:r>
+        <w:rPr>
+          <w:rFonts w:ascii="Times New Roman" w:hAnsi="Times New Roman" w:cs="Times New Roman"/>
+          <w:color w:val="000000" w:themeColor="text1"/>
+        </w:rPr>
+        <w:t>tive occupied grid cells (Fig.</w:t>
+      </w:r>
+      <w:r>
+        <w:rPr>
+          <w:rFonts w:ascii="Times New Roman" w:hAnsi="Times New Roman" w:cs="Times New Roman"/>
+          <w:color w:val="000000" w:themeColor="text1"/>
+        </w:rPr>
+        <w:t xml:space="preserve"> 6B). The rate at which counties are considered occupied is slower for </w:t>
+      </w:r>
+      <w:r>
+        <w:rPr>
+          <w:rFonts w:ascii="Times New Roman" w:hAnsi="Times New Roman" w:cs="Times New Roman"/>
+          <w:i/>
+          <w:color w:val="000000" w:themeColor="text1"/>
+        </w:rPr>
+        <w:t xml:space="preserve">F. </w:t>
+      </w:r>
+      <w:proofErr w:type="spellStart"/>
+      <w:r>
+        <w:rPr>
+          <w:rFonts w:ascii="Times New Roman" w:hAnsi="Times New Roman" w:cs="Times New Roman"/>
+          <w:i/>
+          <w:color w:val="000000" w:themeColor="text1"/>
+        </w:rPr>
+        <w:t>alnus</w:t>
+      </w:r>
+      <w:proofErr w:type="spellEnd"/>
+      <w:r>
+        <w:rPr>
+          <w:rFonts w:ascii="Times New Roman" w:hAnsi="Times New Roman" w:cs="Times New Roman"/>
+          <w:color w:val="000000" w:themeColor="text1"/>
+        </w:rPr>
+        <w:t xml:space="preserve"> than the associated species early in the invasion history (prior to 1900) and faster during most of the 20</w:t>
+      </w:r>
+      <w:r>
+        <w:rPr>
+          <w:rFonts w:ascii="Times New Roman" w:hAnsi="Times New Roman" w:cs="Times New Roman"/>
+          <w:color w:val="000000" w:themeColor="text1"/>
+          <w:vertAlign w:val="superscript"/>
+        </w:rPr>
         <w:t>th</w:t>
       </w:r>
       <w:r>
         <w:rPr>
           <w:rFonts w:ascii="Times New Roman" w:hAnsi="Times New Roman" w:cs="Times New Roman"/>
-          <w:color w:val="7F7F7F" w:themeColor="text1" w:themeTint="80"/>
-        </w:rPr>
-        <w:t xml:space="preserve"> century, as indicated by rapid increase in the cumulative occupied counties for the associated species. The number of counties where </w:t>
-      </w:r>
-      <w:r>
-        <w:rPr>
-          <w:rFonts w:ascii="Times New Roman" w:hAnsi="Times New Roman" w:cs="Times New Roman"/>
-          <w:i/>
-          <w:iCs/>
-          <w:color w:val="7F7F7F" w:themeColor="text1" w:themeTint="80"/>
+          <w:color w:val="000000" w:themeColor="text1"/>
+        </w:rPr>
+        <w:t xml:space="preserve"> century. The ratio of occupied counties of </w:t>
+      </w:r>
+      <w:r>
+        <w:rPr>
+          <w:rFonts w:ascii="Times New Roman" w:hAnsi="Times New Roman" w:cs="Times New Roman"/>
+          <w:i/>
+          <w:color w:val="000000" w:themeColor="text1"/>
         </w:rPr>
         <w:t xml:space="preserve">F. </w:t>
       </w:r>
@@ -8993,8 +9476,7 @@
         <w:rPr>
           <w:rFonts w:ascii="Times New Roman" w:hAnsi="Times New Roman" w:cs="Times New Roman"/>
           <w:i/>
-          <w:iCs/>
-          <w:color w:val="7F7F7F" w:themeColor="text1" w:themeTint="80"/>
+          <w:color w:val="000000" w:themeColor="text1"/>
         </w:rPr>
         <w:t>alnus</w:t>
       </w:r>
@@ -9002,14 +9484,53 @@
       <w:r>
         <w:rPr>
           <w:rFonts w:ascii="Times New Roman" w:hAnsi="Times New Roman" w:cs="Times New Roman"/>
-          <w:color w:val="7F7F7F" w:themeColor="text1" w:themeTint="80"/>
-        </w:rPr>
-        <w:t xml:space="preserve"> was found increased very slowly during the early part of the 20</w:t>
-      </w:r>
-      <w:r>
-        <w:rPr>
-          <w:rFonts w:ascii="Times New Roman" w:hAnsi="Times New Roman" w:cs="Times New Roman"/>
-          <w:color w:val="7F7F7F" w:themeColor="text1" w:themeTint="80"/>
+          <w:color w:val="000000" w:themeColor="text1"/>
+        </w:rPr>
+        <w:t xml:space="preserve"> to those occupied by the associated species </w:t>
+      </w:r>
+      <w:r>
+        <w:rPr>
+          <w:rFonts w:ascii="Times New Roman" w:hAnsi="Times New Roman" w:cs="Times New Roman"/>
+          <w:color w:val="000000" w:themeColor="text1"/>
+        </w:rPr>
+        <w:t>shows</w:t>
+      </w:r>
+      <w:r>
+        <w:rPr>
+          <w:rFonts w:ascii="Times New Roman" w:hAnsi="Times New Roman" w:cs="Times New Roman"/>
+          <w:color w:val="000000" w:themeColor="text1"/>
+        </w:rPr>
+        <w:t xml:space="preserve"> that early in the invasion history, </w:t>
+      </w:r>
+      <w:r>
+        <w:rPr>
+          <w:rFonts w:ascii="Times New Roman" w:hAnsi="Times New Roman" w:cs="Times New Roman"/>
+          <w:i/>
+          <w:color w:val="000000" w:themeColor="text1"/>
+        </w:rPr>
+        <w:t xml:space="preserve">F. </w:t>
+      </w:r>
+      <w:proofErr w:type="spellStart"/>
+      <w:r>
+        <w:rPr>
+          <w:rFonts w:ascii="Times New Roman" w:hAnsi="Times New Roman" w:cs="Times New Roman"/>
+          <w:i/>
+          <w:color w:val="000000" w:themeColor="text1"/>
+        </w:rPr>
+        <w:t>alnus</w:t>
+      </w:r>
+      <w:proofErr w:type="spellEnd"/>
+      <w:r>
+        <w:rPr>
+          <w:rFonts w:ascii="Times New Roman" w:hAnsi="Times New Roman" w:cs="Times New Roman"/>
+          <w:color w:val="000000" w:themeColor="text1"/>
+        </w:rPr>
+        <w:t xml:space="preserve"> was less frequently collected in newly sampled counties, but that for most of the 20</w:t>
+      </w:r>
+      <w:r>
+        <w:rPr>
+          <w:rFonts w:ascii="Times New Roman" w:hAnsi="Times New Roman" w:cs="Times New Roman"/>
+          <w:color w:val="000000" w:themeColor="text1"/>
           <w:vertAlign w:val="superscript"/>
         </w:rPr>
         <w:t>th</w:t>
@@ -9017,15 +9538,15 @@
       <w:r>
         <w:rPr>
           <w:rFonts w:ascii="Times New Roman" w:hAnsi="Times New Roman" w:cs="Times New Roman"/>
-          <w:color w:val="7F7F7F" w:themeColor="text1" w:themeTint="80"/>
-        </w:rPr>
-        <w:t xml:space="preserve"> century, but rapidly after 1940 (Figure 6A). Assuming counties were selected as locations for herbarium specimen collections at random, the relationship between the square root of the cumulative number of occupied counties and time (years) should be linear for the associated species. However, this is not the relationship for either the associated species or </w:t>
-      </w:r>
-      <w:r>
-        <w:rPr>
-          <w:rFonts w:ascii="Times New Roman" w:hAnsi="Times New Roman" w:cs="Times New Roman"/>
-          <w:i/>
-          <w:color w:val="7F7F7F" w:themeColor="text1" w:themeTint="80"/>
+          <w:color w:val="000000" w:themeColor="text1"/>
+        </w:rPr>
+        <w:t xml:space="preserve"> century the number of counties occupied by </w:t>
+      </w:r>
+      <w:r>
+        <w:rPr>
+          <w:rFonts w:ascii="Times New Roman" w:hAnsi="Times New Roman" w:cs="Times New Roman"/>
+          <w:i/>
+          <w:color w:val="000000" w:themeColor="text1"/>
         </w:rPr>
         <w:t xml:space="preserve">F. </w:t>
       </w:r>
@@ -9034,7 +9555,7 @@
         <w:rPr>
           <w:rFonts w:ascii="Times New Roman" w:hAnsi="Times New Roman" w:cs="Times New Roman"/>
           <w:i/>
-          <w:color w:val="7F7F7F" w:themeColor="text1" w:themeTint="80"/>
+          <w:color w:val="000000" w:themeColor="text1"/>
         </w:rPr>
         <w:t>alnus</w:t>
       </w:r>
@@ -9042,420 +9563,63 @@
       <w:r>
         <w:rPr>
           <w:rFonts w:ascii="Times New Roman" w:hAnsi="Times New Roman" w:cs="Times New Roman"/>
-          <w:color w:val="7F7F7F" w:themeColor="text1" w:themeTint="80"/>
-        </w:rPr>
-        <w:t xml:space="preserve"> (Figure 6A). Compared to linear and quadratic regression models, a cubic polynomial regression model was the best fit model for both the associated species (R</w:t>
-      </w:r>
-      <w:r>
-        <w:rPr>
-          <w:rFonts w:ascii="Times New Roman" w:hAnsi="Times New Roman" w:cs="Times New Roman"/>
-          <w:color w:val="7F7F7F" w:themeColor="text1" w:themeTint="80"/>
-          <w:vertAlign w:val="superscript"/>
-        </w:rPr>
-        <w:t>2</w:t>
-      </w:r>
-      <w:r>
-        <w:rPr>
-          <w:rFonts w:ascii="Times New Roman" w:hAnsi="Times New Roman" w:cs="Times New Roman"/>
-          <w:color w:val="7F7F7F" w:themeColor="text1" w:themeTint="80"/>
-        </w:rPr>
-        <w:t xml:space="preserve"> = 0.967, </w:t>
+          <w:color w:val="000000" w:themeColor="text1"/>
+        </w:rPr>
+        <w:t xml:space="preserve"> has increased more rapidly than the number of counties occupi</w:t>
+      </w:r>
+      <w:r>
+        <w:rPr>
+          <w:rFonts w:ascii="Times New Roman" w:hAnsi="Times New Roman" w:cs="Times New Roman"/>
+          <w:color w:val="000000" w:themeColor="text1"/>
+        </w:rPr>
+        <w:t>ed by associated species (Fig.</w:t>
+      </w:r>
+      <w:r>
+        <w:rPr>
+          <w:rFonts w:ascii="Times New Roman" w:hAnsi="Times New Roman" w:cs="Times New Roman"/>
+          <w:color w:val="000000" w:themeColor="text1"/>
+        </w:rPr>
+        <w:t xml:space="preserve"> 6C). </w:t>
+      </w:r>
+      <w:r>
+        <w:rPr>
+          <w:rFonts w:ascii="Times New Roman" w:hAnsi="Times New Roman" w:cs="Times New Roman"/>
+          <w:color w:val="000000" w:themeColor="text1"/>
+        </w:rPr>
+        <w:t xml:space="preserve">Additionally, </w:t>
+      </w:r>
+      <w:r>
+        <w:rPr>
+          <w:rFonts w:ascii="Times New Roman" w:hAnsi="Times New Roman" w:cs="Times New Roman"/>
+          <w:i/>
+          <w:color w:val="000000" w:themeColor="text1"/>
+        </w:rPr>
+        <w:t xml:space="preserve">F. </w:t>
       </w:r>
       <w:proofErr w:type="spellStart"/>
       <w:r>
         <w:rPr>
           <w:rFonts w:ascii="Times New Roman" w:hAnsi="Times New Roman" w:cs="Times New Roman"/>
-          <w:color w:val="7F7F7F" w:themeColor="text1" w:themeTint="80"/>
-        </w:rPr>
-        <w:t>df</w:t>
+          <w:i/>
+          <w:color w:val="000000" w:themeColor="text1"/>
+        </w:rPr>
+        <w:t>alnus</w:t>
       </w:r>
       <w:proofErr w:type="spellEnd"/>
       <w:r>
         <w:rPr>
           <w:rFonts w:ascii="Times New Roman" w:hAnsi="Times New Roman" w:cs="Times New Roman"/>
-          <w:color w:val="7F7F7F" w:themeColor="text1" w:themeTint="80"/>
-        </w:rPr>
-        <w:t xml:space="preserve"> = 166, P &lt; 0.001) and </w:t>
-      </w:r>
-      <w:r>
-        <w:rPr>
-          <w:rFonts w:ascii="Times New Roman" w:hAnsi="Times New Roman" w:cs="Times New Roman"/>
-          <w:i/>
-          <w:color w:val="7F7F7F" w:themeColor="text1" w:themeTint="80"/>
-        </w:rPr>
-        <w:t xml:space="preserve">F. </w:t>
-      </w:r>
-      <w:proofErr w:type="spellStart"/>
-      <w:r>
-        <w:rPr>
-          <w:rFonts w:ascii="Times New Roman" w:hAnsi="Times New Roman" w:cs="Times New Roman"/>
-          <w:i/>
-          <w:color w:val="7F7F7F" w:themeColor="text1" w:themeTint="80"/>
-        </w:rPr>
-        <w:t>alnus</w:t>
-      </w:r>
-      <w:proofErr w:type="spellEnd"/>
-      <w:r>
-        <w:rPr>
-          <w:rFonts w:ascii="Times New Roman" w:hAnsi="Times New Roman" w:cs="Times New Roman"/>
-          <w:color w:val="7F7F7F" w:themeColor="text1" w:themeTint="80"/>
-        </w:rPr>
-        <w:t xml:space="preserve"> (R</w:t>
-      </w:r>
-      <w:r>
-        <w:rPr>
-          <w:rFonts w:ascii="Times New Roman" w:hAnsi="Times New Roman" w:cs="Times New Roman"/>
-          <w:color w:val="7F7F7F" w:themeColor="text1" w:themeTint="80"/>
-          <w:vertAlign w:val="superscript"/>
-        </w:rPr>
-        <w:t>2</w:t>
-      </w:r>
-      <w:r>
-        <w:rPr>
-          <w:rFonts w:ascii="Times New Roman" w:hAnsi="Times New Roman" w:cs="Times New Roman"/>
-          <w:color w:val="7F7F7F" w:themeColor="text1" w:themeTint="80"/>
-        </w:rPr>
-        <w:t xml:space="preserve"> = 0.997, </w:t>
-      </w:r>
-      <w:proofErr w:type="spellStart"/>
-      <w:r>
-        <w:rPr>
-          <w:rFonts w:ascii="Times New Roman" w:hAnsi="Times New Roman" w:cs="Times New Roman"/>
-          <w:color w:val="7F7F7F" w:themeColor="text1" w:themeTint="80"/>
-        </w:rPr>
-        <w:t>df</w:t>
-      </w:r>
-      <w:proofErr w:type="spellEnd"/>
-      <w:r>
-        <w:rPr>
-          <w:rFonts w:ascii="Times New Roman" w:hAnsi="Times New Roman" w:cs="Times New Roman"/>
-          <w:color w:val="7F7F7F" w:themeColor="text1" w:themeTint="80"/>
-        </w:rPr>
-        <w:t xml:space="preserve"> = 130, P &lt; 0.001), as determined by a likelihood ratio test. The difference in the rate of growth of cumulative occupied counties between </w:t>
-      </w:r>
-      <w:r>
-        <w:rPr>
-          <w:rFonts w:ascii="Times New Roman" w:hAnsi="Times New Roman" w:cs="Times New Roman"/>
-          <w:i/>
-          <w:iCs/>
-          <w:color w:val="7F7F7F" w:themeColor="text1" w:themeTint="80"/>
-        </w:rPr>
-        <w:t xml:space="preserve">F. </w:t>
-      </w:r>
-      <w:proofErr w:type="spellStart"/>
-      <w:r>
-        <w:rPr>
-          <w:rFonts w:ascii="Times New Roman" w:hAnsi="Times New Roman" w:cs="Times New Roman"/>
-          <w:i/>
-          <w:iCs/>
-          <w:color w:val="7F7F7F" w:themeColor="text1" w:themeTint="80"/>
-        </w:rPr>
-        <w:t>alnus</w:t>
-      </w:r>
-      <w:proofErr w:type="spellEnd"/>
-      <w:r>
-        <w:rPr>
-          <w:rFonts w:ascii="Times New Roman" w:hAnsi="Times New Roman" w:cs="Times New Roman"/>
-          <w:color w:val="7F7F7F" w:themeColor="text1" w:themeTint="80"/>
-        </w:rPr>
-        <w:softHyphen/>
-        <w:t xml:space="preserve"> and the associated species shows a similar pattern to that reported for cumulative occupied grid cells (Figure 6B). The rate at which counties are considered occupied is slower for </w:t>
-      </w:r>
-      <w:r>
-        <w:rPr>
-          <w:rFonts w:ascii="Times New Roman" w:hAnsi="Times New Roman" w:cs="Times New Roman"/>
-          <w:i/>
-          <w:color w:val="7F7F7F" w:themeColor="text1" w:themeTint="80"/>
-        </w:rPr>
-        <w:t xml:space="preserve">F. </w:t>
-      </w:r>
-      <w:proofErr w:type="spellStart"/>
-      <w:r>
-        <w:rPr>
-          <w:rFonts w:ascii="Times New Roman" w:hAnsi="Times New Roman" w:cs="Times New Roman"/>
-          <w:i/>
-          <w:color w:val="7F7F7F" w:themeColor="text1" w:themeTint="80"/>
-        </w:rPr>
-        <w:t>alnus</w:t>
-      </w:r>
-      <w:proofErr w:type="spellEnd"/>
-      <w:r>
-        <w:rPr>
-          <w:rFonts w:ascii="Times New Roman" w:hAnsi="Times New Roman" w:cs="Times New Roman"/>
-          <w:color w:val="7F7F7F" w:themeColor="text1" w:themeTint="80"/>
-        </w:rPr>
-        <w:t xml:space="preserve"> than the associated species early in the invasion history (prior to 1900) and faster during most of the 20</w:t>
-      </w:r>
-      <w:r>
-        <w:rPr>
-          <w:rFonts w:ascii="Times New Roman" w:hAnsi="Times New Roman" w:cs="Times New Roman"/>
-          <w:color w:val="7F7F7F" w:themeColor="text1" w:themeTint="80"/>
-          <w:vertAlign w:val="superscript"/>
-        </w:rPr>
-        <w:t>th</w:t>
-      </w:r>
-      <w:r>
-        <w:rPr>
-          <w:rFonts w:ascii="Times New Roman" w:hAnsi="Times New Roman" w:cs="Times New Roman"/>
-          <w:color w:val="7F7F7F" w:themeColor="text1" w:themeTint="80"/>
-        </w:rPr>
-        <w:t xml:space="preserve"> century (Figure 6B). The ratio of occupied counties of </w:t>
-      </w:r>
-      <w:r>
-        <w:rPr>
-          <w:rFonts w:ascii="Times New Roman" w:hAnsi="Times New Roman" w:cs="Times New Roman"/>
-          <w:i/>
-          <w:color w:val="7F7F7F" w:themeColor="text1" w:themeTint="80"/>
-        </w:rPr>
-        <w:t xml:space="preserve">F. </w:t>
-      </w:r>
-      <w:proofErr w:type="spellStart"/>
-      <w:r>
-        <w:rPr>
-          <w:rFonts w:ascii="Times New Roman" w:hAnsi="Times New Roman" w:cs="Times New Roman"/>
-          <w:i/>
-          <w:color w:val="7F7F7F" w:themeColor="text1" w:themeTint="80"/>
-        </w:rPr>
-        <w:t>alnus</w:t>
-      </w:r>
-      <w:proofErr w:type="spellEnd"/>
-      <w:r>
-        <w:rPr>
-          <w:rFonts w:ascii="Times New Roman" w:hAnsi="Times New Roman" w:cs="Times New Roman"/>
-          <w:color w:val="7F7F7F" w:themeColor="text1" w:themeTint="80"/>
-        </w:rPr>
-        <w:t xml:space="preserve"> to those occupied by the associated species indicates that early in the invasion history, </w:t>
-      </w:r>
-      <w:r>
-        <w:rPr>
-          <w:rFonts w:ascii="Times New Roman" w:hAnsi="Times New Roman" w:cs="Times New Roman"/>
-          <w:i/>
-          <w:color w:val="7F7F7F" w:themeColor="text1" w:themeTint="80"/>
-        </w:rPr>
-        <w:t xml:space="preserve">F. </w:t>
-      </w:r>
-      <w:proofErr w:type="spellStart"/>
-      <w:r>
-        <w:rPr>
-          <w:rFonts w:ascii="Times New Roman" w:hAnsi="Times New Roman" w:cs="Times New Roman"/>
-          <w:i/>
-          <w:color w:val="7F7F7F" w:themeColor="text1" w:themeTint="80"/>
-        </w:rPr>
-        <w:t>alnus</w:t>
-      </w:r>
-      <w:proofErr w:type="spellEnd"/>
-      <w:r>
-        <w:rPr>
-          <w:rFonts w:ascii="Times New Roman" w:hAnsi="Times New Roman" w:cs="Times New Roman"/>
-          <w:color w:val="7F7F7F" w:themeColor="text1" w:themeTint="80"/>
-        </w:rPr>
-        <w:t xml:space="preserve"> was less frequently collected in newly sampled counties, but that for most of the 20</w:t>
-      </w:r>
-      <w:r>
-        <w:rPr>
-          <w:rFonts w:ascii="Times New Roman" w:hAnsi="Times New Roman" w:cs="Times New Roman"/>
-          <w:color w:val="7F7F7F" w:themeColor="text1" w:themeTint="80"/>
-          <w:vertAlign w:val="superscript"/>
-        </w:rPr>
-        <w:t>th</w:t>
-      </w:r>
-      <w:r>
-        <w:rPr>
-          <w:rFonts w:ascii="Times New Roman" w:hAnsi="Times New Roman" w:cs="Times New Roman"/>
-          <w:color w:val="7F7F7F" w:themeColor="text1" w:themeTint="80"/>
-        </w:rPr>
-        <w:t xml:space="preserve"> century the number of counties occupied by </w:t>
-      </w:r>
-      <w:r>
-        <w:rPr>
-          <w:rFonts w:ascii="Times New Roman" w:hAnsi="Times New Roman" w:cs="Times New Roman"/>
-          <w:i/>
-          <w:color w:val="7F7F7F" w:themeColor="text1" w:themeTint="80"/>
-        </w:rPr>
-        <w:t xml:space="preserve">F. </w:t>
-      </w:r>
-      <w:proofErr w:type="spellStart"/>
-      <w:r>
-        <w:rPr>
-          <w:rFonts w:ascii="Times New Roman" w:hAnsi="Times New Roman" w:cs="Times New Roman"/>
-          <w:i/>
-          <w:color w:val="7F7F7F" w:themeColor="text1" w:themeTint="80"/>
-        </w:rPr>
-        <w:t>alnus</w:t>
-      </w:r>
-      <w:proofErr w:type="spellEnd"/>
-      <w:r>
-        <w:rPr>
-          <w:rFonts w:ascii="Times New Roman" w:hAnsi="Times New Roman" w:cs="Times New Roman"/>
-          <w:color w:val="7F7F7F" w:themeColor="text1" w:themeTint="80"/>
-        </w:rPr>
-        <w:t xml:space="preserve"> has increased more rapidly than the number of counties occupied by associated species (Figure 6C). </w:t>
-      </w:r>
-      <w:r>
-        <w:rPr>
-          <w:rFonts w:ascii="Times New Roman" w:hAnsi="Times New Roman" w:cs="Times New Roman"/>
-          <w:i/>
-          <w:color w:val="7F7F7F" w:themeColor="text1" w:themeTint="80"/>
-        </w:rPr>
-        <w:t xml:space="preserve">F. </w:t>
-      </w:r>
-      <w:proofErr w:type="spellStart"/>
-      <w:r>
-        <w:rPr>
-          <w:rFonts w:ascii="Times New Roman" w:hAnsi="Times New Roman" w:cs="Times New Roman"/>
-          <w:i/>
-          <w:color w:val="7F7F7F" w:themeColor="text1" w:themeTint="80"/>
-        </w:rPr>
-        <w:t>alnus</w:t>
-      </w:r>
-      <w:proofErr w:type="spellEnd"/>
-      <w:r>
-        <w:rPr>
-          <w:rFonts w:ascii="Times New Roman" w:hAnsi="Times New Roman" w:cs="Times New Roman"/>
-          <w:i/>
-          <w:color w:val="7F7F7F" w:themeColor="text1" w:themeTint="80"/>
+          <w:i/>
+          <w:color w:val="000000" w:themeColor="text1"/>
         </w:rPr>
         <w:t xml:space="preserve"> </w:t>
       </w:r>
       <w:r>
         <w:rPr>
           <w:rFonts w:ascii="Times New Roman" w:hAnsi="Times New Roman" w:cs="Times New Roman"/>
-          <w:color w:val="7F7F7F" w:themeColor="text1" w:themeTint="80"/>
+          <w:color w:val="000000" w:themeColor="text1"/>
         </w:rPr>
         <w:t xml:space="preserve">specimens were collected on average 48 years after at least one of the associated species had been collected in a county. </w:t>
-      </w:r>
-      <w:r>
-        <w:rPr>
-          <w:rFonts w:ascii="Times New Roman" w:hAnsi="Times New Roman" w:cs="Times New Roman"/>
-          <w:color w:val="7F7F7F" w:themeColor="text1" w:themeTint="80"/>
-        </w:rPr>
-        <w:t>~~</w:t>
-      </w:r>
-      <w:r>
-        <w:rPr>
-          <w:rFonts w:ascii="Times New Roman" w:hAnsi="Times New Roman" w:cs="Times New Roman"/>
-          <w:color w:val="7F7F7F" w:themeColor="text1" w:themeTint="80"/>
-        </w:rPr>
-        <w:t xml:space="preserve">While the distribution of years between sampling of an associated species and </w:t>
-      </w:r>
-      <w:r>
-        <w:rPr>
-          <w:rFonts w:ascii="Times New Roman" w:hAnsi="Times New Roman" w:cs="Times New Roman"/>
-          <w:i/>
-          <w:color w:val="7F7F7F" w:themeColor="text1" w:themeTint="80"/>
-        </w:rPr>
-        <w:t xml:space="preserve">F. </w:t>
-      </w:r>
-      <w:proofErr w:type="spellStart"/>
-      <w:r>
-        <w:rPr>
-          <w:rFonts w:ascii="Times New Roman" w:hAnsi="Times New Roman" w:cs="Times New Roman"/>
-          <w:i/>
-          <w:color w:val="7F7F7F" w:themeColor="text1" w:themeTint="80"/>
-        </w:rPr>
-        <w:t>alnus</w:t>
-      </w:r>
-      <w:proofErr w:type="spellEnd"/>
-      <w:r>
-        <w:rPr>
-          <w:rFonts w:ascii="Times New Roman" w:hAnsi="Times New Roman" w:cs="Times New Roman"/>
-          <w:color w:val="7F7F7F" w:themeColor="text1" w:themeTint="80"/>
-        </w:rPr>
-        <w:t xml:space="preserve"> is quite wide (standard deviation = 44; Figure 7), the first year an associated species was collected in a county was significantly earlier than the first year </w:t>
-      </w:r>
-      <w:r>
-        <w:rPr>
-          <w:rFonts w:ascii="Times New Roman" w:hAnsi="Times New Roman" w:cs="Times New Roman"/>
-          <w:i/>
-          <w:color w:val="7F7F7F" w:themeColor="text1" w:themeTint="80"/>
-        </w:rPr>
-        <w:t xml:space="preserve">F. </w:t>
-      </w:r>
-      <w:proofErr w:type="spellStart"/>
-      <w:r>
-        <w:rPr>
-          <w:rFonts w:ascii="Times New Roman" w:hAnsi="Times New Roman" w:cs="Times New Roman"/>
-          <w:i/>
-          <w:color w:val="7F7F7F" w:themeColor="text1" w:themeTint="80"/>
-        </w:rPr>
-        <w:t>alnus</w:t>
-      </w:r>
-      <w:proofErr w:type="spellEnd"/>
-      <w:r>
-        <w:rPr>
-          <w:rFonts w:ascii="Times New Roman" w:hAnsi="Times New Roman" w:cs="Times New Roman"/>
-          <w:color w:val="7F7F7F" w:themeColor="text1" w:themeTint="80"/>
-        </w:rPr>
-        <w:t xml:space="preserve"> was sampled in that county (paired t-test, t = -15.57, </w:t>
-      </w:r>
-      <w:proofErr w:type="spellStart"/>
-      <w:r>
-        <w:rPr>
-          <w:rFonts w:ascii="Times New Roman" w:hAnsi="Times New Roman" w:cs="Times New Roman"/>
-          <w:color w:val="7F7F7F" w:themeColor="text1" w:themeTint="80"/>
-        </w:rPr>
-        <w:t>df</w:t>
-      </w:r>
-      <w:proofErr w:type="spellEnd"/>
-      <w:r>
-        <w:rPr>
-          <w:rFonts w:ascii="Times New Roman" w:hAnsi="Times New Roman" w:cs="Times New Roman"/>
-          <w:color w:val="7F7F7F" w:themeColor="text1" w:themeTint="80"/>
-        </w:rPr>
-        <w:t xml:space="preserve"> = 196, P &lt;&lt; 0.05</w:t>
-      </w:r>
-      <w:proofErr w:type="gramStart"/>
-      <w:r>
-        <w:rPr>
-          <w:rFonts w:ascii="Times New Roman" w:hAnsi="Times New Roman" w:cs="Times New Roman"/>
-          <w:color w:val="7F7F7F" w:themeColor="text1" w:themeTint="80"/>
-        </w:rPr>
-        <w:t>).</w:t>
-      </w:r>
-      <w:r>
-        <w:rPr>
-          <w:rFonts w:ascii="Times New Roman" w:hAnsi="Times New Roman" w:cs="Times New Roman"/>
-          <w:color w:val="7F7F7F" w:themeColor="text1" w:themeTint="80"/>
-        </w:rPr>
-        <w:t>~</w:t>
-      </w:r>
-      <w:proofErr w:type="gramEnd"/>
-      <w:r>
-        <w:rPr>
-          <w:rFonts w:ascii="Times New Roman" w:hAnsi="Times New Roman" w:cs="Times New Roman"/>
-          <w:color w:val="7F7F7F" w:themeColor="text1" w:themeTint="80"/>
-        </w:rPr>
-        <w:t xml:space="preserve">~ </w:t>
-      </w:r>
-    </w:p>
-    <w:p>
-      <w:pPr>
-        <w:rPr>
-          <w:rFonts w:ascii="Times New Roman" w:hAnsi="Times New Roman" w:cs="Times New Roman"/>
-          <w:color w:val="7F7F7F" w:themeColor="text1" w:themeTint="80"/>
-        </w:rPr>
-      </w:pPr>
-      <w:r>
-        <w:rPr>
-          <w:rFonts w:ascii="Times New Roman" w:hAnsi="Times New Roman" w:cs="Times New Roman"/>
-          <w:color w:val="7F7F7F" w:themeColor="text1" w:themeTint="80"/>
-        </w:rPr>
-        <w:t xml:space="preserve">**** I am not convinced that Fig 7 is important. The only piece of useful and relevant information that can be gleaned from it is that for most counties, some sampling occurred many years prior to finding Buckthorn there. If this stays in the paper at all, it could potentially go into </w:t>
-      </w:r>
-      <w:r>
-        <w:rPr>
-          <w:rFonts w:ascii="Times New Roman" w:hAnsi="Times New Roman" w:cs="Times New Roman"/>
-          <w:color w:val="7F7F7F" w:themeColor="text1" w:themeTint="80"/>
-        </w:rPr>
-        <w:lastRenderedPageBreak/>
-        <w:t>a supporting information, but more likely, I can simply state the overall result, probably in the discussion.</w:t>
-      </w:r>
-      <w:r>
-        <w:rPr>
-          <w:rFonts w:ascii="Times New Roman" w:hAnsi="Times New Roman" w:cs="Times New Roman"/>
-          <w:color w:val="7F7F7F" w:themeColor="text1" w:themeTint="80"/>
-        </w:rPr>
-        <w:t xml:space="preserve"> </w:t>
       </w:r>
     </w:p>
     <w:p>
@@ -19557,193 +19721,6 @@
               <wp14:pctHeight>0</wp14:pctHeight>
             </wp14:sizeRelV>
           </wp:anchor>
-        </w:drawing>
-      </w:r>
-      <w:r>
-        <w:rPr>
-          <w:rFonts w:ascii="Times New Roman" w:hAnsi="Times New Roman" w:cs="Times New Roman"/>
-          <w:b/>
-        </w:rPr>
-        <w:br w:type="page"/>
-      </w:r>
-    </w:p>
-    <w:p>
-      <w:pPr>
-        <w:rPr>
-          <w:rFonts w:ascii="Times New Roman" w:hAnsi="Times New Roman" w:cs="Times New Roman"/>
-        </w:rPr>
-      </w:pPr>
-      <w:r>
-        <w:rPr>
-          <w:rFonts w:ascii="Times New Roman" w:hAnsi="Times New Roman" w:cs="Times New Roman"/>
-          <w:b/>
-        </w:rPr>
-        <w:lastRenderedPageBreak/>
-        <w:t>****</w:t>
-      </w:r>
-      <w:r>
-        <w:rPr>
-          <w:rFonts w:ascii="Times New Roman" w:hAnsi="Times New Roman" w:cs="Times New Roman"/>
-        </w:rPr>
-        <w:t xml:space="preserve">Remove this </w:t>
-      </w:r>
-      <w:proofErr w:type="gramStart"/>
-      <w:r>
-        <w:rPr>
-          <w:rFonts w:ascii="Times New Roman" w:hAnsi="Times New Roman" w:cs="Times New Roman"/>
-        </w:rPr>
-        <w:t>figure.*</w:t>
-      </w:r>
-      <w:proofErr w:type="gramEnd"/>
-      <w:r>
-        <w:rPr>
-          <w:rFonts w:ascii="Times New Roman" w:hAnsi="Times New Roman" w:cs="Times New Roman"/>
-        </w:rPr>
-        <w:t>**</w:t>
-      </w:r>
-      <w:r>
-        <w:rPr>
-          <w:rFonts w:ascii="Times New Roman" w:hAnsi="Times New Roman" w:cs="Times New Roman"/>
-        </w:rPr>
-        <w:t>*</w:t>
-      </w:r>
-    </w:p>
-    <w:p>
-      <w:pPr>
-        <w:rPr>
-          <w:rFonts w:ascii="Times New Roman" w:hAnsi="Times New Roman" w:cs="Times New Roman"/>
-        </w:rPr>
-      </w:pPr>
-      <w:r>
-        <w:rPr>
-          <w:rFonts w:ascii="Times New Roman" w:hAnsi="Times New Roman" w:cs="Times New Roman"/>
-          <w:b/>
-        </w:rPr>
-        <w:t>Figure 7.</w:t>
-      </w:r>
-      <w:r>
-        <w:rPr>
-          <w:rFonts w:ascii="Times New Roman" w:hAnsi="Times New Roman" w:cs="Times New Roman"/>
-        </w:rPr>
-        <w:t xml:space="preserve"> </w:t>
-      </w:r>
-      <w:r>
-        <w:rPr>
-          <w:rFonts w:ascii="Times New Roman" w:hAnsi="Times New Roman" w:cs="Times New Roman"/>
-        </w:rPr>
-        <w:t>Frequency</w:t>
-      </w:r>
-      <w:r>
-        <w:rPr>
-          <w:rFonts w:ascii="Times New Roman" w:hAnsi="Times New Roman" w:cs="Times New Roman"/>
-        </w:rPr>
-        <w:t xml:space="preserve"> of the </w:t>
-      </w:r>
-      <w:r>
-        <w:rPr>
-          <w:rFonts w:ascii="Times New Roman" w:hAnsi="Times New Roman" w:cs="Times New Roman"/>
-        </w:rPr>
-        <w:t xml:space="preserve">differences in the </w:t>
-      </w:r>
-      <w:r>
-        <w:rPr>
-          <w:rFonts w:ascii="Times New Roman" w:hAnsi="Times New Roman" w:cs="Times New Roman"/>
-        </w:rPr>
-        <w:t xml:space="preserve">number of years between an observation of </w:t>
-      </w:r>
-      <w:r>
-        <w:rPr>
-          <w:rFonts w:ascii="Times New Roman" w:hAnsi="Times New Roman" w:cs="Times New Roman"/>
-        </w:rPr>
-        <w:t>an</w:t>
-      </w:r>
-      <w:r>
-        <w:rPr>
-          <w:rFonts w:ascii="Times New Roman" w:hAnsi="Times New Roman" w:cs="Times New Roman"/>
-        </w:rPr>
-        <w:t xml:space="preserve"> associated species in a county and the observation of </w:t>
-      </w:r>
-      <w:r>
-        <w:rPr>
-          <w:rFonts w:ascii="Times New Roman" w:hAnsi="Times New Roman" w:cs="Times New Roman"/>
-          <w:i/>
-        </w:rPr>
-        <w:t xml:space="preserve">F. </w:t>
-      </w:r>
-      <w:proofErr w:type="spellStart"/>
-      <w:r>
-        <w:rPr>
-          <w:rFonts w:ascii="Times New Roman" w:hAnsi="Times New Roman" w:cs="Times New Roman"/>
-          <w:i/>
-        </w:rPr>
-        <w:t>alnus</w:t>
-      </w:r>
-      <w:proofErr w:type="spellEnd"/>
-      <w:r>
-        <w:rPr>
-          <w:rFonts w:ascii="Times New Roman" w:hAnsi="Times New Roman" w:cs="Times New Roman"/>
-        </w:rPr>
-        <w:t xml:space="preserve"> in that county.</w:t>
-      </w:r>
-    </w:p>
-    <w:p>
-      <w:pPr>
-        <w:rPr>
-          <w:rFonts w:ascii="Times New Roman" w:hAnsi="Times New Roman" w:cs="Times New Roman"/>
-        </w:rPr>
-      </w:pPr>
-    </w:p>
-    <w:p>
-      <w:pPr>
-        <w:rPr>
-          <w:rFonts w:ascii="Times New Roman" w:hAnsi="Times New Roman" w:cs="Times New Roman"/>
-        </w:rPr>
-      </w:pPr>
-      <w:r>
-        <w:rPr>
-          <w:rFonts w:ascii="Times New Roman" w:hAnsi="Times New Roman" w:cs="Times New Roman"/>
-          <w:noProof/>
-        </w:rPr>
-        <w:drawing>
-          <wp:inline distT="0" distB="0" distL="0" distR="0" wp14:anchorId="3DC922B3" wp14:editId="68450DAF">
-            <wp:extent cx="5943600" cy="5943600"/>
-            <wp:effectExtent l="0" t="0" r="0" b="0"/>
-            <wp:docPr id="13" name="Picture 13"/>
-            <wp:cNvGraphicFramePr>
-              <a:graphicFrameLocks xmlns:a="http://schemas.openxmlformats.org/drawingml/2006/main" noChangeAspect="1"/>
-            </wp:cNvGraphicFramePr>
-            <a:graphic xmlns:a="http://schemas.openxmlformats.org/drawingml/2006/main">
-              <a:graphicData uri="http://schemas.openxmlformats.org/drawingml/2006/picture">
-                <pic:pic xmlns:pic="http://schemas.openxmlformats.org/drawingml/2006/picture">
-                  <pic:nvPicPr>
-                    <pic:cNvPr id="0" name="Diss_Fig_3_7.pdf"/>
-                    <pic:cNvPicPr/>
-                  </pic:nvPicPr>
-                  <pic:blipFill>
-                    <a:blip r:embed="rId12">
-                      <a:extLst>
-                        <a:ext uri="{28A0092B-C50C-407E-A947-70E740481C1C}">
-                          <a14:useLocalDpi xmlns:a14="http://schemas.microsoft.com/office/drawing/2010/main" val="0"/>
-                        </a:ext>
-                      </a:extLst>
-                    </a:blip>
-                    <a:stretch>
-                      <a:fillRect/>
-                    </a:stretch>
-                  </pic:blipFill>
-                  <pic:spPr>
-                    <a:xfrm>
-                      <a:off x="0" y="0"/>
-                      <a:ext cx="5943600" cy="5943600"/>
-                    </a:xfrm>
-                    <a:prstGeom prst="rect">
-                      <a:avLst/>
-                    </a:prstGeom>
-                  </pic:spPr>
-                </pic:pic>
-              </a:graphicData>
-            </a:graphic>
-          </wp:inline>
         </w:drawing>
       </w:r>
       <w:r>
@@ -22455,7 +22432,7 @@
 </file>
 
 <file path=customXml/itemProps1.xml><?xml version="1.0" encoding="utf-8"?>
-<ds:datastoreItem xmlns:ds="http://schemas.openxmlformats.org/officeDocument/2006/customXml" ds:itemID="{68705F64-23FE-A141-853F-4863B0B30AA8}">
+<ds:datastoreItem xmlns:ds="http://schemas.openxmlformats.org/officeDocument/2006/customXml" ds:itemID="{50693CBA-30B2-6D43-8B2D-D40D9C8CF54B}">
   <ds:schemaRefs>
     <ds:schemaRef ds:uri="http://schemas.openxmlformats.org/officeDocument/2006/bibliography"/>
   </ds:schemaRefs>

</xml_diff>

<commit_message>
Changed occurrence to presence throughout. Minor edits in the intro.
</commit_message>
<xml_diff>
--- a/manuscript/Aiello-Lammens-Reconstructing-F-alnus-spread.docx
+++ b/manuscript/Aiello-Lammens-Reconstructing-F-alnus-spread.docx
@@ -4,6 +4,7 @@
   <w:body>
     <w:p>
       <w:pPr>
+        <w:outlineLvl w:val="0"/>
         <w:rPr>
           <w:rFonts w:ascii="Times New Roman" w:hAnsi="Times New Roman" w:cs="Times New Roman"/>
         </w:rPr>
@@ -131,6 +132,7 @@
     </w:p>
     <w:p>
       <w:pPr>
+        <w:outlineLvl w:val="0"/>
         <w:rPr>
           <w:rFonts w:ascii="Times New Roman" w:hAnsi="Times New Roman" w:cs="Times New Roman"/>
           <w:b/>
@@ -219,6 +221,7 @@
     </w:p>
     <w:p>
       <w:pPr>
+        <w:outlineLvl w:val="0"/>
         <w:rPr>
           <w:rFonts w:ascii="Times New Roman" w:hAnsi="Times New Roman" w:cs="Times New Roman"/>
         </w:rPr>
@@ -247,6 +250,7 @@
     </w:p>
     <w:p>
       <w:pPr>
+        <w:outlineLvl w:val="0"/>
         <w:rPr>
           <w:rFonts w:ascii="Times New Roman" w:hAnsi="Times New Roman" w:cs="Times New Roman"/>
         </w:rPr>
@@ -274,6 +278,7 @@
     </w:p>
     <w:p>
       <w:pPr>
+        <w:outlineLvl w:val="0"/>
         <w:rPr>
           <w:rFonts w:ascii="Times New Roman" w:hAnsi="Times New Roman" w:cs="Times New Roman"/>
         </w:rPr>
@@ -301,6 +306,7 @@
     </w:p>
     <w:p>
       <w:pPr>
+        <w:outlineLvl w:val="0"/>
         <w:rPr>
           <w:rFonts w:ascii="Times New Roman" w:hAnsi="Times New Roman" w:cs="Times New Roman"/>
         </w:rPr>
@@ -336,6 +342,7 @@
     </w:p>
     <w:p>
       <w:pPr>
+        <w:outlineLvl w:val="0"/>
         <w:rPr>
           <w:rFonts w:ascii="Times New Roman" w:hAnsi="Times New Roman" w:cs="Times New Roman"/>
           <w:b/>
@@ -908,6 +915,7 @@
     </w:p>
     <w:p>
       <w:pPr>
+        <w:outlineLvl w:val="0"/>
         <w:rPr>
           <w:rFonts w:ascii="Times New Roman" w:hAnsi="Times New Roman" w:cs="Times New Roman"/>
         </w:rPr>
@@ -974,6 +982,7 @@
     </w:p>
     <w:p>
       <w:pPr>
+        <w:outlineLvl w:val="0"/>
         <w:rPr>
           <w:rFonts w:ascii="Times New Roman" w:hAnsi="Times New Roman" w:cs="Times New Roman"/>
           <w:b/>
@@ -1132,7 +1141,19 @@
         <w:rPr>
           <w:rFonts w:ascii="Times New Roman" w:hAnsi="Times New Roman" w:cs="Times New Roman"/>
         </w:rPr>
-        <w:t xml:space="preserve"> piece together ‘what happened’ by examining emerging patter</w:t>
+        <w:t xml:space="preserve"> piece t</w:t>
+      </w:r>
+      <w:r>
+        <w:rPr>
+          <w:rFonts w:ascii="Times New Roman" w:hAnsi="Times New Roman" w:cs="Times New Roman"/>
+        </w:rPr>
+        <w:t xml:space="preserve">ogether this history </w:t>
+      </w:r>
+      <w:r>
+        <w:rPr>
+          <w:rFonts w:ascii="Times New Roman" w:hAnsi="Times New Roman" w:cs="Times New Roman"/>
+        </w:rPr>
+        <w:t>by examining emerging patter</w:t>
       </w:r>
       <w:r>
         <w:rPr>
@@ -1955,42 +1976,21 @@
           <w:rFonts w:ascii="Times New Roman" w:hAnsi="Times New Roman" w:cs="Times New Roman"/>
           <w:color w:val="000000" w:themeColor="text1"/>
         </w:rPr>
-        <w:t>ower than its potential maximum. It generally follows</w:t>
-      </w:r>
-      <w:r>
-        <w:rPr>
-          <w:rFonts w:ascii="Times New Roman" w:hAnsi="Times New Roman" w:cs="Times New Roman"/>
-          <w:color w:val="000000" w:themeColor="text1"/>
-        </w:rPr>
-        <w:t xml:space="preserve"> population establishment</w:t>
-      </w:r>
-      <w:r>
-        <w:rPr>
-          <w:rFonts w:ascii="Times New Roman" w:hAnsi="Times New Roman" w:cs="Times New Roman"/>
-          <w:color w:val="000000" w:themeColor="text1"/>
-        </w:rPr>
-        <w:t xml:space="preserve"> and ends with</w:t>
-      </w:r>
-      <w:r>
-        <w:rPr>
-          <w:rFonts w:ascii="Times New Roman" w:hAnsi="Times New Roman" w:cs="Times New Roman"/>
-          <w:color w:val="000000" w:themeColor="text1"/>
-        </w:rPr>
-        <w:t xml:space="preserve"> an acceleration in growth rate</w:t>
-      </w:r>
-      <w:r>
-        <w:rPr>
-          <w:rFonts w:ascii="Times New Roman" w:hAnsi="Times New Roman" w:cs="Times New Roman"/>
-          <w:color w:val="000000" w:themeColor="text1"/>
-        </w:rPr>
-        <w:t xml:space="preserve">. </w:t>
-      </w:r>
-      <w:r>
-        <w:rPr>
-          <w:rFonts w:ascii="Times New Roman" w:hAnsi="Times New Roman" w:cs="Times New Roman"/>
-          <w:color w:val="000000" w:themeColor="text1"/>
-        </w:rPr>
-        <w:t xml:space="preserve">In this case, a plot of </w:t>
+        <w:t xml:space="preserve">ower than its potential maximum. </w:t>
+      </w:r>
+      <w:r>
+        <w:rPr>
+          <w:rFonts w:ascii="Times New Roman" w:hAnsi="Times New Roman" w:cs="Times New Roman"/>
+          <w:color w:val="000000" w:themeColor="text1"/>
+        </w:rPr>
+        <w:t>A</w:t>
+      </w:r>
+      <w:r>
+        <w:rPr>
+          <w:rFonts w:ascii="Times New Roman" w:hAnsi="Times New Roman" w:cs="Times New Roman"/>
+          <w:color w:val="000000" w:themeColor="text1"/>
+        </w:rPr>
+        <w:t xml:space="preserve"> plot of </w:t>
       </w:r>
       <w:r>
         <w:rPr>
@@ -2186,7 +2186,7 @@
           <w:rFonts w:ascii="Times New Roman" w:hAnsi="Times New Roman" w:cs="Times New Roman"/>
           <w:color w:val="000000" w:themeColor="text1"/>
         </w:rPr>
-        <w:t>these lags</w:t>
+        <w:t>lags</w:t>
       </w:r>
       <w:r>
         <w:rPr>
@@ -2448,22 +2448,21 @@
           <w:rFonts w:ascii="Times New Roman" w:hAnsi="Times New Roman" w:cs="Times New Roman"/>
           <w:color w:val="000000" w:themeColor="text1"/>
         </w:rPr>
-        <w:t xml:space="preserve"> be applied to address this lack of </w:t>
-      </w:r>
-      <w:r>
-        <w:rPr>
-          <w:rFonts w:ascii="Times New Roman" w:hAnsi="Times New Roman" w:cs="Times New Roman"/>
-          <w:color w:val="000000" w:themeColor="text1"/>
-        </w:rPr>
-        <w:lastRenderedPageBreak/>
-        <w:t>empirical support</w:t>
-      </w:r>
-      <w:r>
-        <w:rPr>
-          <w:rFonts w:ascii="Times New Roman" w:hAnsi="Times New Roman" w:cs="Times New Roman"/>
-          <w:color w:val="000000" w:themeColor="text1"/>
-        </w:rPr>
-        <w:t xml:space="preserve"> by using these data </w:t>
+        <w:t xml:space="preserve"> address this lack of empirical support</w:t>
+      </w:r>
+      <w:r>
+        <w:rPr>
+          <w:rFonts w:ascii="Times New Roman" w:hAnsi="Times New Roman" w:cs="Times New Roman"/>
+          <w:color w:val="000000" w:themeColor="text1"/>
+        </w:rPr>
+        <w:t>, providing</w:t>
+      </w:r>
+      <w:r>
+        <w:rPr>
+          <w:rFonts w:ascii="Times New Roman" w:hAnsi="Times New Roman" w:cs="Times New Roman"/>
+          <w:color w:val="000000" w:themeColor="text1"/>
+        </w:rPr>
+        <w:t xml:space="preserve"> data </w:t>
       </w:r>
       <w:r>
         <w:rPr>
@@ -2494,7 +2493,22 @@
           <w:rFonts w:ascii="Times New Roman" w:hAnsi="Times New Roman" w:cs="Times New Roman"/>
           <w:color w:val="000000" w:themeColor="text1"/>
         </w:rPr>
-        <w:t xml:space="preserve">Retrospective spatial analyses can yield insights into the ecological processes involved in the spread of non-native invasive species in novel regions. </w:t>
+        <w:lastRenderedPageBreak/>
+        <w:t>Retrospective spatial analyses can yield insights into the ecological processes involved in the spread of non-native invasive s</w:t>
+      </w:r>
+      <w:r>
+        <w:rPr>
+          <w:rFonts w:ascii="Times New Roman" w:hAnsi="Times New Roman" w:cs="Times New Roman"/>
+          <w:color w:val="000000" w:themeColor="text1"/>
+        </w:rPr>
+        <w:t>pecies</w:t>
+      </w:r>
+      <w:r>
+        <w:rPr>
+          <w:rFonts w:ascii="Times New Roman" w:hAnsi="Times New Roman" w:cs="Times New Roman"/>
+          <w:color w:val="000000" w:themeColor="text1"/>
+        </w:rPr>
+        <w:t xml:space="preserve">. </w:t>
       </w:r>
       <w:r>
         <w:rPr>
@@ -2543,7 +2557,14 @@
           <w:rFonts w:ascii="Times New Roman" w:hAnsi="Times New Roman" w:cs="Times New Roman"/>
           <w:color w:val="000000" w:themeColor="text1"/>
         </w:rPr>
-        <w:t>Analysis of the i</w:t>
+        <w:t>In fact, a</w:t>
+      </w:r>
+      <w:r>
+        <w:rPr>
+          <w:rFonts w:ascii="Times New Roman" w:hAnsi="Times New Roman" w:cs="Times New Roman"/>
+          <w:color w:val="000000" w:themeColor="text1"/>
+        </w:rPr>
+        <w:t>nalysis of the i</w:t>
       </w:r>
       <w:r>
         <w:rPr>
@@ -2557,28 +2578,14 @@
           <w:rFonts w:ascii="Times New Roman" w:hAnsi="Times New Roman" w:cs="Times New Roman"/>
           <w:color w:val="000000" w:themeColor="text1"/>
         </w:rPr>
-        <w:t>can yield</w:t>
-      </w:r>
-      <w:r>
-        <w:rPr>
-          <w:rFonts w:ascii="Times New Roman" w:hAnsi="Times New Roman" w:cs="Times New Roman"/>
-          <w:color w:val="000000" w:themeColor="text1"/>
-        </w:rPr>
-        <w:t xml:space="preserve"> estimate</w:t>
-      </w:r>
-      <w:r>
-        <w:rPr>
-          <w:rFonts w:ascii="Times New Roman" w:hAnsi="Times New Roman" w:cs="Times New Roman"/>
-          <w:color w:val="000000" w:themeColor="text1"/>
-        </w:rPr>
-        <w:t>s of</w:t>
-      </w:r>
-      <w:r>
-        <w:rPr>
-          <w:rFonts w:ascii="Times New Roman" w:hAnsi="Times New Roman" w:cs="Times New Roman"/>
-          <w:color w:val="000000" w:themeColor="text1"/>
-        </w:rPr>
-        <w:t xml:space="preserve"> species rates of spread through time and space (</w:t>
+        <w:t>have been used to</w:t>
+      </w:r>
+      <w:r>
+        <w:rPr>
+          <w:rFonts w:ascii="Times New Roman" w:hAnsi="Times New Roman" w:cs="Times New Roman"/>
+          <w:color w:val="000000" w:themeColor="text1"/>
+        </w:rPr>
+        <w:t xml:space="preserve"> estimate species rates of spread through time and space (</w:t>
       </w:r>
       <w:r>
         <w:rPr>
@@ -2791,7 +2798,7 @@
           <w:rFonts w:ascii="Times New Roman" w:hAnsi="Times New Roman" w:cs="Times New Roman"/>
           <w:color w:val="000000" w:themeColor="text1"/>
         </w:rPr>
-        <w:t>L</w:t>
+        <w:t>For example, in many holdings a l</w:t>
       </w:r>
       <w:r>
         <w:rPr>
@@ -2812,28 +2819,28 @@
           <w:rFonts w:ascii="Times New Roman" w:hAnsi="Times New Roman" w:cs="Times New Roman"/>
           <w:color w:val="000000" w:themeColor="text1"/>
         </w:rPr>
-        <w:t xml:space="preserve"> number of specimens collected near museums, herbaria, botanical gardens, and academic centers, as</w:t>
-      </w:r>
-      <w:r>
-        <w:rPr>
-          <w:rFonts w:ascii="Times New Roman" w:hAnsi="Times New Roman" w:cs="Times New Roman"/>
-          <w:color w:val="000000" w:themeColor="text1"/>
-        </w:rPr>
-        <w:t xml:space="preserve"> well as urban areas in general</w:t>
-      </w:r>
-      <w:r>
-        <w:rPr>
-          <w:rFonts w:ascii="Times New Roman" w:hAnsi="Times New Roman" w:cs="Times New Roman"/>
-          <w:color w:val="000000" w:themeColor="text1"/>
-        </w:rPr>
-        <w:t xml:space="preserve"> is a noted pattern</w:t>
-      </w:r>
-      <w:r>
-        <w:rPr>
-          <w:rFonts w:ascii="Times New Roman" w:hAnsi="Times New Roman" w:cs="Times New Roman"/>
-          <w:color w:val="000000" w:themeColor="text1"/>
-        </w:rPr>
-        <w:t xml:space="preserve"> </w:t>
+        <w:t xml:space="preserve"> number of specimens </w:t>
+      </w:r>
+      <w:r>
+        <w:rPr>
+          <w:rFonts w:ascii="Times New Roman" w:hAnsi="Times New Roman" w:cs="Times New Roman"/>
+          <w:color w:val="000000" w:themeColor="text1"/>
+        </w:rPr>
+        <w:t xml:space="preserve">were </w:t>
+      </w:r>
+      <w:r>
+        <w:rPr>
+          <w:rFonts w:ascii="Times New Roman" w:hAnsi="Times New Roman" w:cs="Times New Roman"/>
+          <w:color w:val="000000" w:themeColor="text1"/>
+        </w:rPr>
+        <w:t>collected near museums, herbaria, botanical gardens, and academic centers, as</w:t>
+      </w:r>
+      <w:r>
+        <w:rPr>
+          <w:rFonts w:ascii="Times New Roman" w:hAnsi="Times New Roman" w:cs="Times New Roman"/>
+          <w:color w:val="000000" w:themeColor="text1"/>
+        </w:rPr>
+        <w:t xml:space="preserve"> well as urban areas </w:t>
       </w:r>
       <w:r>
         <w:rPr>
@@ -2876,14 +2883,14 @@
           <w:rFonts w:ascii="Times New Roman" w:hAnsi="Times New Roman" w:cs="Times New Roman"/>
           <w:color w:val="000000" w:themeColor="text1"/>
         </w:rPr>
-        <w:t>. For plant</w:t>
-      </w:r>
-      <w:r>
-        <w:rPr>
-          <w:rFonts w:ascii="Times New Roman" w:hAnsi="Times New Roman" w:cs="Times New Roman"/>
-          <w:color w:val="000000" w:themeColor="text1"/>
-        </w:rPr>
-        <w:t xml:space="preserve"> collection, this is sometimes referred to as the “botanist effect”. These potential biases make it difficult to determine if observed trends in herbarium collections (e.g., increased number of records thro</w:t>
+        <w:t xml:space="preserve">. </w:t>
+      </w:r>
+      <w:r>
+        <w:rPr>
+          <w:rFonts w:ascii="Times New Roman" w:hAnsi="Times New Roman" w:cs="Times New Roman"/>
+          <w:color w:val="000000" w:themeColor="text1"/>
+        </w:rPr>
+        <w:t>These potential biases make it difficult to determine if observed trends in herbarium collections (e.g., increased number of records thro</w:t>
       </w:r>
       <w:r>
         <w:rPr>
@@ -2994,21 +3001,7 @@
           <w:rFonts w:ascii="Times New Roman" w:hAnsi="Times New Roman" w:cs="Times New Roman"/>
           <w:color w:val="000000" w:themeColor="text1"/>
         </w:rPr>
-        <w:t xml:space="preserve"> growth (i.e., spatial spread) </w:t>
-      </w:r>
-      <w:r>
-        <w:rPr>
-          <w:rFonts w:ascii="Times New Roman" w:hAnsi="Times New Roman" w:cs="Times New Roman"/>
-          <w:color w:val="000000" w:themeColor="text1"/>
-        </w:rPr>
-        <w:t>of</w:t>
-      </w:r>
-      <w:r>
-        <w:rPr>
-          <w:rFonts w:ascii="Times New Roman" w:hAnsi="Times New Roman" w:cs="Times New Roman"/>
-          <w:color w:val="000000" w:themeColor="text1"/>
-        </w:rPr>
-        <w:t xml:space="preserve"> range expanding species. </w:t>
+        <w:t xml:space="preserve"> growth (i.e., spatial spread). </w:t>
       </w:r>
       <w:r>
         <w:rPr>
@@ -3616,7 +3609,14 @@
           <w:rFonts w:ascii="Times New Roman" w:hAnsi="Times New Roman" w:cs="Times New Roman"/>
           <w:color w:val="000000" w:themeColor="text1"/>
         </w:rPr>
-        <w:t xml:space="preserve"> based on habitat, and not on the botanist effect</w:t>
+        <w:t xml:space="preserve"> based on habitat, and not on </w:t>
+      </w:r>
+      <w:r>
+        <w:rPr>
+          <w:rFonts w:ascii="Times New Roman" w:hAnsi="Times New Roman" w:cs="Times New Roman"/>
+          <w:color w:val="000000" w:themeColor="text1"/>
+        </w:rPr>
+        <w:t>unequal sampling effort</w:t>
       </w:r>
       <w:r>
         <w:rPr>
@@ -3637,14 +3637,21 @@
           <w:rFonts w:ascii="Times New Roman" w:hAnsi="Times New Roman" w:cs="Times New Roman"/>
           <w:color w:val="000000" w:themeColor="text1"/>
         </w:rPr>
-        <w:t>Though</w:t>
-      </w:r>
-      <w:r>
-        <w:rPr>
-          <w:rFonts w:ascii="Times New Roman" w:hAnsi="Times New Roman" w:cs="Times New Roman"/>
-          <w:color w:val="000000" w:themeColor="text1"/>
-        </w:rPr>
-        <w:t xml:space="preserve"> this was a qualitative, primarily visual, assessment, </w:t>
+        <w:t>Their approach was</w:t>
+      </w:r>
+      <w:r>
+        <w:rPr>
+          <w:rFonts w:ascii="Times New Roman" w:hAnsi="Times New Roman" w:cs="Times New Roman"/>
+          <w:color w:val="000000" w:themeColor="text1"/>
+        </w:rPr>
+        <w:t xml:space="preserve"> a qualitative, primarily visual, assessment, </w:t>
+      </w:r>
+      <w:r>
+        <w:rPr>
+          <w:rFonts w:ascii="Times New Roman" w:hAnsi="Times New Roman" w:cs="Times New Roman"/>
+          <w:color w:val="000000" w:themeColor="text1"/>
+        </w:rPr>
+        <w:t xml:space="preserve">but </w:t>
       </w:r>
       <w:r>
         <w:rPr>
@@ -3658,7 +3665,21 @@
           <w:rFonts w:ascii="Times New Roman" w:hAnsi="Times New Roman" w:cs="Times New Roman"/>
           <w:color w:val="000000" w:themeColor="text1"/>
         </w:rPr>
-        <w:t>extend such approaches to</w:t>
+        <w:t xml:space="preserve">extend </w:t>
+      </w:r>
+      <w:r>
+        <w:rPr>
+          <w:rFonts w:ascii="Times New Roman" w:hAnsi="Times New Roman" w:cs="Times New Roman"/>
+          <w:color w:val="000000" w:themeColor="text1"/>
+        </w:rPr>
+        <w:t>this idea</w:t>
+      </w:r>
+      <w:r>
+        <w:rPr>
+          <w:rFonts w:ascii="Times New Roman" w:hAnsi="Times New Roman" w:cs="Times New Roman"/>
+          <w:color w:val="000000" w:themeColor="text1"/>
+        </w:rPr>
+        <w:t xml:space="preserve"> to</w:t>
       </w:r>
       <w:r>
         <w:rPr>
@@ -3722,15 +3743,7 @@
           <w:rFonts w:ascii="Times New Roman" w:hAnsi="Times New Roman" w:cs="Times New Roman"/>
           <w:color w:val="000000" w:themeColor="text1"/>
         </w:rPr>
-        <w:t xml:space="preserve">. These </w:t>
-      </w:r>
-      <w:r>
-        <w:rPr>
-          <w:rFonts w:ascii="Times New Roman" w:hAnsi="Times New Roman" w:cs="Times New Roman"/>
-          <w:color w:val="000000" w:themeColor="text1"/>
-        </w:rPr>
-        <w:lastRenderedPageBreak/>
-        <w:t xml:space="preserve">methods have been used to reconstruct patterns of range expansion for both non-native and native plants (e.g., </w:t>
+        <w:t xml:space="preserve">. These methods have been used to reconstruct patterns of range expansion for both non-native and native plants (e.g., </w:t>
       </w:r>
       <w:r>
         <w:rPr>
@@ -3867,14 +3880,32 @@
         <w:rPr>
           <w:rFonts w:ascii="Times New Roman" w:hAnsi="Times New Roman" w:cs="Times New Roman"/>
         </w:rPr>
-        <w:t xml:space="preserve"> one non-native invasive species,</w:t>
-      </w:r>
-      <w:r>
-        <w:rPr>
-          <w:rFonts w:ascii="Times New Roman" w:hAnsi="Times New Roman" w:cs="Times New Roman"/>
-        </w:rPr>
         <w:t xml:space="preserve"> </w:t>
       </w:r>
+      <w:r>
+        <w:rPr>
+          <w:rFonts w:ascii="Times New Roman" w:hAnsi="Times New Roman" w:cs="Times New Roman"/>
+        </w:rPr>
+        <w:t>the</w:t>
+      </w:r>
+      <w:r>
+        <w:rPr>
+          <w:rFonts w:ascii="Times New Roman" w:hAnsi="Times New Roman" w:cs="Times New Roman"/>
+        </w:rPr>
+        <w:t xml:space="preserve"> non</w:t>
+      </w:r>
+      <w:r>
+        <w:rPr>
+          <w:rFonts w:ascii="Times New Roman" w:hAnsi="Times New Roman" w:cs="Times New Roman"/>
+        </w:rPr>
+        <w:t>-native invasive species</w:t>
+      </w:r>
+      <w:r>
+        <w:rPr>
+          <w:rFonts w:ascii="Times New Roman" w:hAnsi="Times New Roman" w:cs="Times New Roman"/>
+        </w:rPr>
+        <w:t xml:space="preserve"> </w:t>
+      </w:r>
       <w:proofErr w:type="spellStart"/>
       <w:r>
         <w:rPr>
@@ -3904,23 +3935,60 @@
         <w:rPr>
           <w:rFonts w:ascii="Times New Roman" w:hAnsi="Times New Roman" w:cs="Times New Roman"/>
         </w:rPr>
-        <w:t>,</w:t>
-      </w:r>
-      <w:r>
-        <w:rPr>
-          <w:rFonts w:ascii="Times New Roman" w:hAnsi="Times New Roman" w:cs="Times New Roman"/>
-        </w:rPr>
-        <w:t xml:space="preserve"> throughout its </w:t>
-      </w:r>
-      <w:r>
-        <w:rPr>
-          <w:rFonts w:ascii="Times New Roman" w:hAnsi="Times New Roman" w:cs="Times New Roman"/>
-        </w:rPr>
-        <w:t>full</w:t>
-      </w:r>
-      <w:r>
-        <w:rPr>
-          <w:rFonts w:ascii="Times New Roman" w:hAnsi="Times New Roman" w:cs="Times New Roman"/>
+        <w:t xml:space="preserve"> throughout its novel range </w:t>
+      </w:r>
+      <w:r>
+        <w:rPr>
+          <w:rFonts w:ascii="Times New Roman" w:hAnsi="Times New Roman" w:cs="Times New Roman"/>
+        </w:rPr>
+        <w:t>in</w:t>
+      </w:r>
+      <w:r>
+        <w:rPr>
+          <w:rFonts w:ascii="Times New Roman" w:hAnsi="Times New Roman" w:cs="Times New Roman"/>
+        </w:rPr>
+        <w:t xml:space="preserve"> northeastern North American. </w:t>
+      </w:r>
+      <w:r>
+        <w:rPr>
+          <w:rFonts w:ascii="Times New Roman" w:hAnsi="Times New Roman" w:cs="Times New Roman"/>
+        </w:rPr>
+        <w:t xml:space="preserve">I compiled a dataset of historical </w:t>
+      </w:r>
+      <w:bookmarkStart w:id="2" w:name="_GoBack"/>
+      <w:bookmarkEnd w:id="2"/>
+      <w:r>
+        <w:rPr>
+          <w:rFonts w:ascii="Times New Roman" w:hAnsi="Times New Roman" w:cs="Times New Roman"/>
+        </w:rPr>
+        <w:t>presence</w:t>
+      </w:r>
+      <w:r>
+        <w:rPr>
+          <w:rFonts w:ascii="Times New Roman" w:hAnsi="Times New Roman" w:cs="Times New Roman"/>
+        </w:rPr>
+        <w:t xml:space="preserve"> observations of </w:t>
+      </w:r>
+      <w:r>
+        <w:rPr>
+          <w:rFonts w:ascii="Times New Roman" w:hAnsi="Times New Roman" w:cs="Times New Roman"/>
+          <w:i/>
+        </w:rPr>
+        <w:t xml:space="preserve">F. </w:t>
+      </w:r>
+      <w:proofErr w:type="spellStart"/>
+      <w:r>
+        <w:rPr>
+          <w:rFonts w:ascii="Times New Roman" w:hAnsi="Times New Roman" w:cs="Times New Roman"/>
+          <w:i/>
+        </w:rPr>
+        <w:t>alnus</w:t>
+      </w:r>
+      <w:proofErr w:type="spellEnd"/>
+      <w:r>
+        <w:rPr>
+          <w:rFonts w:ascii="Times New Roman" w:hAnsi="Times New Roman" w:cs="Times New Roman"/>
+          <w:i/>
         </w:rPr>
         <w:t xml:space="preserve"> </w:t>
       </w:r>
@@ -3928,46 +3996,23 @@
         <w:rPr>
           <w:rFonts w:ascii="Times New Roman" w:hAnsi="Times New Roman" w:cs="Times New Roman"/>
         </w:rPr>
-        <w:t xml:space="preserve">novel range </w:t>
-      </w:r>
-      <w:r>
-        <w:rPr>
-          <w:rFonts w:ascii="Times New Roman" w:hAnsi="Times New Roman" w:cs="Times New Roman"/>
-        </w:rPr>
-        <w:t>in</w:t>
-      </w:r>
-      <w:r>
-        <w:rPr>
-          <w:rFonts w:ascii="Times New Roman" w:hAnsi="Times New Roman" w:cs="Times New Roman"/>
-        </w:rPr>
-        <w:t xml:space="preserve"> northeastern North American. </w:t>
-      </w:r>
-      <w:r>
-        <w:rPr>
-          <w:rFonts w:ascii="Times New Roman" w:hAnsi="Times New Roman" w:cs="Times New Roman"/>
-        </w:rPr>
-        <w:t xml:space="preserve">I compiled a dataset of historical occurrence observations of </w:t>
-      </w:r>
-      <w:r>
-        <w:rPr>
-          <w:rFonts w:ascii="Times New Roman" w:hAnsi="Times New Roman" w:cs="Times New Roman"/>
-          <w:i/>
-        </w:rPr>
-        <w:t xml:space="preserve">F. </w:t>
-      </w:r>
-      <w:proofErr w:type="spellStart"/>
-      <w:r>
-        <w:rPr>
-          <w:rFonts w:ascii="Times New Roman" w:hAnsi="Times New Roman" w:cs="Times New Roman"/>
-          <w:i/>
-        </w:rPr>
-        <w:t>alnus</w:t>
-      </w:r>
-      <w:proofErr w:type="spellEnd"/>
-      <w:r>
-        <w:rPr>
-          <w:rFonts w:ascii="Times New Roman" w:hAnsi="Times New Roman" w:cs="Times New Roman"/>
-          <w:i/>
+        <w:t>based on</w:t>
+      </w:r>
+      <w:r>
+        <w:rPr>
+          <w:rFonts w:ascii="Times New Roman" w:hAnsi="Times New Roman" w:cs="Times New Roman"/>
+        </w:rPr>
+        <w:t xml:space="preserve"> herbarium records</w:t>
+      </w:r>
+      <w:r>
+        <w:rPr>
+          <w:rFonts w:ascii="Times New Roman" w:hAnsi="Times New Roman" w:cs="Times New Roman"/>
+        </w:rPr>
+        <w:t xml:space="preserve"> and</w:t>
+      </w:r>
+      <w:r>
+        <w:rPr>
+          <w:rFonts w:ascii="Times New Roman" w:hAnsi="Times New Roman" w:cs="Times New Roman"/>
         </w:rPr>
         <w:t xml:space="preserve"> </w:t>
       </w:r>
@@ -3975,19 +4020,25 @@
         <w:rPr>
           <w:rFonts w:ascii="Times New Roman" w:hAnsi="Times New Roman" w:cs="Times New Roman"/>
         </w:rPr>
-        <w:t>based on</w:t>
-      </w:r>
-      <w:r>
-        <w:rPr>
-          <w:rFonts w:ascii="Times New Roman" w:hAnsi="Times New Roman" w:cs="Times New Roman"/>
-        </w:rPr>
-        <w:t xml:space="preserve"> herbarium records</w:t>
-      </w:r>
-      <w:r>
-        <w:rPr>
-          <w:rFonts w:ascii="Times New Roman" w:hAnsi="Times New Roman" w:cs="Times New Roman"/>
-        </w:rPr>
-        <w:t xml:space="preserve"> and</w:t>
+        <w:t>the scientific literature</w:t>
+      </w:r>
+      <w:r>
+        <w:rPr>
+          <w:rFonts w:ascii="Times New Roman" w:hAnsi="Times New Roman" w:cs="Times New Roman"/>
+        </w:rPr>
+        <w:t xml:space="preserve">. </w:t>
+      </w:r>
+      <w:r>
+        <w:rPr>
+          <w:rFonts w:ascii="Times New Roman" w:hAnsi="Times New Roman" w:cs="Times New Roman"/>
+        </w:rPr>
+        <w:t xml:space="preserve">Adopting and modifying recently proposed methods, </w:t>
+      </w:r>
+      <w:r>
+        <w:rPr>
+          <w:rFonts w:ascii="Times New Roman" w:hAnsi="Times New Roman" w:cs="Times New Roman"/>
+        </w:rPr>
+        <w:t>I</w:t>
       </w:r>
       <w:r>
         <w:rPr>
@@ -3999,7 +4050,49 @@
         <w:rPr>
           <w:rFonts w:ascii="Times New Roman" w:hAnsi="Times New Roman" w:cs="Times New Roman"/>
         </w:rPr>
-        <w:t>the scientific literature</w:t>
+        <w:t xml:space="preserve">calculated </w:t>
+      </w:r>
+      <w:r>
+        <w:rPr>
+          <w:rFonts w:ascii="Times New Roman" w:hAnsi="Times New Roman" w:cs="Times New Roman"/>
+        </w:rPr>
+        <w:t>measures related to its</w:t>
+      </w:r>
+      <w:r>
+        <w:rPr>
+          <w:rFonts w:ascii="Times New Roman" w:hAnsi="Times New Roman" w:cs="Times New Roman"/>
+        </w:rPr>
+        <w:t xml:space="preserve"> rate of spatial expansion</w:t>
+      </w:r>
+      <w:r>
+        <w:rPr>
+          <w:rFonts w:ascii="Times New Roman" w:hAnsi="Times New Roman" w:cs="Times New Roman"/>
+        </w:rPr>
+        <w:t xml:space="preserve">, while </w:t>
+      </w:r>
+      <w:r>
+        <w:rPr>
+          <w:rFonts w:ascii="Times New Roman" w:hAnsi="Times New Roman" w:cs="Times New Roman"/>
+        </w:rPr>
+        <w:t>account</w:t>
+      </w:r>
+      <w:r>
+        <w:rPr>
+          <w:rFonts w:ascii="Times New Roman" w:hAnsi="Times New Roman" w:cs="Times New Roman"/>
+        </w:rPr>
+        <w:t>ing</w:t>
+      </w:r>
+      <w:r>
+        <w:rPr>
+          <w:rFonts w:ascii="Times New Roman" w:hAnsi="Times New Roman" w:cs="Times New Roman"/>
+        </w:rPr>
+        <w:t xml:space="preserve"> for</w:t>
+      </w:r>
+      <w:r>
+        <w:rPr>
+          <w:rFonts w:ascii="Times New Roman" w:hAnsi="Times New Roman" w:cs="Times New Roman"/>
+        </w:rPr>
+        <w:t xml:space="preserve"> potential unequal sampling efforts</w:t>
       </w:r>
       <w:r>
         <w:rPr>
@@ -4011,73 +4104,19 @@
         <w:rPr>
           <w:rFonts w:ascii="Times New Roman" w:hAnsi="Times New Roman" w:cs="Times New Roman"/>
         </w:rPr>
-        <w:t xml:space="preserve">Adopting and modifying recently proposed methods, </w:t>
-      </w:r>
-      <w:r>
-        <w:rPr>
-          <w:rFonts w:ascii="Times New Roman" w:hAnsi="Times New Roman" w:cs="Times New Roman"/>
-        </w:rPr>
-        <w:t>I</w:t>
-      </w:r>
-      <w:r>
-        <w:rPr>
-          <w:rFonts w:ascii="Times New Roman" w:hAnsi="Times New Roman" w:cs="Times New Roman"/>
-        </w:rPr>
-        <w:t xml:space="preserve"> </w:t>
-      </w:r>
-      <w:r>
-        <w:rPr>
-          <w:rFonts w:ascii="Times New Roman" w:hAnsi="Times New Roman" w:cs="Times New Roman"/>
-        </w:rPr>
-        <w:t xml:space="preserve">calculated </w:t>
-      </w:r>
-      <w:r>
-        <w:rPr>
-          <w:rFonts w:ascii="Times New Roman" w:hAnsi="Times New Roman" w:cs="Times New Roman"/>
-        </w:rPr>
-        <w:t>measures related to its</w:t>
-      </w:r>
-      <w:r>
-        <w:rPr>
-          <w:rFonts w:ascii="Times New Roman" w:hAnsi="Times New Roman" w:cs="Times New Roman"/>
-        </w:rPr>
-        <w:t xml:space="preserve"> rate of spatial expansion</w:t>
-      </w:r>
-      <w:r>
-        <w:rPr>
-          <w:rFonts w:ascii="Times New Roman" w:hAnsi="Times New Roman" w:cs="Times New Roman"/>
-        </w:rPr>
-        <w:t xml:space="preserve">, while </w:t>
-      </w:r>
-      <w:r>
-        <w:rPr>
-          <w:rFonts w:ascii="Times New Roman" w:hAnsi="Times New Roman" w:cs="Times New Roman"/>
-        </w:rPr>
-        <w:t>account</w:t>
-      </w:r>
-      <w:r>
-        <w:rPr>
-          <w:rFonts w:ascii="Times New Roman" w:hAnsi="Times New Roman" w:cs="Times New Roman"/>
-        </w:rPr>
-        <w:t>ing</w:t>
-      </w:r>
-      <w:r>
-        <w:rPr>
-          <w:rFonts w:ascii="Times New Roman" w:hAnsi="Times New Roman" w:cs="Times New Roman"/>
-        </w:rPr>
-        <w:t xml:space="preserve"> for</w:t>
-      </w:r>
-      <w:r>
-        <w:rPr>
-          <w:rFonts w:ascii="Times New Roman" w:hAnsi="Times New Roman" w:cs="Times New Roman"/>
-        </w:rPr>
-        <w:t xml:space="preserve"> potential unequal sampling efforts</w:t>
-      </w:r>
-      <w:r>
-        <w:rPr>
-          <w:rFonts w:ascii="Times New Roman" w:hAnsi="Times New Roman" w:cs="Times New Roman"/>
-        </w:rPr>
-        <w:t xml:space="preserve">. I hypothesized that </w:t>
+        <w:t>The approach I use here allowed me to combine data from multiple herbaria</w:t>
+      </w:r>
+      <w:r>
+        <w:rPr>
+          <w:rFonts w:ascii="Times New Roman" w:hAnsi="Times New Roman" w:cs="Times New Roman"/>
+        </w:rPr>
+        <w:t xml:space="preserve">, while still accounting for potential biases. </w:t>
+      </w:r>
+      <w:r>
+        <w:rPr>
+          <w:rFonts w:ascii="Times New Roman" w:hAnsi="Times New Roman" w:cs="Times New Roman"/>
+        </w:rPr>
+        <w:t xml:space="preserve">I hypothesized that </w:t>
       </w:r>
       <w:r>
         <w:rPr>
@@ -4203,6 +4242,7 @@
     </w:p>
     <w:p>
       <w:pPr>
+        <w:outlineLvl w:val="0"/>
         <w:rPr>
           <w:rFonts w:ascii="Times New Roman" w:hAnsi="Times New Roman" w:cs="Times New Roman"/>
           <w:b/>
@@ -4257,6 +4297,7 @@
     </w:p>
     <w:p>
       <w:pPr>
+        <w:outlineLvl w:val="0"/>
         <w:rPr>
           <w:rFonts w:ascii="Times New Roman" w:hAnsi="Times New Roman" w:cs="Times New Roman"/>
           <w:caps/>
@@ -5306,7 +5347,19 @@
         <w:rPr>
           <w:rFonts w:ascii="Times New Roman" w:hAnsi="Times New Roman" w:cs="Times New Roman"/>
         </w:rPr>
-        <w:t xml:space="preserve"> occurrences were widely distributed throughout the study region, I assumed the</w:t>
+        <w:t xml:space="preserve"> </w:t>
+      </w:r>
+      <w:r>
+        <w:rPr>
+          <w:rFonts w:ascii="Times New Roman" w:hAnsi="Times New Roman" w:cs="Times New Roman"/>
+        </w:rPr>
+        <w:t>presence</w:t>
+      </w:r>
+      <w:r>
+        <w:rPr>
+          <w:rFonts w:ascii="Times New Roman" w:hAnsi="Times New Roman" w:cs="Times New Roman"/>
+        </w:rPr>
+        <w:t>s were widely distributed throughout the study region, I assumed the</w:t>
       </w:r>
       <w:r>
         <w:rPr>
@@ -5469,7 +5522,19 @@
         <w:rPr>
           <w:rFonts w:ascii="Times New Roman" w:hAnsi="Times New Roman" w:cs="Times New Roman"/>
         </w:rPr>
-        <w:t xml:space="preserve"> grid cell based on its latitude and longitude value. If a grid cell contained at least one occurrence of </w:t>
+        <w:t xml:space="preserve"> grid cell based on its latitude and longitude value. If a grid cell contained at least one </w:t>
+      </w:r>
+      <w:r>
+        <w:rPr>
+          <w:rFonts w:ascii="Times New Roman" w:hAnsi="Times New Roman" w:cs="Times New Roman"/>
+        </w:rPr>
+        <w:t>presence</w:t>
+      </w:r>
+      <w:r>
+        <w:rPr>
+          <w:rFonts w:ascii="Times New Roman" w:hAnsi="Times New Roman" w:cs="Times New Roman"/>
+        </w:rPr>
+        <w:t xml:space="preserve"> of </w:t>
       </w:r>
       <w:r>
         <w:rPr>
@@ -7140,7 +7205,19 @@
           <w:rFonts w:ascii="Times New Roman" w:hAnsi="Times New Roman" w:cs="Times New Roman"/>
         </w:rPr>
         <w:lastRenderedPageBreak/>
-        <w:t xml:space="preserve">associated species occurrence datasets, in which only records that occurred in a 30’ grid cell occupied by at least one record from </w:t>
+        <w:t xml:space="preserve">associated species </w:t>
+      </w:r>
+      <w:r>
+        <w:rPr>
+          <w:rFonts w:ascii="Times New Roman" w:hAnsi="Times New Roman" w:cs="Times New Roman"/>
+        </w:rPr>
+        <w:t>presence</w:t>
+      </w:r>
+      <w:r>
+        <w:rPr>
+          <w:rFonts w:ascii="Times New Roman" w:hAnsi="Times New Roman" w:cs="Times New Roman"/>
+        </w:rPr>
+        <w:t xml:space="preserve"> datasets, in which only records that occurred in a 30’ grid cell occupied by at least one record from </w:t>
       </w:r>
       <w:r>
         <w:rPr>
@@ -7476,7 +7553,21 @@
           <w:rFonts w:ascii="Times New Roman" w:hAnsi="Times New Roman" w:cs="Times New Roman"/>
           <w:iCs/>
         </w:rPr>
-        <w:t xml:space="preserve">and associated species occurrences were collected, I calculated the ratio of growth rates using both the annual and 10-year moving window average estimates. A ratio value less than 1.0 indicated that the rate at which </w:t>
+        <w:t xml:space="preserve">and associated species </w:t>
+      </w:r>
+      <w:r>
+        <w:rPr>
+          <w:rFonts w:ascii="Times New Roman" w:hAnsi="Times New Roman" w:cs="Times New Roman"/>
+          <w:iCs/>
+        </w:rPr>
+        <w:t>presence</w:t>
+      </w:r>
+      <w:r>
+        <w:rPr>
+          <w:rFonts w:ascii="Times New Roman" w:hAnsi="Times New Roman" w:cs="Times New Roman"/>
+          <w:iCs/>
+        </w:rPr>
+        <w:t xml:space="preserve">s were collected, I calculated the ratio of growth rates using both the annual and 10-year moving window average estimates. A ratio value less than 1.0 indicated that the rate at which </w:t>
       </w:r>
       <w:r>
         <w:rPr>
@@ -7509,7 +7600,14 @@
           <w:rFonts w:ascii="Times New Roman" w:hAnsi="Times New Roman" w:cs="Times New Roman"/>
           <w:iCs/>
         </w:rPr>
-        <w:t xml:space="preserve">occurrences were being collected was lower than that of the associated species, while a ratio value of greater than 1.0 indicated that it was greater </w:t>
+        <w:t>presence</w:t>
+      </w:r>
+      <w:r>
+        <w:rPr>
+          <w:rFonts w:ascii="Times New Roman" w:hAnsi="Times New Roman" w:cs="Times New Roman"/>
+          <w:iCs/>
+        </w:rPr>
+        <w:t xml:space="preserve">s were being collected was lower than that of the associated species, while a ratio value of greater than 1.0 indicated that it was greater </w:t>
       </w:r>
       <w:proofErr w:type="spellStart"/>
       <w:r>
@@ -7545,6 +7643,7 @@
     </w:p>
     <w:p>
       <w:pPr>
+        <w:outlineLvl w:val="0"/>
         <w:rPr>
           <w:rFonts w:ascii="Times New Roman" w:hAnsi="Times New Roman" w:cs="Times New Roman"/>
           <w:b/>
@@ -7574,8 +7673,6 @@
         </w:rPr>
         <w:t>(~1040</w:t>
       </w:r>
-      <w:bookmarkStart w:id="2" w:name="_GoBack"/>
-      <w:bookmarkEnd w:id="2"/>
       <w:r>
         <w:rPr>
           <w:rFonts w:ascii="Times New Roman" w:hAnsi="Times New Roman" w:cs="Times New Roman"/>
@@ -7641,7 +7738,14 @@
           <w:rFonts w:ascii="Times New Roman" w:hAnsi="Times New Roman" w:cs="Times New Roman"/>
           <w:color w:val="000000" w:themeColor="text1"/>
         </w:rPr>
-        <w:t xml:space="preserve">occurrence records </w:t>
+        <w:t>presence</w:t>
+      </w:r>
+      <w:r>
+        <w:rPr>
+          <w:rFonts w:ascii="Times New Roman" w:hAnsi="Times New Roman" w:cs="Times New Roman"/>
+          <w:color w:val="000000" w:themeColor="text1"/>
+        </w:rPr>
+        <w:t xml:space="preserve"> records </w:t>
       </w:r>
       <w:r>
         <w:rPr>
@@ -7662,7 +7766,14 @@
           <w:rFonts w:ascii="Times New Roman" w:hAnsi="Times New Roman" w:cs="Times New Roman"/>
           <w:color w:val="000000" w:themeColor="text1"/>
         </w:rPr>
-        <w:t xml:space="preserve">occurrence records. </w:t>
+        <w:t>presence</w:t>
+      </w:r>
+      <w:r>
+        <w:rPr>
+          <w:rFonts w:ascii="Times New Roman" w:hAnsi="Times New Roman" w:cs="Times New Roman"/>
+          <w:color w:val="000000" w:themeColor="text1"/>
+        </w:rPr>
+        <w:t xml:space="preserve"> records. </w:t>
       </w:r>
       <w:r>
         <w:rPr>
@@ -7801,7 +7912,21 @@
           <w:rFonts w:ascii="Times New Roman" w:hAnsi="Times New Roman" w:cs="Times New Roman"/>
           <w:color w:val="000000" w:themeColor="text1"/>
         </w:rPr>
-        <w:t xml:space="preserve"> was collected. The earliest dated occurrence </w:t>
+        <w:t xml:space="preserve"> was collected. The earliest dated </w:t>
+      </w:r>
+      <w:r>
+        <w:rPr>
+          <w:rFonts w:ascii="Times New Roman" w:hAnsi="Times New Roman" w:cs="Times New Roman"/>
+          <w:color w:val="000000" w:themeColor="text1"/>
+        </w:rPr>
+        <w:t>presence</w:t>
+      </w:r>
+      <w:r>
+        <w:rPr>
+          <w:rFonts w:ascii="Times New Roman" w:hAnsi="Times New Roman" w:cs="Times New Roman"/>
+          <w:color w:val="000000" w:themeColor="text1"/>
+        </w:rPr>
+        <w:t xml:space="preserve"> </w:t>
       </w:r>
       <w:r>
         <w:rPr>
@@ -7856,7 +7981,21 @@
           <w:rFonts w:ascii="Times New Roman" w:hAnsi="Times New Roman" w:cs="Times New Roman"/>
           <w:color w:val="000000" w:themeColor="text1"/>
         </w:rPr>
-        <w:t xml:space="preserve"> in 1879 in Hudson County, New Jersey (accessed from CHRB). The earliest dated occurrence </w:t>
+        <w:t xml:space="preserve"> in 1879 in Hudson County, New Jersey (accessed from CHRB). The earliest dated </w:t>
+      </w:r>
+      <w:r>
+        <w:rPr>
+          <w:rFonts w:ascii="Times New Roman" w:hAnsi="Times New Roman" w:cs="Times New Roman"/>
+          <w:color w:val="000000" w:themeColor="text1"/>
+        </w:rPr>
+        <w:t>presence</w:t>
+      </w:r>
+      <w:r>
+        <w:rPr>
+          <w:rFonts w:ascii="Times New Roman" w:hAnsi="Times New Roman" w:cs="Times New Roman"/>
+          <w:color w:val="000000" w:themeColor="text1"/>
+        </w:rPr>
+        <w:t xml:space="preserve"> </w:t>
       </w:r>
       <w:r>
         <w:rPr>
@@ -8864,7 +9003,21 @@
           <w:rFonts w:ascii="Times New Roman" w:hAnsi="Times New Roman" w:cs="Times New Roman"/>
           <w:color w:val="000000" w:themeColor="text1"/>
         </w:rPr>
-        <w:t xml:space="preserve"> = 140, P &lt;&lt; 0.05), both indicating a departure from linearity. The rate of increase in occurrence records was low for both </w:t>
+        <w:t xml:space="preserve"> = 140, P &lt;&lt; 0.05), both indicating a departure from linearity. The rate of increase in </w:t>
+      </w:r>
+      <w:r>
+        <w:rPr>
+          <w:rFonts w:ascii="Times New Roman" w:hAnsi="Times New Roman" w:cs="Times New Roman"/>
+          <w:color w:val="000000" w:themeColor="text1"/>
+        </w:rPr>
+        <w:t>presence</w:t>
+      </w:r>
+      <w:r>
+        <w:rPr>
+          <w:rFonts w:ascii="Times New Roman" w:hAnsi="Times New Roman" w:cs="Times New Roman"/>
+          <w:color w:val="000000" w:themeColor="text1"/>
+        </w:rPr>
+        <w:t xml:space="preserve"> records was low for both </w:t>
       </w:r>
       <w:r>
         <w:rPr>
@@ -8953,7 +9106,7 @@
           <w:rFonts w:ascii="Times New Roman" w:hAnsi="Times New Roman" w:cs="Times New Roman"/>
           <w:color w:val="000000" w:themeColor="text1"/>
         </w:rPr>
-        <w:t xml:space="preserve"> invasion, the rate at which new grid cells were considered occupied was lower than the corresponding rate for the </w:t>
+        <w:t xml:space="preserve"> invasion, the rate at which new grid cells were considered occupied was lower than the corresponding rate for the associated species. From </w:t>
       </w:r>
       <w:r>
         <w:rPr>
@@ -8961,7 +9114,7 @@
           <w:color w:val="000000" w:themeColor="text1"/>
         </w:rPr>
         <w:lastRenderedPageBreak/>
-        <w:t xml:space="preserve">associated species. From 1915 to the present, the rate at which grid cells are considered occupied by </w:t>
+        <w:t xml:space="preserve">1915 to the present, the rate at which grid cells are considered occupied by </w:t>
       </w:r>
       <w:r>
         <w:rPr>
@@ -9038,7 +9191,21 @@
           <w:rFonts w:ascii="Times New Roman" w:hAnsi="Times New Roman" w:cs="Times New Roman"/>
           <w:color w:val="000000" w:themeColor="text1"/>
         </w:rPr>
-        <w:t xml:space="preserve"> increased in area of occurrence was greater than that of the gro</w:t>
+        <w:t xml:space="preserve"> increased in area of </w:t>
+      </w:r>
+      <w:r>
+        <w:rPr>
+          <w:rFonts w:ascii="Times New Roman" w:hAnsi="Times New Roman" w:cs="Times New Roman"/>
+          <w:color w:val="000000" w:themeColor="text1"/>
+        </w:rPr>
+        <w:t>presence</w:t>
+      </w:r>
+      <w:r>
+        <w:rPr>
+          <w:rFonts w:ascii="Times New Roman" w:hAnsi="Times New Roman" w:cs="Times New Roman"/>
+          <w:color w:val="000000" w:themeColor="text1"/>
+        </w:rPr>
+        <w:t xml:space="preserve"> was greater than that of the gro</w:t>
       </w:r>
       <w:r>
         <w:rPr>
@@ -9656,6 +9823,7 @@
     </w:p>
     <w:p>
       <w:pPr>
+        <w:outlineLvl w:val="0"/>
         <w:rPr>
           <w:rFonts w:ascii="Times New Roman" w:hAnsi="Times New Roman" w:cs="Times New Roman"/>
           <w:color w:val="C00000"/>
@@ -9694,6 +9862,7 @@
     </w:p>
     <w:p>
       <w:pPr>
+        <w:outlineLvl w:val="0"/>
         <w:rPr>
           <w:rFonts w:ascii="Times New Roman" w:hAnsi="Times New Roman" w:cs="Times New Roman"/>
           <w:i/>
@@ -10507,6 +10676,7 @@
     </w:p>
     <w:p>
       <w:pPr>
+        <w:outlineLvl w:val="0"/>
         <w:rPr>
           <w:rFonts w:ascii="Times New Roman" w:hAnsi="Times New Roman" w:cs="Times New Roman"/>
           <w:color w:val="7F7F7F" w:themeColor="text1" w:themeTint="80"/>
@@ -11038,6 +11208,7 @@
     </w:p>
     <w:p>
       <w:pPr>
+        <w:outlineLvl w:val="0"/>
         <w:rPr>
           <w:rFonts w:ascii="Times New Roman" w:hAnsi="Times New Roman" w:cs="Times New Roman"/>
           <w:i/>
@@ -11211,7 +11382,21 @@
           <w:rFonts w:ascii="Times New Roman" w:hAnsi="Times New Roman" w:cs="Times New Roman"/>
           <w:color w:val="7F7F7F" w:themeColor="text1" w:themeTint="80"/>
         </w:rPr>
-        <w:t xml:space="preserve"> occurrences had a particularly large effect early in its invasion history, as is indicated by the ratio of growth rates, in which generally </w:t>
+        <w:t xml:space="preserve"> </w:t>
+      </w:r>
+      <w:r>
+        <w:rPr>
+          <w:rFonts w:ascii="Times New Roman" w:hAnsi="Times New Roman" w:cs="Times New Roman"/>
+          <w:color w:val="7F7F7F" w:themeColor="text1" w:themeTint="80"/>
+        </w:rPr>
+        <w:t>presence</w:t>
+      </w:r>
+      <w:r>
+        <w:rPr>
+          <w:rFonts w:ascii="Times New Roman" w:hAnsi="Times New Roman" w:cs="Times New Roman"/>
+          <w:color w:val="7F7F7F" w:themeColor="text1" w:themeTint="80"/>
+        </w:rPr>
+        <w:t xml:space="preserve">s had a particularly large effect early in its invasion history, as is indicated by the ratio of growth rates, in which generally </w:t>
       </w:r>
       <w:r>
         <w:rPr>
@@ -11340,6 +11525,7 @@
     </w:p>
     <w:p>
       <w:pPr>
+        <w:outlineLvl w:val="0"/>
         <w:rPr>
           <w:rFonts w:ascii="Times New Roman" w:hAnsi="Times New Roman" w:cs="Times New Roman"/>
           <w:i/>
@@ -11504,7 +11690,21 @@
           <w:rFonts w:ascii="Times New Roman" w:hAnsi="Times New Roman" w:cs="Times New Roman"/>
           <w:color w:val="7F7F7F" w:themeColor="text1" w:themeTint="80"/>
         </w:rPr>
-        <w:t xml:space="preserve">The earliest occurrence records of </w:t>
+        <w:t xml:space="preserve">The earliest </w:t>
+      </w:r>
+      <w:r>
+        <w:rPr>
+          <w:rFonts w:ascii="Times New Roman" w:hAnsi="Times New Roman" w:cs="Times New Roman"/>
+          <w:color w:val="7F7F7F" w:themeColor="text1" w:themeTint="80"/>
+        </w:rPr>
+        <w:t>presence</w:t>
+      </w:r>
+      <w:r>
+        <w:rPr>
+          <w:rFonts w:ascii="Times New Roman" w:hAnsi="Times New Roman" w:cs="Times New Roman"/>
+          <w:color w:val="7F7F7F" w:themeColor="text1" w:themeTint="80"/>
+        </w:rPr>
+        <w:t xml:space="preserve"> records of </w:t>
       </w:r>
       <w:r>
         <w:rPr>
@@ -11529,7 +11729,21 @@
           <w:rFonts w:ascii="Times New Roman" w:hAnsi="Times New Roman" w:cs="Times New Roman"/>
           <w:color w:val="7F7F7F" w:themeColor="text1" w:themeTint="80"/>
         </w:rPr>
-        <w:t xml:space="preserve"> were collected during this period of high sampling effort. However, it was uncommon across the study region at this time, and appears to have remained uncommon until at least the 1920s. Assuming that cumulative occurrence curves for the associated species represent the spatial spread of collection effort, and that a collector would collect </w:t>
+        <w:t xml:space="preserve"> were collected during this period of high sampling effort. However, it was uncommon across the study region at this time, and appears to have remained uncommon until at least the 1920s. Assuming that cumulative </w:t>
+      </w:r>
+      <w:r>
+        <w:rPr>
+          <w:rFonts w:ascii="Times New Roman" w:hAnsi="Times New Roman" w:cs="Times New Roman"/>
+          <w:color w:val="7F7F7F" w:themeColor="text1" w:themeTint="80"/>
+        </w:rPr>
+        <w:t>presence</w:t>
+      </w:r>
+      <w:r>
+        <w:rPr>
+          <w:rFonts w:ascii="Times New Roman" w:hAnsi="Times New Roman" w:cs="Times New Roman"/>
+          <w:color w:val="7F7F7F" w:themeColor="text1" w:themeTint="80"/>
+        </w:rPr>
+        <w:t xml:space="preserve"> curves for the associated species represent the spatial spread of collection effort, and that a collector would collect </w:t>
       </w:r>
       <w:r>
         <w:rPr>
@@ -11719,7 +11933,23 @@
           <w:iCs/>
           <w:color w:val="7F7F7F" w:themeColor="text1" w:themeTint="80"/>
         </w:rPr>
-        <w:t>was not common at this time. However, the ratio of occurrence records shows a consistent rate of spread throughout the novel range during the following 100 years.</w:t>
+        <w:t xml:space="preserve">was not common at this time. However, the ratio of </w:t>
+      </w:r>
+      <w:r>
+        <w:rPr>
+          <w:rFonts w:ascii="Times New Roman" w:hAnsi="Times New Roman" w:cs="Times New Roman"/>
+          <w:iCs/>
+          <w:color w:val="7F7F7F" w:themeColor="text1" w:themeTint="80"/>
+        </w:rPr>
+        <w:t>presence</w:t>
+      </w:r>
+      <w:r>
+        <w:rPr>
+          <w:rFonts w:ascii="Times New Roman" w:hAnsi="Times New Roman" w:cs="Times New Roman"/>
+          <w:iCs/>
+          <w:color w:val="7F7F7F" w:themeColor="text1" w:themeTint="80"/>
+        </w:rPr>
+        <w:t xml:space="preserve"> records shows a consistent rate of spread throughout the novel range during the following 100 years.</w:t>
       </w:r>
     </w:p>
     <w:p>
@@ -11732,6 +11962,7 @@
     </w:p>
     <w:p>
       <w:pPr>
+        <w:outlineLvl w:val="0"/>
         <w:rPr>
           <w:rFonts w:ascii="Times New Roman" w:hAnsi="Times New Roman" w:cs="Times New Roman"/>
           <w:i/>
@@ -11824,7 +12055,23 @@
           <w:iCs/>
           <w:color w:val="7F7F7F" w:themeColor="text1" w:themeTint="80"/>
         </w:rPr>
-        <w:t xml:space="preserve"> increased at a rate greater than sampling effort from at least 1920 on. Given that the rate of increase in record number and spatial occurrence for </w:t>
+        <w:t xml:space="preserve"> increased at a rate greater than sampling effort from at least 1920 on. Given that the rate of increase in record number and spatial </w:t>
+      </w:r>
+      <w:r>
+        <w:rPr>
+          <w:rFonts w:ascii="Times New Roman" w:hAnsi="Times New Roman" w:cs="Times New Roman"/>
+          <w:iCs/>
+          <w:color w:val="7F7F7F" w:themeColor="text1" w:themeTint="80"/>
+        </w:rPr>
+        <w:t>presence</w:t>
+      </w:r>
+      <w:r>
+        <w:rPr>
+          <w:rFonts w:ascii="Times New Roman" w:hAnsi="Times New Roman" w:cs="Times New Roman"/>
+          <w:iCs/>
+          <w:color w:val="7F7F7F" w:themeColor="text1" w:themeTint="80"/>
+        </w:rPr>
+        <w:t xml:space="preserve"> for </w:t>
       </w:r>
       <w:r>
         <w:rPr>
@@ -12637,6 +12884,7 @@
         <w:autoSpaceDE w:val="0"/>
         <w:autoSpaceDN w:val="0"/>
         <w:adjustRightInd w:val="0"/>
+        <w:outlineLvl w:val="0"/>
         <w:rPr>
           <w:rFonts w:ascii="Times New Roman" w:hAnsi="Times New Roman" w:cs="Times New Roman"/>
           <w:i/>
@@ -12727,7 +12975,21 @@
           <w:color w:val="7F7F7F" w:themeColor="text1" w:themeTint="80"/>
         </w:rPr>
         <w:lastRenderedPageBreak/>
-        <w:t xml:space="preserve">goes locally extinct. This is an unlikely occurrence. With one notable exception </w:t>
+        <w:t xml:space="preserve">goes locally extinct. This is an unlikely </w:t>
+      </w:r>
+      <w:r>
+        <w:rPr>
+          <w:rFonts w:ascii="Times New Roman" w:hAnsi="Times New Roman" w:cs="Times New Roman"/>
+          <w:color w:val="7F7F7F" w:themeColor="text1" w:themeTint="80"/>
+        </w:rPr>
+        <w:t>presence</w:t>
+      </w:r>
+      <w:r>
+        <w:rPr>
+          <w:rFonts w:ascii="Times New Roman" w:hAnsi="Times New Roman" w:cs="Times New Roman"/>
+          <w:color w:val="7F7F7F" w:themeColor="text1" w:themeTint="80"/>
+        </w:rPr>
+        <w:t xml:space="preserve">. With one notable exception </w:t>
       </w:r>
       <w:r>
         <w:rPr>
@@ -12841,7 +13103,21 @@
           <w:rFonts w:ascii="Times New Roman" w:hAnsi="Times New Roman" w:cs="Times New Roman"/>
           <w:color w:val="7F7F7F" w:themeColor="text1" w:themeTint="80"/>
         </w:rPr>
-        <w:t xml:space="preserve"> occurrences no longer have the species present because of changes in land use (e.g., development of once-woodland plots). This is the case for several of the records observed in the metropolitan New York region, the site of many of the earliest records. Disturbances, or removal of population from the landscape, due to anthropogenic influences may have a substantial effect on the spread of </w:t>
+        <w:t xml:space="preserve"> </w:t>
+      </w:r>
+      <w:r>
+        <w:rPr>
+          <w:rFonts w:ascii="Times New Roman" w:hAnsi="Times New Roman" w:cs="Times New Roman"/>
+          <w:color w:val="7F7F7F" w:themeColor="text1" w:themeTint="80"/>
+        </w:rPr>
+        <w:t>presence</w:t>
+      </w:r>
+      <w:r>
+        <w:rPr>
+          <w:rFonts w:ascii="Times New Roman" w:hAnsi="Times New Roman" w:cs="Times New Roman"/>
+          <w:color w:val="7F7F7F" w:themeColor="text1" w:themeTint="80"/>
+        </w:rPr>
+        <w:t xml:space="preserve">s no longer have the species present because of changes in land use (e.g., development of once-woodland plots). This is the case for several of the records observed in the metropolitan New York region, the site of many of the earliest records. Disturbances, or removal of population from the landscape, due to anthropogenic influences may have a substantial effect on the spread of </w:t>
       </w:r>
       <w:r>
         <w:rPr>
@@ -13177,6 +13453,7 @@
     </w:p>
     <w:p>
       <w:pPr>
+        <w:outlineLvl w:val="0"/>
         <w:rPr>
           <w:rFonts w:ascii="Times New Roman" w:hAnsi="Times New Roman" w:cs="Times New Roman"/>
         </w:rPr>
@@ -13284,7 +13561,19 @@
         <w:rPr>
           <w:rFonts w:ascii="Times New Roman" w:hAnsi="Times New Roman" w:cs="Times New Roman"/>
         </w:rPr>
-        <w:t xml:space="preserve"> while accounting for potential unequal spatial and temporal sampling bias in occurrence record collection. Based on these calculations, </w:t>
+        <w:t xml:space="preserve"> while accounting for potential unequal spatial and temporal sampling bias in </w:t>
+      </w:r>
+      <w:r>
+        <w:rPr>
+          <w:rFonts w:ascii="Times New Roman" w:hAnsi="Times New Roman" w:cs="Times New Roman"/>
+        </w:rPr>
+        <w:t>presence</w:t>
+      </w:r>
+      <w:r>
+        <w:rPr>
+          <w:rFonts w:ascii="Times New Roman" w:hAnsi="Times New Roman" w:cs="Times New Roman"/>
+        </w:rPr>
+        <w:t xml:space="preserve"> record collection. Based on these calculations, </w:t>
       </w:r>
       <w:r>
         <w:rPr>
@@ -19740,6 +20029,7 @@
     </w:p>
     <w:p>
       <w:pPr>
+        <w:outlineLvl w:val="0"/>
         <w:rPr>
           <w:rFonts w:ascii="Times New Roman" w:hAnsi="Times New Roman" w:cs="Times New Roman"/>
           <w:b/>
@@ -19873,7 +20163,21 @@
           <w:rFonts w:ascii="Times New Roman" w:eastAsia="Times New Roman" w:hAnsi="Times New Roman" w:cs="Times New Roman"/>
           <w:noProof/>
         </w:rPr>
-        <w:t>Boakes, E. H., P. J. K. McGowan, R. A. Fuller, D. Chang-qing, N. E. Clark, K. O’Connor, and G. M. Mace. 2010. Distorted views of biodiversity: spatial and temporal bias in species occurrence data. PLoS Biology 8:e1000385.</w:t>
+        <w:t xml:space="preserve">Boakes, E. H., P. J. K. McGowan, R. A. Fuller, D. Chang-qing, N. E. Clark, K. O’Connor, and G. M. Mace. 2010. Distorted views of biodiversity: spatial and temporal bias in species </w:t>
+      </w:r>
+      <w:r>
+        <w:rPr>
+          <w:rFonts w:ascii="Times New Roman" w:eastAsia="Times New Roman" w:hAnsi="Times New Roman" w:cs="Times New Roman"/>
+          <w:noProof/>
+        </w:rPr>
+        <w:t>presence</w:t>
+      </w:r>
+      <w:r>
+        <w:rPr>
+          <w:rFonts w:ascii="Times New Roman" w:eastAsia="Times New Roman" w:hAnsi="Times New Roman" w:cs="Times New Roman"/>
+          <w:noProof/>
+        </w:rPr>
+        <w:t xml:space="preserve"> data. PLoS Biology 8:e1000385.</w:t>
       </w:r>
     </w:p>
     <w:p>
@@ -22104,6 +22408,29 @@
       <w:szCs w:val="20"/>
     </w:rPr>
   </w:style>
+  <w:style w:type="paragraph" w:styleId="DocumentMap">
+    <w:name w:val="Document Map"/>
+    <w:basedOn w:val="Normal"/>
+    <w:link w:val="DocumentMapChar"/>
+    <w:uiPriority w:val="99"/>
+    <w:semiHidden/>
+    <w:unhideWhenUsed/>
+    <w:rsid w:val="007E79E2"/>
+    <w:rPr>
+      <w:rFonts w:ascii="Times New Roman" w:hAnsi="Times New Roman" w:cs="Times New Roman"/>
+    </w:rPr>
+  </w:style>
+  <w:style w:type="character" w:customStyle="1" w:styleId="DocumentMapChar">
+    <w:name w:val="Document Map Char"/>
+    <w:basedOn w:val="DefaultParagraphFont"/>
+    <w:link w:val="DocumentMap"/>
+    <w:uiPriority w:val="99"/>
+    <w:semiHidden/>
+    <w:rsid w:val="007E79E2"/>
+    <w:rPr>
+      <w:rFonts w:ascii="Times New Roman" w:hAnsi="Times New Roman" w:cs="Times New Roman"/>
+    </w:rPr>
+  </w:style>
 </w:styles>
 </file>
 
@@ -22432,7 +22759,7 @@
 </file>
 
 <file path=customXml/itemProps1.xml><?xml version="1.0" encoding="utf-8"?>
-<ds:datastoreItem xmlns:ds="http://schemas.openxmlformats.org/officeDocument/2006/customXml" ds:itemID="{50693CBA-30B2-6D43-8B2D-D40D9C8CF54B}">
+<ds:datastoreItem xmlns:ds="http://schemas.openxmlformats.org/officeDocument/2006/customXml" ds:itemID="{4604915D-C25F-3642-A950-9A72AB8A41DA}">
   <ds:schemaRefs>
     <ds:schemaRef ds:uri="http://schemas.openxmlformats.org/officeDocument/2006/bibliography"/>
   </ds:schemaRefs>

</xml_diff>

<commit_message>
Started working on discussion revisions
</commit_message>
<xml_diff>
--- a/manuscript/Aiello-Lammens-Reconstructing-F-alnus-spread.docx
+++ b/manuscript/Aiello-Lammens-Reconstructing-F-alnus-spread.docx
@@ -3950,8 +3950,6 @@
         </w:rPr>
         <w:t>(~20</w:t>
       </w:r>
-      <w:bookmarkStart w:id="2" w:name="_GoBack"/>
-      <w:bookmarkEnd w:id="2"/>
       <w:r>
         <w:rPr>
           <w:rFonts w:ascii="Times New Roman" w:hAnsi="Times New Roman" w:cs="Times New Roman"/>
@@ -8511,17 +8509,318 @@
         <w:outlineLvl w:val="0"/>
         <w:rPr>
           <w:rFonts w:ascii="Times New Roman" w:hAnsi="Times New Roman" w:cs="Times New Roman"/>
-          <w:i/>
-          <w:color w:val="7F7F7F" w:themeColor="text1" w:themeTint="80"/>
-        </w:rPr>
-      </w:pPr>
-      <w:r>
-        <w:rPr>
-          <w:rFonts w:ascii="Times New Roman" w:hAnsi="Times New Roman" w:cs="Times New Roman"/>
-          <w:i/>
-          <w:color w:val="7F7F7F" w:themeColor="text1" w:themeTint="80"/>
+          <w:caps/>
+          <w:color w:val="000000" w:themeColor="text1"/>
+        </w:rPr>
+      </w:pPr>
+      <w:r>
+        <w:rPr>
+          <w:rFonts w:ascii="Times New Roman" w:hAnsi="Times New Roman" w:cs="Times New Roman"/>
+          <w:caps/>
+          <w:color w:val="000000" w:themeColor="text1"/>
         </w:rPr>
         <w:t>Early observations and likely region of first introduction</w:t>
+      </w:r>
+      <w:r>
+        <w:rPr>
+          <w:rFonts w:ascii="Times New Roman" w:hAnsi="Times New Roman" w:cs="Times New Roman"/>
+          <w:caps/>
+          <w:color w:val="000000" w:themeColor="text1"/>
+        </w:rPr>
+        <w:t xml:space="preserve">. </w:t>
+      </w:r>
+      <w:bookmarkStart w:id="2" w:name="_GoBack"/>
+      <w:bookmarkEnd w:id="2"/>
+      <w:r>
+        <w:rPr>
+          <w:rFonts w:ascii="Times New Roman" w:hAnsi="Times New Roman" w:cs="Times New Roman"/>
+          <w:color w:val="000000" w:themeColor="text1"/>
+        </w:rPr>
+        <w:t>The exact introduction event for</w:t>
+      </w:r>
+      <w:r>
+        <w:rPr>
+          <w:rFonts w:ascii="Times New Roman" w:hAnsi="Times New Roman" w:cs="Times New Roman"/>
+          <w:color w:val="000000" w:themeColor="text1"/>
+        </w:rPr>
+        <w:t xml:space="preserve"> </w:t>
+      </w:r>
+      <w:r>
+        <w:rPr>
+          <w:rFonts w:ascii="Times New Roman" w:hAnsi="Times New Roman" w:cs="Times New Roman"/>
+          <w:i/>
+          <w:color w:val="000000" w:themeColor="text1"/>
+        </w:rPr>
+        <w:t>F. alnus</w:t>
+      </w:r>
+      <w:r>
+        <w:rPr>
+          <w:rFonts w:ascii="Times New Roman" w:hAnsi="Times New Roman" w:cs="Times New Roman"/>
+          <w:color w:val="000000" w:themeColor="text1"/>
+        </w:rPr>
+        <w:t xml:space="preserve"> is unknown, but b</w:t>
+      </w:r>
+      <w:r>
+        <w:rPr>
+          <w:rFonts w:ascii="Times New Roman" w:hAnsi="Times New Roman" w:cs="Times New Roman"/>
+          <w:color w:val="000000" w:themeColor="text1"/>
+        </w:rPr>
+        <w:t xml:space="preserve">ased on its long history of use as a medicinal plant </w:t>
+      </w:r>
+      <w:r>
+        <w:rPr>
+          <w:rFonts w:ascii="Times New Roman" w:hAnsi="Times New Roman" w:cs="Times New Roman"/>
+          <w:color w:val="000000" w:themeColor="text1"/>
+        </w:rPr>
+        <w:fldChar w:fldCharType="begin" w:fldLock="1"/>
+      </w:r>
+      <w:r>
+        <w:rPr>
+          <w:rFonts w:ascii="Times New Roman" w:hAnsi="Times New Roman" w:cs="Times New Roman"/>
+          <w:color w:val="000000" w:themeColor="text1"/>
+        </w:rPr>
+        <w:instrText>ADDIN CSL_CITATION { "citationItems" : [ { "id" : "ITEM-1", "itemData" : { "author" : [ { "dropping-particle" : "", "family" : "United States Pharmacopeial Convention", "given" : "", "non-dropping-particle" : "", "parse-names" : false, "suffix" : "" } ], "edition" : "Ninth Dece", "id" : "ITEM-1", "issued" : { "date-parts" : [ [ "1910" ] ] }, "number-of-pages" : "663", "publisher" : "P. Blakiston's Son &amp; Company", "publisher-place" : "Philadelphia", "title" : "The Pharmacopeia of the United States of America", "type" : "book" }, "uris" : [ "http://www.mendeley.com/documents/?uuid=ca45fe58-6ed5-4a94-ae84-8fbf9f7f916a" ] } ], "mendeley" : { "formattedCitation" : "(United States Pharmacopeial Convention 1910)", "plainTextFormattedCitation" : "(United States Pharmacopeial Convention 1910)", "previouslyFormattedCitation" : "(United States Pharmacopeial Convention 1910)" }, "properties" : { "noteIndex" : 0 }, "schema" : "https://github.com/citation-style-language/schema/raw/master/csl-citation.json" }</w:instrText>
+      </w:r>
+      <w:r>
+        <w:rPr>
+          <w:rFonts w:ascii="Times New Roman" w:hAnsi="Times New Roman" w:cs="Times New Roman"/>
+          <w:color w:val="000000" w:themeColor="text1"/>
+        </w:rPr>
+        <w:fldChar w:fldCharType="separate"/>
+      </w:r>
+      <w:r>
+        <w:rPr>
+          <w:rFonts w:ascii="Times New Roman" w:hAnsi="Times New Roman" w:cs="Times New Roman"/>
+          <w:noProof/>
+          <w:color w:val="000000" w:themeColor="text1"/>
+        </w:rPr>
+        <w:t>(United States Pharmacopeial Convention 1910)</w:t>
+      </w:r>
+      <w:r>
+        <w:rPr>
+          <w:rFonts w:ascii="Times New Roman" w:hAnsi="Times New Roman" w:cs="Times New Roman"/>
+          <w:color w:val="000000" w:themeColor="text1"/>
+        </w:rPr>
+        <w:fldChar w:fldCharType="end"/>
+      </w:r>
+      <w:r>
+        <w:rPr>
+          <w:rFonts w:ascii="Times New Roman" w:hAnsi="Times New Roman" w:cs="Times New Roman"/>
+          <w:color w:val="000000" w:themeColor="text1"/>
+        </w:rPr>
+        <w:t xml:space="preserve"> and evidence that it was planted as an ornamental shrub </w:t>
+      </w:r>
+      <w:r>
+        <w:rPr>
+          <w:rFonts w:ascii="Times New Roman" w:hAnsi="Times New Roman" w:cs="Times New Roman"/>
+          <w:color w:val="000000" w:themeColor="text1"/>
+        </w:rPr>
+        <w:fldChar w:fldCharType="begin" w:fldLock="1"/>
+      </w:r>
+      <w:r>
+        <w:rPr>
+          <w:rFonts w:ascii="Times New Roman" w:hAnsi="Times New Roman" w:cs="Times New Roman"/>
+          <w:color w:val="000000" w:themeColor="text1"/>
+        </w:rPr>
+        <w:instrText>ADDIN CSL_CITATION { "citationItems" : [ { "id" : "ITEM-1", "itemData" : { "author" : [ { "dropping-particle" : "", "family" : "Sherff", "given" : "Earl E", "non-dropping-particle" : "", "parse-names" : false, "suffix" : "" } ], "container-title" : "Rhodora", "id" : "ITEM-1", "issued" : { "date-parts" : [ [ "1912" ] ] }, "note" : "R. frangula section starts on p 227 (pdf page 234)", "page" : "227-229", "title" : "Range extenstions of &lt;i&gt;Rhamnus frangula&lt;/i&gt; and &lt;i&gt;Sporobolus asperifolius&lt;/i&gt;", "type" : "article-journal", "volume" : "14" }, "uris" : [ "http://www.mendeley.com/documents/?uuid=29fae87d-3256-4261-bc18-40e0d1bc8576" ] } ], "mendeley" : { "formattedCitation" : "(Sherff 1912)", "plainTextFormattedCitation" : "(Sherff 1912)", "previouslyFormattedCitation" : "(Sherff 1912)" }, "properties" : { "noteIndex" : 0 }, "schema" : "https://github.com/citation-style-language/schema/raw/master/csl-citation.json" }</w:instrText>
+      </w:r>
+      <w:r>
+        <w:rPr>
+          <w:rFonts w:ascii="Times New Roman" w:hAnsi="Times New Roman" w:cs="Times New Roman"/>
+          <w:color w:val="000000" w:themeColor="text1"/>
+        </w:rPr>
+        <w:fldChar w:fldCharType="separate"/>
+      </w:r>
+      <w:r>
+        <w:rPr>
+          <w:rFonts w:ascii="Times New Roman" w:hAnsi="Times New Roman" w:cs="Times New Roman"/>
+          <w:noProof/>
+          <w:color w:val="000000" w:themeColor="text1"/>
+        </w:rPr>
+        <w:t>(Sherff 1912)</w:t>
+      </w:r>
+      <w:r>
+        <w:rPr>
+          <w:rFonts w:ascii="Times New Roman" w:hAnsi="Times New Roman" w:cs="Times New Roman"/>
+          <w:color w:val="000000" w:themeColor="text1"/>
+        </w:rPr>
+        <w:fldChar w:fldCharType="end"/>
+      </w:r>
+      <w:r>
+        <w:rPr>
+          <w:rFonts w:ascii="Times New Roman" w:hAnsi="Times New Roman" w:cs="Times New Roman"/>
+          <w:color w:val="000000" w:themeColor="text1"/>
+        </w:rPr>
+        <w:t xml:space="preserve"> </w:t>
+      </w:r>
+      <w:r>
+        <w:rPr>
+          <w:rFonts w:ascii="Times New Roman" w:hAnsi="Times New Roman" w:cs="Times New Roman"/>
+          <w:color w:val="000000" w:themeColor="text1"/>
+          <w:highlight w:val="yellow"/>
+        </w:rPr>
+        <w:t>Add reference to Sudworth and Fernow: (Sudworth, G. B. and B. E. Fernow.  1891.  </w:t>
+      </w:r>
+      <w:r>
+        <w:rPr>
+          <w:rFonts w:ascii="Times New Roman" w:hAnsi="Times New Roman" w:cs="Times New Roman"/>
+          <w:i/>
+          <w:iCs/>
+          <w:color w:val="000000" w:themeColor="text1"/>
+          <w:highlight w:val="yellow"/>
+        </w:rPr>
+        <w:t>Trees of Washington, D.C.</w:t>
+      </w:r>
+      <w:r>
+        <w:rPr>
+          <w:rFonts w:ascii="Times New Roman" w:hAnsi="Times New Roman" w:cs="Times New Roman"/>
+          <w:color w:val="000000" w:themeColor="text1"/>
+          <w:highlight w:val="yellow"/>
+        </w:rPr>
+        <w:t>, compliments of the Forestry Division. Geo. B. Sudworth, botanist ; B. E. Fernow, chief.  Washington, D.C.: Bell Lithographing Co.  [18] pp.; 2 folding plans; 14 x 22 cm.)</w:t>
+      </w:r>
+      <w:r>
+        <w:rPr>
+          <w:rFonts w:ascii="Times New Roman" w:hAnsi="Times New Roman" w:cs="Times New Roman"/>
+          <w:color w:val="000000" w:themeColor="text1"/>
+        </w:rPr>
+        <w:t xml:space="preserve">, it is likely it </w:t>
+      </w:r>
+      <w:r>
+        <w:rPr>
+          <w:rFonts w:ascii="Times New Roman" w:hAnsi="Times New Roman" w:cs="Times New Roman"/>
+          <w:color w:val="000000" w:themeColor="text1"/>
+        </w:rPr>
+        <w:t xml:space="preserve">was purposely planted in many locations in North America. </w:t>
+      </w:r>
+      <w:r>
+        <w:rPr>
+          <w:rFonts w:ascii="Times New Roman" w:hAnsi="Times New Roman" w:cs="Times New Roman"/>
+          <w:color w:val="000000" w:themeColor="text1"/>
+        </w:rPr>
+        <w:t>Based on the historic presence records, t</w:t>
+      </w:r>
+      <w:r>
+        <w:rPr>
+          <w:rFonts w:ascii="Times New Roman" w:hAnsi="Times New Roman" w:cs="Times New Roman"/>
+          <w:color w:val="000000" w:themeColor="text1"/>
+        </w:rPr>
+        <w:t xml:space="preserve">he location of first introduction was </w:t>
+      </w:r>
+      <w:r>
+        <w:rPr>
+          <w:rFonts w:ascii="Times New Roman" w:hAnsi="Times New Roman" w:cs="Times New Roman"/>
+          <w:color w:val="000000" w:themeColor="text1"/>
+        </w:rPr>
+        <w:t xml:space="preserve">likely </w:t>
+      </w:r>
+      <w:r>
+        <w:rPr>
+          <w:rFonts w:ascii="Times New Roman" w:hAnsi="Times New Roman" w:cs="Times New Roman"/>
+          <w:color w:val="000000" w:themeColor="text1"/>
+        </w:rPr>
+        <w:t>the metropolitan New York City area and areas of New Jersey along New York Harbor. Specimens for 12 of 14 records dating from before 1900 were collected in this region.</w:t>
+      </w:r>
+      <w:r>
+        <w:rPr>
+          <w:rFonts w:ascii="Times New Roman" w:hAnsi="Times New Roman" w:cs="Times New Roman"/>
+          <w:color w:val="000000" w:themeColor="text1"/>
+        </w:rPr>
+        <w:t xml:space="preserve"> L</w:t>
+      </w:r>
+      <w:r>
+        <w:rPr>
+          <w:rFonts w:ascii="Times New Roman" w:hAnsi="Times New Roman" w:cs="Times New Roman"/>
+          <w:color w:val="000000" w:themeColor="text1"/>
+        </w:rPr>
+        <w:t xml:space="preserve">ocations in southern Ontario account for the remaining 2 of 14 records dating before 1900, indicating that introduction into the region was likely early during the spread of </w:t>
+      </w:r>
+      <w:r>
+        <w:rPr>
+          <w:rFonts w:ascii="Times New Roman" w:hAnsi="Times New Roman" w:cs="Times New Roman"/>
+          <w:i/>
+          <w:color w:val="000000" w:themeColor="text1"/>
+        </w:rPr>
+        <w:t>F. alnus</w:t>
+      </w:r>
+      <w:r>
+        <w:rPr>
+          <w:rFonts w:ascii="Times New Roman" w:hAnsi="Times New Roman" w:cs="Times New Roman"/>
+          <w:color w:val="000000" w:themeColor="text1"/>
+        </w:rPr>
+        <w:t xml:space="preserve">. </w:t>
+      </w:r>
+      <w:r>
+        <w:rPr>
+          <w:rFonts w:ascii="Times New Roman" w:hAnsi="Times New Roman" w:cs="Times New Roman"/>
+          <w:color w:val="000000" w:themeColor="text1"/>
+        </w:rPr>
+        <w:t>New York Harbor</w:t>
+      </w:r>
+      <w:r>
+        <w:rPr>
+          <w:rFonts w:ascii="Times New Roman" w:hAnsi="Times New Roman" w:cs="Times New Roman"/>
+          <w:color w:val="000000" w:themeColor="text1"/>
+        </w:rPr>
+        <w:t xml:space="preserve"> was a large shipping and port area, raising the possibility that shipping played a role in an accidental introduction. Many non-native plants have been introduced to port areas by the unloading of solid ballast, with seeds mixed in with rocks and other materials used as ballast </w:t>
+      </w:r>
+      <w:r>
+        <w:rPr>
+          <w:rFonts w:ascii="Times New Roman" w:hAnsi="Times New Roman" w:cs="Times New Roman"/>
+          <w:color w:val="000000" w:themeColor="text1"/>
+        </w:rPr>
+        <w:fldChar w:fldCharType="begin" w:fldLock="1"/>
+      </w:r>
+      <w:r>
+        <w:rPr>
+          <w:rFonts w:ascii="Times New Roman" w:hAnsi="Times New Roman" w:cs="Times New Roman"/>
+          <w:color w:val="000000" w:themeColor="text1"/>
+        </w:rPr>
+        <w:instrText>ADDIN CSL_CITATION { "citationItems" : [ { "id" : "ITEM-1", "itemData" : { "DOI" : "10.1007/s10530-005-3174-9", "ISSN" : "1387-3547", "author" : [ { "dropping-particle" : "", "family" : "Barney", "given" : "Jacob N.", "non-dropping-particle" : "", "parse-names" : false, "suffix" : "" } ], "container-title" : "Biological Invasions", "id" : "ITEM-1", "issue" : "4", "issued" : { "date-parts" : [ [ "2006", "1", "12" ] ] }, "page" : "703-717", "title" : "North American history of two invasive plant species: phytogeographic distribution, dispersal vectors, and multiple introductions", "type" : "article-journal", "volume" : "8" }, "uris" : [ "http://www.mendeley.com/documents/?uuid=2f5250ad-f63e-4eac-a93a-eec61b7fc409" ] }, { "id" : "ITEM-2", "itemData" : { "DOI" : "10.3119/0035-4902(2005)107[0284:AVPIM]2.0.CO;2", "author" : [ { "dropping-particle" : "", "family" : "Sorrie", "given" : "Bruce A", "non-dropping-particle" : "", "parse-names" : false, "suffix" : "" } ], "container-title" : "Rhodora", "id" : "ITEM-2", "issue" : "931", "issued" : { "date-parts" : [ [ "2005" ] ] }, "page" : "284-329", "title" : "Alien vascular plants in Massachusetts", "type" : "article-journal", "volume" : "107" }, "uris" : [ "http://www.mendeley.com/documents/?uuid=afcbc25e-8f64-4cc0-a5e4-e12f42f82bec" ] } ], "mendeley" : { "formattedCitation" : "(Sorrie 2005, Barney 2006)", "plainTextFormattedCitation" : "(Sorrie 2005, Barney 2006)", "previouslyFormattedCitation" : "(Sorrie 2005, Barney 2006)" }, "properties" : { "noteIndex" : 0 }, "schema" : "https://github.com/citation-style-language/schema/raw/master/csl-citation.json" }</w:instrText>
+      </w:r>
+      <w:r>
+        <w:rPr>
+          <w:rFonts w:ascii="Times New Roman" w:hAnsi="Times New Roman" w:cs="Times New Roman"/>
+          <w:color w:val="000000" w:themeColor="text1"/>
+        </w:rPr>
+        <w:fldChar w:fldCharType="separate"/>
+      </w:r>
+      <w:r>
+        <w:rPr>
+          <w:rFonts w:ascii="Times New Roman" w:hAnsi="Times New Roman" w:cs="Times New Roman"/>
+          <w:noProof/>
+          <w:color w:val="000000" w:themeColor="text1"/>
+        </w:rPr>
+        <w:t>(Sorrie 2005, Barney 2006)</w:t>
+      </w:r>
+      <w:r>
+        <w:rPr>
+          <w:rFonts w:ascii="Times New Roman" w:hAnsi="Times New Roman" w:cs="Times New Roman"/>
+          <w:color w:val="000000" w:themeColor="text1"/>
+        </w:rPr>
+        <w:fldChar w:fldCharType="end"/>
+      </w:r>
+      <w:r>
+        <w:rPr>
+          <w:rFonts w:ascii="Times New Roman" w:hAnsi="Times New Roman" w:cs="Times New Roman"/>
+          <w:color w:val="000000" w:themeColor="text1"/>
+        </w:rPr>
+        <w:t xml:space="preserve">. However, this region historical had a high population density, thus there also may have been more people who purposely planted </w:t>
+      </w:r>
+      <w:r>
+        <w:rPr>
+          <w:rFonts w:ascii="Times New Roman" w:hAnsi="Times New Roman" w:cs="Times New Roman"/>
+          <w:i/>
+          <w:color w:val="000000" w:themeColor="text1"/>
+        </w:rPr>
+        <w:t>F. alnus</w:t>
+      </w:r>
+      <w:r>
+        <w:rPr>
+          <w:rFonts w:ascii="Times New Roman" w:hAnsi="Times New Roman" w:cs="Times New Roman"/>
+          <w:color w:val="000000" w:themeColor="text1"/>
+        </w:rPr>
+        <w:t>.</w:t>
       </w:r>
     </w:p>
     <w:p>
@@ -8534,603 +8833,19 @@
     </w:p>
     <w:p>
       <w:pPr>
-        <w:rPr>
-          <w:rFonts w:ascii="Times New Roman" w:hAnsi="Times New Roman" w:cs="Times New Roman"/>
-          <w:color w:val="7F7F7F" w:themeColor="text1" w:themeTint="80"/>
-        </w:rPr>
-      </w:pPr>
-      <w:r>
-        <w:rPr>
-          <w:rFonts w:ascii="Times New Roman" w:hAnsi="Times New Roman" w:cs="Times New Roman"/>
-          <w:color w:val="7F7F7F" w:themeColor="text1" w:themeTint="80"/>
-        </w:rPr>
-        <w:t xml:space="preserve">The question of </w:t>
-      </w:r>
-      <w:r>
-        <w:rPr>
-          <w:rFonts w:ascii="Times New Roman" w:hAnsi="Times New Roman" w:cs="Times New Roman"/>
-          <w:i/>
-          <w:color w:val="7F7F7F" w:themeColor="text1" w:themeTint="80"/>
-        </w:rPr>
-        <w:t>how</w:t>
-      </w:r>
-      <w:r>
-        <w:rPr>
-          <w:rFonts w:ascii="Times New Roman" w:hAnsi="Times New Roman" w:cs="Times New Roman"/>
-          <w:color w:val="7F7F7F" w:themeColor="text1" w:themeTint="80"/>
-        </w:rPr>
-        <w:t xml:space="preserve"> </w:t>
-      </w:r>
-      <w:r>
-        <w:rPr>
-          <w:rFonts w:ascii="Times New Roman" w:hAnsi="Times New Roman" w:cs="Times New Roman"/>
-          <w:i/>
-          <w:color w:val="7F7F7F" w:themeColor="text1" w:themeTint="80"/>
-        </w:rPr>
-        <w:t>F. alnus</w:t>
-      </w:r>
-      <w:r>
-        <w:rPr>
-          <w:rFonts w:ascii="Times New Roman" w:hAnsi="Times New Roman" w:cs="Times New Roman"/>
-          <w:color w:val="7F7F7F" w:themeColor="text1" w:themeTint="80"/>
-        </w:rPr>
-        <w:t xml:space="preserve"> was introduced remains unanswered. Based on its long history of use as a medicinal plant </w:t>
-      </w:r>
-      <w:r>
-        <w:rPr>
-          <w:rFonts w:ascii="Times New Roman" w:hAnsi="Times New Roman" w:cs="Times New Roman"/>
-          <w:color w:val="7F7F7F" w:themeColor="text1" w:themeTint="80"/>
-        </w:rPr>
-        <w:fldChar w:fldCharType="begin" w:fldLock="1"/>
-      </w:r>
-      <w:r>
-        <w:rPr>
-          <w:rFonts w:ascii="Times New Roman" w:hAnsi="Times New Roman" w:cs="Times New Roman"/>
-          <w:color w:val="7F7F7F" w:themeColor="text1" w:themeTint="80"/>
-        </w:rPr>
-        <w:instrText>ADDIN CSL_CITATION { "citationItems" : [ { "id" : "ITEM-1", "itemData" : { "author" : [ { "dropping-particle" : "", "family" : "United States Pharmacopeial Convention", "given" : "", "non-dropping-particle" : "", "parse-names" : false, "suffix" : "" } ], "edition" : "Ninth Dece", "id" : "ITEM-1", "issued" : { "date-parts" : [ [ "1910" ] ] }, "number-of-pages" : "663", "publisher" : "P. Blakiston's Son &amp; Company", "publisher-place" : "Philadelphia", "title" : "The Pharmacopeia of the United States of America", "type" : "book" }, "uris" : [ "http://www.mendeley.com/documents/?uuid=ca45fe58-6ed5-4a94-ae84-8fbf9f7f916a" ] } ], "mendeley" : { "formattedCitation" : "(United States Pharmacopeial Convention 1910)", "plainTextFormattedCitation" : "(United States Pharmacopeial Convention 1910)", "previouslyFormattedCitation" : "(United States Pharmacopeial Convention 1910)" }, "properties" : { "noteIndex" : 0 }, "schema" : "https://github.com/citation-style-language/schema/raw/master/csl-citation.json" }</w:instrText>
-      </w:r>
-      <w:r>
-        <w:rPr>
-          <w:rFonts w:ascii="Times New Roman" w:hAnsi="Times New Roman" w:cs="Times New Roman"/>
-          <w:color w:val="7F7F7F" w:themeColor="text1" w:themeTint="80"/>
-        </w:rPr>
-        <w:fldChar w:fldCharType="separate"/>
-      </w:r>
-      <w:r>
-        <w:rPr>
-          <w:rFonts w:ascii="Times New Roman" w:hAnsi="Times New Roman" w:cs="Times New Roman"/>
-          <w:noProof/>
-          <w:color w:val="7F7F7F" w:themeColor="text1" w:themeTint="80"/>
-        </w:rPr>
-        <w:t>(United States Pharmacopeial Convention 1910)</w:t>
-      </w:r>
-      <w:r>
-        <w:rPr>
-          <w:rFonts w:ascii="Times New Roman" w:hAnsi="Times New Roman" w:cs="Times New Roman"/>
-          <w:color w:val="7F7F7F" w:themeColor="text1" w:themeTint="80"/>
-        </w:rPr>
-        <w:fldChar w:fldCharType="end"/>
-      </w:r>
-      <w:r>
-        <w:rPr>
-          <w:rFonts w:ascii="Times New Roman" w:hAnsi="Times New Roman" w:cs="Times New Roman"/>
-          <w:color w:val="7F7F7F" w:themeColor="text1" w:themeTint="80"/>
-        </w:rPr>
-        <w:t xml:space="preserve"> and evidence that it was planted as an ornamental shrub </w:t>
-      </w:r>
-      <w:r>
-        <w:rPr>
-          <w:rFonts w:ascii="Times New Roman" w:hAnsi="Times New Roman" w:cs="Times New Roman"/>
-          <w:color w:val="7F7F7F" w:themeColor="text1" w:themeTint="80"/>
-        </w:rPr>
-        <w:fldChar w:fldCharType="begin" w:fldLock="1"/>
-      </w:r>
-      <w:r>
-        <w:rPr>
-          <w:rFonts w:ascii="Times New Roman" w:hAnsi="Times New Roman" w:cs="Times New Roman"/>
-          <w:color w:val="7F7F7F" w:themeColor="text1" w:themeTint="80"/>
-        </w:rPr>
-        <w:instrText>ADDIN CSL_CITATION { "citationItems" : [ { "id" : "ITEM-1", "itemData" : { "author" : [ { "dropping-particle" : "", "family" : "Sherff", "given" : "Earl E", "non-dropping-particle" : "", "parse-names" : false, "suffix" : "" } ], "container-title" : "Rhodora", "id" : "ITEM-1", "issued" : { "date-parts" : [ [ "1912" ] ] }, "note" : "R. frangula section starts on p 227 (pdf page 234)", "page" : "227-229", "title" : "Range extenstions of &lt;i&gt;Rhamnus frangula&lt;/i&gt; and &lt;i&gt;Sporobolus asperifolius&lt;/i&gt;", "type" : "article-journal", "volume" : "14" }, "uris" : [ "http://www.mendeley.com/documents/?uuid=29fae87d-3256-4261-bc18-40e0d1bc8576" ] } ], "mendeley" : { "formattedCitation" : "(Sherff 1912)", "plainTextFormattedCitation" : "(Sherff 1912)", "previouslyFormattedCitation" : "(Sherff 1912)" }, "properties" : { "noteIndex" : 0 }, "schema" : "https://github.com/citation-style-language/schema/raw/master/csl-citation.json" }</w:instrText>
-      </w:r>
-      <w:r>
-        <w:rPr>
-          <w:rFonts w:ascii="Times New Roman" w:hAnsi="Times New Roman" w:cs="Times New Roman"/>
-          <w:color w:val="7F7F7F" w:themeColor="text1" w:themeTint="80"/>
-        </w:rPr>
-        <w:fldChar w:fldCharType="separate"/>
-      </w:r>
-      <w:r>
-        <w:rPr>
-          <w:rFonts w:ascii="Times New Roman" w:hAnsi="Times New Roman" w:cs="Times New Roman"/>
-          <w:noProof/>
-          <w:color w:val="7F7F7F" w:themeColor="text1" w:themeTint="80"/>
-        </w:rPr>
-        <w:t>(Sherff 1912)</w:t>
-      </w:r>
-      <w:r>
-        <w:rPr>
-          <w:rFonts w:ascii="Times New Roman" w:hAnsi="Times New Roman" w:cs="Times New Roman"/>
-          <w:color w:val="7F7F7F" w:themeColor="text1" w:themeTint="80"/>
-        </w:rPr>
-        <w:fldChar w:fldCharType="end"/>
-      </w:r>
-      <w:r>
-        <w:rPr>
-          <w:rFonts w:ascii="Times New Roman" w:hAnsi="Times New Roman" w:cs="Times New Roman"/>
-          <w:color w:val="7F7F7F" w:themeColor="text1" w:themeTint="80"/>
-        </w:rPr>
-        <w:t xml:space="preserve"> </w:t>
-      </w:r>
-      <w:r>
-        <w:rPr>
-          <w:rFonts w:ascii="Times New Roman" w:hAnsi="Times New Roman" w:cs="Times New Roman"/>
-          <w:color w:val="7F7F7F" w:themeColor="text1" w:themeTint="80"/>
-          <w:highlight w:val="yellow"/>
-        </w:rPr>
-        <w:t>Add reference to Sudworth and Fernow: (Sudworth, G. B. and B. E. Fernow.  1891.  </w:t>
-      </w:r>
-      <w:r>
-        <w:rPr>
-          <w:rFonts w:ascii="Times New Roman" w:hAnsi="Times New Roman" w:cs="Times New Roman"/>
-          <w:i/>
-          <w:iCs/>
-          <w:color w:val="7F7F7F" w:themeColor="text1" w:themeTint="80"/>
-          <w:highlight w:val="yellow"/>
-        </w:rPr>
-        <w:t>Trees of Washington, D.C.</w:t>
-      </w:r>
-      <w:r>
-        <w:rPr>
-          <w:rFonts w:ascii="Times New Roman" w:hAnsi="Times New Roman" w:cs="Times New Roman"/>
-          <w:color w:val="7F7F7F" w:themeColor="text1" w:themeTint="80"/>
-          <w:highlight w:val="yellow"/>
-        </w:rPr>
-        <w:t>, compliments of the Forestry Division. Geo. B. Sudworth, botanist ; B. E. Fernow, chief.  Washington, D.C.: Bell Lithographing Co.  [18] pp.; 2 folding plans; 14 x 22 cm.)</w:t>
-      </w:r>
-      <w:r>
-        <w:rPr>
-          <w:rFonts w:ascii="Times New Roman" w:hAnsi="Times New Roman" w:cs="Times New Roman"/>
-          <w:color w:val="7F7F7F" w:themeColor="text1" w:themeTint="80"/>
-        </w:rPr>
-        <w:t xml:space="preserve">, it is likely the </w:t>
-      </w:r>
-      <w:r>
-        <w:rPr>
-          <w:rFonts w:ascii="Times New Roman" w:hAnsi="Times New Roman" w:cs="Times New Roman"/>
-          <w:i/>
-          <w:color w:val="7F7F7F" w:themeColor="text1" w:themeTint="80"/>
-        </w:rPr>
-        <w:t>F. alnus</w:t>
-      </w:r>
-      <w:r>
-        <w:rPr>
-          <w:rFonts w:ascii="Times New Roman" w:hAnsi="Times New Roman" w:cs="Times New Roman"/>
-          <w:color w:val="7F7F7F" w:themeColor="text1" w:themeTint="80"/>
-        </w:rPr>
-        <w:t xml:space="preserve"> was purposely planted in many locations in North America. In fact, low fertility cultivars of </w:t>
-      </w:r>
-      <w:r>
-        <w:rPr>
-          <w:rFonts w:ascii="Times New Roman" w:hAnsi="Times New Roman" w:cs="Times New Roman"/>
-          <w:i/>
-          <w:iCs/>
-          <w:color w:val="7F7F7F" w:themeColor="text1" w:themeTint="80"/>
-        </w:rPr>
-        <w:t>F. alnus</w:t>
-      </w:r>
-      <w:r>
-        <w:rPr>
-          <w:rFonts w:ascii="Times New Roman" w:hAnsi="Times New Roman" w:cs="Times New Roman"/>
-          <w:color w:val="7F7F7F" w:themeColor="text1" w:themeTint="80"/>
-        </w:rPr>
-        <w:t xml:space="preserve"> are still available for purchase </w:t>
-      </w:r>
-      <w:r>
-        <w:rPr>
-          <w:rFonts w:ascii="Times New Roman" w:hAnsi="Times New Roman" w:cs="Times New Roman"/>
-          <w:color w:val="7F7F7F" w:themeColor="text1" w:themeTint="80"/>
-        </w:rPr>
-        <w:fldChar w:fldCharType="begin" w:fldLock="1"/>
-      </w:r>
-      <w:r>
-        <w:rPr>
-          <w:rFonts w:ascii="Times New Roman" w:hAnsi="Times New Roman" w:cs="Times New Roman"/>
-          <w:color w:val="7F7F7F" w:themeColor="text1" w:themeTint="80"/>
-        </w:rPr>
-        <w:instrText>ADDIN CSL_CITATION { "citationItems" : [ { "id" : "ITEM-1", "itemData" : { "author" : [ { "dropping-particle" : "", "family" : "Jacquart", "given" : "E M", "non-dropping-particle" : "", "parse-names" : false, "suffix" : "" }, { "dropping-particle" : "", "family" : "Knight", "given" : "Tiffany M", "non-dropping-particle" : "", "parse-names" : false, "suffix" : "" } ], "container-title" : "Indiana Nursery and Landscape News", "id" : "ITEM-1", "issued" : { "date-parts" : [ [ "2010" ] ] }, "page" : "16-17", "title" : "Are there noninvasive cultivars of buckthorn", "type" : "article-journal", "volume" : "70" }, "uris" : [ "http://www.mendeley.com/documents/?uuid=e7e445ac-af3c-4f7a-ac47-9cef947cbf36" ] } ], "mendeley" : { "formattedCitation" : "(Jacquart and Knight 2010)", "plainTextFormattedCitation" : "(Jacquart and Knight 2010)", "previouslyFormattedCitation" : "(Jacquart and Knight 2010)" }, "properties" : { "noteIndex" : 0 }, "schema" : "https://github.com/citation-style-language/schema/raw/master/csl-citation.json" }</w:instrText>
-      </w:r>
-      <w:r>
-        <w:rPr>
-          <w:rFonts w:ascii="Times New Roman" w:hAnsi="Times New Roman" w:cs="Times New Roman"/>
-          <w:color w:val="7F7F7F" w:themeColor="text1" w:themeTint="80"/>
-        </w:rPr>
-        <w:fldChar w:fldCharType="separate"/>
-      </w:r>
-      <w:r>
-        <w:rPr>
-          <w:rFonts w:ascii="Times New Roman" w:hAnsi="Times New Roman" w:cs="Times New Roman"/>
-          <w:noProof/>
-          <w:color w:val="7F7F7F" w:themeColor="text1" w:themeTint="80"/>
-        </w:rPr>
-        <w:t>(Jacquart and Knight 2010)</w:t>
-      </w:r>
-      <w:r>
-        <w:rPr>
-          <w:rFonts w:ascii="Times New Roman" w:hAnsi="Times New Roman" w:cs="Times New Roman"/>
-          <w:color w:val="7F7F7F" w:themeColor="text1" w:themeTint="80"/>
-        </w:rPr>
-        <w:fldChar w:fldCharType="end"/>
-      </w:r>
-      <w:r>
-        <w:rPr>
-          <w:rFonts w:ascii="Times New Roman" w:hAnsi="Times New Roman" w:cs="Times New Roman"/>
-          <w:color w:val="7F7F7F" w:themeColor="text1" w:themeTint="80"/>
-        </w:rPr>
-        <w:t>. A thorough investigation of seed catalogs and nursery records from the late 19</w:t>
-      </w:r>
-      <w:r>
-        <w:rPr>
-          <w:rFonts w:ascii="Times New Roman" w:hAnsi="Times New Roman" w:cs="Times New Roman"/>
-          <w:color w:val="7F7F7F" w:themeColor="text1" w:themeTint="80"/>
-          <w:vertAlign w:val="superscript"/>
-        </w:rPr>
-        <w:t>th</w:t>
-      </w:r>
-      <w:r>
-        <w:rPr>
-          <w:rFonts w:ascii="Times New Roman" w:hAnsi="Times New Roman" w:cs="Times New Roman"/>
-          <w:color w:val="7F7F7F" w:themeColor="text1" w:themeTint="80"/>
-        </w:rPr>
-        <w:t xml:space="preserve"> century may shed more light on when and where it was planted, but was beyond the scope of this project. As is the case with many non-native species, there is little documented evidence of the time(s) or place(s) that </w:t>
-      </w:r>
-      <w:r>
-        <w:rPr>
-          <w:rFonts w:ascii="Times New Roman" w:hAnsi="Times New Roman" w:cs="Times New Roman"/>
-          <w:i/>
-          <w:color w:val="7F7F7F" w:themeColor="text1" w:themeTint="80"/>
-        </w:rPr>
-        <w:t>F. alnus</w:t>
-      </w:r>
-      <w:r>
-        <w:rPr>
-          <w:rFonts w:ascii="Times New Roman" w:hAnsi="Times New Roman" w:cs="Times New Roman"/>
-          <w:color w:val="7F7F7F" w:themeColor="text1" w:themeTint="80"/>
-        </w:rPr>
-        <w:t xml:space="preserve"> was introduced. The most frequently referenced time of first introduction is the mid-19</w:t>
-      </w:r>
-      <w:r>
-        <w:rPr>
-          <w:rFonts w:ascii="Times New Roman" w:hAnsi="Times New Roman" w:cs="Times New Roman"/>
-          <w:color w:val="7F7F7F" w:themeColor="text1" w:themeTint="80"/>
-          <w:vertAlign w:val="superscript"/>
-        </w:rPr>
-        <w:t>th</w:t>
-      </w:r>
-      <w:r>
-        <w:rPr>
-          <w:rFonts w:ascii="Times New Roman" w:hAnsi="Times New Roman" w:cs="Times New Roman"/>
-          <w:color w:val="7F7F7F" w:themeColor="text1" w:themeTint="80"/>
-        </w:rPr>
-        <w:t xml:space="preserve"> century </w:t>
-      </w:r>
-      <w:r>
-        <w:rPr>
-          <w:rFonts w:ascii="Times New Roman" w:hAnsi="Times New Roman" w:cs="Times New Roman"/>
-          <w:color w:val="7F7F7F" w:themeColor="text1" w:themeTint="80"/>
-        </w:rPr>
-        <w:fldChar w:fldCharType="begin" w:fldLock="1"/>
-      </w:r>
-      <w:r>
-        <w:rPr>
-          <w:rFonts w:ascii="Times New Roman" w:hAnsi="Times New Roman" w:cs="Times New Roman"/>
-          <w:color w:val="7F7F7F" w:themeColor="text1" w:themeTint="80"/>
-        </w:rPr>
-        <w:instrText>ADDIN CSL_CITATION { "citationItems" : [ { "id" : "ITEM-1", "itemData" : { "author" : [ { "dropping-particle" : "", "family" : "Possessky", "given" : "S L", "non-dropping-particle" : "", "parse-names" : false, "suffix" : "" }, { "dropping-particle" : "", "family" : "Williams", "given" : "C E", "non-dropping-particle" : "", "parse-names" : false, "suffix" : "" }, { "dropping-particle" : "", "family" : "Moriarity", "given" : "W J", "non-dropping-particle" : "", "parse-names" : false, "suffix" : "" } ], "container-title" : "Natural Areas Journal", "id" : "ITEM-1", "issue" : "3", "issued" : { "date-parts" : [ [ "2000" ] ] }, "page" : "290-292", "title" : "Glossy buckthorn, &lt;i&gt;Rhamnus frangula&lt;/i&gt; L.: A threat to riparian plant communities of the northern Allegheny Plateau (USA)", "type" : "article-journal", "volume" : "20" }, "uris" : [ "http://www.mendeley.com/documents/?uuid=3edab1db-3a9d-4961-809e-5a1d08277fb4" ] }, { "id" : "ITEM-2", "itemData" : { "author" : [ { "dropping-particle" : "", "family" : "Catling", "given" : "P M", "non-dropping-particle" : "", "parse-names" : false, "suffix" : "" }, { "dropping-particle" : "", "family" : "Porebski", "given" : "Z S", "non-dropping-particle" : "", "parse-names" : false, "suffix" : "" } ], "container-title" : "Canadian field-naturalist", "id" : "ITEM-2", "issue" : "3", "issued" : { "date-parts" : [ [ "1994" ] ] }, "page" : "305-310", "title" : "The history of invasion and current status of glossy buckthorn, &lt;i&gt;Rhamnus frangula&lt;/i&gt;, in southern Ontario", "type" : "article-journal", "volume" : "108" }, "uris" : [ "http://www.mendeley.com/documents/?uuid=9e3a22e0-a0cf-4ebd-83c5-1c2a9361de00" ] }, { "id" : "ITEM-3", "itemData" : { "author" : [ { "dropping-particle" : "", "family" : "Frappier", "given" : "B", "non-dropping-particle" : "", "parse-names" : false, "suffix" : "" }, { "dropping-particle" : "", "family" : "Eckert", "given" : "Robert T", "non-dropping-particle" : "", "parse-names" : false, "suffix" : "" }, { "dropping-particle" : "", "family" : "Lee", "given" : "T D", "non-dropping-particle" : "", "parse-names" : false, "suffix" : "" } ], "container-title" : "Northeastern Naturalist", "id" : "ITEM-3", "issue" : "3", "issued" : { "date-parts" : [ [ "2003" ] ] }, "page" : "277-296", "publisher" : "BioOne", "title" : "Potential impacts of the invasive exotic shrub Rhamnus frangula L. (glossy buckthorn) on forests of southern New Hampshire", "type" : "article-journal", "volume" : "10" }, "uris" : [ "http://www.mendeley.com/documents/?uuid=24f94162-b299-40ce-ad10-f99d1228fb8c" ] } ], "mendeley" : { "formattedCitation" : "(Catling and Porebski 1994, Possessky et al. 2000, Frappier et al. 2003)", "plainTextFormattedCitation" : "(Catling and Porebski 1994, Possessky et al. 2000, Frappier et al. 2003)", "previouslyFormattedCitation" : "(Catling and Porebski 1994, Possessky et al. 2000, Frappier et al. 2003)" }, "properties" : { "noteIndex" : 0 }, "schema" : "https://github.com/citation-style-language/schema/raw/master/csl-citation.json" }</w:instrText>
-      </w:r>
-      <w:r>
-        <w:rPr>
-          <w:rFonts w:ascii="Times New Roman" w:hAnsi="Times New Roman" w:cs="Times New Roman"/>
-          <w:color w:val="7F7F7F" w:themeColor="text1" w:themeTint="80"/>
-        </w:rPr>
-        <w:fldChar w:fldCharType="separate"/>
-      </w:r>
-      <w:r>
-        <w:rPr>
-          <w:rFonts w:ascii="Times New Roman" w:hAnsi="Times New Roman" w:cs="Times New Roman"/>
-          <w:noProof/>
-          <w:color w:val="7F7F7F" w:themeColor="text1" w:themeTint="80"/>
-        </w:rPr>
-        <w:t>(Catling and Porebski 1994, Possessky et al. 2000, Frappier et al. 2003)</w:t>
-      </w:r>
-      <w:r>
-        <w:rPr>
-          <w:rFonts w:ascii="Times New Roman" w:hAnsi="Times New Roman" w:cs="Times New Roman"/>
-          <w:color w:val="7F7F7F" w:themeColor="text1" w:themeTint="80"/>
-        </w:rPr>
-        <w:fldChar w:fldCharType="end"/>
-      </w:r>
-      <w:r>
-        <w:rPr>
-          <w:rFonts w:ascii="Times New Roman" w:hAnsi="Times New Roman" w:cs="Times New Roman"/>
-          <w:color w:val="7F7F7F" w:themeColor="text1" w:themeTint="80"/>
-        </w:rPr>
-        <w:t xml:space="preserve">, however at least one source suggests it occurred prior to 1800 </w:t>
-      </w:r>
-      <w:r>
-        <w:rPr>
-          <w:rFonts w:ascii="Times New Roman" w:hAnsi="Times New Roman" w:cs="Times New Roman"/>
-          <w:color w:val="7F7F7F" w:themeColor="text1" w:themeTint="80"/>
-        </w:rPr>
-        <w:fldChar w:fldCharType="begin" w:fldLock="1"/>
-      </w:r>
-      <w:r>
-        <w:rPr>
-          <w:rFonts w:ascii="Times New Roman" w:hAnsi="Times New Roman" w:cs="Times New Roman"/>
-          <w:color w:val="7F7F7F" w:themeColor="text1" w:themeTint="80"/>
-        </w:rPr>
-        <w:instrText>ADDIN CSL_CITATION { "citationItems" : [ { "id" : "ITEM-1", "itemData" : { "author" : [ { "dropping-particle" : "", "family" : "Converse", "given" : "C K", "non-dropping-particle" : "", "parse-names" : false, "suffix" : "" } ], "id" : "ITEM-1", "issued" : { "date-parts" : [ [ "1984" ] ] }, "publisher" : "The Nature Conservancy, Arlington", "publisher-place" : "The Nature Conservancy", "title" : "Element stewardship abstract for &lt;i&gt;Rhamnus cathartica&lt;/i&gt;, &lt;i&gt;Rhamnus frangula&lt;/i&gt; (syn. &lt;i&gt;Frangula alnus&lt;/i&gt;)", "type" : "report" }, "uris" : [ "http://www.mendeley.com/documents/?uuid=ff9b955c-6f7a-4bcd-80b3-9e2459c20464" ] } ], "mendeley" : { "formattedCitation" : "(Converse 1984)", "plainTextFormattedCitation" : "(Converse 1984)", "previouslyFormattedCitation" : "(Converse 1984)" }, "properties" : { "noteIndex" : 0 }, "schema" : "https://github.com/citation-style-language/schema/raw/master/csl-citation.json" }</w:instrText>
-      </w:r>
-      <w:r>
-        <w:rPr>
-          <w:rFonts w:ascii="Times New Roman" w:hAnsi="Times New Roman" w:cs="Times New Roman"/>
-          <w:color w:val="7F7F7F" w:themeColor="text1" w:themeTint="80"/>
-        </w:rPr>
-        <w:fldChar w:fldCharType="separate"/>
-      </w:r>
-      <w:r>
-        <w:rPr>
-          <w:rFonts w:ascii="Times New Roman" w:hAnsi="Times New Roman" w:cs="Times New Roman"/>
-          <w:noProof/>
-          <w:color w:val="7F7F7F" w:themeColor="text1" w:themeTint="80"/>
-        </w:rPr>
-        <w:t>(Converse 1984)</w:t>
-      </w:r>
-      <w:r>
-        <w:rPr>
-          <w:rFonts w:ascii="Times New Roman" w:hAnsi="Times New Roman" w:cs="Times New Roman"/>
-          <w:color w:val="7F7F7F" w:themeColor="text1" w:themeTint="80"/>
-        </w:rPr>
-        <w:fldChar w:fldCharType="end"/>
-      </w:r>
-      <w:r>
-        <w:rPr>
-          <w:rFonts w:ascii="Times New Roman" w:hAnsi="Times New Roman" w:cs="Times New Roman"/>
-          <w:color w:val="7F7F7F" w:themeColor="text1" w:themeTint="80"/>
-        </w:rPr>
-        <w:t xml:space="preserve">. This source may mistakenly be referring to the closely related </w:t>
-      </w:r>
-      <w:r>
-        <w:rPr>
-          <w:rFonts w:ascii="Times New Roman" w:hAnsi="Times New Roman" w:cs="Times New Roman"/>
-          <w:i/>
-          <w:color w:val="7F7F7F" w:themeColor="text1" w:themeTint="80"/>
-        </w:rPr>
-        <w:t>Rhamnus cathartica</w:t>
-      </w:r>
-      <w:r>
-        <w:rPr>
-          <w:rFonts w:ascii="Times New Roman" w:hAnsi="Times New Roman" w:cs="Times New Roman"/>
-          <w:color w:val="7F7F7F" w:themeColor="text1" w:themeTint="80"/>
-        </w:rPr>
-        <w:t xml:space="preserve"> (Common Buckthorn; </w:t>
-      </w:r>
-      <w:r>
-        <w:rPr>
-          <w:rFonts w:ascii="Times New Roman" w:hAnsi="Times New Roman" w:cs="Times New Roman"/>
-          <w:color w:val="7F7F7F" w:themeColor="text1" w:themeTint="80"/>
-        </w:rPr>
-        <w:fldChar w:fldCharType="begin" w:fldLock="1"/>
-      </w:r>
-      <w:r>
-        <w:rPr>
-          <w:rFonts w:ascii="Times New Roman" w:hAnsi="Times New Roman" w:cs="Times New Roman"/>
-          <w:color w:val="7F7F7F" w:themeColor="text1" w:themeTint="80"/>
-        </w:rPr>
-        <w:instrText>ADDIN CSL_CITATION { "citationItems" : [ { "id" : "ITEM-1", "itemData" : { "author" : [ { "dropping-particle" : "", "family" : "Kurylo", "given" : "J S", "non-dropping-particle" : "", "parse-names" : false, "suffix" : "" }, { "dropping-particle" : "", "family" : "Knight", "given" : "K S", "non-dropping-particle" : "", "parse-names" : false, "suffix" : "" }, { "dropping-particle" : "", "family" : "Stewart", "given" : "J R", "non-dropping-particle" : "", "parse-names" : false, "suffix" : "" }, { "dropping-particle" : "", "family" : "Endress", "given" : "A G", "non-dropping-particle" : "", "parse-names" : false, "suffix" : "" } ], "container-title" : "The Journal of the Torrey Botanical Society", "id" : "ITEM-1", "issue" : "3", "issued" : { "date-parts" : [ [ "2007" ] ] }, "page" : "420-430", "publisher" : "BioOne", "title" : "&lt;i&gt;Rhamnus cathartica&lt;/i&gt;: Native and naturalized distribution and habitat preferences", "type" : "article-journal", "volume" : "134" }, "uris" : [ "http://www.mendeley.com/documents/?uuid=61df7e94-165c-46b2-a38c-d65b569b5ffb" ] } ], "mendeley" : { "formattedCitation" : "(Kurylo et al. 2007)", "manualFormatting" : "Kurylo et al. 2007)", "plainTextFormattedCitation" : "(Kurylo et al. 2007)", "previouslyFormattedCitation" : "(Kurylo et al. 2007)" }, "properties" : { "noteIndex" : 0 }, "schema" : "https://github.com/citation-style-language/schema/raw/master/csl-citation.json" }</w:instrText>
-      </w:r>
-      <w:r>
-        <w:rPr>
-          <w:rFonts w:ascii="Times New Roman" w:hAnsi="Times New Roman" w:cs="Times New Roman"/>
-          <w:color w:val="7F7F7F" w:themeColor="text1" w:themeTint="80"/>
-        </w:rPr>
-        <w:fldChar w:fldCharType="separate"/>
-      </w:r>
-      <w:r>
-        <w:rPr>
-          <w:rFonts w:ascii="Times New Roman" w:hAnsi="Times New Roman" w:cs="Times New Roman"/>
-          <w:noProof/>
-          <w:color w:val="7F7F7F" w:themeColor="text1" w:themeTint="80"/>
-        </w:rPr>
-        <w:t>Kurylo et al. 2007)</w:t>
-      </w:r>
-      <w:r>
-        <w:rPr>
-          <w:rFonts w:ascii="Times New Roman" w:hAnsi="Times New Roman" w:cs="Times New Roman"/>
-          <w:color w:val="7F7F7F" w:themeColor="text1" w:themeTint="80"/>
-        </w:rPr>
-        <w:fldChar w:fldCharType="end"/>
-      </w:r>
-      <w:r>
-        <w:rPr>
-          <w:rFonts w:ascii="Times New Roman" w:hAnsi="Times New Roman" w:cs="Times New Roman"/>
-          <w:color w:val="7F7F7F" w:themeColor="text1" w:themeTint="80"/>
-        </w:rPr>
-        <w:t xml:space="preserve">. The location of first introduction has been reported variably as “the eastern states” </w:t>
-      </w:r>
-      <w:r>
-        <w:rPr>
-          <w:rFonts w:ascii="Times New Roman" w:hAnsi="Times New Roman" w:cs="Times New Roman"/>
-          <w:color w:val="7F7F7F" w:themeColor="text1" w:themeTint="80"/>
-        </w:rPr>
-        <w:fldChar w:fldCharType="begin" w:fldLock="1"/>
-      </w:r>
-      <w:r>
-        <w:rPr>
-          <w:rFonts w:ascii="Times New Roman" w:hAnsi="Times New Roman" w:cs="Times New Roman"/>
-          <w:color w:val="7F7F7F" w:themeColor="text1" w:themeTint="80"/>
-        </w:rPr>
-        <w:instrText>ADDIN CSL_CITATION { "citationItems" : [ { "id" : "ITEM-1", "itemData" : { "author" : [ { "dropping-particle" : "", "family" : "Howell", "given" : "J A", "non-dropping-particle" : "", "parse-names" : false, "suffix" : "" }, { "dropping-particle" : "", "family" : "Blackwell", "given" : "W H Jr.", "non-dropping-particle" : "", "parse-names" : false, "suffix" : "" } ], "container-title" : "Castanea", "id" : "ITEM-1", "issue" : "2", "issued" : { "date-parts" : [ [ "1977" ] ] }, "page" : "111-115", "publisher" : "JSTOR", "title" : "The history of &lt;i&gt;Rhamnus frangula&lt;/i&gt; (glossy buckthorn) in the Ohio flora", "type" : "article-journal", "volume" : "42" }, "uris" : [ "http://www.mendeley.com/documents/?uuid=85bffe6f-07d4-4e1a-8c69-91f0548bc599" ] } ], "mendeley" : { "formattedCitation" : "(Howell and Blackwell 1977)", "plainTextFormattedCitation" : "(Howell and Blackwell 1977)", "previouslyFormattedCitation" : "(Howell and Blackwell 1977)" }, "properties" : { "noteIndex" : 0 }, "schema" : "https://github.com/citation-style-language/schema/raw/master/csl-citation.json" }</w:instrText>
-      </w:r>
-      <w:r>
-        <w:rPr>
-          <w:rFonts w:ascii="Times New Roman" w:hAnsi="Times New Roman" w:cs="Times New Roman"/>
-          <w:color w:val="7F7F7F" w:themeColor="text1" w:themeTint="80"/>
-        </w:rPr>
-        <w:fldChar w:fldCharType="separate"/>
-      </w:r>
-      <w:r>
-        <w:rPr>
-          <w:rFonts w:ascii="Times New Roman" w:hAnsi="Times New Roman" w:cs="Times New Roman"/>
-          <w:noProof/>
-          <w:color w:val="7F7F7F" w:themeColor="text1" w:themeTint="80"/>
-        </w:rPr>
-        <w:t>(Howell and Blackwell 1977)</w:t>
-      </w:r>
-      <w:r>
-        <w:rPr>
-          <w:rFonts w:ascii="Times New Roman" w:hAnsi="Times New Roman" w:cs="Times New Roman"/>
-          <w:color w:val="7F7F7F" w:themeColor="text1" w:themeTint="80"/>
-        </w:rPr>
-        <w:fldChar w:fldCharType="end"/>
-      </w:r>
-      <w:r>
-        <w:rPr>
-          <w:rFonts w:ascii="Times New Roman" w:hAnsi="Times New Roman" w:cs="Times New Roman"/>
-          <w:color w:val="7F7F7F" w:themeColor="text1" w:themeTint="80"/>
-        </w:rPr>
-        <w:t xml:space="preserve"> and Canada </w:t>
-      </w:r>
-      <w:r>
-        <w:rPr>
-          <w:rFonts w:ascii="Times New Roman" w:hAnsi="Times New Roman" w:cs="Times New Roman"/>
-          <w:color w:val="7F7F7F" w:themeColor="text1" w:themeTint="80"/>
-        </w:rPr>
-        <w:fldChar w:fldCharType="begin" w:fldLock="1"/>
-      </w:r>
-      <w:r>
-        <w:rPr>
-          <w:rFonts w:ascii="Times New Roman" w:hAnsi="Times New Roman" w:cs="Times New Roman"/>
-          <w:color w:val="7F7F7F" w:themeColor="text1" w:themeTint="80"/>
-        </w:rPr>
-        <w:instrText>ADDIN CSL_CITATION { "citationItems" : [ { "id" : "ITEM-1", "itemData" : { "author" : [ { "dropping-particle" : "", "family" : "Frappier", "given" : "B", "non-dropping-particle" : "", "parse-names" : false, "suffix" : "" }, { "dropping-particle" : "", "family" : "Eckert", "given" : "Robert T", "non-dropping-particle" : "", "parse-names" : false, "suffix" : "" }, { "dropping-particle" : "", "family" : "Lee", "given" : "T D", "non-dropping-particle" : "", "parse-names" : false, "suffix" : "" } ], "container-title" : "Northeastern Naturalist", "id" : "ITEM-1", "issue" : "3", "issued" : { "date-parts" : [ [ "2003" ] ] }, "page" : "277-296", "publisher" : "BioOne", "title" : "Potential impacts of the invasive exotic shrub Rhamnus frangula L. (glossy buckthorn) on forests of southern New Hampshire", "type" : "article-journal", "volume" : "10" }, "uris" : [ "http://www.mendeley.com/documents/?uuid=24f94162-b299-40ce-ad10-f99d1228fb8c" ] } ], "mendeley" : { "formattedCitation" : "(Frappier et al. 2003)", "plainTextFormattedCitation" : "(Frappier et al. 2003)", "previouslyFormattedCitation" : "(Frappier et al. 2003)" }, "properties" : { "noteIndex" : 0 }, "schema" : "https://github.com/citation-style-language/schema/raw/master/csl-citation.json" }</w:instrText>
-      </w:r>
-      <w:r>
-        <w:rPr>
-          <w:rFonts w:ascii="Times New Roman" w:hAnsi="Times New Roman" w:cs="Times New Roman"/>
-          <w:color w:val="7F7F7F" w:themeColor="text1" w:themeTint="80"/>
-        </w:rPr>
-        <w:fldChar w:fldCharType="separate"/>
-      </w:r>
-      <w:r>
-        <w:rPr>
-          <w:rFonts w:ascii="Times New Roman" w:hAnsi="Times New Roman" w:cs="Times New Roman"/>
-          <w:noProof/>
-          <w:color w:val="7F7F7F" w:themeColor="text1" w:themeTint="80"/>
-        </w:rPr>
-        <w:t>(Frappier et al. 2003)</w:t>
-      </w:r>
-      <w:r>
-        <w:rPr>
-          <w:rFonts w:ascii="Times New Roman" w:hAnsi="Times New Roman" w:cs="Times New Roman"/>
-          <w:color w:val="7F7F7F" w:themeColor="text1" w:themeTint="80"/>
-        </w:rPr>
-        <w:fldChar w:fldCharType="end"/>
-      </w:r>
-      <w:r>
-        <w:rPr>
-          <w:rFonts w:ascii="Times New Roman" w:hAnsi="Times New Roman" w:cs="Times New Roman"/>
-          <w:color w:val="7F7F7F" w:themeColor="text1" w:themeTint="80"/>
-        </w:rPr>
-        <w:t xml:space="preserve">. My findings suggest that a potential location of first introduction was the metropolitan New York City area and areas of New Jersey along New York Harbor. Specimens for 12 of 14 records dating from before 1900 were collected in this region. </w:t>
-      </w:r>
-      <w:r>
-        <w:rPr>
-          <w:rFonts w:ascii="Times New Roman" w:hAnsi="Times New Roman" w:cs="Times New Roman"/>
-          <w:i/>
-          <w:color w:val="7F7F7F" w:themeColor="text1" w:themeTint="80"/>
-        </w:rPr>
-        <w:t>F. alnus</w:t>
-      </w:r>
-      <w:r>
-        <w:rPr>
-          <w:rFonts w:ascii="Times New Roman" w:hAnsi="Times New Roman" w:cs="Times New Roman"/>
-          <w:color w:val="7F7F7F" w:themeColor="text1" w:themeTint="80"/>
-        </w:rPr>
-        <w:t xml:space="preserve"> was present in this region for more than a decade before it was first reported in southern Ontario, countering the claim that southern Canada was the location of first introduction. However, locations in southern Ontario account for the remaining 2 of 14 records dating before 1900, indicating that introduction into the region was likely early during the spread of </w:t>
-      </w:r>
-      <w:r>
-        <w:rPr>
-          <w:rFonts w:ascii="Times New Roman" w:hAnsi="Times New Roman" w:cs="Times New Roman"/>
-          <w:i/>
-          <w:color w:val="7F7F7F" w:themeColor="text1" w:themeTint="80"/>
-        </w:rPr>
-        <w:t>F. alnus</w:t>
-      </w:r>
-      <w:r>
-        <w:rPr>
-          <w:rFonts w:ascii="Times New Roman" w:hAnsi="Times New Roman" w:cs="Times New Roman"/>
-          <w:color w:val="7F7F7F" w:themeColor="text1" w:themeTint="80"/>
-        </w:rPr>
-        <w:t xml:space="preserve">. It is interesting to note that the region the first recorded observations come from was a large shipping and port area, raising the possibility that shipping played a role in an accidental introduction. Many non-native plants have been introduced to port areas by the unloading of solid ballast, with seeds mixed in with rocks and other materials used as ballast </w:t>
-      </w:r>
-      <w:r>
-        <w:rPr>
-          <w:rFonts w:ascii="Times New Roman" w:hAnsi="Times New Roman" w:cs="Times New Roman"/>
-          <w:color w:val="7F7F7F" w:themeColor="text1" w:themeTint="80"/>
-        </w:rPr>
-        <w:fldChar w:fldCharType="begin" w:fldLock="1"/>
-      </w:r>
-      <w:r>
-        <w:rPr>
-          <w:rFonts w:ascii="Times New Roman" w:hAnsi="Times New Roman" w:cs="Times New Roman"/>
-          <w:color w:val="7F7F7F" w:themeColor="text1" w:themeTint="80"/>
-        </w:rPr>
-        <w:instrText>ADDIN CSL_CITATION { "citationItems" : [ { "id" : "ITEM-1", "itemData" : { "DOI" : "10.1007/s10530-005-3174-9", "ISSN" : "1387-3547", "author" : [ { "dropping-particle" : "", "family" : "Barney", "given" : "Jacob N.", "non-dropping-particle" : "", "parse-names" : false, "suffix" : "" } ], "container-title" : "Biological Invasions", "id" : "ITEM-1", "issue" : "4", "issued" : { "date-parts" : [ [ "2006", "1", "12" ] ] }, "page" : "703-717", "title" : "North American history of two invasive plant species: phytogeographic distribution, dispersal vectors, and multiple introductions", "type" : "article-journal", "volume" : "8" }, "uris" : [ "http://www.mendeley.com/documents/?uuid=2f5250ad-f63e-4eac-a93a-eec61b7fc409" ] }, { "id" : "ITEM-2", "itemData" : { "DOI" : "10.3119/0035-4902(2005)107[0284:AVPIM]2.0.CO;2", "author" : [ { "dropping-particle" : "", "family" : "Sorrie", "given" : "Bruce A", "non-dropping-particle" : "", "parse-names" : false, "suffix" : "" } ], "container-title" : "Rhodora", "id" : "ITEM-2", "issue" : "931", "issued" : { "date-parts" : [ [ "2005" ] ] }, "page" : "284-329", "title" : "Alien vascular plants in Massachusetts", "type" : "article-journal", "volume" : "107" }, "uris" : [ "http://www.mendeley.com/documents/?uuid=afcbc25e-8f64-4cc0-a5e4-e12f42f82bec" ] } ], "mendeley" : { "formattedCitation" : "(Sorrie 2005, Barney 2006)", "plainTextFormattedCitation" : "(Sorrie 2005, Barney 2006)", "previouslyFormattedCitation" : "(Sorrie 2005, Barney 2006)" }, "properties" : { "noteIndex" : 0 }, "schema" : "https://github.com/citation-style-language/schema/raw/master/csl-citation.json" }</w:instrText>
-      </w:r>
-      <w:r>
-        <w:rPr>
-          <w:rFonts w:ascii="Times New Roman" w:hAnsi="Times New Roman" w:cs="Times New Roman"/>
-          <w:color w:val="7F7F7F" w:themeColor="text1" w:themeTint="80"/>
-        </w:rPr>
-        <w:fldChar w:fldCharType="separate"/>
-      </w:r>
-      <w:r>
-        <w:rPr>
-          <w:rFonts w:ascii="Times New Roman" w:hAnsi="Times New Roman" w:cs="Times New Roman"/>
-          <w:noProof/>
-          <w:color w:val="7F7F7F" w:themeColor="text1" w:themeTint="80"/>
-        </w:rPr>
-        <w:t>(Sorrie 2005, Barney 2006)</w:t>
-      </w:r>
-      <w:r>
-        <w:rPr>
-          <w:rFonts w:ascii="Times New Roman" w:hAnsi="Times New Roman" w:cs="Times New Roman"/>
-          <w:color w:val="7F7F7F" w:themeColor="text1" w:themeTint="80"/>
-        </w:rPr>
-        <w:fldChar w:fldCharType="end"/>
-      </w:r>
-      <w:r>
-        <w:rPr>
-          <w:rFonts w:ascii="Times New Roman" w:hAnsi="Times New Roman" w:cs="Times New Roman"/>
-          <w:color w:val="7F7F7F" w:themeColor="text1" w:themeTint="80"/>
-        </w:rPr>
-        <w:t xml:space="preserve">. However, this region historical had a high population density, thus there also may have been more people who purposely planted </w:t>
-      </w:r>
-      <w:r>
-        <w:rPr>
-          <w:rFonts w:ascii="Times New Roman" w:hAnsi="Times New Roman" w:cs="Times New Roman"/>
-          <w:i/>
-          <w:color w:val="7F7F7F" w:themeColor="text1" w:themeTint="80"/>
-        </w:rPr>
-        <w:t>F. alnus</w:t>
-      </w:r>
-      <w:r>
-        <w:rPr>
-          <w:rFonts w:ascii="Times New Roman" w:hAnsi="Times New Roman" w:cs="Times New Roman"/>
-          <w:color w:val="7F7F7F" w:themeColor="text1" w:themeTint="80"/>
-        </w:rPr>
-        <w:t>.</w:t>
+        <w:outlineLvl w:val="0"/>
+        <w:rPr>
+          <w:rFonts w:ascii="Times New Roman" w:hAnsi="Times New Roman" w:cs="Times New Roman"/>
+          <w:color w:val="7F7F7F" w:themeColor="text1" w:themeTint="80"/>
+        </w:rPr>
+      </w:pPr>
+      <w:r>
+        <w:rPr>
+          <w:rFonts w:ascii="Times New Roman" w:hAnsi="Times New Roman" w:cs="Times New Roman"/>
+          <w:i/>
+          <w:color w:val="7F7F7F" w:themeColor="text1" w:themeTint="80"/>
+        </w:rPr>
+        <w:t xml:space="preserve">Accounting for unequal sampling effort in historical biodiversity collections </w:t>
       </w:r>
     </w:p>
     <w:p>
@@ -9143,19 +8858,85 @@
     </w:p>
     <w:p>
       <w:pPr>
-        <w:outlineLvl w:val="0"/>
-        <w:rPr>
-          <w:rFonts w:ascii="Times New Roman" w:hAnsi="Times New Roman" w:cs="Times New Roman"/>
-          <w:color w:val="7F7F7F" w:themeColor="text1" w:themeTint="80"/>
-        </w:rPr>
-      </w:pPr>
-      <w:r>
-        <w:rPr>
-          <w:rFonts w:ascii="Times New Roman" w:hAnsi="Times New Roman" w:cs="Times New Roman"/>
-          <w:i/>
-          <w:color w:val="7F7F7F" w:themeColor="text1" w:themeTint="80"/>
-        </w:rPr>
-        <w:t xml:space="preserve">Accounting for unequal sampling effort in historical biodiversity collections </w:t>
+        <w:ind w:firstLine="720"/>
+        <w:rPr>
+          <w:rFonts w:ascii="Times New Roman" w:hAnsi="Times New Roman" w:cs="Times New Roman"/>
+          <w:color w:val="7F7F7F" w:themeColor="text1" w:themeTint="80"/>
+        </w:rPr>
+      </w:pPr>
+      <w:r>
+        <w:rPr>
+          <w:rFonts w:ascii="Times New Roman" w:hAnsi="Times New Roman" w:cs="Times New Roman"/>
+          <w:color w:val="7F7F7F" w:themeColor="text1" w:themeTint="80"/>
+        </w:rPr>
+        <w:t xml:space="preserve">Using historical biodiversity collections to reconstruct patterns of species presence presents many challenges. One of the most common is the presence of unequal sampling effort </w:t>
+      </w:r>
+      <w:r>
+        <w:rPr>
+          <w:rFonts w:ascii="Times New Roman" w:hAnsi="Times New Roman" w:cs="Times New Roman"/>
+          <w:color w:val="7F7F7F" w:themeColor="text1" w:themeTint="80"/>
+        </w:rPr>
+        <w:fldChar w:fldCharType="begin" w:fldLock="1"/>
+      </w:r>
+      <w:r>
+        <w:rPr>
+          <w:rFonts w:ascii="Times New Roman" w:hAnsi="Times New Roman" w:cs="Times New Roman"/>
+          <w:color w:val="7F7F7F" w:themeColor="text1" w:themeTint="80"/>
+        </w:rPr>
+        <w:instrText>ADDIN CSL_CITATION { "citationItems" : [ { "id" : "ITEM-1", "itemData" : { "author" : [ { "dropping-particle" : "", "family" : "Reddy", "given" : "Sushma", "non-dropping-particle" : "", "parse-names" : false, "suffix" : "" }, { "dropping-particle" : "", "family" : "D\u00e1valos", "given" : "LM", "non-dropping-particle" : "", "parse-names" : false, "suffix" : "" } ], "container-title" : "Journal of Biogeography", "id" : "ITEM-1", "issued" : { "date-parts" : [ [ "2003" ] ] }, "page" : "1719-1727", "title" : "Geographical sampling bias and its implications for conservation priorities in Africa", "type" : "article-journal", "volume" : "30" }, "uris" : [ "http://www.mendeley.com/documents/?uuid=7aa03e21-3130-47e3-a15a-9891c4b820df" ] }, { "id" : "ITEM-2", "itemData" : { "author" : [ { "dropping-particle" : "", "family" : "Kadmon", "given" : "Ronen", "non-dropping-particle" : "", "parse-names" : false, "suffix" : "" }, { "dropping-particle" : "", "family" : "Farber", "given" : "O", "non-dropping-particle" : "", "parse-names" : false, "suffix" : "" }, { "dropping-particle" : "", "family" : "Danin", "given" : "A", "non-dropping-particle" : "", "parse-names" : false, "suffix" : "" } ], "container-title" : "Ecological Applications", "id" : "ITEM-2", "issue" : "2", "issued" : { "date-parts" : [ [ "2004" ] ] }, "page" : "401-413", "publisher" : "Ecological Society of America ", "title" : "Effect of roadside bias on the accuracy of predictive maps produced by bioclimatic models", "type" : "article-journal", "volume" : "14" }, "uris" : [ "http://www.mendeley.com/documents/?uuid=a9bf8441-aadc-460a-a591-737292ccf697" ] }, { "id" : "ITEM-3", "itemData" : { "DOI" : "10.1371/journal.pbio.1000385", "abstract" : "Boakes et al. compile and analyze a historical dataset of 170,000 bird sightings over two centuries and show how changing trends in data gathering may confound a true picture of biodiversity change.", "author" : [ { "dropping-particle" : "", "family" : "Boakes", "given" : "Elizabeth H", "non-dropping-particle" : "", "parse-names" : false, "suffix" : "" }, { "dropping-particle" : "", "family" : "McGowan", "given" : "Philip J K", "non-dropping-particle" : "", "parse-names" : false, "suffix" : "" }, { "dropping-particle" : "", "family" : "Fuller", "given" : "Richard A", "non-dropping-particle" : "", "parse-names" : false, "suffix" : "" }, { "dropping-particle" : "", "family" : "Chang-qing", "given" : "Ding", "non-dropping-particle" : "", "parse-names" : false, "suffix" : "" }, { "dropping-particle" : "", "family" : "Clark", "given" : "Natalie E", "non-dropping-particle" : "", "parse-names" : false, "suffix" : "" }, { "dropping-particle" : "", "family" : "O'Connor", "given" : "Kim", "non-dropping-particle" : "", "parse-names" : false, "suffix" : "" }, { "dropping-particle" : "", "family" : "Mace", "given" : "Georgina M", "non-dropping-particle" : "", "parse-names" : false, "suffix" : "" } ], "container-title" : "PLoS Biology", "id" : "ITEM-3", "issue" : "6", "issued" : { "date-parts" : [ [ "2010" ] ] }, "page" : "e1000385", "publisher" : "Public Library of Science", "publisher-place" : "Natural Environment Research Council Centre for Population Biology, Imperial College, Berkshire, United Kingdom. e.h.boakes@imperial.ac.uk", "title" : "Distorted views of biodiversity: spatial and temporal bias in species occurrence data.", "type" : "article-journal", "volume" : "8" }, "uris" : [ "http://www.mendeley.com/documents/?uuid=9241e7b7-7ab4-46f7-b00a-f48aafab873c" ] }, { "id" : "ITEM-4", "itemData" : { "DOI" : "10.1016/j.tree.2004.07.006", "author" : [ { "dropping-particle" : "", "family" : "Graham", "given" : "Catherine H.", "non-dropping-particle" : "", "parse-names" : false, "suffix" : "" }, { "dropping-particle" : "", "family" : "Ferrier", "given" : "S", "non-dropping-particle" : "", "parse-names" : false, "suffix" : "" }, { "dropping-particle" : "", "family" : "Huettman", "given" : "F", "non-dropping-particle" : "", "parse-names" : false, "suffix" : "" }, { "dropping-particle" : "", "family" : "Moritz", "given" : "C", "non-dropping-particle" : "", "parse-names" : false, "suffix" : "" }, { "dropping-particle" : "", "family" : "Peterson", "given" : "A. Townsend", "non-dropping-particle" : "", "parse-names" : false, "suffix" : "" } ], "container-title" : "Trends in Ecology &amp; Evolution", "id" : "ITEM-4", "issue" : "9", "issued" : { "date-parts" : [ [ "2004" ] ] }, "page" : "497-503", "publisher" : "Elsevier Ltd", "title" : "New developments in museum-based informatics and applications in biodiversity analysis", "type" : "article-journal", "volume" : "19" }, "uris" : [ "http://www.mendeley.com/documents/?uuid=7ece4608-f104-425a-91a8-1883205e7b79" ] } ], "mendeley" : { "formattedCitation" : "(Reddy and D\u00e1valos 2003, Graham et al. 2004, Kadmon et al. 2004, Boakes et al. 2010)", "plainTextFormattedCitation" : "(Reddy and D\u00e1valos 2003, Graham et al. 2004, Kadmon et al. 2004, Boakes et al. 2010)", "previouslyFormattedCitation" : "(Reddy and D\u00e1valos 2003, Graham et al. 2004, Kadmon et al. 2004, Boakes et al. 2010)" }, "properties" : { "noteIndex" : 0 }, "schema" : "https://github.com/citation-style-language/schema/raw/master/csl-citation.json" }</w:instrText>
+      </w:r>
+      <w:r>
+        <w:rPr>
+          <w:rFonts w:ascii="Times New Roman" w:hAnsi="Times New Roman" w:cs="Times New Roman"/>
+          <w:color w:val="7F7F7F" w:themeColor="text1" w:themeTint="80"/>
+        </w:rPr>
+        <w:fldChar w:fldCharType="separate"/>
+      </w:r>
+      <w:r>
+        <w:rPr>
+          <w:rFonts w:ascii="Times New Roman" w:hAnsi="Times New Roman" w:cs="Times New Roman"/>
+          <w:noProof/>
+          <w:color w:val="7F7F7F" w:themeColor="text1" w:themeTint="80"/>
+        </w:rPr>
+        <w:t>(Reddy and Dávalos 2003, Graham et al. 2004, Kadmon et al. 2004, Boakes et al. 2010)</w:t>
+      </w:r>
+      <w:r>
+        <w:rPr>
+          <w:rFonts w:ascii="Times New Roman" w:hAnsi="Times New Roman" w:cs="Times New Roman"/>
+          <w:color w:val="7F7F7F" w:themeColor="text1" w:themeTint="80"/>
+        </w:rPr>
+        <w:fldChar w:fldCharType="end"/>
+      </w:r>
+      <w:r>
+        <w:rPr>
+          <w:rFonts w:ascii="Times New Roman" w:hAnsi="Times New Roman" w:cs="Times New Roman"/>
+          <w:color w:val="7F7F7F" w:themeColor="text1" w:themeTint="80"/>
+        </w:rPr>
+        <w:t xml:space="preserve">. For herbaria in particular, there are many reasons for unequal sampling effort in specimen collection, some of which have been discussed above (i.e. the ‘botanist effect’). Another potential cause is herbaria specific emphasis on regional collections. For example, the Oberlin Herbarium collection (housed in the Ohio State Herbarium) includes several thousand records primarily collected from within the state of Ohio. Thus, confronted with numerous records of </w:t>
+      </w:r>
+      <w:r>
+        <w:rPr>
+          <w:rFonts w:ascii="Times New Roman" w:hAnsi="Times New Roman" w:cs="Times New Roman"/>
+          <w:i/>
+          <w:iCs/>
+          <w:color w:val="7F7F7F" w:themeColor="text1" w:themeTint="80"/>
+        </w:rPr>
+        <w:t>F. alnus</w:t>
+      </w:r>
+      <w:r>
+        <w:rPr>
+          <w:rFonts w:ascii="Times New Roman" w:hAnsi="Times New Roman" w:cs="Times New Roman"/>
+          <w:iCs/>
+          <w:color w:val="7F7F7F" w:themeColor="text1" w:themeTint="80"/>
+        </w:rPr>
+        <w:t xml:space="preserve"> in Ohio in the compiled dataset, it is hard to discern if conditions in Ohio are favorable for establishment and spread of buckthorn, or if this region is simply better sampled than others.</w:t>
+      </w:r>
+      <w:r>
+        <w:rPr>
+          <w:rFonts w:ascii="Times New Roman" w:hAnsi="Times New Roman" w:cs="Times New Roman"/>
+          <w:color w:val="7F7F7F" w:themeColor="text1" w:themeTint="80"/>
+        </w:rPr>
+        <w:t xml:space="preserve"> There may also be unequal sampling effort associated with taxonomic grouping. There are numerous examples of collections of orchids, bryophytes, mosses, and ferns, which are all groups of particular interest to plant collectors. </w:t>
       </w:r>
     </w:p>
     <w:p>
@@ -9179,7 +8960,7 @@
           <w:rFonts w:ascii="Times New Roman" w:hAnsi="Times New Roman" w:cs="Times New Roman"/>
           <w:color w:val="7F7F7F" w:themeColor="text1" w:themeTint="80"/>
         </w:rPr>
-        <w:t xml:space="preserve">Using historical biodiversity collections to reconstruct patterns of species presence presents many challenges. One of the most common is the presence of unequal sampling effort </w:t>
+        <w:t xml:space="preserve">Calculating the ratio of the cumulative number of records in space and time of non-native to native plants offers a way to account for unequal sampling effort, making it possible to distinguish periods of relatively slow versus rapid spread </w:t>
       </w:r>
       <w:r>
         <w:rPr>
@@ -9193,7 +8974,7 @@
           <w:rFonts w:ascii="Times New Roman" w:hAnsi="Times New Roman" w:cs="Times New Roman"/>
           <w:color w:val="7F7F7F" w:themeColor="text1" w:themeTint="80"/>
         </w:rPr>
-        <w:instrText>ADDIN CSL_CITATION { "citationItems" : [ { "id" : "ITEM-1", "itemData" : { "author" : [ { "dropping-particle" : "", "family" : "Reddy", "given" : "Sushma", "non-dropping-particle" : "", "parse-names" : false, "suffix" : "" }, { "dropping-particle" : "", "family" : "D\u00e1valos", "given" : "LM", "non-dropping-particle" : "", "parse-names" : false, "suffix" : "" } ], "container-title" : "Journal of Biogeography", "id" : "ITEM-1", "issued" : { "date-parts" : [ [ "2003" ] ] }, "page" : "1719-1727", "title" : "Geographical sampling bias and its implications for conservation priorities in Africa", "type" : "article-journal", "volume" : "30" }, "uris" : [ "http://www.mendeley.com/documents/?uuid=7aa03e21-3130-47e3-a15a-9891c4b820df" ] }, { "id" : "ITEM-2", "itemData" : { "author" : [ { "dropping-particle" : "", "family" : "Kadmon", "given" : "Ronen", "non-dropping-particle" : "", "parse-names" : false, "suffix" : "" }, { "dropping-particle" : "", "family" : "Farber", "given" : "O", "non-dropping-particle" : "", "parse-names" : false, "suffix" : "" }, { "dropping-particle" : "", "family" : "Danin", "given" : "A", "non-dropping-particle" : "", "parse-names" : false, "suffix" : "" } ], "container-title" : "Ecological Applications", "id" : "ITEM-2", "issue" : "2", "issued" : { "date-parts" : [ [ "2004" ] ] }, "page" : "401-413", "publisher" : "Ecological Society of America ", "title" : "Effect of roadside bias on the accuracy of predictive maps produced by bioclimatic models", "type" : "article-journal", "volume" : "14" }, "uris" : [ "http://www.mendeley.com/documents/?uuid=a9bf8441-aadc-460a-a591-737292ccf697" ] }, { "id" : "ITEM-3", "itemData" : { "DOI" : "10.1371/journal.pbio.1000385", "abstract" : "Boakes et al. compile and analyze a historical dataset of 170,000 bird sightings over two centuries and show how changing trends in data gathering may confound a true picture of biodiversity change.", "author" : [ { "dropping-particle" : "", "family" : "Boakes", "given" : "Elizabeth H", "non-dropping-particle" : "", "parse-names" : false, "suffix" : "" }, { "dropping-particle" : "", "family" : "McGowan", "given" : "Philip J K", "non-dropping-particle" : "", "parse-names" : false, "suffix" : "" }, { "dropping-particle" : "", "family" : "Fuller", "given" : "Richard A", "non-dropping-particle" : "", "parse-names" : false, "suffix" : "" }, { "dropping-particle" : "", "family" : "Chang-qing", "given" : "Ding", "non-dropping-particle" : "", "parse-names" : false, "suffix" : "" }, { "dropping-particle" : "", "family" : "Clark", "given" : "Natalie E", "non-dropping-particle" : "", "parse-names" : false, "suffix" : "" }, { "dropping-particle" : "", "family" : "O'Connor", "given" : "Kim", "non-dropping-particle" : "", "parse-names" : false, "suffix" : "" }, { "dropping-particle" : "", "family" : "Mace", "given" : "Georgina M", "non-dropping-particle" : "", "parse-names" : false, "suffix" : "" } ], "container-title" : "PLoS Biology", "id" : "ITEM-3", "issue" : "6", "issued" : { "date-parts" : [ [ "2010" ] ] }, "page" : "e1000385", "publisher" : "Public Library of Science", "publisher-place" : "Natural Environment Research Council Centre for Population Biology, Imperial College, Berkshire, United Kingdom. e.h.boakes@imperial.ac.uk", "title" : "Distorted views of biodiversity: spatial and temporal bias in species occurrence data.", "type" : "article-journal", "volume" : "8" }, "uris" : [ "http://www.mendeley.com/documents/?uuid=9241e7b7-7ab4-46f7-b00a-f48aafab873c" ] }, { "id" : "ITEM-4", "itemData" : { "DOI" : "10.1016/j.tree.2004.07.006", "author" : [ { "dropping-particle" : "", "family" : "Graham", "given" : "Catherine H.", "non-dropping-particle" : "", "parse-names" : false, "suffix" : "" }, { "dropping-particle" : "", "family" : "Ferrier", "given" : "S", "non-dropping-particle" : "", "parse-names" : false, "suffix" : "" }, { "dropping-particle" : "", "family" : "Huettman", "given" : "F", "non-dropping-particle" : "", "parse-names" : false, "suffix" : "" }, { "dropping-particle" : "", "family" : "Moritz", "given" : "C", "non-dropping-particle" : "", "parse-names" : false, "suffix" : "" }, { "dropping-particle" : "", "family" : "Peterson", "given" : "A. Townsend", "non-dropping-particle" : "", "parse-names" : false, "suffix" : "" } ], "container-title" : "Trends in Ecology &amp; Evolution", "id" : "ITEM-4", "issue" : "9", "issued" : { "date-parts" : [ [ "2004" ] ] }, "page" : "497-503", "publisher" : "Elsevier Ltd", "title" : "New developments in museum-based informatics and applications in biodiversity analysis", "type" : "article-journal", "volume" : "19" }, "uris" : [ "http://www.mendeley.com/documents/?uuid=7ece4608-f104-425a-91a8-1883205e7b79" ] } ], "mendeley" : { "formattedCitation" : "(Reddy and D\u00e1valos 2003, Graham et al. 2004, Kadmon et al. 2004, Boakes et al. 2010)", "plainTextFormattedCitation" : "(Reddy and D\u00e1valos 2003, Graham et al. 2004, Kadmon et al. 2004, Boakes et al. 2010)", "previouslyFormattedCitation" : "(Reddy and D\u00e1valos 2003, Graham et al. 2004, Kadmon et al. 2004, Boakes et al. 2010)" }, "properties" : { "noteIndex" : 0 }, "schema" : "https://github.com/citation-style-language/schema/raw/master/csl-citation.json" }</w:instrText>
+        <w:instrText>ADDIN CSL_CITATION { "citationItems" : [ { "id" : "ITEM-1", "itemData" : { "author" : [ { "dropping-particle" : "", "family" : "Delisle", "given" : "F", "non-dropping-particle" : "", "parse-names" : false, "suffix" : "" }, { "dropping-particle" : "", "family" : "Lavoie", "given" : "C", "non-dropping-particle" : "", "parse-names" : false, "suffix" : "" }, { "dropping-particle" : "", "family" : "Jean", "given" : "M", "non-dropping-particle" : "", "parse-names" : false, "suffix" : "" }, { "dropping-particle" : "", "family" : "Lachance", "given" : "D", "non-dropping-particle" : "", "parse-names" : false, "suffix" : "" } ], "container-title" : "Journal of Biogeography", "id" : "ITEM-1", "issue" : "7", "issued" : { "date-parts" : [ [ "2003" ] ] }, "page" : "1033-1042", "publisher" : "Blackwell Science Ltd", "title" : "Reconstructing the spread of invasive plants: taking into account biases associated with herbarium specimens", "type" : "article-journal", "volume" : "30" }, "uris" : [ "http://www.mendeley.com/documents/?uuid=652c9b14-77fa-4f53-99d8-a33efadf574e" ] } ], "mendeley" : { "formattedCitation" : "(Delisle et al. 2003)", "plainTextFormattedCitation" : "(Delisle et al. 2003)", "previouslyFormattedCitation" : "(Delisle et al. 2003)" }, "properties" : { "noteIndex" : 0 }, "schema" : "https://github.com/citation-style-language/schema/raw/master/csl-citation.json" }</w:instrText>
       </w:r>
       <w:r>
         <w:rPr>
@@ -9208,7 +8989,7 @@
           <w:noProof/>
           <w:color w:val="7F7F7F" w:themeColor="text1" w:themeTint="80"/>
         </w:rPr>
-        <w:t>(Reddy and Dávalos 2003, Graham et al. 2004, Kadmon et al. 2004, Boakes et al. 2010)</w:t>
+        <w:t>(Delisle et al. 2003)</w:t>
       </w:r>
       <w:r>
         <w:rPr>
@@ -9222,7 +9003,94 @@
           <w:rFonts w:ascii="Times New Roman" w:hAnsi="Times New Roman" w:cs="Times New Roman"/>
           <w:color w:val="7F7F7F" w:themeColor="text1" w:themeTint="80"/>
         </w:rPr>
-        <w:t xml:space="preserve">. For herbaria in particular, there are many reasons for unequal sampling effort in specimen collection, some of which have been discussed above (i.e. the ‘botanist effect’). Another potential cause is herbaria specific emphasis on regional collections. For example, the Oberlin Herbarium collection (housed in the Ohio State Herbarium) includes several thousand records primarily collected from within the state of Ohio. Thus, confronted with numerous records of </w:t>
+        <w:t xml:space="preserve">. The primary assumption in this correction method is that native species are in equilibrium with their environment prior to the collection of any records. That is, these plants have spread to all of the ecological conditions within the study range where they can survive and reproduce, and have a stable range distribution. There are some caveats to this assumption to consider, perhaps the most important being that the ecological conditions in northeast North America have not been stable over the last 130 years. There have been substantial changes in land use, resulting in changes to plant communities </w:t>
+      </w:r>
+      <w:r>
+        <w:rPr>
+          <w:rFonts w:ascii="Times New Roman" w:hAnsi="Times New Roman" w:cs="Times New Roman"/>
+          <w:color w:val="7F7F7F" w:themeColor="text1" w:themeTint="80"/>
+        </w:rPr>
+        <w:fldChar w:fldCharType="begin" w:fldLock="1"/>
+      </w:r>
+      <w:r>
+        <w:rPr>
+          <w:rFonts w:ascii="Times New Roman" w:hAnsi="Times New Roman" w:cs="Times New Roman"/>
+          <w:color w:val="7F7F7F" w:themeColor="text1" w:themeTint="80"/>
+        </w:rPr>
+        <w:instrText>ADDIN CSL_CITATION { "citationItems" : [ { "id" : "ITEM-1", "itemData" : { "DOI" : "10.1111/j.1365-2699.2010.02298.x", "author" : [ { "dropping-particle" : "", "family" : "Wright", "given" : "Justin P", "non-dropping-particle" : "", "parse-names" : false, "suffix" : "" }, { "dropping-particle" : "", "family" : "Fridley", "given" : "Jason D", "non-dropping-particle" : "", "parse-names" : false, "suffix" : "" } ], "container-title" : "Journal of Biogeography", "id" : "ITEM-1", "issue" : "8", "issued" : { "date-parts" : [ [ "2010" ] ] }, "page" : "1584-1596", "publisher" : "Blackwell Science Ltd", "title" : "Biogeographic synthesis of secondary succession rates in eastern North America", "type" : "article-journal", "volume" : "37" }, "uris" : [ "http://www.mendeley.com/documents/?uuid=5e37440b-e948-4b4c-a6c3-bac2d8fcf572" ] } ], "mendeley" : { "formattedCitation" : "(Wright and Fridley 2010)", "plainTextFormattedCitation" : "(Wright and Fridley 2010)", "previouslyFormattedCitation" : "(Wright and Fridley 2010)" }, "properties" : { "noteIndex" : 0 }, "schema" : "https://github.com/citation-style-language/schema/raw/master/csl-citation.json" }</w:instrText>
+      </w:r>
+      <w:r>
+        <w:rPr>
+          <w:rFonts w:ascii="Times New Roman" w:hAnsi="Times New Roman" w:cs="Times New Roman"/>
+          <w:color w:val="7F7F7F" w:themeColor="text1" w:themeTint="80"/>
+        </w:rPr>
+        <w:fldChar w:fldCharType="separate"/>
+      </w:r>
+      <w:r>
+        <w:rPr>
+          <w:rFonts w:ascii="Times New Roman" w:hAnsi="Times New Roman" w:cs="Times New Roman"/>
+          <w:noProof/>
+          <w:color w:val="7F7F7F" w:themeColor="text1" w:themeTint="80"/>
+        </w:rPr>
+        <w:t>(Wright and Fridley 2010)</w:t>
+      </w:r>
+      <w:r>
+        <w:rPr>
+          <w:rFonts w:ascii="Times New Roman" w:hAnsi="Times New Roman" w:cs="Times New Roman"/>
+          <w:color w:val="7F7F7F" w:themeColor="text1" w:themeTint="80"/>
+        </w:rPr>
+        <w:fldChar w:fldCharType="end"/>
+      </w:r>
+      <w:r>
+        <w:rPr>
+          <w:rFonts w:ascii="Times New Roman" w:hAnsi="Times New Roman" w:cs="Times New Roman"/>
+          <w:color w:val="7F7F7F" w:themeColor="text1" w:themeTint="80"/>
+        </w:rPr>
+        <w:t xml:space="preserve">, as well as affecting plant invasion dynamics </w:t>
+      </w:r>
+      <w:r>
+        <w:rPr>
+          <w:rFonts w:ascii="Times New Roman" w:hAnsi="Times New Roman" w:cs="Times New Roman"/>
+          <w:color w:val="7F7F7F" w:themeColor="text1" w:themeTint="80"/>
+        </w:rPr>
+        <w:lastRenderedPageBreak/>
+        <w:fldChar w:fldCharType="begin" w:fldLock="1"/>
+      </w:r>
+      <w:r>
+        <w:rPr>
+          <w:rFonts w:ascii="Times New Roman" w:hAnsi="Times New Roman" w:cs="Times New Roman"/>
+          <w:color w:val="7F7F7F" w:themeColor="text1" w:themeTint="80"/>
+        </w:rPr>
+        <w:instrText>ADDIN CSL_CITATION { "citationItems" : [ { "id" : "ITEM-1", "itemData" : { "DOI" : "10.1007/s10530-008-9418-8", "author" : [ { "dropping-particle" : "", "family" : "Mosher", "given" : "Eric S", "non-dropping-particle" : "", "parse-names" : false, "suffix" : "" }, { "dropping-particle" : "", "family" : "Silander Jr", "given" : "John A", "non-dropping-particle" : "", "parse-names" : false, "suffix" : "" }, { "dropping-particle" : "", "family" : "Latimer", "given" : "Andrew M", "non-dropping-particle" : "", "parse-names" : false, "suffix" : "" } ], "container-title" : "Biological Invasions", "id" : "ITEM-1", "issue" : "10", "issued" : { "date-parts" : [ [ "2009" ] ] }, "page" : "2317-2328", "title" : "The role of land-use history in major invasions by woody plant species in the northeastern North American landscape", "type" : "article-journal", "volume" : "11" }, "uris" : [ "http://www.mendeley.com/documents/?uuid=d0f3bb15-c783-45dc-a8c5-61fdc1824367" ] } ], "mendeley" : { "formattedCitation" : "(Mosher et al. 2009)", "plainTextFormattedCitation" : "(Mosher et al. 2009)", "previouslyFormattedCitation" : "(Mosher et al. 2009)" }, "properties" : { "noteIndex" : 0 }, "schema" : "https://github.com/citation-style-language/schema/raw/master/csl-citation.json" }</w:instrText>
+      </w:r>
+      <w:r>
+        <w:rPr>
+          <w:rFonts w:ascii="Times New Roman" w:hAnsi="Times New Roman" w:cs="Times New Roman"/>
+          <w:color w:val="7F7F7F" w:themeColor="text1" w:themeTint="80"/>
+        </w:rPr>
+        <w:fldChar w:fldCharType="separate"/>
+      </w:r>
+      <w:r>
+        <w:rPr>
+          <w:rFonts w:ascii="Times New Roman" w:hAnsi="Times New Roman" w:cs="Times New Roman"/>
+          <w:noProof/>
+          <w:color w:val="7F7F7F" w:themeColor="text1" w:themeTint="80"/>
+        </w:rPr>
+        <w:t>(Mosher et al. 2009)</w:t>
+      </w:r>
+      <w:r>
+        <w:rPr>
+          <w:rFonts w:ascii="Times New Roman" w:hAnsi="Times New Roman" w:cs="Times New Roman"/>
+          <w:color w:val="7F7F7F" w:themeColor="text1" w:themeTint="80"/>
+        </w:rPr>
+        <w:fldChar w:fldCharType="end"/>
+      </w:r>
+      <w:r>
+        <w:rPr>
+          <w:rFonts w:ascii="Times New Roman" w:hAnsi="Times New Roman" w:cs="Times New Roman"/>
+          <w:color w:val="7F7F7F" w:themeColor="text1" w:themeTint="80"/>
+        </w:rPr>
+        <w:t xml:space="preserve">. However, given that the species chosen for the group of associated species have similar ecological requirements as </w:t>
       </w:r>
       <w:r>
         <w:rPr>
@@ -9236,25 +9104,26 @@
       <w:r>
         <w:rPr>
           <w:rFonts w:ascii="Times New Roman" w:hAnsi="Times New Roman" w:cs="Times New Roman"/>
+          <w:color w:val="7F7F7F" w:themeColor="text1" w:themeTint="80"/>
+        </w:rPr>
+        <w:t xml:space="preserve">, I expect that any such changes would affect trends in these species and </w:t>
+      </w:r>
+      <w:r>
+        <w:rPr>
+          <w:rFonts w:ascii="Times New Roman" w:hAnsi="Times New Roman" w:cs="Times New Roman"/>
+          <w:i/>
           <w:iCs/>
           <w:color w:val="7F7F7F" w:themeColor="text1" w:themeTint="80"/>
         </w:rPr>
-        <w:t xml:space="preserve"> in Ohio in the compiled dataset, it is hard to discern if conditions in Ohio are favorable for establishment and spread of buckthorn, or if this region is simply better sampled than others.</w:t>
-      </w:r>
-      <w:r>
-        <w:rPr>
-          <w:rFonts w:ascii="Times New Roman" w:hAnsi="Times New Roman" w:cs="Times New Roman"/>
-          <w:color w:val="7F7F7F" w:themeColor="text1" w:themeTint="80"/>
-        </w:rPr>
-        <w:t xml:space="preserve"> </w:t>
-      </w:r>
-      <w:r>
-        <w:rPr>
-          <w:rFonts w:ascii="Times New Roman" w:hAnsi="Times New Roman" w:cs="Times New Roman"/>
-          <w:color w:val="7F7F7F" w:themeColor="text1" w:themeTint="80"/>
-        </w:rPr>
-        <w:lastRenderedPageBreak/>
-        <w:t xml:space="preserve">There may also be unequal sampling effort associated with taxonomic grouping. There are numerous examples of collections of orchids, bryophytes, mosses, and ferns, which are all groups of particular interest to plant collectors. </w:t>
+        <w:t>F. alnus</w:t>
+      </w:r>
+      <w:r>
+        <w:rPr>
+          <w:rFonts w:ascii="Times New Roman" w:hAnsi="Times New Roman" w:cs="Times New Roman"/>
+          <w:iCs/>
+          <w:color w:val="7F7F7F" w:themeColor="text1" w:themeTint="80"/>
+        </w:rPr>
+        <w:t xml:space="preserve"> equally. </w:t>
       </w:r>
     </w:p>
     <w:p>
@@ -9270,168 +9139,58 @@
         <w:ind w:firstLine="720"/>
         <w:rPr>
           <w:rFonts w:ascii="Times New Roman" w:hAnsi="Times New Roman" w:cs="Times New Roman"/>
-          <w:color w:val="7F7F7F" w:themeColor="text1" w:themeTint="80"/>
-        </w:rPr>
-      </w:pPr>
-      <w:r>
-        <w:rPr>
-          <w:rFonts w:ascii="Times New Roman" w:hAnsi="Times New Roman" w:cs="Times New Roman"/>
-          <w:color w:val="7F7F7F" w:themeColor="text1" w:themeTint="80"/>
-        </w:rPr>
-        <w:t xml:space="preserve">Calculating the ratio of the cumulative number of records in space and time of non-native to native plants offers a way to account for unequal sampling effort, making it possible to distinguish periods of relatively slow versus rapid spread </w:t>
-      </w:r>
-      <w:r>
-        <w:rPr>
-          <w:rFonts w:ascii="Times New Roman" w:hAnsi="Times New Roman" w:cs="Times New Roman"/>
-          <w:color w:val="7F7F7F" w:themeColor="text1" w:themeTint="80"/>
-        </w:rPr>
-        <w:fldChar w:fldCharType="begin" w:fldLock="1"/>
-      </w:r>
-      <w:r>
-        <w:rPr>
-          <w:rFonts w:ascii="Times New Roman" w:hAnsi="Times New Roman" w:cs="Times New Roman"/>
-          <w:color w:val="7F7F7F" w:themeColor="text1" w:themeTint="80"/>
-        </w:rPr>
-        <w:instrText>ADDIN CSL_CITATION { "citationItems" : [ { "id" : "ITEM-1", "itemData" : { "author" : [ { "dropping-particle" : "", "family" : "Delisle", "given" : "F", "non-dropping-particle" : "", "parse-names" : false, "suffix" : "" }, { "dropping-particle" : "", "family" : "Lavoie", "given" : "C", "non-dropping-particle" : "", "parse-names" : false, "suffix" : "" }, { "dropping-particle" : "", "family" : "Jean", "given" : "M", "non-dropping-particle" : "", "parse-names" : false, "suffix" : "" }, { "dropping-particle" : "", "family" : "Lachance", "given" : "D", "non-dropping-particle" : "", "parse-names" : false, "suffix" : "" } ], "container-title" : "Journal of Biogeography", "id" : "ITEM-1", "issue" : "7", "issued" : { "date-parts" : [ [ "2003" ] ] }, "page" : "1033-1042", "publisher" : "Blackwell Science Ltd", "title" : "Reconstructing the spread of invasive plants: taking into account biases associated with herbarium specimens", "type" : "article-journal", "volume" : "30" }, "uris" : [ "http://www.mendeley.com/documents/?uuid=652c9b14-77fa-4f53-99d8-a33efadf574e" ] } ], "mendeley" : { "formattedCitation" : "(Delisle et al. 2003)", "plainTextFormattedCitation" : "(Delisle et al. 2003)", "previouslyFormattedCitation" : "(Delisle et al. 2003)" }, "properties" : { "noteIndex" : 0 }, "schema" : "https://github.com/citation-style-language/schema/raw/master/csl-citation.json" }</w:instrText>
-      </w:r>
-      <w:r>
-        <w:rPr>
-          <w:rFonts w:ascii="Times New Roman" w:hAnsi="Times New Roman" w:cs="Times New Roman"/>
-          <w:color w:val="7F7F7F" w:themeColor="text1" w:themeTint="80"/>
-        </w:rPr>
-        <w:fldChar w:fldCharType="separate"/>
-      </w:r>
-      <w:r>
-        <w:rPr>
-          <w:rFonts w:ascii="Times New Roman" w:hAnsi="Times New Roman" w:cs="Times New Roman"/>
-          <w:noProof/>
-          <w:color w:val="7F7F7F" w:themeColor="text1" w:themeTint="80"/>
-        </w:rPr>
-        <w:t>(Delisle et al. 2003)</w:t>
-      </w:r>
-      <w:r>
-        <w:rPr>
-          <w:rFonts w:ascii="Times New Roman" w:hAnsi="Times New Roman" w:cs="Times New Roman"/>
-          <w:color w:val="7F7F7F" w:themeColor="text1" w:themeTint="80"/>
-        </w:rPr>
-        <w:fldChar w:fldCharType="end"/>
-      </w:r>
-      <w:r>
-        <w:rPr>
-          <w:rFonts w:ascii="Times New Roman" w:hAnsi="Times New Roman" w:cs="Times New Roman"/>
-          <w:color w:val="7F7F7F" w:themeColor="text1" w:themeTint="80"/>
-        </w:rPr>
-        <w:t xml:space="preserve">. The primary assumption in this correction method is that native species are in equilibrium with their environment prior to the collection of any records. That is, these plants have spread to all of the ecological conditions within the study range where they can survive and reproduce, and have a stable range distribution. There are some caveats to this assumption to consider, perhaps the most important being that the ecological conditions in northeast North America have not been stable over the last 130 years. There have been substantial changes in land use, resulting in changes to plant communities </w:t>
-      </w:r>
-      <w:r>
-        <w:rPr>
-          <w:rFonts w:ascii="Times New Roman" w:hAnsi="Times New Roman" w:cs="Times New Roman"/>
-          <w:color w:val="7F7F7F" w:themeColor="text1" w:themeTint="80"/>
-        </w:rPr>
-        <w:fldChar w:fldCharType="begin" w:fldLock="1"/>
-      </w:r>
-      <w:r>
-        <w:rPr>
-          <w:rFonts w:ascii="Times New Roman" w:hAnsi="Times New Roman" w:cs="Times New Roman"/>
-          <w:color w:val="7F7F7F" w:themeColor="text1" w:themeTint="80"/>
-        </w:rPr>
-        <w:instrText>ADDIN CSL_CITATION { "citationItems" : [ { "id" : "ITEM-1", "itemData" : { "DOI" : "10.1111/j.1365-2699.2010.02298.x", "author" : [ { "dropping-particle" : "", "family" : "Wright", "given" : "Justin P", "non-dropping-particle" : "", "parse-names" : false, "suffix" : "" }, { "dropping-particle" : "", "family" : "Fridley", "given" : "Jason D", "non-dropping-particle" : "", "parse-names" : false, "suffix" : "" } ], "container-title" : "Journal of Biogeography", "id" : "ITEM-1", "issue" : "8", "issued" : { "date-parts" : [ [ "2010" ] ] }, "page" : "1584-1596", "publisher" : "Blackwell Science Ltd", "title" : "Biogeographic synthesis of secondary succession rates in eastern North America", "type" : "article-journal", "volume" : "37" }, "uris" : [ "http://www.mendeley.com/documents/?uuid=5e37440b-e948-4b4c-a6c3-bac2d8fcf572" ] } ], "mendeley" : { "formattedCitation" : "(Wright and Fridley 2010)", "plainTextFormattedCitation" : "(Wright and Fridley 2010)", "previouslyFormattedCitation" : "(Wright and Fridley 2010)" }, "properties" : { "noteIndex" : 0 }, "schema" : "https://github.com/citation-style-language/schema/raw/master/csl-citation.json" }</w:instrText>
-      </w:r>
-      <w:r>
-        <w:rPr>
-          <w:rFonts w:ascii="Times New Roman" w:hAnsi="Times New Roman" w:cs="Times New Roman"/>
-          <w:color w:val="7F7F7F" w:themeColor="text1" w:themeTint="80"/>
-        </w:rPr>
-        <w:fldChar w:fldCharType="separate"/>
-      </w:r>
-      <w:r>
-        <w:rPr>
-          <w:rFonts w:ascii="Times New Roman" w:hAnsi="Times New Roman" w:cs="Times New Roman"/>
-          <w:noProof/>
-          <w:color w:val="7F7F7F" w:themeColor="text1" w:themeTint="80"/>
-        </w:rPr>
-        <w:t>(Wright and Fridley 2010)</w:t>
-      </w:r>
-      <w:r>
-        <w:rPr>
-          <w:rFonts w:ascii="Times New Roman" w:hAnsi="Times New Roman" w:cs="Times New Roman"/>
-          <w:color w:val="7F7F7F" w:themeColor="text1" w:themeTint="80"/>
-        </w:rPr>
-        <w:fldChar w:fldCharType="end"/>
-      </w:r>
-      <w:r>
-        <w:rPr>
-          <w:rFonts w:ascii="Times New Roman" w:hAnsi="Times New Roman" w:cs="Times New Roman"/>
-          <w:color w:val="7F7F7F" w:themeColor="text1" w:themeTint="80"/>
-        </w:rPr>
-        <w:t xml:space="preserve">, as well as affecting plant invasion dynamics </w:t>
-      </w:r>
-      <w:r>
-        <w:rPr>
-          <w:rFonts w:ascii="Times New Roman" w:hAnsi="Times New Roman" w:cs="Times New Roman"/>
-          <w:color w:val="7F7F7F" w:themeColor="text1" w:themeTint="80"/>
-        </w:rPr>
-        <w:fldChar w:fldCharType="begin" w:fldLock="1"/>
-      </w:r>
-      <w:r>
-        <w:rPr>
-          <w:rFonts w:ascii="Times New Roman" w:hAnsi="Times New Roman" w:cs="Times New Roman"/>
-          <w:color w:val="7F7F7F" w:themeColor="text1" w:themeTint="80"/>
-        </w:rPr>
-        <w:instrText>ADDIN CSL_CITATION { "citationItems" : [ { "id" : "ITEM-1", "itemData" : { "DOI" : "10.1007/s10530-008-9418-8", "author" : [ { "dropping-particle" : "", "family" : "Mosher", "given" : "Eric S", "non-dropping-particle" : "", "parse-names" : false, "suffix" : "" }, { "dropping-particle" : "", "family" : "Silander Jr", "given" : "John A", "non-dropping-particle" : "", "parse-names" : false, "suffix" : "" }, { "dropping-particle" : "", "family" : "Latimer", "given" : "Andrew M", "non-dropping-particle" : "", "parse-names" : false, "suffix" : "" } ], "container-title" : "Biological Invasions", "id" : "ITEM-1", "issue" : "10", "issued" : { "date-parts" : [ [ "2009" ] ] }, "page" : "2317-2328", "title" : "The role of land-use history in major invasions by woody plant species in the northeastern North American landscape", "type" : "article-journal", "volume" : "11" }, "uris" : [ "http://www.mendeley.com/documents/?uuid=d0f3bb15-c783-45dc-a8c5-61fdc1824367" ] } ], "mendeley" : { "formattedCitation" : "(Mosher et al. 2009)", "plainTextFormattedCitation" : "(Mosher et al. 2009)", "previouslyFormattedCitation" : "(Mosher et al. 2009)" }, "properties" : { "noteIndex" : 0 }, "schema" : "https://github.com/citation-style-language/schema/raw/master/csl-citation.json" }</w:instrText>
-      </w:r>
-      <w:r>
-        <w:rPr>
-          <w:rFonts w:ascii="Times New Roman" w:hAnsi="Times New Roman" w:cs="Times New Roman"/>
-          <w:color w:val="7F7F7F" w:themeColor="text1" w:themeTint="80"/>
-        </w:rPr>
-        <w:fldChar w:fldCharType="separate"/>
-      </w:r>
-      <w:r>
-        <w:rPr>
-          <w:rFonts w:ascii="Times New Roman" w:hAnsi="Times New Roman" w:cs="Times New Roman"/>
-          <w:noProof/>
-          <w:color w:val="7F7F7F" w:themeColor="text1" w:themeTint="80"/>
-        </w:rPr>
-        <w:t>(Mosher et al. 2009)</w:t>
-      </w:r>
-      <w:r>
-        <w:rPr>
-          <w:rFonts w:ascii="Times New Roman" w:hAnsi="Times New Roman" w:cs="Times New Roman"/>
-          <w:color w:val="7F7F7F" w:themeColor="text1" w:themeTint="80"/>
-        </w:rPr>
-        <w:fldChar w:fldCharType="end"/>
-      </w:r>
-      <w:r>
-        <w:rPr>
-          <w:rFonts w:ascii="Times New Roman" w:hAnsi="Times New Roman" w:cs="Times New Roman"/>
-          <w:color w:val="7F7F7F" w:themeColor="text1" w:themeTint="80"/>
-        </w:rPr>
-        <w:t xml:space="preserve">. However, given that the species chosen for the group of associated species have similar ecological requirements as </w:t>
-      </w:r>
-      <w:r>
-        <w:rPr>
-          <w:rFonts w:ascii="Times New Roman" w:hAnsi="Times New Roman" w:cs="Times New Roman"/>
-          <w:i/>
           <w:iCs/>
           <w:color w:val="7F7F7F" w:themeColor="text1" w:themeTint="80"/>
         </w:rPr>
+      </w:pPr>
+      <w:r>
+        <w:rPr>
+          <w:rFonts w:ascii="Times New Roman" w:hAnsi="Times New Roman" w:cs="Times New Roman"/>
+          <w:color w:val="7F7F7F" w:themeColor="text1" w:themeTint="80"/>
+        </w:rPr>
+        <w:t xml:space="preserve">Provided the equilibrium assumption is true for the group of associated species in this study, then the rate of the cumulative number of records, grid cells, or counties occupied is not representative of the spread of these plants, but rather of the effort of herbarium specimen collectors. As such, if the ratio of cumulative records of </w:t>
+      </w:r>
+      <w:r>
+        <w:rPr>
+          <w:rFonts w:ascii="Times New Roman" w:hAnsi="Times New Roman" w:cs="Times New Roman"/>
+          <w:i/>
+          <w:iCs/>
+          <w:color w:val="7F7F7F" w:themeColor="text1" w:themeTint="80"/>
+        </w:rPr>
         <w:t>F. alnus</w:t>
       </w:r>
       <w:r>
         <w:rPr>
           <w:rFonts w:ascii="Times New Roman" w:hAnsi="Times New Roman" w:cs="Times New Roman"/>
-          <w:color w:val="7F7F7F" w:themeColor="text1" w:themeTint="80"/>
-        </w:rPr>
-        <w:t xml:space="preserve">, I expect that any such changes would affect trends in these species and </w:t>
-      </w:r>
-      <w:r>
-        <w:rPr>
-          <w:rFonts w:ascii="Times New Roman" w:hAnsi="Times New Roman" w:cs="Times New Roman"/>
-          <w:i/>
           <w:iCs/>
           <w:color w:val="7F7F7F" w:themeColor="text1" w:themeTint="80"/>
         </w:rPr>
+        <w:t xml:space="preserve"> to the associated species is increasing in time, this indicates a period during which </w:t>
+      </w:r>
+      <w:r>
+        <w:rPr>
+          <w:rFonts w:ascii="Times New Roman" w:hAnsi="Times New Roman" w:cs="Times New Roman"/>
+          <w:i/>
+          <w:iCs/>
+          <w:color w:val="7F7F7F" w:themeColor="text1" w:themeTint="80"/>
+        </w:rPr>
+        <w:t xml:space="preserve">F. alnus </w:t>
+      </w:r>
+      <w:r>
+        <w:rPr>
+          <w:rFonts w:ascii="Times New Roman" w:hAnsi="Times New Roman" w:cs="Times New Roman"/>
+          <w:iCs/>
+          <w:color w:val="7F7F7F" w:themeColor="text1" w:themeTint="80"/>
+        </w:rPr>
+        <w:t xml:space="preserve">is increasing more rapidly than background sampling, and thus experiencing positive growth rates. If the ratio is constant, </w:t>
+      </w:r>
+      <w:r>
+        <w:rPr>
+          <w:rFonts w:ascii="Times New Roman" w:hAnsi="Times New Roman" w:cs="Times New Roman"/>
+          <w:i/>
+          <w:iCs/>
+          <w:color w:val="7F7F7F" w:themeColor="text1" w:themeTint="80"/>
+        </w:rPr>
         <w:t>F. alnus</w:t>
       </w:r>
       <w:r>
@@ -9440,117 +9199,68 @@
           <w:iCs/>
           <w:color w:val="7F7F7F" w:themeColor="text1" w:themeTint="80"/>
         </w:rPr>
-        <w:t xml:space="preserve"> equally. </w:t>
+        <w:t xml:space="preserve"> may be increasing, however it is not distinguishable from sampling effort. If the ratio is decreasing, </w:t>
+      </w:r>
+      <w:r>
+        <w:rPr>
+          <w:rFonts w:ascii="Times New Roman" w:hAnsi="Times New Roman" w:cs="Times New Roman"/>
+          <w:i/>
+          <w:iCs/>
+          <w:color w:val="7F7F7F" w:themeColor="text1" w:themeTint="80"/>
+        </w:rPr>
+        <w:t xml:space="preserve">F. alnus </w:t>
+      </w:r>
+      <w:r>
+        <w:rPr>
+          <w:rFonts w:ascii="Times New Roman" w:hAnsi="Times New Roman" w:cs="Times New Roman"/>
+          <w:iCs/>
+          <w:color w:val="7F7F7F" w:themeColor="text1" w:themeTint="80"/>
+        </w:rPr>
+        <w:t xml:space="preserve">may still be increasing, but more slowly than the rate of sampling effort. Because the </w:t>
+      </w:r>
+      <w:r>
+        <w:rPr>
+          <w:rFonts w:ascii="Times New Roman" w:hAnsi="Times New Roman" w:cs="Times New Roman"/>
+          <w:i/>
+          <w:iCs/>
+          <w:color w:val="7F7F7F" w:themeColor="text1" w:themeTint="80"/>
+        </w:rPr>
+        <w:t>cumulative</w:t>
+      </w:r>
+      <w:r>
+        <w:rPr>
+          <w:rFonts w:ascii="Times New Roman" w:hAnsi="Times New Roman" w:cs="Times New Roman"/>
+          <w:iCs/>
+          <w:color w:val="7F7F7F" w:themeColor="text1" w:themeTint="80"/>
+        </w:rPr>
+        <w:t xml:space="preserve"> number of records was used in all three temporal trends calculated in this study, the absolute rate of change in samples cannot show a decline. Time periods that have either decreasing or stable ratio values, which precede periods of increasing ratio values, may be considered lags. </w:t>
       </w:r>
     </w:p>
     <w:p>
       <w:pPr>
         <w:rPr>
           <w:rFonts w:ascii="Times New Roman" w:hAnsi="Times New Roman" w:cs="Times New Roman"/>
+          <w:iCs/>
           <w:color w:val="7F7F7F" w:themeColor="text1" w:themeTint="80"/>
         </w:rPr>
       </w:pPr>
     </w:p>
     <w:p>
       <w:pPr>
-        <w:ind w:firstLine="720"/>
-        <w:rPr>
-          <w:rFonts w:ascii="Times New Roman" w:hAnsi="Times New Roman" w:cs="Times New Roman"/>
-          <w:iCs/>
-          <w:color w:val="7F7F7F" w:themeColor="text1" w:themeTint="80"/>
-        </w:rPr>
-      </w:pPr>
-      <w:r>
-        <w:rPr>
-          <w:rFonts w:ascii="Times New Roman" w:hAnsi="Times New Roman" w:cs="Times New Roman"/>
-          <w:color w:val="7F7F7F" w:themeColor="text1" w:themeTint="80"/>
-        </w:rPr>
-        <w:t xml:space="preserve">Provided the equilibrium assumption is true for the group of associated species in this study, then the rate of the cumulative number of records, grid cells, or counties occupied is not representative of the spread of these plants, but rather of the effort of herbarium specimen collectors. As such, if the ratio of cumulative records of </w:t>
-      </w:r>
-      <w:r>
-        <w:rPr>
-          <w:rFonts w:ascii="Times New Roman" w:hAnsi="Times New Roman" w:cs="Times New Roman"/>
-          <w:i/>
-          <w:iCs/>
-          <w:color w:val="7F7F7F" w:themeColor="text1" w:themeTint="80"/>
-        </w:rPr>
-        <w:t>F. alnus</w:t>
-      </w:r>
-      <w:r>
-        <w:rPr>
-          <w:rFonts w:ascii="Times New Roman" w:hAnsi="Times New Roman" w:cs="Times New Roman"/>
-          <w:iCs/>
-          <w:color w:val="7F7F7F" w:themeColor="text1" w:themeTint="80"/>
-        </w:rPr>
-        <w:t xml:space="preserve"> to the associated species is increasing in time, this indicates a period during which </w:t>
-      </w:r>
-      <w:r>
-        <w:rPr>
-          <w:rFonts w:ascii="Times New Roman" w:hAnsi="Times New Roman" w:cs="Times New Roman"/>
-          <w:i/>
-          <w:iCs/>
-          <w:color w:val="7F7F7F" w:themeColor="text1" w:themeTint="80"/>
-        </w:rPr>
-        <w:t xml:space="preserve">F. alnus </w:t>
-      </w:r>
-      <w:r>
-        <w:rPr>
-          <w:rFonts w:ascii="Times New Roman" w:hAnsi="Times New Roman" w:cs="Times New Roman"/>
-          <w:iCs/>
-          <w:color w:val="7F7F7F" w:themeColor="text1" w:themeTint="80"/>
-        </w:rPr>
-        <w:t xml:space="preserve">is increasing more rapidly than background sampling, and thus experiencing positive growth rates. If the ratio is constant, </w:t>
-      </w:r>
-      <w:r>
-        <w:rPr>
-          <w:rFonts w:ascii="Times New Roman" w:hAnsi="Times New Roman" w:cs="Times New Roman"/>
-          <w:i/>
-          <w:iCs/>
-          <w:color w:val="7F7F7F" w:themeColor="text1" w:themeTint="80"/>
-        </w:rPr>
-        <w:t>F. alnus</w:t>
-      </w:r>
-      <w:r>
-        <w:rPr>
-          <w:rFonts w:ascii="Times New Roman" w:hAnsi="Times New Roman" w:cs="Times New Roman"/>
-          <w:iCs/>
-          <w:color w:val="7F7F7F" w:themeColor="text1" w:themeTint="80"/>
-        </w:rPr>
-        <w:t xml:space="preserve"> may be increasing, however it is not distinguishable from sampling effort. If the ratio is decreasing, </w:t>
-      </w:r>
-      <w:r>
-        <w:rPr>
-          <w:rFonts w:ascii="Times New Roman" w:hAnsi="Times New Roman" w:cs="Times New Roman"/>
-          <w:i/>
-          <w:iCs/>
-          <w:color w:val="7F7F7F" w:themeColor="text1" w:themeTint="80"/>
-        </w:rPr>
-        <w:t xml:space="preserve">F. alnus </w:t>
-      </w:r>
-      <w:r>
-        <w:rPr>
-          <w:rFonts w:ascii="Times New Roman" w:hAnsi="Times New Roman" w:cs="Times New Roman"/>
-          <w:iCs/>
-          <w:color w:val="7F7F7F" w:themeColor="text1" w:themeTint="80"/>
-        </w:rPr>
-        <w:t xml:space="preserve">may still be increasing, but more slowly than the rate of sampling effort. Because the </w:t>
-      </w:r>
-      <w:r>
-        <w:rPr>
-          <w:rFonts w:ascii="Times New Roman" w:hAnsi="Times New Roman" w:cs="Times New Roman"/>
-          <w:i/>
-          <w:iCs/>
-          <w:color w:val="7F7F7F" w:themeColor="text1" w:themeTint="80"/>
-        </w:rPr>
-        <w:t>cumulative</w:t>
-      </w:r>
-      <w:r>
-        <w:rPr>
-          <w:rFonts w:ascii="Times New Roman" w:hAnsi="Times New Roman" w:cs="Times New Roman"/>
-          <w:iCs/>
-          <w:color w:val="7F7F7F" w:themeColor="text1" w:themeTint="80"/>
-        </w:rPr>
-        <w:t xml:space="preserve"> number of records was used in all three temporal trends calculated in this study, the absolute rate of change in samples cannot show a decline. Time periods that have either decreasing or stable ratio values, which precede periods of increasing ratio values, may be considered lags. </w:t>
+        <w:outlineLvl w:val="0"/>
+        <w:rPr>
+          <w:rFonts w:ascii="Times New Roman" w:hAnsi="Times New Roman" w:cs="Times New Roman"/>
+          <w:i/>
+          <w:color w:val="7F7F7F" w:themeColor="text1" w:themeTint="80"/>
+        </w:rPr>
+      </w:pPr>
+      <w:r>
+        <w:rPr>
+          <w:rFonts w:ascii="Times New Roman" w:hAnsi="Times New Roman" w:cs="Times New Roman"/>
+          <w:i/>
+          <w:color w:val="7F7F7F" w:themeColor="text1" w:themeTint="80"/>
+        </w:rPr>
+        <w:t>Cumulative records through time</w:t>
       </w:r>
     </w:p>
     <w:p>
@@ -9564,205 +9274,196 @@
     </w:p>
     <w:p>
       <w:pPr>
-        <w:outlineLvl w:val="0"/>
-        <w:rPr>
-          <w:rFonts w:ascii="Times New Roman" w:hAnsi="Times New Roman" w:cs="Times New Roman"/>
-          <w:i/>
-          <w:color w:val="7F7F7F" w:themeColor="text1" w:themeTint="80"/>
-        </w:rPr>
-      </w:pPr>
-      <w:r>
-        <w:rPr>
-          <w:rFonts w:ascii="Times New Roman" w:hAnsi="Times New Roman" w:cs="Times New Roman"/>
-          <w:i/>
-          <w:color w:val="7F7F7F" w:themeColor="text1" w:themeTint="80"/>
-        </w:rPr>
-        <w:t>Cumulative records through time</w:t>
+        <w:ind w:firstLine="720"/>
+        <w:rPr>
+          <w:rFonts w:ascii="Times New Roman" w:hAnsi="Times New Roman" w:cs="Times New Roman"/>
+          <w:color w:val="7F7F7F" w:themeColor="text1" w:themeTint="80"/>
+        </w:rPr>
+      </w:pPr>
+      <w:r>
+        <w:rPr>
+          <w:rFonts w:ascii="Times New Roman" w:hAnsi="Times New Roman" w:cs="Times New Roman"/>
+          <w:iCs/>
+          <w:color w:val="7F7F7F" w:themeColor="text1" w:themeTint="80"/>
+        </w:rPr>
+        <w:t xml:space="preserve">All three of the calculated ratio values suggest that </w:t>
+      </w:r>
+      <w:r>
+        <w:rPr>
+          <w:rFonts w:ascii="Times New Roman" w:hAnsi="Times New Roman" w:cs="Times New Roman"/>
+          <w:i/>
+          <w:iCs/>
+          <w:color w:val="7F7F7F" w:themeColor="text1" w:themeTint="80"/>
+        </w:rPr>
+        <w:t xml:space="preserve">F. alnus </w:t>
+      </w:r>
+      <w:r>
+        <w:rPr>
+          <w:rFonts w:ascii="Times New Roman" w:hAnsi="Times New Roman" w:cs="Times New Roman"/>
+          <w:iCs/>
+          <w:color w:val="7F7F7F" w:themeColor="text1" w:themeTint="80"/>
+        </w:rPr>
+        <w:t xml:space="preserve">increased since ca. 1920 even when increased sampling effort was taken into account (Figures 4C, 5C, and 6C). The ratio of sample growth rates also supports this claim. For all three trends, the ratio of ten-year average growth rates was greater than 1.0 after 1920, indicating that the number of </w:t>
+      </w:r>
+      <w:r>
+        <w:rPr>
+          <w:rFonts w:ascii="Times New Roman" w:hAnsi="Times New Roman" w:cs="Times New Roman"/>
+          <w:i/>
+          <w:iCs/>
+          <w:color w:val="7F7F7F" w:themeColor="text1" w:themeTint="80"/>
+        </w:rPr>
+        <w:t xml:space="preserve">F. alnus </w:t>
+      </w:r>
+      <w:r>
+        <w:rPr>
+          <w:rFonts w:ascii="Times New Roman" w:hAnsi="Times New Roman" w:cs="Times New Roman"/>
+          <w:iCs/>
+          <w:color w:val="7F7F7F" w:themeColor="text1" w:themeTint="80"/>
+        </w:rPr>
+        <w:t xml:space="preserve">samples increased more rapidly than those of the group of associated species (Figures 4B, 5B, and 6B). Prior to 1920, both the ratio values of cumulative number of records and growth rates fluctuated greatly. </w:t>
+      </w:r>
+      <w:r>
+        <w:rPr>
+          <w:rFonts w:ascii="Times New Roman" w:hAnsi="Times New Roman" w:cs="Times New Roman"/>
+          <w:color w:val="7F7F7F" w:themeColor="text1" w:themeTint="80"/>
+        </w:rPr>
+        <w:t xml:space="preserve">This may be the result of the relatively small number of cumulative records for both </w:t>
+      </w:r>
+      <w:r>
+        <w:rPr>
+          <w:rFonts w:ascii="Times New Roman" w:hAnsi="Times New Roman" w:cs="Times New Roman"/>
+          <w:i/>
+          <w:iCs/>
+          <w:color w:val="7F7F7F" w:themeColor="text1" w:themeTint="80"/>
+        </w:rPr>
+        <w:t>F. alnus</w:t>
+      </w:r>
+      <w:r>
+        <w:rPr>
+          <w:rFonts w:ascii="Times New Roman" w:hAnsi="Times New Roman" w:cs="Times New Roman"/>
+          <w:color w:val="7F7F7F" w:themeColor="text1" w:themeTint="80"/>
+        </w:rPr>
+        <w:t xml:space="preserve"> and the associated species during this time. The addition of a small number of records to either dataset could drastically change the ratio between them. The accumulation of </w:t>
+      </w:r>
+      <w:r>
+        <w:rPr>
+          <w:rFonts w:ascii="Times New Roman" w:hAnsi="Times New Roman" w:cs="Times New Roman"/>
+          <w:i/>
+          <w:iCs/>
+          <w:color w:val="7F7F7F" w:themeColor="text1" w:themeTint="80"/>
+        </w:rPr>
+        <w:t>F. alnus</w:t>
+      </w:r>
+      <w:r>
+        <w:rPr>
+          <w:rFonts w:ascii="Times New Roman" w:hAnsi="Times New Roman" w:cs="Times New Roman"/>
+          <w:color w:val="7F7F7F" w:themeColor="text1" w:themeTint="80"/>
+        </w:rPr>
+        <w:t xml:space="preserve"> </w:t>
+      </w:r>
+      <w:r>
+        <w:rPr>
+          <w:rFonts w:ascii="Times New Roman" w:hAnsi="Times New Roman" w:cs="Times New Roman"/>
+          <w:color w:val="7F7F7F" w:themeColor="text1" w:themeTint="80"/>
+        </w:rPr>
+        <w:t>presence</w:t>
+      </w:r>
+      <w:r>
+        <w:rPr>
+          <w:rFonts w:ascii="Times New Roman" w:hAnsi="Times New Roman" w:cs="Times New Roman"/>
+          <w:color w:val="7F7F7F" w:themeColor="text1" w:themeTint="80"/>
+        </w:rPr>
+        <w:t xml:space="preserve">s had a particularly large effect early in its invasion history, as is indicated by the ratio of growth rates, in which generally </w:t>
+      </w:r>
+      <w:r>
+        <w:rPr>
+          <w:rFonts w:ascii="Times New Roman" w:hAnsi="Times New Roman" w:cs="Times New Roman"/>
+          <w:i/>
+          <w:iCs/>
+          <w:color w:val="7F7F7F" w:themeColor="text1" w:themeTint="80"/>
+        </w:rPr>
+        <w:t>F. alnus</w:t>
+      </w:r>
+      <w:r>
+        <w:rPr>
+          <w:rFonts w:ascii="Times New Roman" w:hAnsi="Times New Roman" w:cs="Times New Roman"/>
+          <w:color w:val="7F7F7F" w:themeColor="text1" w:themeTint="80"/>
+        </w:rPr>
+        <w:t xml:space="preserve"> records increased more slowly than the associated species from 1879 to the 1920s, but there are anomalous years in which the growth rate of </w:t>
+      </w:r>
+      <w:r>
+        <w:rPr>
+          <w:rFonts w:ascii="Times New Roman" w:hAnsi="Times New Roman" w:cs="Times New Roman"/>
+          <w:i/>
+          <w:iCs/>
+          <w:color w:val="7F7F7F" w:themeColor="text1" w:themeTint="80"/>
+        </w:rPr>
+        <w:t>F. alnus</w:t>
+      </w:r>
+      <w:r>
+        <w:rPr>
+          <w:rFonts w:ascii="Times New Roman" w:hAnsi="Times New Roman" w:cs="Times New Roman"/>
+          <w:color w:val="7F7F7F" w:themeColor="text1" w:themeTint="80"/>
+        </w:rPr>
+        <w:t xml:space="preserve"> was much larger than that of the associated species (Figures 4B, 5B, and 6B). For example, when the cumulative number of records for </w:t>
+      </w:r>
+      <w:r>
+        <w:rPr>
+          <w:rFonts w:ascii="Times New Roman" w:hAnsi="Times New Roman" w:cs="Times New Roman"/>
+          <w:i/>
+          <w:iCs/>
+          <w:color w:val="7F7F7F" w:themeColor="text1" w:themeTint="80"/>
+        </w:rPr>
+        <w:t>F. alnus</w:t>
+      </w:r>
+      <w:r>
+        <w:rPr>
+          <w:rFonts w:ascii="Times New Roman" w:hAnsi="Times New Roman" w:cs="Times New Roman"/>
+          <w:color w:val="7F7F7F" w:themeColor="text1" w:themeTint="80"/>
+        </w:rPr>
+        <w:t xml:space="preserve"> increased from 4 to 10 from 1893 to 1894, the resulting growth rate was R = 2.5. Comparatively, during this time the number of records for the associated species increased from 171 to 191, resulting in a growth rate of R = 1.12. Thus, it is difficult to determine if </w:t>
+      </w:r>
+      <w:r>
+        <w:rPr>
+          <w:rFonts w:ascii="Times New Roman" w:hAnsi="Times New Roman" w:cs="Times New Roman"/>
+          <w:i/>
+          <w:iCs/>
+          <w:color w:val="7F7F7F" w:themeColor="text1" w:themeTint="80"/>
+        </w:rPr>
+        <w:t>F. alnus</w:t>
+      </w:r>
+      <w:r>
+        <w:rPr>
+          <w:rFonts w:ascii="Times New Roman" w:hAnsi="Times New Roman" w:cs="Times New Roman"/>
+          <w:color w:val="7F7F7F" w:themeColor="text1" w:themeTint="80"/>
+        </w:rPr>
+        <w:t xml:space="preserve"> did in fact start its invasion with a very high growth rate, then immediately slowed, or rather this result is an artifact of calculating growth rates with small sample sizes. Based on the relative consistency of the total number of records collected in each decade, there is more support for the latter interpretation (Figure 3).</w:t>
       </w:r>
     </w:p>
     <w:p>
       <w:pPr>
         <w:rPr>
           <w:rFonts w:ascii="Times New Roman" w:hAnsi="Times New Roman" w:cs="Times New Roman"/>
-          <w:iCs/>
           <w:color w:val="7F7F7F" w:themeColor="text1" w:themeTint="80"/>
         </w:rPr>
       </w:pPr>
     </w:p>
     <w:p>
       <w:pPr>
-        <w:ind w:firstLine="720"/>
-        <w:rPr>
-          <w:rFonts w:ascii="Times New Roman" w:hAnsi="Times New Roman" w:cs="Times New Roman"/>
-          <w:color w:val="7F7F7F" w:themeColor="text1" w:themeTint="80"/>
-        </w:rPr>
-      </w:pPr>
-      <w:r>
-        <w:rPr>
-          <w:rFonts w:ascii="Times New Roman" w:hAnsi="Times New Roman" w:cs="Times New Roman"/>
-          <w:iCs/>
-          <w:color w:val="7F7F7F" w:themeColor="text1" w:themeTint="80"/>
-        </w:rPr>
-        <w:t xml:space="preserve">All three of the calculated ratio values suggest that </w:t>
-      </w:r>
-      <w:r>
-        <w:rPr>
-          <w:rFonts w:ascii="Times New Roman" w:hAnsi="Times New Roman" w:cs="Times New Roman"/>
-          <w:i/>
-          <w:iCs/>
-          <w:color w:val="7F7F7F" w:themeColor="text1" w:themeTint="80"/>
-        </w:rPr>
-        <w:t xml:space="preserve">F. alnus </w:t>
-      </w:r>
-      <w:r>
-        <w:rPr>
-          <w:rFonts w:ascii="Times New Roman" w:hAnsi="Times New Roman" w:cs="Times New Roman"/>
-          <w:iCs/>
-          <w:color w:val="7F7F7F" w:themeColor="text1" w:themeTint="80"/>
-        </w:rPr>
-        <w:t xml:space="preserve">increased since ca. 1920 even when increased sampling effort was taken into account (Figures 4C, 5C, and 6C). The ratio of sample growth rates also supports this claim. For all three trends, the ratio of ten-year average growth rates was greater than 1.0 after 1920, indicating that the number of </w:t>
-      </w:r>
-      <w:r>
-        <w:rPr>
-          <w:rFonts w:ascii="Times New Roman" w:hAnsi="Times New Roman" w:cs="Times New Roman"/>
-          <w:i/>
-          <w:iCs/>
-          <w:color w:val="7F7F7F" w:themeColor="text1" w:themeTint="80"/>
-        </w:rPr>
-        <w:t xml:space="preserve">F. alnus </w:t>
-      </w:r>
-      <w:r>
-        <w:rPr>
-          <w:rFonts w:ascii="Times New Roman" w:hAnsi="Times New Roman" w:cs="Times New Roman"/>
-          <w:iCs/>
-          <w:color w:val="7F7F7F" w:themeColor="text1" w:themeTint="80"/>
-        </w:rPr>
-        <w:t xml:space="preserve">samples increased more rapidly than those of the group of associated species (Figures 4B, 5B, and 6B). Prior to 1920, both the ratio values of cumulative number of records and growth rates fluctuated greatly. </w:t>
-      </w:r>
-      <w:r>
-        <w:rPr>
-          <w:rFonts w:ascii="Times New Roman" w:hAnsi="Times New Roman" w:cs="Times New Roman"/>
-          <w:color w:val="7F7F7F" w:themeColor="text1" w:themeTint="80"/>
-        </w:rPr>
-        <w:t xml:space="preserve">This may be the result of the relatively small number of cumulative records for both </w:t>
-      </w:r>
-      <w:r>
-        <w:rPr>
-          <w:rFonts w:ascii="Times New Roman" w:hAnsi="Times New Roman" w:cs="Times New Roman"/>
-          <w:i/>
-          <w:iCs/>
-          <w:color w:val="7F7F7F" w:themeColor="text1" w:themeTint="80"/>
-        </w:rPr>
-        <w:t>F. alnus</w:t>
-      </w:r>
-      <w:r>
-        <w:rPr>
-          <w:rFonts w:ascii="Times New Roman" w:hAnsi="Times New Roman" w:cs="Times New Roman"/>
-          <w:color w:val="7F7F7F" w:themeColor="text1" w:themeTint="80"/>
-        </w:rPr>
-        <w:t xml:space="preserve"> and the associated species during this time. The addition of a small number of records to either dataset could drastically change the ratio between them. The accumulation of </w:t>
-      </w:r>
-      <w:r>
-        <w:rPr>
-          <w:rFonts w:ascii="Times New Roman" w:hAnsi="Times New Roman" w:cs="Times New Roman"/>
-          <w:i/>
-          <w:iCs/>
-          <w:color w:val="7F7F7F" w:themeColor="text1" w:themeTint="80"/>
-        </w:rPr>
-        <w:t>F. alnus</w:t>
-      </w:r>
-      <w:r>
-        <w:rPr>
-          <w:rFonts w:ascii="Times New Roman" w:hAnsi="Times New Roman" w:cs="Times New Roman"/>
-          <w:color w:val="7F7F7F" w:themeColor="text1" w:themeTint="80"/>
-        </w:rPr>
-        <w:t xml:space="preserve"> </w:t>
-      </w:r>
-      <w:r>
-        <w:rPr>
-          <w:rFonts w:ascii="Times New Roman" w:hAnsi="Times New Roman" w:cs="Times New Roman"/>
-          <w:color w:val="7F7F7F" w:themeColor="text1" w:themeTint="80"/>
-        </w:rPr>
-        <w:t>presence</w:t>
-      </w:r>
-      <w:r>
-        <w:rPr>
-          <w:rFonts w:ascii="Times New Roman" w:hAnsi="Times New Roman" w:cs="Times New Roman"/>
-          <w:color w:val="7F7F7F" w:themeColor="text1" w:themeTint="80"/>
-        </w:rPr>
-        <w:t xml:space="preserve">s had a particularly large effect early in its invasion history, as is indicated by the ratio of growth rates, in which generally </w:t>
-      </w:r>
-      <w:r>
-        <w:rPr>
-          <w:rFonts w:ascii="Times New Roman" w:hAnsi="Times New Roman" w:cs="Times New Roman"/>
-          <w:i/>
-          <w:iCs/>
-          <w:color w:val="7F7F7F" w:themeColor="text1" w:themeTint="80"/>
-        </w:rPr>
-        <w:t>F. alnus</w:t>
-      </w:r>
-      <w:r>
-        <w:rPr>
-          <w:rFonts w:ascii="Times New Roman" w:hAnsi="Times New Roman" w:cs="Times New Roman"/>
-          <w:color w:val="7F7F7F" w:themeColor="text1" w:themeTint="80"/>
-        </w:rPr>
-        <w:t xml:space="preserve"> records increased more slowly than the associated species from 1879 to the 1920s, but there are anomalous years in which the growth rate of </w:t>
-      </w:r>
-      <w:r>
-        <w:rPr>
-          <w:rFonts w:ascii="Times New Roman" w:hAnsi="Times New Roman" w:cs="Times New Roman"/>
-          <w:i/>
-          <w:iCs/>
-          <w:color w:val="7F7F7F" w:themeColor="text1" w:themeTint="80"/>
-        </w:rPr>
-        <w:t>F. alnus</w:t>
-      </w:r>
-      <w:r>
-        <w:rPr>
-          <w:rFonts w:ascii="Times New Roman" w:hAnsi="Times New Roman" w:cs="Times New Roman"/>
-          <w:color w:val="7F7F7F" w:themeColor="text1" w:themeTint="80"/>
-        </w:rPr>
-        <w:t xml:space="preserve"> was much larger than that of the associated species (Figures 4B, 5B, and 6B). For example, </w:t>
-      </w:r>
-      <w:r>
-        <w:rPr>
-          <w:rFonts w:ascii="Times New Roman" w:hAnsi="Times New Roman" w:cs="Times New Roman"/>
-          <w:color w:val="7F7F7F" w:themeColor="text1" w:themeTint="80"/>
-        </w:rPr>
-        <w:lastRenderedPageBreak/>
-        <w:t xml:space="preserve">when the cumulative number of records for </w:t>
-      </w:r>
-      <w:r>
-        <w:rPr>
-          <w:rFonts w:ascii="Times New Roman" w:hAnsi="Times New Roman" w:cs="Times New Roman"/>
-          <w:i/>
-          <w:iCs/>
-          <w:color w:val="7F7F7F" w:themeColor="text1" w:themeTint="80"/>
-        </w:rPr>
-        <w:t>F. alnus</w:t>
-      </w:r>
-      <w:r>
-        <w:rPr>
-          <w:rFonts w:ascii="Times New Roman" w:hAnsi="Times New Roman" w:cs="Times New Roman"/>
-          <w:color w:val="7F7F7F" w:themeColor="text1" w:themeTint="80"/>
-        </w:rPr>
-        <w:t xml:space="preserve"> increased from 4 to 10 from 1893 to 1894, the resulting growth rate was R = 2.5. Comparatively, during this time the number of records for the associated species increased from 171 to 191, resulting in a growth rate of R = 1.12. Thus, it is difficult to determine if </w:t>
-      </w:r>
-      <w:r>
-        <w:rPr>
-          <w:rFonts w:ascii="Times New Roman" w:hAnsi="Times New Roman" w:cs="Times New Roman"/>
-          <w:i/>
-          <w:iCs/>
-          <w:color w:val="7F7F7F" w:themeColor="text1" w:themeTint="80"/>
-        </w:rPr>
-        <w:t>F. alnus</w:t>
-      </w:r>
-      <w:r>
-        <w:rPr>
-          <w:rFonts w:ascii="Times New Roman" w:hAnsi="Times New Roman" w:cs="Times New Roman"/>
-          <w:color w:val="7F7F7F" w:themeColor="text1" w:themeTint="80"/>
-        </w:rPr>
-        <w:t xml:space="preserve"> did in fact start its invasion with a very high growth rate, then immediately slowed, or rather this result is an artifact of calculating growth rates with small sample sizes. Based on the relative consistency of the total number of records collected in each decade, there is more support for the latter interpretation (Figure 3).</w:t>
+        <w:outlineLvl w:val="0"/>
+        <w:rPr>
+          <w:rFonts w:ascii="Times New Roman" w:hAnsi="Times New Roman" w:cs="Times New Roman"/>
+          <w:i/>
+          <w:color w:val="7F7F7F" w:themeColor="text1" w:themeTint="80"/>
+        </w:rPr>
+      </w:pPr>
+      <w:r>
+        <w:rPr>
+          <w:rFonts w:ascii="Times New Roman" w:hAnsi="Times New Roman" w:cs="Times New Roman"/>
+          <w:i/>
+          <w:color w:val="7F7F7F" w:themeColor="text1" w:themeTint="80"/>
+        </w:rPr>
+        <w:t>Spatial spread and area of occupancy through time</w:t>
       </w:r>
     </w:p>
     <w:p>
@@ -9775,32 +9476,6 @@
     </w:p>
     <w:p>
       <w:pPr>
-        <w:outlineLvl w:val="0"/>
-        <w:rPr>
-          <w:rFonts w:ascii="Times New Roman" w:hAnsi="Times New Roman" w:cs="Times New Roman"/>
-          <w:i/>
-          <w:color w:val="7F7F7F" w:themeColor="text1" w:themeTint="80"/>
-        </w:rPr>
-      </w:pPr>
-      <w:r>
-        <w:rPr>
-          <w:rFonts w:ascii="Times New Roman" w:hAnsi="Times New Roman" w:cs="Times New Roman"/>
-          <w:i/>
-          <w:color w:val="7F7F7F" w:themeColor="text1" w:themeTint="80"/>
-        </w:rPr>
-        <w:t>Spatial spread and area of occupancy through time</w:t>
-      </w:r>
-    </w:p>
-    <w:p>
-      <w:pPr>
-        <w:rPr>
-          <w:rFonts w:ascii="Times New Roman" w:hAnsi="Times New Roman" w:cs="Times New Roman"/>
-          <w:color w:val="7F7F7F" w:themeColor="text1" w:themeTint="80"/>
-        </w:rPr>
-      </w:pPr>
-    </w:p>
-    <w:p>
-      <w:pPr>
         <w:ind w:firstLine="720"/>
         <w:rPr>
           <w:rFonts w:ascii="Times New Roman" w:hAnsi="Times New Roman" w:cs="Times New Roman"/>
@@ -9812,7 +9487,15 @@
           <w:rFonts w:ascii="Times New Roman" w:hAnsi="Times New Roman" w:cs="Times New Roman"/>
           <w:color w:val="7F7F7F" w:themeColor="text1" w:themeTint="80"/>
         </w:rPr>
-        <w:t>Given the equilibrium assumption of native species, if the cumulative number of grid cells (and counties) occupied by the associated species were appropriately represented by a random diffusion process (i.e., linear when regressing square root of the cumulative number of grid cells onto time), this would imply that specimen collectors moved randomly outward from a central point, e.g. an herbarium, collecting new records as they went. Neither the cumulative number of grid cells nor counties occupied fit such a relationship (Figures 5A and 6A). In both cases, the trend can be described as concave up initially, followed by a linear trend with a steep slope, followed by a concave down curve, followed by another period of linearity. This suggests that the rate of collections increased rapidly in the mid 19</w:t>
+        <w:t xml:space="preserve">Given the equilibrium assumption of native species, if the cumulative number of grid cells (and counties) occupied by the associated species were appropriately represented by a random diffusion process (i.e., linear when regressing square root of the cumulative number of grid cells onto time), this would imply that specimen collectors moved randomly outward from a </w:t>
+      </w:r>
+      <w:r>
+        <w:rPr>
+          <w:rFonts w:ascii="Times New Roman" w:hAnsi="Times New Roman" w:cs="Times New Roman"/>
+          <w:color w:val="7F7F7F" w:themeColor="text1" w:themeTint="80"/>
+        </w:rPr>
+        <w:lastRenderedPageBreak/>
+        <w:t>central point, e.g. an herbarium, collecting new records as they went. Neither the cumulative number of grid cells nor counties occupied fit such a relationship (Figures 5A and 6A). In both cases, the trend can be described as concave up initially, followed by a linear trend with a steep slope, followed by a concave down curve, followed by another period of linearity. This suggests that the rate of collections increased rapidly in the mid 19</w:t>
       </w:r>
       <w:r>
         <w:rPr>
@@ -10153,15 +9836,7 @@
           <w:rFonts w:ascii="Times New Roman" w:hAnsi="Times New Roman" w:cs="Times New Roman"/>
           <w:color w:val="7F7F7F" w:themeColor="text1" w:themeTint="80"/>
         </w:rPr>
-        <w:t xml:space="preserve">Compared to most previous studies, here I examined the spread of an invasive species </w:t>
-      </w:r>
-      <w:r>
-        <w:rPr>
-          <w:rFonts w:ascii="Times New Roman" w:hAnsi="Times New Roman" w:cs="Times New Roman"/>
-          <w:color w:val="7F7F7F" w:themeColor="text1" w:themeTint="80"/>
-        </w:rPr>
-        <w:lastRenderedPageBreak/>
-        <w:t>over a spatial area incorporating nearly all of the known naturalized range. Examining the relative rates of increase in occupied grid cells and occupied counties at this spatial scale, there is no compelling evidence for an extended lag phase persisting beyond the early 20</w:t>
+        <w:t>Compared to most previous studies, here I examined the spread of an invasive species over a spatial area incorporating nearly all of the known naturalized range. Examining the relative rates of increase in occupied grid cells and occupied counties at this spatial scale, there is no compelling evidence for an extended lag phase persisting beyond the early 20</w:t>
       </w:r>
       <w:r>
         <w:rPr>
@@ -10398,7 +10073,15 @@
           <w:rFonts w:ascii="Times New Roman" w:hAnsi="Times New Roman" w:cs="Times New Roman"/>
           <w:color w:val="7F7F7F" w:themeColor="text1" w:themeTint="80"/>
         </w:rPr>
-        <w:t xml:space="preserve">) into, and throughout, Ohio. They found evidence that it likely entered Ohio in the 1920’s, being observed first in Lake County (northeastern Ohio). The authors speculate that the spread of </w:t>
+        <w:t xml:space="preserve">) into, and throughout, Ohio. They found evidence </w:t>
+      </w:r>
+      <w:r>
+        <w:rPr>
+          <w:rFonts w:ascii="Times New Roman" w:hAnsi="Times New Roman" w:cs="Times New Roman"/>
+          <w:color w:val="7F7F7F" w:themeColor="text1" w:themeTint="80"/>
+        </w:rPr>
+        <w:lastRenderedPageBreak/>
+        <w:t xml:space="preserve">that it likely entered Ohio in the 1920’s, being observed first in Lake County (northeastern Ohio). The authors speculate that the spread of </w:t>
       </w:r>
       <w:r>
         <w:rPr>
@@ -10832,7 +10515,186 @@
           <w:rFonts w:ascii="Times New Roman" w:hAnsi="Times New Roman" w:cs="Times New Roman"/>
           <w:color w:val="7F7F7F" w:themeColor="text1" w:themeTint="80"/>
         </w:rPr>
-        <w:t xml:space="preserve">an area, but later </w:t>
+        <w:t xml:space="preserve">an area, but later goes locally extinct. This is an unlikely </w:t>
+      </w:r>
+      <w:r>
+        <w:rPr>
+          <w:rFonts w:ascii="Times New Roman" w:hAnsi="Times New Roman" w:cs="Times New Roman"/>
+          <w:color w:val="7F7F7F" w:themeColor="text1" w:themeTint="80"/>
+        </w:rPr>
+        <w:t>presence</w:t>
+      </w:r>
+      <w:r>
+        <w:rPr>
+          <w:rFonts w:ascii="Times New Roman" w:hAnsi="Times New Roman" w:cs="Times New Roman"/>
+          <w:color w:val="7F7F7F" w:themeColor="text1" w:themeTint="80"/>
+        </w:rPr>
+        <w:t xml:space="preserve">. With one notable exception </w:t>
+      </w:r>
+      <w:r>
+        <w:rPr>
+          <w:rFonts w:ascii="Times New Roman" w:hAnsi="Times New Roman" w:cs="Times New Roman"/>
+          <w:color w:val="7F7F7F" w:themeColor="text1" w:themeTint="80"/>
+        </w:rPr>
+        <w:fldChar w:fldCharType="begin" w:fldLock="1"/>
+      </w:r>
+      <w:r>
+        <w:rPr>
+          <w:rFonts w:ascii="Times New Roman" w:hAnsi="Times New Roman" w:cs="Times New Roman"/>
+          <w:color w:val="7F7F7F" w:themeColor="text1" w:themeTint="80"/>
+        </w:rPr>
+        <w:instrText>ADDIN CSL_CITATION { "citationItems" : [ { "id" : "ITEM-1", "itemData" : { "DOI" : "10.1007/s10530-008-9272-8", "author" : [ { "dropping-particle" : "", "family" : "Cunard", "given" : "Chelsea", "non-dropping-particle" : "", "parse-names" : false, "suffix" : "" }, { "dropping-particle" : "", "family" : "Lee", "given" : "Thomas D", "non-dropping-particle" : "", "parse-names" : false, "suffix" : "" } ], "container-title" : "Biological Invasions", "id" : "ITEM-1", "issue" : "3", "issued" : { "date-parts" : [ [ "2008" ] ] }, "page" : "577-586", "title" : "Is patience a virtue? Succession, light, and the death of invasive glossy buckthorn (&lt;i&gt;Frangula alnus&lt;/i&gt;)", "type" : "article-journal", "volume" : "11" }, "uris" : [ "http://www.mendeley.com/documents/?uuid=f74b34c6-f50b-4c3c-9dd5-0eebdbf08b0b" ] } ], "mendeley" : { "formattedCitation" : "(Cunard and Lee 2008)", "plainTextFormattedCitation" : "(Cunard and Lee 2008)", "previouslyFormattedCitation" : "(Cunard and Lee 2008)" }, "properties" : { "noteIndex" : 0 }, "schema" : "https://github.com/citation-style-language/schema/raw/master/csl-citation.json" }</w:instrText>
+      </w:r>
+      <w:r>
+        <w:rPr>
+          <w:rFonts w:ascii="Times New Roman" w:hAnsi="Times New Roman" w:cs="Times New Roman"/>
+          <w:color w:val="7F7F7F" w:themeColor="text1" w:themeTint="80"/>
+        </w:rPr>
+        <w:fldChar w:fldCharType="separate"/>
+      </w:r>
+      <w:r>
+        <w:rPr>
+          <w:rFonts w:ascii="Times New Roman" w:hAnsi="Times New Roman" w:cs="Times New Roman"/>
+          <w:noProof/>
+          <w:color w:val="7F7F7F" w:themeColor="text1" w:themeTint="80"/>
+        </w:rPr>
+        <w:t>(Cunard and Lee 2008)</w:t>
+      </w:r>
+      <w:r>
+        <w:rPr>
+          <w:rFonts w:ascii="Times New Roman" w:hAnsi="Times New Roman" w:cs="Times New Roman"/>
+          <w:color w:val="7F7F7F" w:themeColor="text1" w:themeTint="80"/>
+        </w:rPr>
+        <w:fldChar w:fldCharType="end"/>
+      </w:r>
+      <w:r>
+        <w:rPr>
+          <w:rFonts w:ascii="Times New Roman" w:hAnsi="Times New Roman" w:cs="Times New Roman"/>
+          <w:color w:val="7F7F7F" w:themeColor="text1" w:themeTint="80"/>
+        </w:rPr>
+        <w:t xml:space="preserve">, there are no documented examples of the local extinction of </w:t>
+      </w:r>
+      <w:r>
+        <w:rPr>
+          <w:rFonts w:ascii="Times New Roman" w:hAnsi="Times New Roman" w:cs="Times New Roman"/>
+          <w:i/>
+          <w:iCs/>
+          <w:color w:val="7F7F7F" w:themeColor="text1" w:themeTint="80"/>
+        </w:rPr>
+        <w:t>F. alnus</w:t>
+      </w:r>
+      <w:r>
+        <w:rPr>
+          <w:rFonts w:ascii="Times New Roman" w:hAnsi="Times New Roman" w:cs="Times New Roman"/>
+          <w:iCs/>
+          <w:color w:val="7F7F7F" w:themeColor="text1" w:themeTint="80"/>
+        </w:rPr>
+        <w:t>, either by natural processes or management actions.</w:t>
+      </w:r>
+      <w:r>
+        <w:rPr>
+          <w:rFonts w:ascii="Times New Roman" w:hAnsi="Times New Roman" w:cs="Times New Roman"/>
+          <w:i/>
+          <w:iCs/>
+          <w:color w:val="7F7F7F" w:themeColor="text1" w:themeTint="80"/>
+        </w:rPr>
+        <w:t xml:space="preserve"> </w:t>
+      </w:r>
+      <w:r>
+        <w:rPr>
+          <w:rFonts w:ascii="Times New Roman" w:hAnsi="Times New Roman" w:cs="Times New Roman"/>
+          <w:color w:val="7F7F7F" w:themeColor="text1" w:themeTint="80"/>
+        </w:rPr>
+        <w:t xml:space="preserve">This supports the notion that once a location is occupied, it remains so. However, I am confident that some locations of historical </w:t>
+      </w:r>
+      <w:r>
+        <w:rPr>
+          <w:rFonts w:ascii="Times New Roman" w:hAnsi="Times New Roman" w:cs="Times New Roman"/>
+          <w:i/>
+          <w:iCs/>
+          <w:color w:val="7F7F7F" w:themeColor="text1" w:themeTint="80"/>
+        </w:rPr>
+        <w:t>F. alnus</w:t>
+      </w:r>
+      <w:r>
+        <w:rPr>
+          <w:rFonts w:ascii="Times New Roman" w:hAnsi="Times New Roman" w:cs="Times New Roman"/>
+          <w:color w:val="7F7F7F" w:themeColor="text1" w:themeTint="80"/>
+        </w:rPr>
+        <w:t xml:space="preserve"> </w:t>
+      </w:r>
+      <w:r>
+        <w:rPr>
+          <w:rFonts w:ascii="Times New Roman" w:hAnsi="Times New Roman" w:cs="Times New Roman"/>
+          <w:color w:val="7F7F7F" w:themeColor="text1" w:themeTint="80"/>
+        </w:rPr>
+        <w:t>presence</w:t>
+      </w:r>
+      <w:r>
+        <w:rPr>
+          <w:rFonts w:ascii="Times New Roman" w:hAnsi="Times New Roman" w:cs="Times New Roman"/>
+          <w:color w:val="7F7F7F" w:themeColor="text1" w:themeTint="80"/>
+        </w:rPr>
+        <w:t xml:space="preserve">s no longer have the species present because of changes in land use (e.g., development of once-woodland plots). This is the case for several of the records observed in the metropolitan New York region, the site of many of the earliest records. Disturbances, or removal of population from the landscape, due to anthropogenic influences may have a substantial effect on the spread of </w:t>
+      </w:r>
+      <w:r>
+        <w:rPr>
+          <w:rFonts w:ascii="Times New Roman" w:hAnsi="Times New Roman" w:cs="Times New Roman"/>
+          <w:i/>
+          <w:iCs/>
+          <w:color w:val="7F7F7F" w:themeColor="text1" w:themeTint="80"/>
+        </w:rPr>
+        <w:t>F. alnus</w:t>
+      </w:r>
+      <w:r>
+        <w:rPr>
+          <w:rFonts w:ascii="Times New Roman" w:hAnsi="Times New Roman" w:cs="Times New Roman"/>
+          <w:color w:val="7F7F7F" w:themeColor="text1" w:themeTint="80"/>
+        </w:rPr>
+        <w:t xml:space="preserve"> throughout its novel region. Nevertheless, it can be successful in very small, isolated, and disturbed plots within a urban or suburban land-use matrix (personal observation; </w:t>
+      </w:r>
+      <w:r>
+        <w:rPr>
+          <w:rFonts w:ascii="Times New Roman" w:hAnsi="Times New Roman" w:cs="Times New Roman"/>
+          <w:color w:val="7F7F7F" w:themeColor="text1" w:themeTint="80"/>
+        </w:rPr>
+        <w:fldChar w:fldCharType="begin" w:fldLock="1"/>
+      </w:r>
+      <w:r>
+        <w:rPr>
+          <w:rFonts w:ascii="Times New Roman" w:hAnsi="Times New Roman" w:cs="Times New Roman"/>
+          <w:color w:val="7F7F7F" w:themeColor="text1" w:themeTint="80"/>
+        </w:rPr>
+        <w:instrText>ADDIN CSL_CITATION { "citationItems" : [ { "id" : "ITEM-1", "itemData" : { "author" : [ { "dropping-particle" : "", "family" : "Tredici", "given" : "Peter", "non-dropping-particle" : "Del", "parse-names" : false, "suffix" : "" } ], "id" : "ITEM-1", "issued" : { "date-parts" : [ [ "2010" ] ] }, "number-of-pages" : "374", "publisher" : "Comstock Publishing Associates", "publisher-place" : "Ithica", "title" : "Wild Urban Plants of the Northeast: A Field Guide", "type" : "book" }, "uris" : [ "http://www.mendeley.com/documents/?uuid=be8e6f2f-c48c-4406-b913-436d2b18a539" ] } ], "mendeley" : { "formattedCitation" : "(Del Tredici 2010)", "plainTextFormattedCitation" : "(Del Tredici 2010)", "previouslyFormattedCitation" : "(Del Tredici 2010)" }, "properties" : { "noteIndex" : 0 }, "schema" : "https://github.com/citation-style-language/schema/raw/master/csl-citation.json" }</w:instrText>
+      </w:r>
+      <w:r>
+        <w:rPr>
+          <w:rFonts w:ascii="Times New Roman" w:hAnsi="Times New Roman" w:cs="Times New Roman"/>
+          <w:color w:val="7F7F7F" w:themeColor="text1" w:themeTint="80"/>
+        </w:rPr>
+        <w:fldChar w:fldCharType="separate"/>
+      </w:r>
+      <w:r>
+        <w:rPr>
+          <w:rFonts w:ascii="Times New Roman" w:hAnsi="Times New Roman" w:cs="Times New Roman"/>
+          <w:noProof/>
+          <w:color w:val="7F7F7F" w:themeColor="text1" w:themeTint="80"/>
+        </w:rPr>
+        <w:t>(Del Tredici 2010)</w:t>
+      </w:r>
+      <w:r>
+        <w:rPr>
+          <w:rFonts w:ascii="Times New Roman" w:hAnsi="Times New Roman" w:cs="Times New Roman"/>
+          <w:color w:val="7F7F7F" w:themeColor="text1" w:themeTint="80"/>
+        </w:rPr>
+        <w:fldChar w:fldCharType="end"/>
+      </w:r>
+      <w:r>
+        <w:rPr>
+          <w:rFonts w:ascii="Times New Roman" w:hAnsi="Times New Roman" w:cs="Times New Roman"/>
+          <w:color w:val="7F7F7F" w:themeColor="text1" w:themeTint="80"/>
+        </w:rPr>
+        <w:t xml:space="preserve">. Ultimately, the finest spatial resolution used in this study was 5 x 5 arc minutes (approximately 10 x 10 km) for the occupied grid cells through time. The spatial resolution for the number of counties through time varies, but the mean county area for all counties in the study </w:t>
       </w:r>
       <w:r>
         <w:rPr>
@@ -10840,186 +10702,7 @@
           <w:color w:val="7F7F7F" w:themeColor="text1" w:themeTint="80"/>
         </w:rPr>
         <w:lastRenderedPageBreak/>
-        <w:t xml:space="preserve">goes locally extinct. This is an unlikely </w:t>
-      </w:r>
-      <w:r>
-        <w:rPr>
-          <w:rFonts w:ascii="Times New Roman" w:hAnsi="Times New Roman" w:cs="Times New Roman"/>
-          <w:color w:val="7F7F7F" w:themeColor="text1" w:themeTint="80"/>
-        </w:rPr>
-        <w:t>presence</w:t>
-      </w:r>
-      <w:r>
-        <w:rPr>
-          <w:rFonts w:ascii="Times New Roman" w:hAnsi="Times New Roman" w:cs="Times New Roman"/>
-          <w:color w:val="7F7F7F" w:themeColor="text1" w:themeTint="80"/>
-        </w:rPr>
-        <w:t xml:space="preserve">. With one notable exception </w:t>
-      </w:r>
-      <w:r>
-        <w:rPr>
-          <w:rFonts w:ascii="Times New Roman" w:hAnsi="Times New Roman" w:cs="Times New Roman"/>
-          <w:color w:val="7F7F7F" w:themeColor="text1" w:themeTint="80"/>
-        </w:rPr>
-        <w:fldChar w:fldCharType="begin" w:fldLock="1"/>
-      </w:r>
-      <w:r>
-        <w:rPr>
-          <w:rFonts w:ascii="Times New Roman" w:hAnsi="Times New Roman" w:cs="Times New Roman"/>
-          <w:color w:val="7F7F7F" w:themeColor="text1" w:themeTint="80"/>
-        </w:rPr>
-        <w:instrText>ADDIN CSL_CITATION { "citationItems" : [ { "id" : "ITEM-1", "itemData" : { "DOI" : "10.1007/s10530-008-9272-8", "author" : [ { "dropping-particle" : "", "family" : "Cunard", "given" : "Chelsea", "non-dropping-particle" : "", "parse-names" : false, "suffix" : "" }, { "dropping-particle" : "", "family" : "Lee", "given" : "Thomas D", "non-dropping-particle" : "", "parse-names" : false, "suffix" : "" } ], "container-title" : "Biological Invasions", "id" : "ITEM-1", "issue" : "3", "issued" : { "date-parts" : [ [ "2008" ] ] }, "page" : "577-586", "title" : "Is patience a virtue? Succession, light, and the death of invasive glossy buckthorn (&lt;i&gt;Frangula alnus&lt;/i&gt;)", "type" : "article-journal", "volume" : "11" }, "uris" : [ "http://www.mendeley.com/documents/?uuid=f74b34c6-f50b-4c3c-9dd5-0eebdbf08b0b" ] } ], "mendeley" : { "formattedCitation" : "(Cunard and Lee 2008)", "plainTextFormattedCitation" : "(Cunard and Lee 2008)", "previouslyFormattedCitation" : "(Cunard and Lee 2008)" }, "properties" : { "noteIndex" : 0 }, "schema" : "https://github.com/citation-style-language/schema/raw/master/csl-citation.json" }</w:instrText>
-      </w:r>
-      <w:r>
-        <w:rPr>
-          <w:rFonts w:ascii="Times New Roman" w:hAnsi="Times New Roman" w:cs="Times New Roman"/>
-          <w:color w:val="7F7F7F" w:themeColor="text1" w:themeTint="80"/>
-        </w:rPr>
-        <w:fldChar w:fldCharType="separate"/>
-      </w:r>
-      <w:r>
-        <w:rPr>
-          <w:rFonts w:ascii="Times New Roman" w:hAnsi="Times New Roman" w:cs="Times New Roman"/>
-          <w:noProof/>
-          <w:color w:val="7F7F7F" w:themeColor="text1" w:themeTint="80"/>
-        </w:rPr>
-        <w:t>(Cunard and Lee 2008)</w:t>
-      </w:r>
-      <w:r>
-        <w:rPr>
-          <w:rFonts w:ascii="Times New Roman" w:hAnsi="Times New Roman" w:cs="Times New Roman"/>
-          <w:color w:val="7F7F7F" w:themeColor="text1" w:themeTint="80"/>
-        </w:rPr>
-        <w:fldChar w:fldCharType="end"/>
-      </w:r>
-      <w:r>
-        <w:rPr>
-          <w:rFonts w:ascii="Times New Roman" w:hAnsi="Times New Roman" w:cs="Times New Roman"/>
-          <w:color w:val="7F7F7F" w:themeColor="text1" w:themeTint="80"/>
-        </w:rPr>
-        <w:t xml:space="preserve">, there are no documented examples of the local extinction of </w:t>
-      </w:r>
-      <w:r>
-        <w:rPr>
-          <w:rFonts w:ascii="Times New Roman" w:hAnsi="Times New Roman" w:cs="Times New Roman"/>
-          <w:i/>
-          <w:iCs/>
-          <w:color w:val="7F7F7F" w:themeColor="text1" w:themeTint="80"/>
-        </w:rPr>
-        <w:t>F. alnus</w:t>
-      </w:r>
-      <w:r>
-        <w:rPr>
-          <w:rFonts w:ascii="Times New Roman" w:hAnsi="Times New Roman" w:cs="Times New Roman"/>
-          <w:iCs/>
-          <w:color w:val="7F7F7F" w:themeColor="text1" w:themeTint="80"/>
-        </w:rPr>
-        <w:t>, either by natural processes or management actions.</w:t>
-      </w:r>
-      <w:r>
-        <w:rPr>
-          <w:rFonts w:ascii="Times New Roman" w:hAnsi="Times New Roman" w:cs="Times New Roman"/>
-          <w:i/>
-          <w:iCs/>
-          <w:color w:val="7F7F7F" w:themeColor="text1" w:themeTint="80"/>
-        </w:rPr>
-        <w:t xml:space="preserve"> </w:t>
-      </w:r>
-      <w:r>
-        <w:rPr>
-          <w:rFonts w:ascii="Times New Roman" w:hAnsi="Times New Roman" w:cs="Times New Roman"/>
-          <w:color w:val="7F7F7F" w:themeColor="text1" w:themeTint="80"/>
-        </w:rPr>
-        <w:t xml:space="preserve">This supports the notion that once a location is occupied, it remains so. However, I am confident that some locations of historical </w:t>
-      </w:r>
-      <w:r>
-        <w:rPr>
-          <w:rFonts w:ascii="Times New Roman" w:hAnsi="Times New Roman" w:cs="Times New Roman"/>
-          <w:i/>
-          <w:iCs/>
-          <w:color w:val="7F7F7F" w:themeColor="text1" w:themeTint="80"/>
-        </w:rPr>
-        <w:t>F. alnus</w:t>
-      </w:r>
-      <w:r>
-        <w:rPr>
-          <w:rFonts w:ascii="Times New Roman" w:hAnsi="Times New Roman" w:cs="Times New Roman"/>
-          <w:color w:val="7F7F7F" w:themeColor="text1" w:themeTint="80"/>
-        </w:rPr>
-        <w:t xml:space="preserve"> </w:t>
-      </w:r>
-      <w:r>
-        <w:rPr>
-          <w:rFonts w:ascii="Times New Roman" w:hAnsi="Times New Roman" w:cs="Times New Roman"/>
-          <w:color w:val="7F7F7F" w:themeColor="text1" w:themeTint="80"/>
-        </w:rPr>
-        <w:t>presence</w:t>
-      </w:r>
-      <w:r>
-        <w:rPr>
-          <w:rFonts w:ascii="Times New Roman" w:hAnsi="Times New Roman" w:cs="Times New Roman"/>
-          <w:color w:val="7F7F7F" w:themeColor="text1" w:themeTint="80"/>
-        </w:rPr>
-        <w:t xml:space="preserve">s no longer have the species present because of changes in land use (e.g., development of once-woodland plots). This is the case for several of the records observed in the metropolitan New York region, the site of many of the earliest records. Disturbances, or removal of population from the landscape, due to anthropogenic influences may have a substantial effect on the spread of </w:t>
-      </w:r>
-      <w:r>
-        <w:rPr>
-          <w:rFonts w:ascii="Times New Roman" w:hAnsi="Times New Roman" w:cs="Times New Roman"/>
-          <w:i/>
-          <w:iCs/>
-          <w:color w:val="7F7F7F" w:themeColor="text1" w:themeTint="80"/>
-        </w:rPr>
-        <w:t>F. alnus</w:t>
-      </w:r>
-      <w:r>
-        <w:rPr>
-          <w:rFonts w:ascii="Times New Roman" w:hAnsi="Times New Roman" w:cs="Times New Roman"/>
-          <w:color w:val="7F7F7F" w:themeColor="text1" w:themeTint="80"/>
-        </w:rPr>
-        <w:t xml:space="preserve"> throughout its novel region. Nevertheless, it can be successful in very small, isolated, and disturbed plots within a urban or suburban land-use matrix (personal observation; </w:t>
-      </w:r>
-      <w:r>
-        <w:rPr>
-          <w:rFonts w:ascii="Times New Roman" w:hAnsi="Times New Roman" w:cs="Times New Roman"/>
-          <w:color w:val="7F7F7F" w:themeColor="text1" w:themeTint="80"/>
-        </w:rPr>
-        <w:fldChar w:fldCharType="begin" w:fldLock="1"/>
-      </w:r>
-      <w:r>
-        <w:rPr>
-          <w:rFonts w:ascii="Times New Roman" w:hAnsi="Times New Roman" w:cs="Times New Roman"/>
-          <w:color w:val="7F7F7F" w:themeColor="text1" w:themeTint="80"/>
-        </w:rPr>
-        <w:instrText>ADDIN CSL_CITATION { "citationItems" : [ { "id" : "ITEM-1", "itemData" : { "author" : [ { "dropping-particle" : "", "family" : "Tredici", "given" : "Peter", "non-dropping-particle" : "Del", "parse-names" : false, "suffix" : "" } ], "id" : "ITEM-1", "issued" : { "date-parts" : [ [ "2010" ] ] }, "number-of-pages" : "374", "publisher" : "Comstock Publishing Associates", "publisher-place" : "Ithica", "title" : "Wild Urban Plants of the Northeast: A Field Guide", "type" : "book" }, "uris" : [ "http://www.mendeley.com/documents/?uuid=be8e6f2f-c48c-4406-b913-436d2b18a539" ] } ], "mendeley" : { "formattedCitation" : "(Del Tredici 2010)", "plainTextFormattedCitation" : "(Del Tredici 2010)", "previouslyFormattedCitation" : "(Del Tredici 2010)" }, "properties" : { "noteIndex" : 0 }, "schema" : "https://github.com/citation-style-language/schema/raw/master/csl-citation.json" }</w:instrText>
-      </w:r>
-      <w:r>
-        <w:rPr>
-          <w:rFonts w:ascii="Times New Roman" w:hAnsi="Times New Roman" w:cs="Times New Roman"/>
-          <w:color w:val="7F7F7F" w:themeColor="text1" w:themeTint="80"/>
-        </w:rPr>
-        <w:fldChar w:fldCharType="separate"/>
-      </w:r>
-      <w:r>
-        <w:rPr>
-          <w:rFonts w:ascii="Times New Roman" w:hAnsi="Times New Roman" w:cs="Times New Roman"/>
-          <w:noProof/>
-          <w:color w:val="7F7F7F" w:themeColor="text1" w:themeTint="80"/>
-        </w:rPr>
-        <w:t>(Del Tredici 2010)</w:t>
-      </w:r>
-      <w:r>
-        <w:rPr>
-          <w:rFonts w:ascii="Times New Roman" w:hAnsi="Times New Roman" w:cs="Times New Roman"/>
-          <w:color w:val="7F7F7F" w:themeColor="text1" w:themeTint="80"/>
-        </w:rPr>
-        <w:fldChar w:fldCharType="end"/>
-      </w:r>
-      <w:r>
-        <w:rPr>
-          <w:rFonts w:ascii="Times New Roman" w:hAnsi="Times New Roman" w:cs="Times New Roman"/>
-          <w:color w:val="7F7F7F" w:themeColor="text1" w:themeTint="80"/>
-        </w:rPr>
-        <w:t>. Ultimately, the finest spatial resolution used in this study was 5 x 5 arc minutes (approximately 10 x 10 km) for the occupied grid cells through time. The spatial resolution for the number of counties through time varies, but the mean county area for all counties in the study region is approximately 1500 km</w:t>
+        <w:t>region is approximately 1500 km</w:t>
       </w:r>
       <w:r>
         <w:rPr>
@@ -20159,7 +19842,7 @@
 </file>
 
 <file path=customXml/itemProps1.xml><?xml version="1.0" encoding="utf-8"?>
-<ds:datastoreItem xmlns:ds="http://schemas.openxmlformats.org/officeDocument/2006/customXml" ds:itemID="{8E6D3821-3031-7543-9BA4-031D81900130}">
+<ds:datastoreItem xmlns:ds="http://schemas.openxmlformats.org/officeDocument/2006/customXml" ds:itemID="{E2A59809-471F-9044-A19A-EC631280F098}">
   <ds:schemaRefs>
     <ds:schemaRef ds:uri="http://schemas.openxmlformats.org/officeDocument/2006/bibliography"/>
   </ds:schemaRefs>

</xml_diff>

<commit_message>
Began making bw figures for submission to J Torr Bot Soc. Modifications to Chapter 3 code needed.
</commit_message>
<xml_diff>
--- a/manuscript/Aiello-Lammens-Reconstructing-F-alnus-spread.docx
+++ b/manuscript/Aiello-Lammens-Reconstructing-F-alnus-spread.docx
@@ -81,7 +81,15 @@
         <w:rPr>
           <w:rFonts w:ascii="Times New Roman" w:hAnsi="Times New Roman" w:cs="Times New Roman"/>
         </w:rPr>
-        <w:t>may be spatial scale dependent</w:t>
+        <w:t>may be spatial-</w:t>
+      </w:r>
+      <w:bookmarkStart w:id="0" w:name="_GoBack"/>
+      <w:bookmarkEnd w:id="0"/>
+      <w:r>
+        <w:rPr>
+          <w:rFonts w:ascii="Times New Roman" w:hAnsi="Times New Roman" w:cs="Times New Roman"/>
+        </w:rPr>
+        <w:t>scale dependent</w:t>
       </w:r>
     </w:p>
     <w:p>
@@ -2996,8 +3004,8 @@
         </w:rPr>
         <w:t xml:space="preserve"> of collection records of </w:t>
       </w:r>
-      <w:bookmarkStart w:id="0" w:name="OLE_LINK3"/>
-      <w:bookmarkStart w:id="1" w:name="OLE_LINK4"/>
+      <w:bookmarkStart w:id="1" w:name="OLE_LINK3"/>
+      <w:bookmarkStart w:id="2" w:name="OLE_LINK4"/>
       <w:r>
         <w:rPr>
           <w:rFonts w:ascii="Times New Roman" w:hAnsi="Times New Roman" w:cs="Times New Roman"/>
@@ -3021,8 +3029,8 @@
         </w:rPr>
         <w:t xml:space="preserve"> </w:t>
       </w:r>
-      <w:bookmarkEnd w:id="0"/>
       <w:bookmarkEnd w:id="1"/>
+      <w:bookmarkEnd w:id="2"/>
       <w:r>
         <w:rPr>
           <w:rFonts w:ascii="Times New Roman" w:hAnsi="Times New Roman" w:cs="Times New Roman"/>
@@ -7417,7 +7425,21 @@
           <w:rFonts w:ascii="Times New Roman" w:hAnsi="Times New Roman" w:cs="Times New Roman"/>
           <w:color w:val="000000" w:themeColor="text1"/>
         </w:rPr>
-        <w:t xml:space="preserve"> and the group of associated species increased through time (Figure 3). </w:t>
+        <w:t xml:space="preserve"> and the group of associated species increased through time (</w:t>
+      </w:r>
+      <w:r>
+        <w:rPr>
+          <w:rFonts w:ascii="Times New Roman" w:hAnsi="Times New Roman" w:cs="Times New Roman"/>
+          <w:color w:val="000000" w:themeColor="text1"/>
+        </w:rPr>
+        <w:t>Fig.</w:t>
+      </w:r>
+      <w:r>
+        <w:rPr>
+          <w:rFonts w:ascii="Times New Roman" w:hAnsi="Times New Roman" w:cs="Times New Roman"/>
+          <w:color w:val="000000" w:themeColor="text1"/>
+        </w:rPr>
+        <w:t xml:space="preserve"> 3). </w:t>
       </w:r>
       <w:r>
         <w:rPr>
@@ -9737,7 +9759,23 @@
           <w:iCs/>
           <w:color w:val="000000" w:themeColor="text1"/>
         </w:rPr>
-        <w:t xml:space="preserve">samples increased more rapidly than those of the associated species (Figures 4B, 5B, and 6B). Prior to 1920, both the ratio values of cumulative number of records and growth rates fluctuated greatly. </w:t>
+        <w:t>samples increased more rapidly than those of the associated species (</w:t>
+      </w:r>
+      <w:r>
+        <w:rPr>
+          <w:rFonts w:ascii="Times New Roman" w:hAnsi="Times New Roman" w:cs="Times New Roman"/>
+          <w:iCs/>
+          <w:color w:val="000000" w:themeColor="text1"/>
+        </w:rPr>
+        <w:t>Fig.</w:t>
+      </w:r>
+      <w:r>
+        <w:rPr>
+          <w:rFonts w:ascii="Times New Roman" w:hAnsi="Times New Roman" w:cs="Times New Roman"/>
+          <w:iCs/>
+          <w:color w:val="000000" w:themeColor="text1"/>
+        </w:rPr>
+        <w:t xml:space="preserve"> 4B, 5B, and 6B). Prior to 1920, both the ratio values of cumulative number of records and growth rates fluctuated greatly. </w:t>
       </w:r>
       <w:r>
         <w:rPr>
@@ -9876,7 +9914,21 @@
           <w:rFonts w:ascii="Times New Roman" w:hAnsi="Times New Roman" w:cs="Times New Roman"/>
           <w:color w:val="000000" w:themeColor="text1"/>
         </w:rPr>
-        <w:t xml:space="preserve"> was much larger than that of the associated species (Figures 4B, 5B, and 6B). For example, when the cumulative number of records for </w:t>
+        <w:t xml:space="preserve"> was much larger than that of the associated species (</w:t>
+      </w:r>
+      <w:r>
+        <w:rPr>
+          <w:rFonts w:ascii="Times New Roman" w:hAnsi="Times New Roman" w:cs="Times New Roman"/>
+          <w:color w:val="000000" w:themeColor="text1"/>
+        </w:rPr>
+        <w:t>Fig.</w:t>
+      </w:r>
+      <w:r>
+        <w:rPr>
+          <w:rFonts w:ascii="Times New Roman" w:hAnsi="Times New Roman" w:cs="Times New Roman"/>
+          <w:color w:val="000000" w:themeColor="text1"/>
+        </w:rPr>
+        <w:t xml:space="preserve"> 4B, 5B, and 6B). For example, when the cumulative number of records for </w:t>
       </w:r>
       <w:r>
         <w:rPr>
@@ -9938,7 +9990,21 @@
           <w:rFonts w:ascii="Times New Roman" w:hAnsi="Times New Roman" w:cs="Times New Roman"/>
           <w:color w:val="000000" w:themeColor="text1"/>
         </w:rPr>
-        <w:t xml:space="preserve"> did in fact start its invasion with a very high growth rate, then immediately slowed, or rather this result is an artifact of calculating growth rates with small sample sizes. Based on the relative consistency of the total number of records collected in each decade, there is more support for the latter interpretation (Figure 3).</w:t>
+        <w:t xml:space="preserve"> did in fact start its invasion with a very high growth rate, then immediately slowed, or rather this result is an artifact of calculating growth rates with small sample sizes. Based on the relative consistency of the total number of records collected in each decade, there is more support for the latter interpretation (</w:t>
+      </w:r>
+      <w:r>
+        <w:rPr>
+          <w:rFonts w:ascii="Times New Roman" w:hAnsi="Times New Roman" w:cs="Times New Roman"/>
+          <w:color w:val="000000" w:themeColor="text1"/>
+        </w:rPr>
+        <w:t>Fig.</w:t>
+      </w:r>
+      <w:r>
+        <w:rPr>
+          <w:rFonts w:ascii="Times New Roman" w:hAnsi="Times New Roman" w:cs="Times New Roman"/>
+          <w:color w:val="000000" w:themeColor="text1"/>
+        </w:rPr>
+        <w:t xml:space="preserve"> 3).</w:t>
       </w:r>
     </w:p>
     <w:p>
@@ -10013,7 +10079,21 @@
           <w:rFonts w:ascii="Times New Roman" w:hAnsi="Times New Roman" w:cs="Times New Roman"/>
           <w:color w:val="000000" w:themeColor="text1"/>
         </w:rPr>
-        <w:t xml:space="preserve"> (Figures 5A and 6A).</w:t>
+        <w:t xml:space="preserve"> (</w:t>
+      </w:r>
+      <w:r>
+        <w:rPr>
+          <w:rFonts w:ascii="Times New Roman" w:hAnsi="Times New Roman" w:cs="Times New Roman"/>
+          <w:color w:val="000000" w:themeColor="text1"/>
+        </w:rPr>
+        <w:t>Fig.</w:t>
+      </w:r>
+      <w:r>
+        <w:rPr>
+          <w:rFonts w:ascii="Times New Roman" w:hAnsi="Times New Roman" w:cs="Times New Roman"/>
+          <w:color w:val="000000" w:themeColor="text1"/>
+        </w:rPr>
+        <w:t xml:space="preserve"> 5A and 6A).</w:t>
       </w:r>
       <w:r>
         <w:rPr>
@@ -10151,7 +10231,21 @@
           <w:rFonts w:ascii="Times New Roman" w:hAnsi="Times New Roman" w:cs="Times New Roman"/>
           <w:color w:val="000000" w:themeColor="text1"/>
         </w:rPr>
-        <w:t xml:space="preserve"> earlier part of the study period (Figures 3 and 4A), these patterns suggest that this was a period of high sampling effort, coinciding with the beginning of an intense effort to collect specimens for herbaria </w:t>
+        <w:t xml:space="preserve"> earlier part of the study period (</w:t>
+      </w:r>
+      <w:r>
+        <w:rPr>
+          <w:rFonts w:ascii="Times New Roman" w:hAnsi="Times New Roman" w:cs="Times New Roman"/>
+          <w:color w:val="000000" w:themeColor="text1"/>
+        </w:rPr>
+        <w:t>Fig.</w:t>
+      </w:r>
+      <w:r>
+        <w:rPr>
+          <w:rFonts w:ascii="Times New Roman" w:hAnsi="Times New Roman" w:cs="Times New Roman"/>
+          <w:color w:val="000000" w:themeColor="text1"/>
+        </w:rPr>
+        <w:t xml:space="preserve"> 3 and 4A), these patterns suggest that this was a period of high sampling effort, coinciding with the beginning of an intense effort to collect specimens for herbaria </w:t>
       </w:r>
       <w:r>
         <w:rPr>
@@ -11775,8 +11869,6 @@
         <w:lastRenderedPageBreak/>
         <w:t>Conclusions</w:t>
       </w:r>
-      <w:bookmarkStart w:id="2" w:name="_GoBack"/>
-      <w:bookmarkEnd w:id="2"/>
     </w:p>
     <w:p>
       <w:pPr>
@@ -17351,7 +17443,16 @@
           <w:szCs w:val="24"/>
         </w:rPr>
         <w:lastRenderedPageBreak/>
-        <w:t xml:space="preserve">Figure 2. </w:t>
+        <w:t>Fig.</w:t>
+      </w:r>
+      <w:r>
+        <w:rPr>
+          <w:rFonts w:ascii="Times New Roman" w:hAnsi="Times New Roman" w:cs="Times New Roman"/>
+          <w:color w:val="auto"/>
+          <w:sz w:val="24"/>
+          <w:szCs w:val="24"/>
+        </w:rPr>
+        <w:t xml:space="preserve"> 2. </w:t>
       </w:r>
       <w:r>
         <w:rPr>
@@ -17486,7 +17587,16 @@
           <w:szCs w:val="22"/>
         </w:rPr>
         <w:lastRenderedPageBreak/>
-        <w:t xml:space="preserve">Figure </w:t>
+        <w:t>Fig.</w:t>
+      </w:r>
+      <w:r>
+        <w:rPr>
+          <w:rFonts w:ascii="Times New Roman" w:hAnsi="Times New Roman" w:cs="Times New Roman"/>
+          <w:color w:val="auto"/>
+          <w:sz w:val="22"/>
+          <w:szCs w:val="22"/>
+        </w:rPr>
+        <w:t xml:space="preserve"> </w:t>
       </w:r>
       <w:r>
         <w:rPr>
@@ -17798,7 +17908,16 @@
           <w:szCs w:val="24"/>
         </w:rPr>
         <w:lastRenderedPageBreak/>
-        <w:t xml:space="preserve">Figure 4. </w:t>
+        <w:t>Fig.</w:t>
+      </w:r>
+      <w:r>
+        <w:rPr>
+          <w:rFonts w:ascii="Times New Roman" w:hAnsi="Times New Roman" w:cs="Times New Roman"/>
+          <w:color w:val="auto"/>
+          <w:sz w:val="24"/>
+          <w:szCs w:val="24"/>
+        </w:rPr>
+        <w:t xml:space="preserve"> 4. </w:t>
       </w:r>
       <w:r>
         <w:rPr>
@@ -18801,7 +18920,16 @@
           <w:sz w:val="24"/>
           <w:szCs w:val="24"/>
         </w:rPr>
-        <w:t xml:space="preserve">Figure 5. </w:t>
+        <w:t>Fig.</w:t>
+      </w:r>
+      <w:r>
+        <w:rPr>
+          <w:rFonts w:ascii="Times New Roman" w:hAnsi="Times New Roman" w:cs="Times New Roman"/>
+          <w:color w:val="auto"/>
+          <w:sz w:val="24"/>
+          <w:szCs w:val="24"/>
+        </w:rPr>
+        <w:t xml:space="preserve"> 5. </w:t>
       </w:r>
       <w:r>
         <w:rPr>
@@ -19178,7 +19306,16 @@
           <w:szCs w:val="24"/>
         </w:rPr>
         <w:lastRenderedPageBreak/>
-        <w:t xml:space="preserve">Figure 6. </w:t>
+        <w:t>Fig.</w:t>
+      </w:r>
+      <w:r>
+        <w:rPr>
+          <w:rFonts w:ascii="Times New Roman" w:hAnsi="Times New Roman" w:cs="Times New Roman"/>
+          <w:color w:val="auto"/>
+          <w:sz w:val="24"/>
+          <w:szCs w:val="24"/>
+        </w:rPr>
+        <w:t xml:space="preserve"> 6. </w:t>
       </w:r>
       <w:r>
         <w:rPr>
@@ -21102,7 +21239,7 @@
 </file>
 
 <file path=customXml/itemProps1.xml><?xml version="1.0" encoding="utf-8"?>
-<ds:datastoreItem xmlns:ds="http://schemas.openxmlformats.org/officeDocument/2006/customXml" ds:itemID="{57699FDC-8DCD-A046-BFC7-2DCD56C34F59}">
+<ds:datastoreItem xmlns:ds="http://schemas.openxmlformats.org/officeDocument/2006/customXml" ds:itemID="{F6E66CA7-8715-D948-B0AB-2B9CA2B73DB5}">
   <ds:schemaRefs>
     <ds:schemaRef ds:uri="http://schemas.openxmlformats.org/officeDocument/2006/bibliography"/>
   </ds:schemaRefs>

</xml_diff>